<commit_message>
Added Wifi and logging in info
</commit_message>
<xml_diff>
--- a/DFRobot.docx
+++ b/DFRobot.docx
@@ -10,13 +10,13 @@
           <w:szCs w:val="32"/>
         </w:rPr>
       </w:pPr>
-      <w:proofErr w:type="spellStart"/>
-      <w:r>
-        <w:t>DFRobot</w:t>
-      </w:r>
-      <w:proofErr w:type="spellEnd"/>
-      <w:r>
-        <w:t xml:space="preserve"> project</w:t>
+      <w:r>
+        <w:t>DF</w:t>
+      </w:r>
+      <w:bookmarkStart w:id="0" w:name="_GoBack"/>
+      <w:bookmarkEnd w:id="0"/>
+      <w:r>
+        <w:t>Robot project</w:t>
       </w:r>
     </w:p>
     <w:p>
@@ -39,24 +39,36 @@
         <w:rPr>
           <w:rStyle w:val="Heading2Char"/>
         </w:rPr>
-        <w:t>Connecting the Raspberry Pi to t</w:t>
-      </w:r>
-      <w:bookmarkStart w:id="0" w:name="_GoBack"/>
-      <w:bookmarkEnd w:id="0"/>
+        <w:t xml:space="preserve">Connecting the Raspberry Pi to the </w:t>
+      </w:r>
+      <w:proofErr w:type="spellStart"/>
       <w:r>
         <w:rPr>
           <w:rStyle w:val="Heading2Char"/>
         </w:rPr>
-        <w:t xml:space="preserve">he </w:t>
-      </w:r>
-      <w:proofErr w:type="spellStart"/>
+        <w:t>Macbook</w:t>
+      </w:r>
+      <w:proofErr w:type="spellEnd"/>
       <w:r>
         <w:rPr>
           <w:rStyle w:val="Heading2Char"/>
         </w:rPr>
-        <w:t>Macbook</w:t>
-      </w:r>
-      <w:proofErr w:type="spellEnd"/>
+        <w:t xml:space="preserve"> via the </w:t>
+      </w:r>
+      <w:proofErr w:type="spellStart"/>
+      <w:r>
+        <w:rPr>
+          <w:rStyle w:val="Heading2Char"/>
+        </w:rPr>
+        <w:t>ethernet</w:t>
+      </w:r>
+      <w:proofErr w:type="spellEnd"/>
+      <w:r>
+        <w:rPr>
+          <w:rStyle w:val="Heading2Char"/>
+        </w:rPr>
+        <w:t xml:space="preserve"> cable</w:t>
+      </w:r>
       <w:r>
         <w:rPr>
           <w:rStyle w:val="Heading2Char"/>
@@ -333,7 +345,10 @@
       </w:r>
       <w:proofErr w:type="spellEnd"/>
       <w:r>
-        <w:t xml:space="preserve"> acts </w:t>
+        <w:t xml:space="preserve"> acts</w:t>
+      </w:r>
+      <w:r>
+        <w:t xml:space="preserve"> </w:t>
       </w:r>
       <w:proofErr w:type="gramStart"/>
       <w:r>
@@ -346,7 +361,22 @@
       <w:proofErr w:type="spellEnd"/>
       <w:proofErr w:type="gramEnd"/>
       <w:r>
-        <w:t xml:space="preserve"> router. A reboot might be needed before </w:t>
+        <w:t xml:space="preserve"> router.</w:t>
+      </w:r>
+    </w:p>
+    <w:p>
+      <w:pPr>
+        <w:pStyle w:val="ListParagraph"/>
+        <w:numPr>
+          <w:ilvl w:val="0"/>
+          <w:numId w:val="3"/>
+        </w:numPr>
+        <w:rPr>
+          <w:rFonts w:ascii="Cambria" w:hAnsi="Cambria"/>
+        </w:rPr>
+      </w:pPr>
+      <w:r>
+        <w:t xml:space="preserve">A reboot might be needed before </w:t>
       </w:r>
       <w:proofErr w:type="gramStart"/>
       <w:r>
@@ -355,6 +385,12 @@
       <w:proofErr w:type="gramEnd"/>
       <w:r>
         <w:t xml:space="preserve"> sharing is really working.</w:t>
+      </w:r>
+      <w:r>
+        <w:t xml:space="preserve"> Still the setup seems not very reliable</w:t>
+      </w:r>
+      <w:r>
+        <w:t>.</w:t>
       </w:r>
     </w:p>
     <w:p>
@@ -1889,6 +1925,7 @@
           <w:sz w:val="18"/>
           <w:szCs w:val="18"/>
         </w:rPr>
+        <w:lastRenderedPageBreak/>
         <w:t>pairwise</w:t>
       </w:r>
       <w:proofErr w:type="gramEnd"/>
@@ -1964,7 +2001,6 @@
           <w:sz w:val="18"/>
           <w:szCs w:val="18"/>
         </w:rPr>
-        <w:lastRenderedPageBreak/>
         <w:t>#Authorization option should be OPEN for both WPA1/WPA2 (in less commonly used $</w:t>
       </w:r>
     </w:p>
@@ -2053,6 +2089,280 @@
         </w:rPr>
       </w:pPr>
     </w:p>
+    <w:p>
+      <w:pPr>
+        <w:pStyle w:val="HTMLPreformatted"/>
+        <w:shd w:val="clear" w:color="auto" w:fill="F5F5F5"/>
+        <w:wordWrap w:val="0"/>
+        <w:spacing w:line="360" w:lineRule="atLeast"/>
+        <w:rPr>
+          <w:color w:val="222222"/>
+        </w:rPr>
+      </w:pPr>
+      <w:r>
+        <w:rPr>
+          <w:rFonts w:ascii="Cambria" w:hAnsi="Cambria"/>
+          <w:sz w:val="24"/>
+          <w:szCs w:val="24"/>
+        </w:rPr>
+        <w:t xml:space="preserve">Testing </w:t>
+      </w:r>
+      <w:proofErr w:type="gramStart"/>
+      <w:r>
+        <w:rPr>
+          <w:rFonts w:ascii="Cambria" w:hAnsi="Cambria"/>
+          <w:sz w:val="24"/>
+          <w:szCs w:val="24"/>
+        </w:rPr>
+        <w:t>internet</w:t>
+      </w:r>
+      <w:proofErr w:type="gramEnd"/>
+      <w:r>
+        <w:rPr>
+          <w:rFonts w:ascii="Cambria" w:hAnsi="Cambria"/>
+          <w:sz w:val="24"/>
+          <w:szCs w:val="24"/>
+        </w:rPr>
+        <w:t xml:space="preserve"> speed from command line:</w:t>
+      </w:r>
+      <w:r>
+        <w:rPr>
+          <w:rFonts w:ascii="Cambria" w:hAnsi="Cambria"/>
+        </w:rPr>
+        <w:br/>
+      </w:r>
+      <w:proofErr w:type="spellStart"/>
+      <w:r>
+        <w:rPr>
+          <w:color w:val="333333"/>
+          <w:bdr w:val="single" w:sz="6" w:space="0" w:color="DDDDDD" w:frame="1"/>
+        </w:rPr>
+        <w:t>wget</w:t>
+      </w:r>
+      <w:proofErr w:type="spellEnd"/>
+      <w:r>
+        <w:rPr>
+          <w:color w:val="333333"/>
+          <w:bdr w:val="single" w:sz="6" w:space="0" w:color="DDDDDD" w:frame="1"/>
+        </w:rPr>
+        <w:t xml:space="preserve"> -O /</w:t>
+      </w:r>
+      <w:proofErr w:type="spellStart"/>
+      <w:r>
+        <w:rPr>
+          <w:color w:val="333333"/>
+          <w:bdr w:val="single" w:sz="6" w:space="0" w:color="DDDDDD" w:frame="1"/>
+        </w:rPr>
+        <w:t>dev</w:t>
+      </w:r>
+      <w:proofErr w:type="spellEnd"/>
+      <w:r>
+        <w:rPr>
+          <w:color w:val="333333"/>
+          <w:bdr w:val="single" w:sz="6" w:space="0" w:color="DDDDDD" w:frame="1"/>
+        </w:rPr>
+        <w:t>/null http://speedtest.wdc01.softlayer.com/downloads/test10.zip</w:t>
+      </w:r>
+    </w:p>
+    <w:p>
+      <w:pPr>
+        <w:rPr>
+          <w:rFonts w:ascii="Cambria" w:hAnsi="Cambria"/>
+        </w:rPr>
+      </w:pPr>
+    </w:p>
+    <w:p>
+      <w:pPr>
+        <w:rPr>
+          <w:rStyle w:val="Heading2Char"/>
+        </w:rPr>
+      </w:pPr>
+      <w:r>
+        <w:rPr>
+          <w:rStyle w:val="Heading2Char"/>
+        </w:rPr>
+        <w:t xml:space="preserve">Connecting the Raspberry Pi to the </w:t>
+      </w:r>
+      <w:r>
+        <w:rPr>
+          <w:rStyle w:val="Heading2Char"/>
+        </w:rPr>
+        <w:t>wireless network</w:t>
+      </w:r>
+      <w:r>
+        <w:rPr>
+          <w:rStyle w:val="Heading2Char"/>
+        </w:rPr>
+        <w:t xml:space="preserve"> (</w:t>
+      </w:r>
+      <w:r>
+        <w:rPr>
+          <w:rStyle w:val="Heading2Char"/>
+        </w:rPr>
+        <w:t xml:space="preserve">no </w:t>
+      </w:r>
+      <w:r>
+        <w:rPr>
+          <w:rStyle w:val="Heading2Char"/>
+        </w:rPr>
+        <w:t>Ethernet cable)</w:t>
+      </w:r>
+      <w:r>
+        <w:rPr>
+          <w:rStyle w:val="Heading2Char"/>
+        </w:rPr>
+        <w:t>:</w:t>
+      </w:r>
+    </w:p>
+    <w:p>
+      <w:pPr>
+        <w:pStyle w:val="ListParagraph"/>
+        <w:numPr>
+          <w:ilvl w:val="0"/>
+          <w:numId w:val="4"/>
+        </w:numPr>
+        <w:rPr>
+          <w:rFonts w:ascii="Cambria" w:hAnsi="Cambria"/>
+        </w:rPr>
+      </w:pPr>
+      <w:r>
+        <w:rPr>
+          <w:rFonts w:ascii="Cambria" w:hAnsi="Cambria"/>
+        </w:rPr>
+        <w:t xml:space="preserve">Configure the file </w:t>
+      </w:r>
+      <w:r>
+        <w:t>/</w:t>
+      </w:r>
+      <w:proofErr w:type="spellStart"/>
+      <w:r>
+        <w:t>etc</w:t>
+      </w:r>
+      <w:proofErr w:type="spellEnd"/>
+      <w:r>
+        <w:t>/network/interfaces</w:t>
+      </w:r>
+      <w:r>
+        <w:t xml:space="preserve"> and the </w:t>
+      </w:r>
+      <w:r>
+        <w:t>/</w:t>
+      </w:r>
+      <w:proofErr w:type="spellStart"/>
+      <w:r>
+        <w:t>etc</w:t>
+      </w:r>
+      <w:proofErr w:type="spellEnd"/>
+      <w:r>
+        <w:t>/</w:t>
+      </w:r>
+      <w:proofErr w:type="spellStart"/>
+      <w:r>
+        <w:t>wpa_supplicant</w:t>
+      </w:r>
+      <w:proofErr w:type="spellEnd"/>
+      <w:r>
+        <w:t>/</w:t>
+      </w:r>
+      <w:proofErr w:type="spellStart"/>
+      <w:r>
+        <w:t>wpa_supplicant.conf</w:t>
+      </w:r>
+      <w:proofErr w:type="spellEnd"/>
+      <w:r>
+        <w:t xml:space="preserve"> like above.</w:t>
+      </w:r>
+    </w:p>
+    <w:p>
+      <w:pPr>
+        <w:pStyle w:val="ListParagraph"/>
+        <w:numPr>
+          <w:ilvl w:val="0"/>
+          <w:numId w:val="4"/>
+        </w:numPr>
+        <w:rPr>
+          <w:rFonts w:ascii="Cambria" w:hAnsi="Cambria"/>
+        </w:rPr>
+      </w:pPr>
+      <w:r>
+        <w:rPr>
+          <w:rFonts w:ascii="Cambria" w:hAnsi="Cambria"/>
+        </w:rPr>
+        <w:t>The Pi will get an IP address assigned by DHCP: 192.168.1.235.</w:t>
+      </w:r>
+    </w:p>
+    <w:p>
+      <w:pPr>
+        <w:rPr>
+          <w:rStyle w:val="Heading2Char"/>
+        </w:rPr>
+      </w:pPr>
+    </w:p>
+    <w:p>
+      <w:pPr>
+        <w:rPr>
+          <w:rStyle w:val="Heading2Char"/>
+        </w:rPr>
+      </w:pPr>
+      <w:r>
+        <w:rPr>
+          <w:rStyle w:val="Heading2Char"/>
+        </w:rPr>
+        <w:t>Logging into the Raspberry Pi:</w:t>
+      </w:r>
+    </w:p>
+    <w:p>
+      <w:pPr>
+        <w:pStyle w:val="ListParagraph"/>
+        <w:numPr>
+          <w:ilvl w:val="0"/>
+          <w:numId w:val="5"/>
+        </w:numPr>
+      </w:pPr>
+      <w:r>
+        <w:t xml:space="preserve">Connect to Pi via SSH: </w:t>
+      </w:r>
+      <w:proofErr w:type="spellStart"/>
+      <w:proofErr w:type="gramStart"/>
+      <w:r>
+        <w:t>ssh</w:t>
+      </w:r>
+      <w:proofErr w:type="spellEnd"/>
+      <w:proofErr w:type="gramEnd"/>
+      <w:r>
+        <w:t xml:space="preserve"> pi@192.168.1.235</w:t>
+      </w:r>
+      <w:r>
+        <w:t>.</w:t>
+      </w:r>
+    </w:p>
+    <w:p>
+      <w:pPr>
+        <w:pStyle w:val="ListParagraph"/>
+        <w:numPr>
+          <w:ilvl w:val="0"/>
+          <w:numId w:val="5"/>
+        </w:numPr>
+      </w:pPr>
+      <w:r>
+        <w:t xml:space="preserve">Install VNC server on Pi and VNC client on </w:t>
+      </w:r>
+      <w:proofErr w:type="spellStart"/>
+      <w:r>
+        <w:t>Macbook</w:t>
+      </w:r>
+      <w:proofErr w:type="spellEnd"/>
+      <w:r>
+        <w:t>.</w:t>
+      </w:r>
+    </w:p>
+    <w:p>
+      <w:pPr>
+        <w:rPr>
+          <w:rFonts w:ascii="Cambria" w:hAnsi="Cambria"/>
+        </w:rPr>
+      </w:pPr>
+    </w:p>
     <w:sectPr>
       <w:pgSz w:w="11900" w:h="16840"/>
       <w:pgMar w:top="1440" w:right="1800" w:bottom="1440" w:left="1800" w:header="708" w:footer="708" w:gutter="0"/>
@@ -2179,6 +2489,119 @@
     </w:lvl>
   </w:abstractNum>
   <w:abstractNum w:abstractNumId="1">
+    <w:nsid w:val="2F505286"/>
+    <w:multiLevelType w:val="hybridMultilevel"/>
+    <w:tmpl w:val="6DE8D9B2"/>
+    <w:lvl w:ilvl="0" w:tplc="04090001">
+      <w:start w:val="1"/>
+      <w:numFmt w:val="bullet"/>
+      <w:lvlText w:val=""/>
+      <w:lvlJc w:val="left"/>
+      <w:pPr>
+        <w:ind w:left="720" w:hanging="360"/>
+      </w:pPr>
+      <w:rPr>
+        <w:rFonts w:ascii="Symbol" w:hAnsi="Symbol" w:hint="default"/>
+      </w:rPr>
+    </w:lvl>
+    <w:lvl w:ilvl="1" w:tplc="04090003" w:tentative="1">
+      <w:start w:val="1"/>
+      <w:numFmt w:val="bullet"/>
+      <w:lvlText w:val="o"/>
+      <w:lvlJc w:val="left"/>
+      <w:pPr>
+        <w:ind w:left="1440" w:hanging="360"/>
+      </w:pPr>
+      <w:rPr>
+        <w:rFonts w:ascii="Courier New" w:hAnsi="Courier New" w:hint="default"/>
+      </w:rPr>
+    </w:lvl>
+    <w:lvl w:ilvl="2" w:tplc="04090005" w:tentative="1">
+      <w:start w:val="1"/>
+      <w:numFmt w:val="bullet"/>
+      <w:lvlText w:val=""/>
+      <w:lvlJc w:val="left"/>
+      <w:pPr>
+        <w:ind w:left="2160" w:hanging="360"/>
+      </w:pPr>
+      <w:rPr>
+        <w:rFonts w:ascii="Wingdings" w:hAnsi="Wingdings" w:hint="default"/>
+      </w:rPr>
+    </w:lvl>
+    <w:lvl w:ilvl="3" w:tplc="04090001" w:tentative="1">
+      <w:start w:val="1"/>
+      <w:numFmt w:val="bullet"/>
+      <w:lvlText w:val=""/>
+      <w:lvlJc w:val="left"/>
+      <w:pPr>
+        <w:ind w:left="2880" w:hanging="360"/>
+      </w:pPr>
+      <w:rPr>
+        <w:rFonts w:ascii="Symbol" w:hAnsi="Symbol" w:hint="default"/>
+      </w:rPr>
+    </w:lvl>
+    <w:lvl w:ilvl="4" w:tplc="04090003" w:tentative="1">
+      <w:start w:val="1"/>
+      <w:numFmt w:val="bullet"/>
+      <w:lvlText w:val="o"/>
+      <w:lvlJc w:val="left"/>
+      <w:pPr>
+        <w:ind w:left="3600" w:hanging="360"/>
+      </w:pPr>
+      <w:rPr>
+        <w:rFonts w:ascii="Courier New" w:hAnsi="Courier New" w:hint="default"/>
+      </w:rPr>
+    </w:lvl>
+    <w:lvl w:ilvl="5" w:tplc="04090005" w:tentative="1">
+      <w:start w:val="1"/>
+      <w:numFmt w:val="bullet"/>
+      <w:lvlText w:val=""/>
+      <w:lvlJc w:val="left"/>
+      <w:pPr>
+        <w:ind w:left="4320" w:hanging="360"/>
+      </w:pPr>
+      <w:rPr>
+        <w:rFonts w:ascii="Wingdings" w:hAnsi="Wingdings" w:hint="default"/>
+      </w:rPr>
+    </w:lvl>
+    <w:lvl w:ilvl="6" w:tplc="04090001" w:tentative="1">
+      <w:start w:val="1"/>
+      <w:numFmt w:val="bullet"/>
+      <w:lvlText w:val=""/>
+      <w:lvlJc w:val="left"/>
+      <w:pPr>
+        <w:ind w:left="5040" w:hanging="360"/>
+      </w:pPr>
+      <w:rPr>
+        <w:rFonts w:ascii="Symbol" w:hAnsi="Symbol" w:hint="default"/>
+      </w:rPr>
+    </w:lvl>
+    <w:lvl w:ilvl="7" w:tplc="04090003" w:tentative="1">
+      <w:start w:val="1"/>
+      <w:numFmt w:val="bullet"/>
+      <w:lvlText w:val="o"/>
+      <w:lvlJc w:val="left"/>
+      <w:pPr>
+        <w:ind w:left="5760" w:hanging="360"/>
+      </w:pPr>
+      <w:rPr>
+        <w:rFonts w:ascii="Courier New" w:hAnsi="Courier New" w:hint="default"/>
+      </w:rPr>
+    </w:lvl>
+    <w:lvl w:ilvl="8" w:tplc="04090005" w:tentative="1">
+      <w:start w:val="1"/>
+      <w:numFmt w:val="bullet"/>
+      <w:lvlText w:val=""/>
+      <w:lvlJc w:val="left"/>
+      <w:pPr>
+        <w:ind w:left="6480" w:hanging="360"/>
+      </w:pPr>
+      <w:rPr>
+        <w:rFonts w:ascii="Wingdings" w:hAnsi="Wingdings" w:hint="default"/>
+      </w:rPr>
+    </w:lvl>
+  </w:abstractNum>
+  <w:abstractNum w:abstractNumId="2">
     <w:nsid w:val="3416687D"/>
     <w:multiLevelType w:val="hybridMultilevel"/>
     <w:tmpl w:val="C5640F64"/>
@@ -2291,10 +2714,123 @@
       </w:rPr>
     </w:lvl>
   </w:abstractNum>
-  <w:abstractNum w:abstractNumId="2">
+  <w:abstractNum w:abstractNumId="3">
     <w:nsid w:val="3A407096"/>
     <w:multiLevelType w:val="hybridMultilevel"/>
     <w:tmpl w:val="F0162818"/>
+    <w:lvl w:ilvl="0" w:tplc="04090001">
+      <w:start w:val="1"/>
+      <w:numFmt w:val="bullet"/>
+      <w:lvlText w:val=""/>
+      <w:lvlJc w:val="left"/>
+      <w:pPr>
+        <w:ind w:left="720" w:hanging="360"/>
+      </w:pPr>
+      <w:rPr>
+        <w:rFonts w:ascii="Symbol" w:hAnsi="Symbol" w:hint="default"/>
+      </w:rPr>
+    </w:lvl>
+    <w:lvl w:ilvl="1" w:tplc="04090003" w:tentative="1">
+      <w:start w:val="1"/>
+      <w:numFmt w:val="bullet"/>
+      <w:lvlText w:val="o"/>
+      <w:lvlJc w:val="left"/>
+      <w:pPr>
+        <w:ind w:left="1440" w:hanging="360"/>
+      </w:pPr>
+      <w:rPr>
+        <w:rFonts w:ascii="Courier New" w:hAnsi="Courier New" w:hint="default"/>
+      </w:rPr>
+    </w:lvl>
+    <w:lvl w:ilvl="2" w:tplc="04090005" w:tentative="1">
+      <w:start w:val="1"/>
+      <w:numFmt w:val="bullet"/>
+      <w:lvlText w:val=""/>
+      <w:lvlJc w:val="left"/>
+      <w:pPr>
+        <w:ind w:left="2160" w:hanging="360"/>
+      </w:pPr>
+      <w:rPr>
+        <w:rFonts w:ascii="Wingdings" w:hAnsi="Wingdings" w:hint="default"/>
+      </w:rPr>
+    </w:lvl>
+    <w:lvl w:ilvl="3" w:tplc="04090001" w:tentative="1">
+      <w:start w:val="1"/>
+      <w:numFmt w:val="bullet"/>
+      <w:lvlText w:val=""/>
+      <w:lvlJc w:val="left"/>
+      <w:pPr>
+        <w:ind w:left="2880" w:hanging="360"/>
+      </w:pPr>
+      <w:rPr>
+        <w:rFonts w:ascii="Symbol" w:hAnsi="Symbol" w:hint="default"/>
+      </w:rPr>
+    </w:lvl>
+    <w:lvl w:ilvl="4" w:tplc="04090003" w:tentative="1">
+      <w:start w:val="1"/>
+      <w:numFmt w:val="bullet"/>
+      <w:lvlText w:val="o"/>
+      <w:lvlJc w:val="left"/>
+      <w:pPr>
+        <w:ind w:left="3600" w:hanging="360"/>
+      </w:pPr>
+      <w:rPr>
+        <w:rFonts w:ascii="Courier New" w:hAnsi="Courier New" w:hint="default"/>
+      </w:rPr>
+    </w:lvl>
+    <w:lvl w:ilvl="5" w:tplc="04090005" w:tentative="1">
+      <w:start w:val="1"/>
+      <w:numFmt w:val="bullet"/>
+      <w:lvlText w:val=""/>
+      <w:lvlJc w:val="left"/>
+      <w:pPr>
+        <w:ind w:left="4320" w:hanging="360"/>
+      </w:pPr>
+      <w:rPr>
+        <w:rFonts w:ascii="Wingdings" w:hAnsi="Wingdings" w:hint="default"/>
+      </w:rPr>
+    </w:lvl>
+    <w:lvl w:ilvl="6" w:tplc="04090001" w:tentative="1">
+      <w:start w:val="1"/>
+      <w:numFmt w:val="bullet"/>
+      <w:lvlText w:val=""/>
+      <w:lvlJc w:val="left"/>
+      <w:pPr>
+        <w:ind w:left="5040" w:hanging="360"/>
+      </w:pPr>
+      <w:rPr>
+        <w:rFonts w:ascii="Symbol" w:hAnsi="Symbol" w:hint="default"/>
+      </w:rPr>
+    </w:lvl>
+    <w:lvl w:ilvl="7" w:tplc="04090003" w:tentative="1">
+      <w:start w:val="1"/>
+      <w:numFmt w:val="bullet"/>
+      <w:lvlText w:val="o"/>
+      <w:lvlJc w:val="left"/>
+      <w:pPr>
+        <w:ind w:left="5760" w:hanging="360"/>
+      </w:pPr>
+      <w:rPr>
+        <w:rFonts w:ascii="Courier New" w:hAnsi="Courier New" w:hint="default"/>
+      </w:rPr>
+    </w:lvl>
+    <w:lvl w:ilvl="8" w:tplc="04090005" w:tentative="1">
+      <w:start w:val="1"/>
+      <w:numFmt w:val="bullet"/>
+      <w:lvlText w:val=""/>
+      <w:lvlJc w:val="left"/>
+      <w:pPr>
+        <w:ind w:left="6480" w:hanging="360"/>
+      </w:pPr>
+      <w:rPr>
+        <w:rFonts w:ascii="Wingdings" w:hAnsi="Wingdings" w:hint="default"/>
+      </w:rPr>
+    </w:lvl>
+  </w:abstractNum>
+  <w:abstractNum w:abstractNumId="4">
+    <w:nsid w:val="5BB909F4"/>
+    <w:multiLevelType w:val="hybridMultilevel"/>
+    <w:tmpl w:val="EFEA9308"/>
     <w:lvl w:ilvl="0" w:tplc="04090001">
       <w:start w:val="1"/>
       <w:numFmt w:val="bullet"/>
@@ -2408,9 +2944,15 @@
     <w:abstractNumId w:val="0"/>
   </w:num>
   <w:num w:numId="2">
+    <w:abstractNumId w:val="3"/>
+  </w:num>
+  <w:num w:numId="3">
     <w:abstractNumId w:val="2"/>
   </w:num>
-  <w:num w:numId="3">
+  <w:num w:numId="4">
+    <w:abstractNumId w:val="4"/>
+  </w:num>
+  <w:num w:numId="5">
     <w:abstractNumId w:val="1"/>
   </w:num>
 </w:numbering>
@@ -2622,6 +3164,7 @@
   <w:style w:type="character" w:default="1" w:styleId="DefaultParagraphFont">
     <w:name w:val="Default Paragraph Font"/>
     <w:uiPriority w:val="1"/>
+    <w:semiHidden/>
     <w:unhideWhenUsed/>
   </w:style>
   <w:style w:type="table" w:default="1" w:styleId="TableNormal">
@@ -2723,6 +3266,66 @@
       <w:kern w:val="28"/>
       <w:sz w:val="52"/>
       <w:szCs w:val="52"/>
+    </w:rPr>
+  </w:style>
+  <w:style w:type="paragraph" w:styleId="HTMLPreformatted">
+    <w:name w:val="HTML Preformatted"/>
+    <w:basedOn w:val="Normal"/>
+    <w:link w:val="HTMLPreformattedChar"/>
+    <w:uiPriority w:val="99"/>
+    <w:semiHidden/>
+    <w:unhideWhenUsed/>
+    <w:rsid w:val="00451437"/>
+    <w:pPr>
+      <w:tabs>
+        <w:tab w:val="left" w:pos="916"/>
+        <w:tab w:val="left" w:pos="1832"/>
+        <w:tab w:val="left" w:pos="2748"/>
+        <w:tab w:val="left" w:pos="3664"/>
+        <w:tab w:val="left" w:pos="4580"/>
+        <w:tab w:val="left" w:pos="5496"/>
+        <w:tab w:val="left" w:pos="6412"/>
+        <w:tab w:val="left" w:pos="7328"/>
+        <w:tab w:val="left" w:pos="8244"/>
+        <w:tab w:val="left" w:pos="9160"/>
+        <w:tab w:val="left" w:pos="10076"/>
+        <w:tab w:val="left" w:pos="10992"/>
+        <w:tab w:val="left" w:pos="11908"/>
+        <w:tab w:val="left" w:pos="12824"/>
+        <w:tab w:val="left" w:pos="13740"/>
+        <w:tab w:val="left" w:pos="14656"/>
+      </w:tabs>
+    </w:pPr>
+    <w:rPr>
+      <w:rFonts w:ascii="Courier" w:hAnsi="Courier" w:cs="Courier"/>
+      <w:sz w:val="20"/>
+      <w:szCs w:val="20"/>
+    </w:rPr>
+  </w:style>
+  <w:style w:type="character" w:customStyle="1" w:styleId="HTMLPreformattedChar">
+    <w:name w:val="HTML Preformatted Char"/>
+    <w:basedOn w:val="DefaultParagraphFont"/>
+    <w:link w:val="HTMLPreformatted"/>
+    <w:uiPriority w:val="99"/>
+    <w:semiHidden/>
+    <w:rsid w:val="00451437"/>
+    <w:rPr>
+      <w:rFonts w:ascii="Courier" w:hAnsi="Courier" w:cs="Courier"/>
+      <w:sz w:val="20"/>
+      <w:szCs w:val="20"/>
+    </w:rPr>
+  </w:style>
+  <w:style w:type="character" w:styleId="HTMLCode">
+    <w:name w:val="HTML Code"/>
+    <w:basedOn w:val="DefaultParagraphFont"/>
+    <w:uiPriority w:val="99"/>
+    <w:semiHidden/>
+    <w:unhideWhenUsed/>
+    <w:rsid w:val="00451437"/>
+    <w:rPr>
+      <w:rFonts w:ascii="Courier" w:eastAsiaTheme="minorEastAsia" w:hAnsi="Courier" w:cs="Courier"/>
+      <w:sz w:val="20"/>
+      <w:szCs w:val="20"/>
     </w:rPr>
   </w:style>
 </w:styles>
@@ -2934,6 +3537,7 @@
   <w:style w:type="character" w:default="1" w:styleId="DefaultParagraphFont">
     <w:name w:val="Default Paragraph Font"/>
     <w:uiPriority w:val="1"/>
+    <w:semiHidden/>
     <w:unhideWhenUsed/>
   </w:style>
   <w:style w:type="table" w:default="1" w:styleId="TableNormal">
@@ -3035,6 +3639,66 @@
       <w:kern w:val="28"/>
       <w:sz w:val="52"/>
       <w:szCs w:val="52"/>
+    </w:rPr>
+  </w:style>
+  <w:style w:type="paragraph" w:styleId="HTMLPreformatted">
+    <w:name w:val="HTML Preformatted"/>
+    <w:basedOn w:val="Normal"/>
+    <w:link w:val="HTMLPreformattedChar"/>
+    <w:uiPriority w:val="99"/>
+    <w:semiHidden/>
+    <w:unhideWhenUsed/>
+    <w:rsid w:val="00451437"/>
+    <w:pPr>
+      <w:tabs>
+        <w:tab w:val="left" w:pos="916"/>
+        <w:tab w:val="left" w:pos="1832"/>
+        <w:tab w:val="left" w:pos="2748"/>
+        <w:tab w:val="left" w:pos="3664"/>
+        <w:tab w:val="left" w:pos="4580"/>
+        <w:tab w:val="left" w:pos="5496"/>
+        <w:tab w:val="left" w:pos="6412"/>
+        <w:tab w:val="left" w:pos="7328"/>
+        <w:tab w:val="left" w:pos="8244"/>
+        <w:tab w:val="left" w:pos="9160"/>
+        <w:tab w:val="left" w:pos="10076"/>
+        <w:tab w:val="left" w:pos="10992"/>
+        <w:tab w:val="left" w:pos="11908"/>
+        <w:tab w:val="left" w:pos="12824"/>
+        <w:tab w:val="left" w:pos="13740"/>
+        <w:tab w:val="left" w:pos="14656"/>
+      </w:tabs>
+    </w:pPr>
+    <w:rPr>
+      <w:rFonts w:ascii="Courier" w:hAnsi="Courier" w:cs="Courier"/>
+      <w:sz w:val="20"/>
+      <w:szCs w:val="20"/>
+    </w:rPr>
+  </w:style>
+  <w:style w:type="character" w:customStyle="1" w:styleId="HTMLPreformattedChar">
+    <w:name w:val="HTML Preformatted Char"/>
+    <w:basedOn w:val="DefaultParagraphFont"/>
+    <w:link w:val="HTMLPreformatted"/>
+    <w:uiPriority w:val="99"/>
+    <w:semiHidden/>
+    <w:rsid w:val="00451437"/>
+    <w:rPr>
+      <w:rFonts w:ascii="Courier" w:hAnsi="Courier" w:cs="Courier"/>
+      <w:sz w:val="20"/>
+      <w:szCs w:val="20"/>
+    </w:rPr>
+  </w:style>
+  <w:style w:type="character" w:styleId="HTMLCode">
+    <w:name w:val="HTML Code"/>
+    <w:basedOn w:val="DefaultParagraphFont"/>
+    <w:uiPriority w:val="99"/>
+    <w:semiHidden/>
+    <w:unhideWhenUsed/>
+    <w:rsid w:val="00451437"/>
+    <w:rPr>
+      <w:rFonts w:ascii="Courier" w:eastAsiaTheme="minorEastAsia" w:hAnsi="Courier" w:cs="Courier"/>
+      <w:sz w:val="20"/>
+      <w:szCs w:val="20"/>
     </w:rPr>
   </w:style>
 </w:styles>

</xml_diff>

<commit_message>
Added camera module installation instructions
</commit_message>
<xml_diff>
--- a/DFRobot.docx
+++ b/DFRobot.docx
@@ -10,13 +10,16 @@
           <w:szCs w:val="32"/>
         </w:rPr>
       </w:pPr>
+      <w:proofErr w:type="spellStart"/>
       <w:r>
         <w:t>DF</w:t>
       </w:r>
-      <w:bookmarkStart w:id="0" w:name="_GoBack"/>
-      <w:bookmarkEnd w:id="0"/>
-      <w:r>
-        <w:t>Robot project</w:t>
+      <w:r>
+        <w:t>Robot</w:t>
+      </w:r>
+      <w:proofErr w:type="spellEnd"/>
+      <w:r>
+        <w:t xml:space="preserve"> project</w:t>
       </w:r>
     </w:p>
     <w:p>
@@ -2352,17 +2355,854 @@
         <w:t>Macbook</w:t>
       </w:r>
       <w:proofErr w:type="spellEnd"/>
-      <w:r>
-        <w:t>.</w:t>
-      </w:r>
-    </w:p>
-    <w:p>
-      <w:pPr>
-        <w:rPr>
-          <w:rFonts w:ascii="Cambria" w:hAnsi="Cambria"/>
-        </w:rPr>
-      </w:pPr>
-    </w:p>
+    </w:p>
+    <w:p>
+      <w:pPr>
+        <w:rPr>
+          <w:rStyle w:val="Heading2Char"/>
+        </w:rPr>
+      </w:pPr>
+    </w:p>
+    <w:p>
+      <w:pPr>
+        <w:rPr>
+          <w:rStyle w:val="Heading2Char"/>
+        </w:rPr>
+      </w:pPr>
+      <w:r>
+        <w:rPr>
+          <w:rStyle w:val="Heading2Char"/>
+        </w:rPr>
+        <w:t>Raspberry Pi camera module:</w:t>
+      </w:r>
+    </w:p>
+    <w:p>
+      <w:pPr>
+        <w:rPr>
+          <w:rFonts w:ascii="Cambria" w:hAnsi="Cambria"/>
+        </w:rPr>
+      </w:pPr>
+      <w:r>
+        <w:rPr>
+          <w:rFonts w:ascii="Cambria" w:hAnsi="Cambria"/>
+        </w:rPr>
+        <w:t>Follow the instructions at ‘</w:t>
+      </w:r>
+      <w:r>
+        <w:rPr>
+          <w:rFonts w:ascii="Cambria" w:hAnsi="Cambria"/>
+        </w:rPr>
+        <w:t>http://jacobsalmela.com/raspberry-pi-webcam-using-mjpg-streamer-over-internet/</w:t>
+      </w:r>
+      <w:r>
+        <w:rPr>
+          <w:rFonts w:ascii="Cambria" w:hAnsi="Cambria"/>
+        </w:rPr>
+        <w:t xml:space="preserve">’ </w:t>
+      </w:r>
+      <w:r>
+        <w:rPr>
+          <w:rFonts w:ascii="Cambria" w:hAnsi="Cambria"/>
+        </w:rPr>
+        <w:t>and ‘</w:t>
+      </w:r>
+      <w:r>
+        <w:rPr>
+          <w:rFonts w:ascii="Cambria" w:hAnsi="Cambria"/>
+        </w:rPr>
+        <w:t>http://blog.miguelgrinberg.com/post/how-to-build-and-run-mjpg-streamer-on-the-raspberry-pi</w:t>
+      </w:r>
+      <w:bookmarkStart w:id="0" w:name="_GoBack"/>
+      <w:bookmarkEnd w:id="0"/>
+      <w:r>
+        <w:rPr>
+          <w:rFonts w:ascii="Cambria" w:hAnsi="Cambria"/>
+        </w:rPr>
+        <w:t>’</w:t>
+      </w:r>
+      <w:r>
+        <w:rPr>
+          <w:rFonts w:ascii="Cambria" w:hAnsi="Cambria"/>
+        </w:rPr>
+        <w:t>to install the MJPG streamer.</w:t>
+      </w:r>
+    </w:p>
+    <w:p>
+      <w:pPr>
+        <w:rPr>
+          <w:rFonts w:ascii="Cambria" w:hAnsi="Cambria"/>
+        </w:rPr>
+      </w:pPr>
+      <w:r>
+        <w:rPr>
+          <w:rFonts w:ascii="Cambria" w:hAnsi="Cambria"/>
+        </w:rPr>
+        <w:t>Part of this is to add:</w:t>
+      </w:r>
+    </w:p>
+    <w:p>
+      <w:pPr>
+        <w:widowControl w:val="0"/>
+        <w:tabs>
+          <w:tab w:val="left" w:pos="560"/>
+          <w:tab w:val="left" w:pos="1120"/>
+          <w:tab w:val="left" w:pos="1680"/>
+          <w:tab w:val="left" w:pos="2240"/>
+          <w:tab w:val="left" w:pos="2800"/>
+          <w:tab w:val="left" w:pos="3360"/>
+          <w:tab w:val="left" w:pos="3920"/>
+          <w:tab w:val="left" w:pos="4480"/>
+          <w:tab w:val="left" w:pos="5040"/>
+          <w:tab w:val="left" w:pos="5600"/>
+          <w:tab w:val="left" w:pos="6160"/>
+          <w:tab w:val="left" w:pos="6720"/>
+        </w:tabs>
+        <w:autoSpaceDE w:val="0"/>
+        <w:autoSpaceDN w:val="0"/>
+        <w:adjustRightInd w:val="0"/>
+        <w:rPr>
+          <w:rFonts w:ascii="Menlo Regular" w:hAnsi="Menlo Regular" w:cs="Menlo Regular"/>
+          <w:color w:val="000000"/>
+          <w:sz w:val="22"/>
+          <w:szCs w:val="22"/>
+        </w:rPr>
+      </w:pPr>
+      <w:r>
+        <w:rPr>
+          <w:rFonts w:ascii="Menlo Regular" w:hAnsi="Menlo Regular" w:cs="Menlo Regular"/>
+          <w:color w:val="000000"/>
+          <w:sz w:val="22"/>
+          <w:szCs w:val="22"/>
+        </w:rPr>
+        <w:t xml:space="preserve">#Added by </w:t>
+      </w:r>
+      <w:proofErr w:type="spellStart"/>
+      <w:r>
+        <w:rPr>
+          <w:rFonts w:ascii="Menlo Regular" w:hAnsi="Menlo Regular" w:cs="Menlo Regular"/>
+          <w:color w:val="000000"/>
+          <w:sz w:val="22"/>
+          <w:szCs w:val="22"/>
+        </w:rPr>
+        <w:t>ReneB</w:t>
+      </w:r>
+      <w:proofErr w:type="spellEnd"/>
+      <w:r>
+        <w:rPr>
+          <w:rFonts w:ascii="Menlo Regular" w:hAnsi="Menlo Regular" w:cs="Menlo Regular"/>
+          <w:color w:val="000000"/>
+          <w:sz w:val="22"/>
+          <w:szCs w:val="22"/>
+        </w:rPr>
+        <w:t xml:space="preserve">: </w:t>
+      </w:r>
+      <w:proofErr w:type="gramStart"/>
+      <w:r>
+        <w:rPr>
+          <w:rFonts w:ascii="Menlo Regular" w:hAnsi="Menlo Regular" w:cs="Menlo Regular"/>
+          <w:color w:val="000000"/>
+          <w:sz w:val="22"/>
+          <w:szCs w:val="22"/>
+        </w:rPr>
+        <w:t>enable finding</w:t>
+      </w:r>
+      <w:proofErr w:type="gramEnd"/>
+      <w:r>
+        <w:rPr>
+          <w:rFonts w:ascii="Menlo Regular" w:hAnsi="Menlo Regular" w:cs="Menlo Regular"/>
+          <w:color w:val="000000"/>
+          <w:sz w:val="22"/>
+          <w:szCs w:val="22"/>
+        </w:rPr>
+        <w:t xml:space="preserve"> </w:t>
+      </w:r>
+      <w:proofErr w:type="spellStart"/>
+      <w:r>
+        <w:rPr>
+          <w:rFonts w:ascii="Menlo Regular" w:hAnsi="Menlo Regular" w:cs="Menlo Regular"/>
+          <w:color w:val="000000"/>
+          <w:sz w:val="22"/>
+          <w:szCs w:val="22"/>
+        </w:rPr>
+        <w:t>mjpg</w:t>
+      </w:r>
+      <w:proofErr w:type="spellEnd"/>
+      <w:r>
+        <w:rPr>
+          <w:rFonts w:ascii="Menlo Regular" w:hAnsi="Menlo Regular" w:cs="Menlo Regular"/>
+          <w:color w:val="000000"/>
+          <w:sz w:val="22"/>
+          <w:szCs w:val="22"/>
+        </w:rPr>
+        <w:t xml:space="preserve"> streaming libraries</w:t>
+      </w:r>
+    </w:p>
+    <w:p>
+      <w:pPr>
+        <w:rPr>
+          <w:rFonts w:ascii="Cambria" w:hAnsi="Cambria"/>
+        </w:rPr>
+      </w:pPr>
+      <w:proofErr w:type="gramStart"/>
+      <w:r>
+        <w:rPr>
+          <w:rFonts w:ascii="Menlo Regular" w:hAnsi="Menlo Regular" w:cs="Menlo Regular"/>
+          <w:color w:val="000000"/>
+          <w:sz w:val="22"/>
+          <w:szCs w:val="22"/>
+        </w:rPr>
+        <w:t>export</w:t>
+      </w:r>
+      <w:proofErr w:type="gramEnd"/>
+      <w:r>
+        <w:rPr>
+          <w:rFonts w:ascii="Menlo Regular" w:hAnsi="Menlo Regular" w:cs="Menlo Regular"/>
+          <w:color w:val="000000"/>
+          <w:sz w:val="22"/>
+          <w:szCs w:val="22"/>
+        </w:rPr>
+        <w:t xml:space="preserve"> LD_LIBRARY_PATH=/</w:t>
+      </w:r>
+      <w:proofErr w:type="spellStart"/>
+      <w:r>
+        <w:rPr>
+          <w:rFonts w:ascii="Menlo Regular" w:hAnsi="Menlo Regular" w:cs="Menlo Regular"/>
+          <w:color w:val="000000"/>
+          <w:sz w:val="22"/>
+          <w:szCs w:val="22"/>
+        </w:rPr>
+        <w:t>usr</w:t>
+      </w:r>
+      <w:proofErr w:type="spellEnd"/>
+      <w:r>
+        <w:rPr>
+          <w:rFonts w:ascii="Menlo Regular" w:hAnsi="Menlo Regular" w:cs="Menlo Regular"/>
+          <w:color w:val="000000"/>
+          <w:sz w:val="22"/>
+          <w:szCs w:val="22"/>
+        </w:rPr>
+        <w:t>/local/lib/</w:t>
+      </w:r>
+    </w:p>
+    <w:p>
+      <w:pPr>
+        <w:rPr>
+          <w:rFonts w:ascii="Cambria" w:hAnsi="Cambria"/>
+        </w:rPr>
+      </w:pPr>
+      <w:proofErr w:type="gramStart"/>
+      <w:r>
+        <w:rPr>
+          <w:rFonts w:ascii="Cambria" w:hAnsi="Cambria"/>
+        </w:rPr>
+        <w:t>to</w:t>
+      </w:r>
+      <w:proofErr w:type="gramEnd"/>
+      <w:r>
+        <w:rPr>
+          <w:rFonts w:ascii="Cambria" w:hAnsi="Cambria"/>
+        </w:rPr>
+        <w:t xml:space="preserve"> </w:t>
+      </w:r>
+      <w:r>
+        <w:rPr>
+          <w:rFonts w:ascii="Cambria" w:hAnsi="Cambria"/>
+        </w:rPr>
+        <w:t xml:space="preserve">the end of </w:t>
+      </w:r>
+      <w:r>
+        <w:rPr>
+          <w:rFonts w:ascii="Cambria" w:hAnsi="Cambria"/>
+        </w:rPr>
+        <w:t>~/.</w:t>
+      </w:r>
+      <w:proofErr w:type="spellStart"/>
+      <w:r>
+        <w:rPr>
+          <w:rFonts w:ascii="Cambria" w:hAnsi="Cambria"/>
+        </w:rPr>
+        <w:t>bashrc</w:t>
+      </w:r>
+      <w:proofErr w:type="spellEnd"/>
+      <w:r>
+        <w:rPr>
+          <w:rFonts w:ascii="Cambria" w:hAnsi="Cambria"/>
+        </w:rPr>
+        <w:t xml:space="preserve"> to enable finding the MJPG streamer files.</w:t>
+      </w:r>
+    </w:p>
+    <w:p>
+      <w:pPr>
+        <w:rPr>
+          <w:rFonts w:ascii="Cambria" w:hAnsi="Cambria"/>
+        </w:rPr>
+      </w:pPr>
+      <w:r>
+        <w:rPr>
+          <w:rFonts w:ascii="Cambria" w:hAnsi="Cambria"/>
+        </w:rPr>
+        <w:t>Start the camera:</w:t>
+      </w:r>
+    </w:p>
+    <w:p>
+      <w:pPr>
+        <w:pBdr>
+          <w:top w:val="single" w:sz="6" w:space="8" w:color="CCCCCC"/>
+          <w:left w:val="single" w:sz="6" w:space="8" w:color="CCCCCC"/>
+          <w:bottom w:val="single" w:sz="6" w:space="8" w:color="CCCCCC"/>
+          <w:right w:val="single" w:sz="6" w:space="8" w:color="CCCCCC"/>
+        </w:pBdr>
+        <w:shd w:val="clear" w:color="auto" w:fill="F8F8F8"/>
+        <w:tabs>
+          <w:tab w:val="left" w:pos="916"/>
+          <w:tab w:val="left" w:pos="1832"/>
+          <w:tab w:val="left" w:pos="2748"/>
+          <w:tab w:val="left" w:pos="3664"/>
+          <w:tab w:val="left" w:pos="4580"/>
+          <w:tab w:val="left" w:pos="5496"/>
+          <w:tab w:val="left" w:pos="6412"/>
+          <w:tab w:val="left" w:pos="7328"/>
+          <w:tab w:val="left" w:pos="8244"/>
+          <w:tab w:val="left" w:pos="9160"/>
+          <w:tab w:val="left" w:pos="10076"/>
+          <w:tab w:val="left" w:pos="10992"/>
+          <w:tab w:val="left" w:pos="11908"/>
+          <w:tab w:val="left" w:pos="12824"/>
+          <w:tab w:val="left" w:pos="13740"/>
+          <w:tab w:val="left" w:pos="14656"/>
+        </w:tabs>
+        <w:wordWrap w:val="0"/>
+        <w:spacing w:after="150"/>
+        <w:rPr>
+          <w:rFonts w:ascii="Monaco" w:hAnsi="Monaco" w:cs="Courier"/>
+          <w:color w:val="333333"/>
+          <w:sz w:val="18"/>
+          <w:szCs w:val="18"/>
+        </w:rPr>
+      </w:pPr>
+      <w:r>
+        <w:rPr>
+          <w:rFonts w:ascii="Monaco" w:hAnsi="Monaco" w:cs="Courier"/>
+          <w:color w:val="4D4D4C"/>
+          <w:sz w:val="20"/>
+          <w:szCs w:val="20"/>
+        </w:rPr>
+        <w:t xml:space="preserve">$ </w:t>
+      </w:r>
+      <w:proofErr w:type="spellStart"/>
+      <w:proofErr w:type="gramStart"/>
+      <w:r>
+        <w:rPr>
+          <w:rFonts w:ascii="Monaco" w:hAnsi="Monaco" w:cs="Courier"/>
+          <w:color w:val="4D4D4C"/>
+          <w:sz w:val="20"/>
+          <w:szCs w:val="20"/>
+        </w:rPr>
+        <w:t>mkdir</w:t>
+      </w:r>
+      <w:proofErr w:type="spellEnd"/>
+      <w:proofErr w:type="gramEnd"/>
+      <w:r>
+        <w:rPr>
+          <w:rFonts w:ascii="Monaco" w:hAnsi="Monaco" w:cs="Courier"/>
+          <w:color w:val="4D4D4C"/>
+          <w:sz w:val="20"/>
+          <w:szCs w:val="20"/>
+        </w:rPr>
+        <w:t xml:space="preserve"> /</w:t>
+      </w:r>
+      <w:proofErr w:type="spellStart"/>
+      <w:r>
+        <w:rPr>
+          <w:rFonts w:ascii="Monaco" w:hAnsi="Monaco" w:cs="Courier"/>
+          <w:color w:val="4D4D4C"/>
+          <w:sz w:val="20"/>
+          <w:szCs w:val="20"/>
+        </w:rPr>
+        <w:t>tmp</w:t>
+      </w:r>
+      <w:proofErr w:type="spellEnd"/>
+      <w:r>
+        <w:rPr>
+          <w:rFonts w:ascii="Monaco" w:hAnsi="Monaco" w:cs="Courier"/>
+          <w:color w:val="4D4D4C"/>
+          <w:sz w:val="20"/>
+          <w:szCs w:val="20"/>
+        </w:rPr>
+        <w:t xml:space="preserve">/stream $ </w:t>
+      </w:r>
+      <w:proofErr w:type="spellStart"/>
+      <w:r>
+        <w:rPr>
+          <w:rFonts w:ascii="Monaco" w:hAnsi="Monaco" w:cs="Courier"/>
+          <w:color w:val="4D4D4C"/>
+          <w:sz w:val="20"/>
+          <w:szCs w:val="20"/>
+        </w:rPr>
+        <w:t>raspistill</w:t>
+      </w:r>
+      <w:proofErr w:type="spellEnd"/>
+      <w:r>
+        <w:rPr>
+          <w:rFonts w:ascii="Monaco" w:hAnsi="Monaco" w:cs="Courier"/>
+          <w:color w:val="4D4D4C"/>
+          <w:sz w:val="20"/>
+          <w:szCs w:val="20"/>
+        </w:rPr>
+        <w:t xml:space="preserve"> --</w:t>
+      </w:r>
+      <w:proofErr w:type="spellStart"/>
+      <w:r>
+        <w:rPr>
+          <w:rFonts w:ascii="Monaco" w:hAnsi="Monaco" w:cs="Courier"/>
+          <w:color w:val="4D4D4C"/>
+          <w:sz w:val="20"/>
+          <w:szCs w:val="20"/>
+        </w:rPr>
+        <w:t>nopreview</w:t>
+      </w:r>
+      <w:proofErr w:type="spellEnd"/>
+      <w:r>
+        <w:rPr>
+          <w:rFonts w:ascii="Monaco" w:hAnsi="Monaco" w:cs="Courier"/>
+          <w:color w:val="4D4D4C"/>
+          <w:sz w:val="20"/>
+          <w:szCs w:val="20"/>
+        </w:rPr>
+        <w:t xml:space="preserve"> -w </w:t>
+      </w:r>
+      <w:r>
+        <w:rPr>
+          <w:rFonts w:ascii="Monaco" w:hAnsi="Monaco" w:cs="Courier"/>
+          <w:color w:val="F5871F"/>
+          <w:sz w:val="20"/>
+          <w:szCs w:val="20"/>
+        </w:rPr>
+        <w:t>640</w:t>
+      </w:r>
+      <w:r>
+        <w:rPr>
+          <w:rFonts w:ascii="Monaco" w:hAnsi="Monaco" w:cs="Courier"/>
+          <w:color w:val="4D4D4C"/>
+          <w:sz w:val="20"/>
+          <w:szCs w:val="20"/>
+        </w:rPr>
+        <w:t xml:space="preserve"> -h </w:t>
+      </w:r>
+      <w:r>
+        <w:rPr>
+          <w:rFonts w:ascii="Monaco" w:hAnsi="Monaco" w:cs="Courier"/>
+          <w:color w:val="F5871F"/>
+          <w:sz w:val="20"/>
+          <w:szCs w:val="20"/>
+        </w:rPr>
+        <w:t>480</w:t>
+      </w:r>
+      <w:r>
+        <w:rPr>
+          <w:rFonts w:ascii="Monaco" w:hAnsi="Monaco" w:cs="Courier"/>
+          <w:color w:val="4D4D4C"/>
+          <w:sz w:val="20"/>
+          <w:szCs w:val="20"/>
+        </w:rPr>
+        <w:t xml:space="preserve"> -q </w:t>
+      </w:r>
+      <w:r>
+        <w:rPr>
+          <w:rFonts w:ascii="Monaco" w:hAnsi="Monaco" w:cs="Courier"/>
+          <w:color w:val="F5871F"/>
+          <w:sz w:val="20"/>
+          <w:szCs w:val="20"/>
+        </w:rPr>
+        <w:t>5</w:t>
+      </w:r>
+      <w:r>
+        <w:rPr>
+          <w:rFonts w:ascii="Monaco" w:hAnsi="Monaco" w:cs="Courier"/>
+          <w:color w:val="4D4D4C"/>
+          <w:sz w:val="20"/>
+          <w:szCs w:val="20"/>
+        </w:rPr>
+        <w:t xml:space="preserve"> -o /</w:t>
+      </w:r>
+      <w:proofErr w:type="spellStart"/>
+      <w:r>
+        <w:rPr>
+          <w:rFonts w:ascii="Monaco" w:hAnsi="Monaco" w:cs="Courier"/>
+          <w:color w:val="4D4D4C"/>
+          <w:sz w:val="20"/>
+          <w:szCs w:val="20"/>
+        </w:rPr>
+        <w:t>tmp</w:t>
+      </w:r>
+      <w:proofErr w:type="spellEnd"/>
+      <w:r>
+        <w:rPr>
+          <w:rFonts w:ascii="Monaco" w:hAnsi="Monaco" w:cs="Courier"/>
+          <w:color w:val="4D4D4C"/>
+          <w:sz w:val="20"/>
+          <w:szCs w:val="20"/>
+        </w:rPr>
+        <w:t>/stream/pic.jpg -</w:t>
+      </w:r>
+      <w:proofErr w:type="spellStart"/>
+      <w:r>
+        <w:rPr>
+          <w:rFonts w:ascii="Monaco" w:hAnsi="Monaco" w:cs="Courier"/>
+          <w:color w:val="4D4D4C"/>
+          <w:sz w:val="20"/>
+          <w:szCs w:val="20"/>
+        </w:rPr>
+        <w:t>tl</w:t>
+      </w:r>
+      <w:proofErr w:type="spellEnd"/>
+      <w:r>
+        <w:rPr>
+          <w:rFonts w:ascii="Monaco" w:hAnsi="Monaco" w:cs="Courier"/>
+          <w:color w:val="4D4D4C"/>
+          <w:sz w:val="20"/>
+          <w:szCs w:val="20"/>
+        </w:rPr>
+        <w:t xml:space="preserve"> </w:t>
+      </w:r>
+      <w:r>
+        <w:rPr>
+          <w:rFonts w:ascii="Monaco" w:hAnsi="Monaco" w:cs="Courier"/>
+          <w:color w:val="F5871F"/>
+          <w:sz w:val="20"/>
+          <w:szCs w:val="20"/>
+        </w:rPr>
+        <w:t>100</w:t>
+      </w:r>
+      <w:r>
+        <w:rPr>
+          <w:rFonts w:ascii="Monaco" w:hAnsi="Monaco" w:cs="Courier"/>
+          <w:color w:val="4D4D4C"/>
+          <w:sz w:val="20"/>
+          <w:szCs w:val="20"/>
+        </w:rPr>
+        <w:t xml:space="preserve"> -t </w:t>
+      </w:r>
+      <w:r>
+        <w:rPr>
+          <w:rFonts w:ascii="Monaco" w:hAnsi="Monaco" w:cs="Courier"/>
+          <w:color w:val="F5871F"/>
+          <w:sz w:val="20"/>
+          <w:szCs w:val="20"/>
+        </w:rPr>
+        <w:t>9999999</w:t>
+      </w:r>
+      <w:r>
+        <w:rPr>
+          <w:rFonts w:ascii="Monaco" w:hAnsi="Monaco" w:cs="Courier"/>
+          <w:color w:val="4D4D4C"/>
+          <w:sz w:val="20"/>
+          <w:szCs w:val="20"/>
+        </w:rPr>
+        <w:t xml:space="preserve"> -</w:t>
+      </w:r>
+      <w:proofErr w:type="spellStart"/>
+      <w:r>
+        <w:rPr>
+          <w:rFonts w:ascii="Monaco" w:hAnsi="Monaco" w:cs="Courier"/>
+          <w:color w:val="4D4D4C"/>
+          <w:sz w:val="20"/>
+          <w:szCs w:val="20"/>
+        </w:rPr>
+        <w:t>th</w:t>
+      </w:r>
+      <w:proofErr w:type="spellEnd"/>
+      <w:r>
+        <w:rPr>
+          <w:rFonts w:ascii="Monaco" w:hAnsi="Monaco" w:cs="Courier"/>
+          <w:color w:val="4D4D4C"/>
+          <w:sz w:val="20"/>
+          <w:szCs w:val="20"/>
+        </w:rPr>
+        <w:t xml:space="preserve"> </w:t>
+      </w:r>
+      <w:r>
+        <w:rPr>
+          <w:rFonts w:ascii="Monaco" w:hAnsi="Monaco" w:cs="Courier"/>
+          <w:color w:val="F5871F"/>
+          <w:sz w:val="20"/>
+          <w:szCs w:val="20"/>
+        </w:rPr>
+        <w:t>0</w:t>
+      </w:r>
+      <w:r>
+        <w:rPr>
+          <w:rFonts w:ascii="Monaco" w:hAnsi="Monaco" w:cs="Courier"/>
+          <w:color w:val="4D4D4C"/>
+          <w:sz w:val="20"/>
+          <w:szCs w:val="20"/>
+        </w:rPr>
+        <w:t>:</w:t>
+      </w:r>
+      <w:r>
+        <w:rPr>
+          <w:rFonts w:ascii="Monaco" w:hAnsi="Monaco" w:cs="Courier"/>
+          <w:color w:val="F5871F"/>
+          <w:sz w:val="20"/>
+          <w:szCs w:val="20"/>
+        </w:rPr>
+        <w:t>0</w:t>
+      </w:r>
+      <w:r>
+        <w:rPr>
+          <w:rFonts w:ascii="Monaco" w:hAnsi="Monaco" w:cs="Courier"/>
+          <w:color w:val="4D4D4C"/>
+          <w:sz w:val="20"/>
+          <w:szCs w:val="20"/>
+        </w:rPr>
+        <w:t>:</w:t>
+      </w:r>
+      <w:r>
+        <w:rPr>
+          <w:rFonts w:ascii="Monaco" w:hAnsi="Monaco" w:cs="Courier"/>
+          <w:color w:val="F5871F"/>
+          <w:sz w:val="20"/>
+          <w:szCs w:val="20"/>
+        </w:rPr>
+        <w:t>0</w:t>
+      </w:r>
+      <w:r>
+        <w:rPr>
+          <w:rFonts w:ascii="Monaco" w:hAnsi="Monaco" w:cs="Courier"/>
+          <w:color w:val="4D4D4C"/>
+          <w:sz w:val="20"/>
+          <w:szCs w:val="20"/>
+        </w:rPr>
+        <w:t xml:space="preserve"> &amp;</w:t>
+      </w:r>
+    </w:p>
+    <w:p>
+      <w:pPr>
+        <w:rPr>
+          <w:rFonts w:ascii="Cambria" w:hAnsi="Cambria"/>
+        </w:rPr>
+      </w:pPr>
+      <w:r>
+        <w:rPr>
+          <w:rFonts w:ascii="Cambria" w:hAnsi="Cambria"/>
+        </w:rPr>
+        <w:t>Start the MJPG streamer:</w:t>
+      </w:r>
+    </w:p>
+    <w:p>
+      <w:pPr>
+        <w:pBdr>
+          <w:top w:val="single" w:sz="6" w:space="8" w:color="CCCCCC"/>
+          <w:left w:val="single" w:sz="6" w:space="8" w:color="CCCCCC"/>
+          <w:bottom w:val="single" w:sz="6" w:space="8" w:color="CCCCCC"/>
+          <w:right w:val="single" w:sz="6" w:space="8" w:color="CCCCCC"/>
+        </w:pBdr>
+        <w:shd w:val="clear" w:color="auto" w:fill="F8F8F8"/>
+        <w:tabs>
+          <w:tab w:val="left" w:pos="916"/>
+          <w:tab w:val="left" w:pos="1832"/>
+          <w:tab w:val="left" w:pos="2748"/>
+          <w:tab w:val="left" w:pos="3664"/>
+          <w:tab w:val="left" w:pos="4580"/>
+          <w:tab w:val="left" w:pos="5496"/>
+          <w:tab w:val="left" w:pos="6412"/>
+          <w:tab w:val="left" w:pos="7328"/>
+          <w:tab w:val="left" w:pos="8244"/>
+          <w:tab w:val="left" w:pos="9160"/>
+          <w:tab w:val="left" w:pos="10076"/>
+          <w:tab w:val="left" w:pos="10992"/>
+          <w:tab w:val="left" w:pos="11908"/>
+          <w:tab w:val="left" w:pos="12824"/>
+          <w:tab w:val="left" w:pos="13740"/>
+          <w:tab w:val="left" w:pos="14656"/>
+        </w:tabs>
+        <w:wordWrap w:val="0"/>
+        <w:spacing w:after="150"/>
+        <w:rPr>
+          <w:rFonts w:ascii="Monaco" w:hAnsi="Monaco" w:cs="Courier"/>
+          <w:color w:val="333333"/>
+          <w:sz w:val="18"/>
+          <w:szCs w:val="18"/>
+        </w:rPr>
+      </w:pPr>
+      <w:r>
+        <w:rPr>
+          <w:rFonts w:ascii="Monaco" w:hAnsi="Monaco" w:cs="Courier"/>
+          <w:color w:val="4D4D4C"/>
+          <w:sz w:val="20"/>
+          <w:szCs w:val="20"/>
+        </w:rPr>
+        <w:t>LD_LIBRARY_PATH=</w:t>
+      </w:r>
+      <w:r>
+        <w:rPr>
+          <w:rFonts w:ascii="Monaco" w:hAnsi="Monaco" w:cs="Courier"/>
+          <w:color w:val="718C00"/>
+          <w:sz w:val="20"/>
+          <w:szCs w:val="20"/>
+        </w:rPr>
+        <w:t>/</w:t>
+      </w:r>
+      <w:proofErr w:type="spellStart"/>
+      <w:r>
+        <w:rPr>
+          <w:rFonts w:ascii="Monaco" w:hAnsi="Monaco" w:cs="Courier"/>
+          <w:color w:val="718C00"/>
+          <w:sz w:val="20"/>
+          <w:szCs w:val="20"/>
+        </w:rPr>
+        <w:t>usr</w:t>
+      </w:r>
+      <w:proofErr w:type="spellEnd"/>
+      <w:r>
+        <w:rPr>
+          <w:rFonts w:ascii="Monaco" w:hAnsi="Monaco" w:cs="Courier"/>
+          <w:color w:val="718C00"/>
+          <w:sz w:val="20"/>
+          <w:szCs w:val="20"/>
+        </w:rPr>
+        <w:t>/</w:t>
+      </w:r>
+      <w:r>
+        <w:rPr>
+          <w:rFonts w:ascii="Monaco" w:hAnsi="Monaco" w:cs="Courier"/>
+          <w:color w:val="8959A8"/>
+          <w:sz w:val="20"/>
+          <w:szCs w:val="20"/>
+        </w:rPr>
+        <w:t>local</w:t>
+      </w:r>
+      <w:r>
+        <w:rPr>
+          <w:rFonts w:ascii="Monaco" w:hAnsi="Monaco" w:cs="Courier"/>
+          <w:color w:val="4D4D4C"/>
+          <w:sz w:val="20"/>
+          <w:szCs w:val="20"/>
+        </w:rPr>
+        <w:t xml:space="preserve">/lib </w:t>
+      </w:r>
+      <w:proofErr w:type="spellStart"/>
+      <w:r>
+        <w:rPr>
+          <w:rFonts w:ascii="Monaco" w:hAnsi="Monaco" w:cs="Courier"/>
+          <w:color w:val="4D4D4C"/>
+          <w:sz w:val="20"/>
+          <w:szCs w:val="20"/>
+        </w:rPr>
+        <w:t>mjpg_streamer</w:t>
+      </w:r>
+      <w:proofErr w:type="spellEnd"/>
+      <w:r>
+        <w:rPr>
+          <w:rFonts w:ascii="Monaco" w:hAnsi="Monaco" w:cs="Courier"/>
+          <w:color w:val="4D4D4C"/>
+          <w:sz w:val="20"/>
+          <w:szCs w:val="20"/>
+        </w:rPr>
+        <w:t xml:space="preserve"> -</w:t>
+      </w:r>
+      <w:proofErr w:type="spellStart"/>
+      <w:r>
+        <w:rPr>
+          <w:rFonts w:ascii="Monaco" w:hAnsi="Monaco" w:cs="Courier"/>
+          <w:color w:val="4D4D4C"/>
+          <w:sz w:val="20"/>
+          <w:szCs w:val="20"/>
+        </w:rPr>
+        <w:t>i</w:t>
+      </w:r>
+      <w:proofErr w:type="spellEnd"/>
+      <w:r>
+        <w:rPr>
+          <w:rFonts w:ascii="Monaco" w:hAnsi="Monaco" w:cs="Courier"/>
+          <w:color w:val="4D4D4C"/>
+          <w:sz w:val="20"/>
+          <w:szCs w:val="20"/>
+        </w:rPr>
+        <w:t xml:space="preserve"> </w:t>
+      </w:r>
+      <w:r>
+        <w:rPr>
+          <w:rFonts w:ascii="Monaco" w:hAnsi="Monaco" w:cs="Courier"/>
+          <w:color w:val="718C00"/>
+          <w:sz w:val="20"/>
+          <w:szCs w:val="20"/>
+        </w:rPr>
+        <w:t>"input_file.so -f /</w:t>
+      </w:r>
+      <w:proofErr w:type="spellStart"/>
+      <w:r>
+        <w:rPr>
+          <w:rFonts w:ascii="Monaco" w:hAnsi="Monaco" w:cs="Courier"/>
+          <w:color w:val="718C00"/>
+          <w:sz w:val="20"/>
+          <w:szCs w:val="20"/>
+        </w:rPr>
+        <w:t>tmp</w:t>
+      </w:r>
+      <w:proofErr w:type="spellEnd"/>
+      <w:r>
+        <w:rPr>
+          <w:rFonts w:ascii="Monaco" w:hAnsi="Monaco" w:cs="Courier"/>
+          <w:color w:val="718C00"/>
+          <w:sz w:val="20"/>
+          <w:szCs w:val="20"/>
+        </w:rPr>
+        <w:t>/stream -n pic.jpg"</w:t>
+      </w:r>
+      <w:r>
+        <w:rPr>
+          <w:rFonts w:ascii="Monaco" w:hAnsi="Monaco" w:cs="Courier"/>
+          <w:color w:val="4D4D4C"/>
+          <w:sz w:val="20"/>
+          <w:szCs w:val="20"/>
+        </w:rPr>
+        <w:t xml:space="preserve"> -o </w:t>
+      </w:r>
+      <w:r>
+        <w:rPr>
+          <w:rFonts w:ascii="Monaco" w:hAnsi="Monaco" w:cs="Courier"/>
+          <w:color w:val="718C00"/>
+          <w:sz w:val="20"/>
+          <w:szCs w:val="20"/>
+        </w:rPr>
+        <w:t>"output_http.so -w /</w:t>
+      </w:r>
+      <w:proofErr w:type="spellStart"/>
+      <w:r>
+        <w:rPr>
+          <w:rFonts w:ascii="Monaco" w:hAnsi="Monaco" w:cs="Courier"/>
+          <w:color w:val="718C00"/>
+          <w:sz w:val="20"/>
+          <w:szCs w:val="20"/>
+        </w:rPr>
+        <w:t>usr</w:t>
+      </w:r>
+      <w:proofErr w:type="spellEnd"/>
+      <w:r>
+        <w:rPr>
+          <w:rFonts w:ascii="Monaco" w:hAnsi="Monaco" w:cs="Courier"/>
+          <w:color w:val="718C00"/>
+          <w:sz w:val="20"/>
+          <w:szCs w:val="20"/>
+        </w:rPr>
+        <w:t>/local/www"</w:t>
+      </w:r>
+    </w:p>
+    <w:p>
+      <w:pPr>
+        <w:rPr>
+          <w:rFonts w:ascii="Cambria" w:hAnsi="Cambria"/>
+        </w:rPr>
+      </w:pPr>
+      <w:r>
+        <w:rPr>
+          <w:rFonts w:ascii="Cambria" w:hAnsi="Cambria"/>
+        </w:rPr>
+        <w:t>Then the stream can be viewed at 192.168.1.235:8080.</w:t>
+      </w:r>
+    </w:p>
+    <w:p/>
     <w:sectPr>
       <w:pgSz w:w="11900" w:h="16840"/>
       <w:pgMar w:top="1440" w:right="1800" w:bottom="1440" w:left="1800" w:header="708" w:footer="708" w:gutter="0"/>
@@ -3328,6 +4168,31 @@
       <w:szCs w:val="20"/>
     </w:rPr>
   </w:style>
+  <w:style w:type="character" w:customStyle="1" w:styleId="pln">
+    <w:name w:val="pln"/>
+    <w:basedOn w:val="DefaultParagraphFont"/>
+    <w:rsid w:val="00F9369E"/>
+  </w:style>
+  <w:style w:type="character" w:customStyle="1" w:styleId="pun">
+    <w:name w:val="pun"/>
+    <w:basedOn w:val="DefaultParagraphFont"/>
+    <w:rsid w:val="00F9369E"/>
+  </w:style>
+  <w:style w:type="character" w:customStyle="1" w:styleId="lit">
+    <w:name w:val="lit"/>
+    <w:basedOn w:val="DefaultParagraphFont"/>
+    <w:rsid w:val="00F9369E"/>
+  </w:style>
+  <w:style w:type="character" w:customStyle="1" w:styleId="str">
+    <w:name w:val="str"/>
+    <w:basedOn w:val="DefaultParagraphFont"/>
+    <w:rsid w:val="00F9369E"/>
+  </w:style>
+  <w:style w:type="character" w:customStyle="1" w:styleId="kwd">
+    <w:name w:val="kwd"/>
+    <w:basedOn w:val="DefaultParagraphFont"/>
+    <w:rsid w:val="00F9369E"/>
+  </w:style>
 </w:styles>
 </file>
 
@@ -3701,6 +4566,31 @@
       <w:szCs w:val="20"/>
     </w:rPr>
   </w:style>
+  <w:style w:type="character" w:customStyle="1" w:styleId="pln">
+    <w:name w:val="pln"/>
+    <w:basedOn w:val="DefaultParagraphFont"/>
+    <w:rsid w:val="00F9369E"/>
+  </w:style>
+  <w:style w:type="character" w:customStyle="1" w:styleId="pun">
+    <w:name w:val="pun"/>
+    <w:basedOn w:val="DefaultParagraphFont"/>
+    <w:rsid w:val="00F9369E"/>
+  </w:style>
+  <w:style w:type="character" w:customStyle="1" w:styleId="lit">
+    <w:name w:val="lit"/>
+    <w:basedOn w:val="DefaultParagraphFont"/>
+    <w:rsid w:val="00F9369E"/>
+  </w:style>
+  <w:style w:type="character" w:customStyle="1" w:styleId="str">
+    <w:name w:val="str"/>
+    <w:basedOn w:val="DefaultParagraphFont"/>
+    <w:rsid w:val="00F9369E"/>
+  </w:style>
+  <w:style w:type="character" w:customStyle="1" w:styleId="kwd">
+    <w:name w:val="kwd"/>
+    <w:basedOn w:val="DefaultParagraphFont"/>
+    <w:rsid w:val="00F9369E"/>
+  </w:style>
 </w:styles>
 </file>
 

</xml_diff>

<commit_message>
Adapted SD card image path
</commit_message>
<xml_diff>
--- a/DFRobot.docx
+++ b/DFRobot.docx
@@ -10,14 +10,17 @@
           <w:szCs w:val="32"/>
         </w:rPr>
       </w:pPr>
+      <w:proofErr w:type="spellStart"/>
       <w:r>
         <w:t>DF</w:t>
       </w:r>
       <w:r>
-        <w:t>Robot project</w:t>
-      </w:r>
-      <w:bookmarkStart w:id="0" w:name="_GoBack"/>
-      <w:bookmarkEnd w:id="0"/>
+        <w:t>Robot</w:t>
+      </w:r>
+      <w:proofErr w:type="spellEnd"/>
+      <w:r>
+        <w:t xml:space="preserve"> project</w:t>
+      </w:r>
     </w:p>
     <w:p>
       <w:pPr>
@@ -39,18 +42,40 @@
         <w:rPr>
           <w:rStyle w:val="Heading2Char"/>
         </w:rPr>
-        <w:t>Connecting the Raspberry Pi to the Macbook</w:t>
-      </w:r>
+        <w:t xml:space="preserve">Connecting the Raspberry Pi to the </w:t>
+      </w:r>
+      <w:proofErr w:type="spellStart"/>
       <w:r>
         <w:rPr>
           <w:rStyle w:val="Heading2Char"/>
         </w:rPr>
-        <w:t xml:space="preserve"> via the ethernet cable</w:t>
-      </w:r>
+        <w:t>Macbook</w:t>
+      </w:r>
+      <w:proofErr w:type="spellEnd"/>
       <w:r>
         <w:rPr>
           <w:rStyle w:val="Heading2Char"/>
         </w:rPr>
+        <w:t xml:space="preserve"> via the </w:t>
+      </w:r>
+      <w:proofErr w:type="spellStart"/>
+      <w:r>
+        <w:rPr>
+          <w:rStyle w:val="Heading2Char"/>
+        </w:rPr>
+        <w:t>ethernet</w:t>
+      </w:r>
+      <w:proofErr w:type="spellEnd"/>
+      <w:r>
+        <w:rPr>
+          <w:rStyle w:val="Heading2Char"/>
+        </w:rPr>
+        <w:t xml:space="preserve"> cable</w:t>
+      </w:r>
+      <w:r>
+        <w:rPr>
+          <w:rStyle w:val="Heading2Char"/>
+        </w:rPr>
         <w:t>:</w:t>
       </w:r>
       <w:r>
@@ -70,7 +95,77 @@
         <w:rPr>
           <w:rFonts w:ascii="Cambria" w:hAnsi="Cambria"/>
         </w:rPr>
-        <w:t>want to connect the Pi to the Macbook through the Ethernet cable so we can control the Pi with the keyboard / screen of the Macbook and also provide internet access to the Pi. The latter is done by enabling internet sharing on the Macbook.</w:t>
+        <w:t xml:space="preserve">want to connect the Pi to the </w:t>
+      </w:r>
+      <w:proofErr w:type="spellStart"/>
+      <w:r>
+        <w:rPr>
+          <w:rFonts w:ascii="Cambria" w:hAnsi="Cambria"/>
+        </w:rPr>
+        <w:t>Macbook</w:t>
+      </w:r>
+      <w:proofErr w:type="spellEnd"/>
+      <w:r>
+        <w:rPr>
+          <w:rFonts w:ascii="Cambria" w:hAnsi="Cambria"/>
+        </w:rPr>
+        <w:t xml:space="preserve"> through the Ethernet cable so we can control the Pi with the keyboard / screen of the </w:t>
+      </w:r>
+      <w:proofErr w:type="spellStart"/>
+      <w:r>
+        <w:rPr>
+          <w:rFonts w:ascii="Cambria" w:hAnsi="Cambria"/>
+        </w:rPr>
+        <w:t>Macbook</w:t>
+      </w:r>
+      <w:proofErr w:type="spellEnd"/>
+      <w:r>
+        <w:rPr>
+          <w:rFonts w:ascii="Cambria" w:hAnsi="Cambria"/>
+        </w:rPr>
+        <w:t xml:space="preserve"> and also provide </w:t>
+      </w:r>
+      <w:proofErr w:type="gramStart"/>
+      <w:r>
+        <w:rPr>
+          <w:rFonts w:ascii="Cambria" w:hAnsi="Cambria"/>
+        </w:rPr>
+        <w:t>internet</w:t>
+      </w:r>
+      <w:proofErr w:type="gramEnd"/>
+      <w:r>
+        <w:rPr>
+          <w:rFonts w:ascii="Cambria" w:hAnsi="Cambria"/>
+        </w:rPr>
+        <w:t xml:space="preserve"> access to the Pi. The latter is done by enabling </w:t>
+      </w:r>
+      <w:proofErr w:type="gramStart"/>
+      <w:r>
+        <w:rPr>
+          <w:rFonts w:ascii="Cambria" w:hAnsi="Cambria"/>
+        </w:rPr>
+        <w:t>internet</w:t>
+      </w:r>
+      <w:proofErr w:type="gramEnd"/>
+      <w:r>
+        <w:rPr>
+          <w:rFonts w:ascii="Cambria" w:hAnsi="Cambria"/>
+        </w:rPr>
+        <w:t xml:space="preserve"> sharing on the </w:t>
+      </w:r>
+      <w:proofErr w:type="spellStart"/>
+      <w:r>
+        <w:rPr>
+          <w:rFonts w:ascii="Cambria" w:hAnsi="Cambria"/>
+        </w:rPr>
+        <w:t>Macbook</w:t>
+      </w:r>
+      <w:proofErr w:type="spellEnd"/>
+      <w:r>
+        <w:rPr>
+          <w:rFonts w:ascii="Cambria" w:hAnsi="Cambria"/>
+        </w:rPr>
+        <w:t>.</w:t>
       </w:r>
     </w:p>
     <w:p>
@@ -100,13 +195,41 @@
         <w:rPr>
           <w:rFonts w:ascii="Cambria" w:hAnsi="Cambria"/>
         </w:rPr>
-        <w:t>t must be this address because this is the fixed IP address which the OS X Mavericks uses when enabling internet sharing.</w:t>
-      </w:r>
-      <w:r>
-        <w:rPr>
-          <w:rFonts w:ascii="Cambria" w:hAnsi="Cambria"/>
-        </w:rPr>
-        <w:t xml:space="preserve"> The address 192.168.2.1 address means thet the Pi must have a static address in the same subnet, e.g. 192.168.2.2. This is accomplished by setting this in </w:t>
+        <w:t xml:space="preserve">t must be this address because this is the fixed IP address which the OS X Mavericks uses when enabling </w:t>
+      </w:r>
+      <w:proofErr w:type="gramStart"/>
+      <w:r>
+        <w:rPr>
+          <w:rFonts w:ascii="Cambria" w:hAnsi="Cambria"/>
+        </w:rPr>
+        <w:t>internet</w:t>
+      </w:r>
+      <w:proofErr w:type="gramEnd"/>
+      <w:r>
+        <w:rPr>
+          <w:rFonts w:ascii="Cambria" w:hAnsi="Cambria"/>
+        </w:rPr>
+        <w:t xml:space="preserve"> sharing.</w:t>
+      </w:r>
+      <w:r>
+        <w:rPr>
+          <w:rFonts w:ascii="Cambria" w:hAnsi="Cambria"/>
+        </w:rPr>
+        <w:t xml:space="preserve"> The address 192.168.2.1 address means </w:t>
+      </w:r>
+      <w:proofErr w:type="spellStart"/>
+      <w:r>
+        <w:rPr>
+          <w:rFonts w:ascii="Cambria" w:hAnsi="Cambria"/>
+        </w:rPr>
+        <w:t>thet</w:t>
+      </w:r>
+      <w:proofErr w:type="spellEnd"/>
+      <w:r>
+        <w:rPr>
+          <w:rFonts w:ascii="Cambria" w:hAnsi="Cambria"/>
+        </w:rPr>
+        <w:t xml:space="preserve"> the Pi must have a static address in the same subnet, e.g. 192.168.2.2. This is accomplished by setting this in </w:t>
       </w:r>
       <w:r>
         <w:rPr>
@@ -116,13 +239,49 @@
           <w:sz w:val="22"/>
           <w:szCs w:val="22"/>
         </w:rPr>
-        <w:t>/etc/network/interfaces</w:t>
-      </w:r>
-      <w:r>
-        <w:rPr>
-          <w:rFonts w:ascii="Cambria" w:hAnsi="Cambria"/>
-        </w:rPr>
-        <w:t>. Also the gateway of the Pi has to be set there and this must be the IP of the Macbook: IP 192.168.2.1.</w:t>
+        <w:t>/</w:t>
+      </w:r>
+      <w:proofErr w:type="spellStart"/>
+      <w:r>
+        <w:rPr>
+          <w:rFonts w:ascii="Menlo Regular" w:hAnsi="Menlo Regular" w:cs="Menlo Regular"/>
+          <w:b/>
+          <w:color w:val="000000"/>
+          <w:sz w:val="22"/>
+          <w:szCs w:val="22"/>
+        </w:rPr>
+        <w:t>etc</w:t>
+      </w:r>
+      <w:proofErr w:type="spellEnd"/>
+      <w:r>
+        <w:rPr>
+          <w:rFonts w:ascii="Menlo Regular" w:hAnsi="Menlo Regular" w:cs="Menlo Regular"/>
+          <w:b/>
+          <w:color w:val="000000"/>
+          <w:sz w:val="22"/>
+          <w:szCs w:val="22"/>
+        </w:rPr>
+        <w:t>/network/interfaces</w:t>
+      </w:r>
+      <w:r>
+        <w:rPr>
+          <w:rFonts w:ascii="Cambria" w:hAnsi="Cambria"/>
+        </w:rPr>
+        <w:t xml:space="preserve">. Also the gateway of the Pi has to be set there and this must be the IP of the </w:t>
+      </w:r>
+      <w:proofErr w:type="spellStart"/>
+      <w:r>
+        <w:rPr>
+          <w:rFonts w:ascii="Cambria" w:hAnsi="Cambria"/>
+        </w:rPr>
+        <w:t>Macbook</w:t>
+      </w:r>
+      <w:proofErr w:type="spellEnd"/>
+      <w:r>
+        <w:rPr>
+          <w:rFonts w:ascii="Cambria" w:hAnsi="Cambria"/>
+        </w:rPr>
+        <w:t>: IP 192.168.2.1.</w:t>
       </w:r>
     </w:p>
     <w:p>
@@ -137,14 +296,75 @@
         </w:rPr>
       </w:pPr>
       <w:r>
-        <w:t>Internet sharing from Macbook:</w:t>
+        <w:t xml:space="preserve">Internet sharing from </w:t>
+      </w:r>
+      <w:proofErr w:type="spellStart"/>
+      <w:r>
+        <w:t>Macbook</w:t>
+      </w:r>
+      <w:proofErr w:type="spellEnd"/>
+      <w:r>
+        <w:t>:</w:t>
       </w:r>
       <w:r>
         <w:br/>
-        <w:t>When enabling internet sharing on the Macbook the Macbook apparently always uses 192.168.2.1. This is on a different subnet then the Wifi, so the Macbook acts</w:t>
-      </w:r>
-      <w:r>
-        <w:t xml:space="preserve"> a a router.</w:t>
+        <w:t xml:space="preserve">When enabling </w:t>
+      </w:r>
+      <w:proofErr w:type="gramStart"/>
+      <w:r>
+        <w:t>internet</w:t>
+      </w:r>
+      <w:proofErr w:type="gramEnd"/>
+      <w:r>
+        <w:t xml:space="preserve"> sharing on the </w:t>
+      </w:r>
+      <w:proofErr w:type="spellStart"/>
+      <w:r>
+        <w:t>Macbook</w:t>
+      </w:r>
+      <w:proofErr w:type="spellEnd"/>
+      <w:r>
+        <w:t xml:space="preserve"> the </w:t>
+      </w:r>
+      <w:proofErr w:type="spellStart"/>
+      <w:r>
+        <w:t>Macbook</w:t>
+      </w:r>
+      <w:proofErr w:type="spellEnd"/>
+      <w:r>
+        <w:t xml:space="preserve"> apparently always uses 192.168.2.1. This is on a different subnet then the </w:t>
+      </w:r>
+      <w:proofErr w:type="spellStart"/>
+      <w:r>
+        <w:t>Wifi</w:t>
+      </w:r>
+      <w:proofErr w:type="spellEnd"/>
+      <w:r>
+        <w:t xml:space="preserve">, so the </w:t>
+      </w:r>
+      <w:proofErr w:type="spellStart"/>
+      <w:r>
+        <w:t>Macbook</w:t>
+      </w:r>
+      <w:proofErr w:type="spellEnd"/>
+      <w:r>
+        <w:t xml:space="preserve"> acts</w:t>
+      </w:r>
+      <w:r>
+        <w:t xml:space="preserve"> </w:t>
+      </w:r>
+      <w:proofErr w:type="gramStart"/>
+      <w:r>
+        <w:t xml:space="preserve">a </w:t>
+      </w:r>
+      <w:proofErr w:type="spellStart"/>
+      <w:r>
+        <w:t>a</w:t>
+      </w:r>
+      <w:proofErr w:type="spellEnd"/>
+      <w:proofErr w:type="gramEnd"/>
+      <w:r>
+        <w:t xml:space="preserve"> router.</w:t>
       </w:r>
     </w:p>
     <w:p>
@@ -159,7 +379,15 @@
         </w:rPr>
       </w:pPr>
       <w:r>
-        <w:t>A reboot might be needed before internet sharing is really working.</w:t>
+        <w:t xml:space="preserve">A reboot might be needed before </w:t>
+      </w:r>
+      <w:proofErr w:type="gramStart"/>
+      <w:r>
+        <w:t>internet</w:t>
+      </w:r>
+      <w:proofErr w:type="gramEnd"/>
+      <w:r>
+        <w:t xml:space="preserve"> sharing is really working.</w:t>
       </w:r>
       <w:r>
         <w:t xml:space="preserve"> Still the setup seems not very reliable</w:t>
@@ -195,7 +423,15 @@
         <w:t xml:space="preserve"> </w:t>
       </w:r>
       <w:r>
-        <w:t>/etc/network/interfaces:</w:t>
+        <w:t>/</w:t>
+      </w:r>
+      <w:proofErr w:type="spellStart"/>
+      <w:r>
+        <w:t>etc</w:t>
+      </w:r>
+      <w:proofErr w:type="spellEnd"/>
+      <w:r>
+        <w:t>/network/interfaces:</w:t>
       </w:r>
     </w:p>
     <w:p>
@@ -225,6 +461,7 @@
           <w:szCs w:val="18"/>
         </w:rPr>
       </w:pPr>
+      <w:proofErr w:type="gramStart"/>
       <w:r>
         <w:rPr>
           <w:rFonts w:ascii="Menlo Regular" w:hAnsi="Menlo Regular" w:cs="Menlo Regular"/>
@@ -232,7 +469,17 @@
           <w:sz w:val="18"/>
           <w:szCs w:val="18"/>
         </w:rPr>
-        <w:t>auto lo</w:t>
+        <w:t>auto</w:t>
+      </w:r>
+      <w:proofErr w:type="gramEnd"/>
+      <w:r>
+        <w:rPr>
+          <w:rFonts w:ascii="Menlo Regular" w:hAnsi="Menlo Regular" w:cs="Menlo Regular"/>
+          <w:color w:val="000000"/>
+          <w:sz w:val="18"/>
+          <w:szCs w:val="18"/>
+        </w:rPr>
+        <w:t xml:space="preserve"> lo</w:t>
       </w:r>
     </w:p>
     <w:p>
@@ -290,14 +537,47 @@
           <w:szCs w:val="18"/>
         </w:rPr>
       </w:pPr>
-      <w:r>
-        <w:rPr>
-          <w:rFonts w:ascii="Courier" w:hAnsi="Courier" w:cs="Menlo Regular"/>
-          <w:color w:val="000000"/>
-          <w:sz w:val="18"/>
-          <w:szCs w:val="18"/>
-        </w:rPr>
-        <w:t>iface lo inet loopback</w:t>
+      <w:proofErr w:type="spellStart"/>
+      <w:proofErr w:type="gramStart"/>
+      <w:r>
+        <w:rPr>
+          <w:rFonts w:ascii="Courier" w:hAnsi="Courier" w:cs="Menlo Regular"/>
+          <w:color w:val="000000"/>
+          <w:sz w:val="18"/>
+          <w:szCs w:val="18"/>
+        </w:rPr>
+        <w:t>iface</w:t>
+      </w:r>
+      <w:proofErr w:type="spellEnd"/>
+      <w:proofErr w:type="gramEnd"/>
+      <w:r>
+        <w:rPr>
+          <w:rFonts w:ascii="Courier" w:hAnsi="Courier" w:cs="Menlo Regular"/>
+          <w:color w:val="000000"/>
+          <w:sz w:val="18"/>
+          <w:szCs w:val="18"/>
+        </w:rPr>
+        <w:t xml:space="preserve"> lo </w:t>
+      </w:r>
+      <w:proofErr w:type="spellStart"/>
+      <w:r>
+        <w:rPr>
+          <w:rFonts w:ascii="Courier" w:hAnsi="Courier" w:cs="Menlo Regular"/>
+          <w:color w:val="000000"/>
+          <w:sz w:val="18"/>
+          <w:szCs w:val="18"/>
+        </w:rPr>
+        <w:t>inet</w:t>
+      </w:r>
+      <w:proofErr w:type="spellEnd"/>
+      <w:r>
+        <w:rPr>
+          <w:rFonts w:ascii="Courier" w:hAnsi="Courier" w:cs="Menlo Regular"/>
+          <w:color w:val="000000"/>
+          <w:sz w:val="18"/>
+          <w:szCs w:val="18"/>
+        </w:rPr>
+        <w:t xml:space="preserve"> loopback</w:t>
       </w:r>
     </w:p>
     <w:p>
@@ -355,14 +635,47 @@
           <w:szCs w:val="18"/>
         </w:rPr>
       </w:pPr>
-      <w:r>
-        <w:rPr>
-          <w:rFonts w:ascii="Courier" w:hAnsi="Courier" w:cs="Menlo Regular"/>
-          <w:color w:val="000000"/>
-          <w:sz w:val="18"/>
-          <w:szCs w:val="18"/>
-        </w:rPr>
-        <w:t>iface eth0 inet static</w:t>
+      <w:proofErr w:type="spellStart"/>
+      <w:proofErr w:type="gramStart"/>
+      <w:r>
+        <w:rPr>
+          <w:rFonts w:ascii="Courier" w:hAnsi="Courier" w:cs="Menlo Regular"/>
+          <w:color w:val="000000"/>
+          <w:sz w:val="18"/>
+          <w:szCs w:val="18"/>
+        </w:rPr>
+        <w:t>iface</w:t>
+      </w:r>
+      <w:proofErr w:type="spellEnd"/>
+      <w:proofErr w:type="gramEnd"/>
+      <w:r>
+        <w:rPr>
+          <w:rFonts w:ascii="Courier" w:hAnsi="Courier" w:cs="Menlo Regular"/>
+          <w:color w:val="000000"/>
+          <w:sz w:val="18"/>
+          <w:szCs w:val="18"/>
+        </w:rPr>
+        <w:t xml:space="preserve"> eth0 </w:t>
+      </w:r>
+      <w:proofErr w:type="spellStart"/>
+      <w:r>
+        <w:rPr>
+          <w:rFonts w:ascii="Courier" w:hAnsi="Courier" w:cs="Menlo Regular"/>
+          <w:color w:val="000000"/>
+          <w:sz w:val="18"/>
+          <w:szCs w:val="18"/>
+        </w:rPr>
+        <w:t>inet</w:t>
+      </w:r>
+      <w:proofErr w:type="spellEnd"/>
+      <w:r>
+        <w:rPr>
+          <w:rFonts w:ascii="Courier" w:hAnsi="Courier" w:cs="Menlo Regular"/>
+          <w:color w:val="000000"/>
+          <w:sz w:val="18"/>
+          <w:szCs w:val="18"/>
+        </w:rPr>
+        <w:t xml:space="preserve"> static</w:t>
       </w:r>
     </w:p>
     <w:p>
@@ -392,14 +705,25 @@
           <w:szCs w:val="18"/>
         </w:rPr>
       </w:pPr>
-      <w:r>
-        <w:rPr>
-          <w:rFonts w:ascii="Courier" w:hAnsi="Courier" w:cs="Menlo Regular"/>
-          <w:color w:val="000000"/>
-          <w:sz w:val="18"/>
-          <w:szCs w:val="18"/>
-        </w:rPr>
-        <w:t>address 192.168.2.2</w:t>
+      <w:proofErr w:type="gramStart"/>
+      <w:r>
+        <w:rPr>
+          <w:rFonts w:ascii="Courier" w:hAnsi="Courier" w:cs="Menlo Regular"/>
+          <w:color w:val="000000"/>
+          <w:sz w:val="18"/>
+          <w:szCs w:val="18"/>
+        </w:rPr>
+        <w:t>address</w:t>
+      </w:r>
+      <w:proofErr w:type="gramEnd"/>
+      <w:r>
+        <w:rPr>
+          <w:rFonts w:ascii="Courier" w:hAnsi="Courier" w:cs="Menlo Regular"/>
+          <w:color w:val="000000"/>
+          <w:sz w:val="18"/>
+          <w:szCs w:val="18"/>
+        </w:rPr>
+        <w:t xml:space="preserve"> 192.168.2.2</w:t>
       </w:r>
     </w:p>
     <w:p>
@@ -429,14 +753,27 @@
           <w:szCs w:val="18"/>
         </w:rPr>
       </w:pPr>
-      <w:r>
-        <w:rPr>
-          <w:rFonts w:ascii="Courier" w:hAnsi="Courier" w:cs="Menlo Regular"/>
-          <w:color w:val="000000"/>
-          <w:sz w:val="18"/>
-          <w:szCs w:val="18"/>
-        </w:rPr>
-        <w:t>netmask 255.255.255.0</w:t>
+      <w:proofErr w:type="spellStart"/>
+      <w:proofErr w:type="gramStart"/>
+      <w:r>
+        <w:rPr>
+          <w:rFonts w:ascii="Courier" w:hAnsi="Courier" w:cs="Menlo Regular"/>
+          <w:color w:val="000000"/>
+          <w:sz w:val="18"/>
+          <w:szCs w:val="18"/>
+        </w:rPr>
+        <w:t>netmask</w:t>
+      </w:r>
+      <w:proofErr w:type="spellEnd"/>
+      <w:proofErr w:type="gramEnd"/>
+      <w:r>
+        <w:rPr>
+          <w:rFonts w:ascii="Courier" w:hAnsi="Courier" w:cs="Menlo Regular"/>
+          <w:color w:val="000000"/>
+          <w:sz w:val="18"/>
+          <w:szCs w:val="18"/>
+        </w:rPr>
+        <w:t xml:space="preserve"> 255.255.255.0</w:t>
       </w:r>
     </w:p>
     <w:p>
@@ -466,14 +803,25 @@
           <w:szCs w:val="18"/>
         </w:rPr>
       </w:pPr>
-      <w:r>
-        <w:rPr>
-          <w:rFonts w:ascii="Courier" w:hAnsi="Courier" w:cs="Menlo Regular"/>
-          <w:color w:val="000000"/>
-          <w:sz w:val="18"/>
-          <w:szCs w:val="18"/>
-        </w:rPr>
-        <w:t>gateway 192.168.2.1</w:t>
+      <w:proofErr w:type="gramStart"/>
+      <w:r>
+        <w:rPr>
+          <w:rFonts w:ascii="Courier" w:hAnsi="Courier" w:cs="Menlo Regular"/>
+          <w:color w:val="000000"/>
+          <w:sz w:val="18"/>
+          <w:szCs w:val="18"/>
+        </w:rPr>
+        <w:t>gateway</w:t>
+      </w:r>
+      <w:proofErr w:type="gramEnd"/>
+      <w:r>
+        <w:rPr>
+          <w:rFonts w:ascii="Courier" w:hAnsi="Courier" w:cs="Menlo Regular"/>
+          <w:color w:val="000000"/>
+          <w:sz w:val="18"/>
+          <w:szCs w:val="18"/>
+        </w:rPr>
+        <w:t xml:space="preserve"> 192.168.2.1</w:t>
       </w:r>
     </w:p>
     <w:p>
@@ -531,14 +879,45 @@
           <w:szCs w:val="18"/>
         </w:rPr>
       </w:pPr>
-      <w:r>
-        <w:rPr>
-          <w:rFonts w:ascii="Courier" w:hAnsi="Courier" w:cs="Menlo Regular"/>
-          <w:color w:val="000000"/>
-          <w:sz w:val="18"/>
-          <w:szCs w:val="18"/>
-        </w:rPr>
-        <w:t>allow-hotplug wlan0</w:t>
+      <w:proofErr w:type="gramStart"/>
+      <w:r>
+        <w:rPr>
+          <w:rFonts w:ascii="Courier" w:hAnsi="Courier" w:cs="Menlo Regular"/>
+          <w:color w:val="000000"/>
+          <w:sz w:val="18"/>
+          <w:szCs w:val="18"/>
+        </w:rPr>
+        <w:t>allow</w:t>
+      </w:r>
+      <w:proofErr w:type="gramEnd"/>
+      <w:r>
+        <w:rPr>
+          <w:rFonts w:ascii="Courier" w:hAnsi="Courier" w:cs="Menlo Regular"/>
+          <w:color w:val="000000"/>
+          <w:sz w:val="18"/>
+          <w:szCs w:val="18"/>
+        </w:rPr>
+        <w:t>-</w:t>
+      </w:r>
+      <w:proofErr w:type="spellStart"/>
+      <w:r>
+        <w:rPr>
+          <w:rFonts w:ascii="Courier" w:hAnsi="Courier" w:cs="Menlo Regular"/>
+          <w:color w:val="000000"/>
+          <w:sz w:val="18"/>
+          <w:szCs w:val="18"/>
+        </w:rPr>
+        <w:t>hotplug</w:t>
+      </w:r>
+      <w:proofErr w:type="spellEnd"/>
+      <w:r>
+        <w:rPr>
+          <w:rFonts w:ascii="Courier" w:hAnsi="Courier" w:cs="Menlo Regular"/>
+          <w:color w:val="000000"/>
+          <w:sz w:val="18"/>
+          <w:szCs w:val="18"/>
+        </w:rPr>
+        <w:t xml:space="preserve"> wlan0</w:t>
       </w:r>
     </w:p>
     <w:p>
@@ -568,15 +947,59 @@
           <w:szCs w:val="18"/>
         </w:rPr>
       </w:pPr>
-      <w:r>
-        <w:rPr>
-          <w:rFonts w:ascii="Courier" w:hAnsi="Courier" w:cs="Menlo Regular"/>
-          <w:color w:val="000000"/>
-          <w:sz w:val="18"/>
-          <w:szCs w:val="18"/>
-        </w:rPr>
-        <w:t>iface wlan0 inet dhcp</w:t>
-      </w:r>
+      <w:proofErr w:type="spellStart"/>
+      <w:proofErr w:type="gramStart"/>
+      <w:r>
+        <w:rPr>
+          <w:rFonts w:ascii="Courier" w:hAnsi="Courier" w:cs="Menlo Regular"/>
+          <w:color w:val="000000"/>
+          <w:sz w:val="18"/>
+          <w:szCs w:val="18"/>
+        </w:rPr>
+        <w:t>iface</w:t>
+      </w:r>
+      <w:proofErr w:type="spellEnd"/>
+      <w:proofErr w:type="gramEnd"/>
+      <w:r>
+        <w:rPr>
+          <w:rFonts w:ascii="Courier" w:hAnsi="Courier" w:cs="Menlo Regular"/>
+          <w:color w:val="000000"/>
+          <w:sz w:val="18"/>
+          <w:szCs w:val="18"/>
+        </w:rPr>
+        <w:t xml:space="preserve"> wlan0 </w:t>
+      </w:r>
+      <w:proofErr w:type="spellStart"/>
+      <w:r>
+        <w:rPr>
+          <w:rFonts w:ascii="Courier" w:hAnsi="Courier" w:cs="Menlo Regular"/>
+          <w:color w:val="000000"/>
+          <w:sz w:val="18"/>
+          <w:szCs w:val="18"/>
+        </w:rPr>
+        <w:t>inet</w:t>
+      </w:r>
+      <w:proofErr w:type="spellEnd"/>
+      <w:r>
+        <w:rPr>
+          <w:rFonts w:ascii="Courier" w:hAnsi="Courier" w:cs="Menlo Regular"/>
+          <w:color w:val="000000"/>
+          <w:sz w:val="18"/>
+          <w:szCs w:val="18"/>
+        </w:rPr>
+        <w:t xml:space="preserve"> </w:t>
+      </w:r>
+      <w:proofErr w:type="spellStart"/>
+      <w:r>
+        <w:rPr>
+          <w:rFonts w:ascii="Courier" w:hAnsi="Courier" w:cs="Menlo Regular"/>
+          <w:color w:val="000000"/>
+          <w:sz w:val="18"/>
+          <w:szCs w:val="18"/>
+        </w:rPr>
+        <w:t>dhcp</w:t>
+      </w:r>
+      <w:proofErr w:type="spellEnd"/>
     </w:p>
     <w:p>
       <w:pPr>
@@ -605,24 +1028,88 @@
           <w:szCs w:val="18"/>
         </w:rPr>
       </w:pPr>
-      <w:r>
-        <w:rPr>
-          <w:rFonts w:ascii="Courier" w:hAnsi="Courier" w:cs="Menlo Regular"/>
-          <w:color w:val="000000"/>
-          <w:sz w:val="18"/>
-          <w:szCs w:val="18"/>
-        </w:rPr>
-        <w:t>wpa-roam</w:t>
-      </w:r>
-      <w:r>
-        <w:rPr>
-          <w:rFonts w:ascii="Courier" w:hAnsi="Courier" w:cs="Menlo Regular"/>
-          <w:color w:val="000000"/>
-          <w:sz w:val="18"/>
-          <w:szCs w:val="18"/>
-        </w:rPr>
-        <w:t xml:space="preserve"> /etc/wpa_supplicant/wpa_supplicant.conf</w:t>
-      </w:r>
+      <w:proofErr w:type="spellStart"/>
+      <w:proofErr w:type="gramStart"/>
+      <w:r>
+        <w:rPr>
+          <w:rFonts w:ascii="Courier" w:hAnsi="Courier" w:cs="Menlo Regular"/>
+          <w:color w:val="000000"/>
+          <w:sz w:val="18"/>
+          <w:szCs w:val="18"/>
+        </w:rPr>
+        <w:t>wpa</w:t>
+      </w:r>
+      <w:proofErr w:type="spellEnd"/>
+      <w:proofErr w:type="gramEnd"/>
+      <w:r>
+        <w:rPr>
+          <w:rFonts w:ascii="Courier" w:hAnsi="Courier" w:cs="Menlo Regular"/>
+          <w:color w:val="000000"/>
+          <w:sz w:val="18"/>
+          <w:szCs w:val="18"/>
+        </w:rPr>
+        <w:t>-roam</w:t>
+      </w:r>
+      <w:r>
+        <w:rPr>
+          <w:rFonts w:ascii="Courier" w:hAnsi="Courier" w:cs="Menlo Regular"/>
+          <w:color w:val="000000"/>
+          <w:sz w:val="18"/>
+          <w:szCs w:val="18"/>
+        </w:rPr>
+        <w:t xml:space="preserve"> /</w:t>
+      </w:r>
+      <w:proofErr w:type="spellStart"/>
+      <w:r>
+        <w:rPr>
+          <w:rFonts w:ascii="Courier" w:hAnsi="Courier" w:cs="Menlo Regular"/>
+          <w:color w:val="000000"/>
+          <w:sz w:val="18"/>
+          <w:szCs w:val="18"/>
+        </w:rPr>
+        <w:t>etc</w:t>
+      </w:r>
+      <w:proofErr w:type="spellEnd"/>
+      <w:r>
+        <w:rPr>
+          <w:rFonts w:ascii="Courier" w:hAnsi="Courier" w:cs="Menlo Regular"/>
+          <w:color w:val="000000"/>
+          <w:sz w:val="18"/>
+          <w:szCs w:val="18"/>
+        </w:rPr>
+        <w:t>/</w:t>
+      </w:r>
+      <w:proofErr w:type="spellStart"/>
+      <w:r>
+        <w:rPr>
+          <w:rFonts w:ascii="Courier" w:hAnsi="Courier" w:cs="Menlo Regular"/>
+          <w:color w:val="000000"/>
+          <w:sz w:val="18"/>
+          <w:szCs w:val="18"/>
+        </w:rPr>
+        <w:t>wpa_supplicant</w:t>
+      </w:r>
+      <w:proofErr w:type="spellEnd"/>
+      <w:r>
+        <w:rPr>
+          <w:rFonts w:ascii="Courier" w:hAnsi="Courier" w:cs="Menlo Regular"/>
+          <w:color w:val="000000"/>
+          <w:sz w:val="18"/>
+          <w:szCs w:val="18"/>
+        </w:rPr>
+        <w:t>/</w:t>
+      </w:r>
+      <w:proofErr w:type="spellStart"/>
+      <w:r>
+        <w:rPr>
+          <w:rFonts w:ascii="Courier" w:hAnsi="Courier" w:cs="Menlo Regular"/>
+          <w:color w:val="000000"/>
+          <w:sz w:val="18"/>
+          <w:szCs w:val="18"/>
+        </w:rPr>
+        <w:t>wpa_supplicant.conf</w:t>
+      </w:r>
+      <w:proofErr w:type="spellEnd"/>
     </w:p>
     <w:p>
       <w:pPr>
@@ -651,15 +1138,59 @@
           <w:szCs w:val="18"/>
         </w:rPr>
       </w:pPr>
-      <w:r>
-        <w:rPr>
-          <w:rFonts w:ascii="Courier" w:hAnsi="Courier" w:cs="Menlo Regular"/>
-          <w:color w:val="000000"/>
-          <w:sz w:val="18"/>
-          <w:szCs w:val="18"/>
-        </w:rPr>
-        <w:t>iface default inet dhcp</w:t>
-      </w:r>
+      <w:proofErr w:type="spellStart"/>
+      <w:proofErr w:type="gramStart"/>
+      <w:r>
+        <w:rPr>
+          <w:rFonts w:ascii="Courier" w:hAnsi="Courier" w:cs="Menlo Regular"/>
+          <w:color w:val="000000"/>
+          <w:sz w:val="18"/>
+          <w:szCs w:val="18"/>
+        </w:rPr>
+        <w:t>iface</w:t>
+      </w:r>
+      <w:proofErr w:type="spellEnd"/>
+      <w:proofErr w:type="gramEnd"/>
+      <w:r>
+        <w:rPr>
+          <w:rFonts w:ascii="Courier" w:hAnsi="Courier" w:cs="Menlo Regular"/>
+          <w:color w:val="000000"/>
+          <w:sz w:val="18"/>
+          <w:szCs w:val="18"/>
+        </w:rPr>
+        <w:t xml:space="preserve"> default </w:t>
+      </w:r>
+      <w:proofErr w:type="spellStart"/>
+      <w:r>
+        <w:rPr>
+          <w:rFonts w:ascii="Courier" w:hAnsi="Courier" w:cs="Menlo Regular"/>
+          <w:color w:val="000000"/>
+          <w:sz w:val="18"/>
+          <w:szCs w:val="18"/>
+        </w:rPr>
+        <w:t>inet</w:t>
+      </w:r>
+      <w:proofErr w:type="spellEnd"/>
+      <w:r>
+        <w:rPr>
+          <w:rFonts w:ascii="Courier" w:hAnsi="Courier" w:cs="Menlo Regular"/>
+          <w:color w:val="000000"/>
+          <w:sz w:val="18"/>
+          <w:szCs w:val="18"/>
+        </w:rPr>
+        <w:t xml:space="preserve"> </w:t>
+      </w:r>
+      <w:proofErr w:type="spellStart"/>
+      <w:r>
+        <w:rPr>
+          <w:rFonts w:ascii="Courier" w:hAnsi="Courier" w:cs="Menlo Regular"/>
+          <w:color w:val="000000"/>
+          <w:sz w:val="18"/>
+          <w:szCs w:val="18"/>
+        </w:rPr>
+        <w:t>dhcp</w:t>
+      </w:r>
+      <w:proofErr w:type="spellEnd"/>
     </w:p>
     <w:p>
       <w:pPr>
@@ -776,13 +1307,41 @@
           <w:szCs w:val="18"/>
         </w:rPr>
       </w:pPr>
-      <w:r>
-        <w:rPr>
-          <w:rFonts w:ascii="Courier" w:hAnsi="Courier" w:cs="Menlo Regular"/>
-          <w:sz w:val="18"/>
-          <w:szCs w:val="18"/>
-        </w:rPr>
-        <w:t>allow-hotplug wlan0</w:t>
+      <w:proofErr w:type="gramStart"/>
+      <w:r>
+        <w:rPr>
+          <w:rFonts w:ascii="Courier" w:hAnsi="Courier" w:cs="Menlo Regular"/>
+          <w:sz w:val="18"/>
+          <w:szCs w:val="18"/>
+        </w:rPr>
+        <w:t>allow</w:t>
+      </w:r>
+      <w:proofErr w:type="gramEnd"/>
+      <w:r>
+        <w:rPr>
+          <w:rFonts w:ascii="Courier" w:hAnsi="Courier" w:cs="Menlo Regular"/>
+          <w:sz w:val="18"/>
+          <w:szCs w:val="18"/>
+        </w:rPr>
+        <w:t>-</w:t>
+      </w:r>
+      <w:proofErr w:type="spellStart"/>
+      <w:r>
+        <w:rPr>
+          <w:rFonts w:ascii="Courier" w:hAnsi="Courier" w:cs="Menlo Regular"/>
+          <w:sz w:val="18"/>
+          <w:szCs w:val="18"/>
+        </w:rPr>
+        <w:t>hotplug</w:t>
+      </w:r>
+      <w:proofErr w:type="spellEnd"/>
+      <w:r>
+        <w:rPr>
+          <w:rFonts w:ascii="Courier" w:hAnsi="Courier" w:cs="Menlo Regular"/>
+          <w:sz w:val="18"/>
+          <w:szCs w:val="18"/>
+        </w:rPr>
+        <w:t xml:space="preserve"> wlan0</w:t>
       </w:r>
     </w:p>
     <w:p>
@@ -801,12 +1360,39 @@
           <w:szCs w:val="18"/>
         </w:rPr>
       </w:pPr>
-      <w:r>
-        <w:rPr>
-          <w:sz w:val="18"/>
-          <w:szCs w:val="18"/>
-        </w:rPr>
-        <w:t>iface wlan0 inet manual</w:t>
+      <w:proofErr w:type="spellStart"/>
+      <w:proofErr w:type="gramStart"/>
+      <w:r>
+        <w:rPr>
+          <w:sz w:val="18"/>
+          <w:szCs w:val="18"/>
+        </w:rPr>
+        <w:t>iface</w:t>
+      </w:r>
+      <w:proofErr w:type="spellEnd"/>
+      <w:proofErr w:type="gramEnd"/>
+      <w:r>
+        <w:rPr>
+          <w:sz w:val="18"/>
+          <w:szCs w:val="18"/>
+        </w:rPr>
+        <w:t xml:space="preserve"> wlan0 </w:t>
+      </w:r>
+      <w:proofErr w:type="spellStart"/>
+      <w:r>
+        <w:rPr>
+          <w:sz w:val="18"/>
+          <w:szCs w:val="18"/>
+        </w:rPr>
+        <w:t>inet</w:t>
+      </w:r>
+      <w:proofErr w:type="spellEnd"/>
+      <w:r>
+        <w:rPr>
+          <w:sz w:val="18"/>
+          <w:szCs w:val="18"/>
+        </w:rPr>
+        <w:t xml:space="preserve"> manual</w:t>
       </w:r>
     </w:p>
     <w:p>
@@ -818,14 +1404,72 @@
           <w:szCs w:val="18"/>
         </w:rPr>
       </w:pPr>
-      <w:r>
-        <w:rPr>
-          <w:rFonts w:ascii="Courier" w:hAnsi="Courier" w:cs="Menlo Regular"/>
-          <w:sz w:val="18"/>
-          <w:szCs w:val="18"/>
-        </w:rPr>
-        <w:t>wpa-roam /etc/wpa_supplicant/wpa_supplicant.conf</w:t>
-      </w:r>
+      <w:proofErr w:type="spellStart"/>
+      <w:proofErr w:type="gramStart"/>
+      <w:r>
+        <w:rPr>
+          <w:rFonts w:ascii="Courier" w:hAnsi="Courier" w:cs="Menlo Regular"/>
+          <w:sz w:val="18"/>
+          <w:szCs w:val="18"/>
+        </w:rPr>
+        <w:t>wpa</w:t>
+      </w:r>
+      <w:proofErr w:type="spellEnd"/>
+      <w:proofErr w:type="gramEnd"/>
+      <w:r>
+        <w:rPr>
+          <w:rFonts w:ascii="Courier" w:hAnsi="Courier" w:cs="Menlo Regular"/>
+          <w:sz w:val="18"/>
+          <w:szCs w:val="18"/>
+        </w:rPr>
+        <w:t>-roam /</w:t>
+      </w:r>
+      <w:proofErr w:type="spellStart"/>
+      <w:r>
+        <w:rPr>
+          <w:rFonts w:ascii="Courier" w:hAnsi="Courier" w:cs="Menlo Regular"/>
+          <w:sz w:val="18"/>
+          <w:szCs w:val="18"/>
+        </w:rPr>
+        <w:t>etc</w:t>
+      </w:r>
+      <w:proofErr w:type="spellEnd"/>
+      <w:r>
+        <w:rPr>
+          <w:rFonts w:ascii="Courier" w:hAnsi="Courier" w:cs="Menlo Regular"/>
+          <w:sz w:val="18"/>
+          <w:szCs w:val="18"/>
+        </w:rPr>
+        <w:t>/</w:t>
+      </w:r>
+      <w:proofErr w:type="spellStart"/>
+      <w:r>
+        <w:rPr>
+          <w:rFonts w:ascii="Courier" w:hAnsi="Courier" w:cs="Menlo Regular"/>
+          <w:sz w:val="18"/>
+          <w:szCs w:val="18"/>
+        </w:rPr>
+        <w:t>wpa_supplicant</w:t>
+      </w:r>
+      <w:proofErr w:type="spellEnd"/>
+      <w:r>
+        <w:rPr>
+          <w:rFonts w:ascii="Courier" w:hAnsi="Courier" w:cs="Menlo Regular"/>
+          <w:sz w:val="18"/>
+          <w:szCs w:val="18"/>
+        </w:rPr>
+        <w:t>/</w:t>
+      </w:r>
+      <w:proofErr w:type="spellStart"/>
+      <w:r>
+        <w:rPr>
+          <w:rFonts w:ascii="Courier" w:hAnsi="Courier" w:cs="Menlo Regular"/>
+          <w:sz w:val="18"/>
+          <w:szCs w:val="18"/>
+        </w:rPr>
+        <w:t>wpa_supplicant.conf</w:t>
+      </w:r>
+      <w:proofErr w:type="spellEnd"/>
     </w:p>
     <w:p>
       <w:pPr>
@@ -861,13 +1505,43 @@
           <w:szCs w:val="18"/>
         </w:rPr>
       </w:pPr>
+      <w:proofErr w:type="spellStart"/>
+      <w:proofErr w:type="gramStart"/>
       <w:r>
         <w:rPr>
           <w:rFonts w:ascii="Courier" w:hAnsi="Courier" w:cs="Courier"/>
           <w:sz w:val="18"/>
           <w:szCs w:val="18"/>
         </w:rPr>
-        <w:t>iface default inet static</w:t>
+        <w:t>iface</w:t>
+      </w:r>
+      <w:proofErr w:type="spellEnd"/>
+      <w:proofErr w:type="gramEnd"/>
+      <w:r>
+        <w:rPr>
+          <w:rFonts w:ascii="Courier" w:hAnsi="Courier" w:cs="Courier"/>
+          <w:sz w:val="18"/>
+          <w:szCs w:val="18"/>
+        </w:rPr>
+        <w:t xml:space="preserve"> default </w:t>
+      </w:r>
+      <w:proofErr w:type="spellStart"/>
+      <w:r>
+        <w:rPr>
+          <w:rFonts w:ascii="Courier" w:hAnsi="Courier" w:cs="Courier"/>
+          <w:sz w:val="18"/>
+          <w:szCs w:val="18"/>
+        </w:rPr>
+        <w:t>inet</w:t>
+      </w:r>
+      <w:proofErr w:type="spellEnd"/>
+      <w:r>
+        <w:rPr>
+          <w:rFonts w:ascii="Courier" w:hAnsi="Courier" w:cs="Courier"/>
+          <w:sz w:val="18"/>
+          <w:szCs w:val="18"/>
+        </w:rPr>
+        <w:t xml:space="preserve"> static</w:t>
       </w:r>
     </w:p>
     <w:p>
@@ -896,13 +1570,23 @@
           <w:szCs w:val="18"/>
         </w:rPr>
       </w:pPr>
-      <w:r>
-        <w:rPr>
-          <w:rFonts w:ascii="Courier" w:hAnsi="Courier" w:cs="Menlo Regular"/>
-          <w:sz w:val="18"/>
-          <w:szCs w:val="18"/>
-        </w:rPr>
-        <w:t>address 192.168.1.42</w:t>
+      <w:proofErr w:type="gramStart"/>
+      <w:r>
+        <w:rPr>
+          <w:rFonts w:ascii="Courier" w:hAnsi="Courier" w:cs="Menlo Regular"/>
+          <w:sz w:val="18"/>
+          <w:szCs w:val="18"/>
+        </w:rPr>
+        <w:t>address</w:t>
+      </w:r>
+      <w:proofErr w:type="gramEnd"/>
+      <w:r>
+        <w:rPr>
+          <w:rFonts w:ascii="Courier" w:hAnsi="Courier" w:cs="Menlo Regular"/>
+          <w:sz w:val="18"/>
+          <w:szCs w:val="18"/>
+        </w:rPr>
+        <w:t xml:space="preserve"> 192.168.1.42</w:t>
       </w:r>
     </w:p>
     <w:p>
@@ -931,13 +1615,25 @@
           <w:szCs w:val="18"/>
         </w:rPr>
       </w:pPr>
-      <w:r>
-        <w:rPr>
-          <w:rFonts w:ascii="Courier" w:hAnsi="Courier" w:cs="Menlo Regular"/>
-          <w:sz w:val="18"/>
-          <w:szCs w:val="18"/>
-        </w:rPr>
-        <w:t>netmask 255.255.255.0</w:t>
+      <w:proofErr w:type="spellStart"/>
+      <w:proofErr w:type="gramStart"/>
+      <w:r>
+        <w:rPr>
+          <w:rFonts w:ascii="Courier" w:hAnsi="Courier" w:cs="Menlo Regular"/>
+          <w:sz w:val="18"/>
+          <w:szCs w:val="18"/>
+        </w:rPr>
+        <w:t>netmask</w:t>
+      </w:r>
+      <w:proofErr w:type="spellEnd"/>
+      <w:proofErr w:type="gramEnd"/>
+      <w:r>
+        <w:rPr>
+          <w:rFonts w:ascii="Courier" w:hAnsi="Courier" w:cs="Menlo Regular"/>
+          <w:sz w:val="18"/>
+          <w:szCs w:val="18"/>
+        </w:rPr>
+        <w:t xml:space="preserve"> 255.255.255.0</w:t>
       </w:r>
     </w:p>
     <w:p>
@@ -966,21 +1662,60 @@
           <w:szCs w:val="18"/>
         </w:rPr>
       </w:pPr>
-      <w:r>
-        <w:rPr>
-          <w:rFonts w:ascii="Courier" w:hAnsi="Courier" w:cs="Menlo Regular"/>
-          <w:sz w:val="18"/>
-          <w:szCs w:val="18"/>
-        </w:rPr>
-        <w:t>gateway 192.168.1.254</w:t>
+      <w:proofErr w:type="gramStart"/>
+      <w:r>
+        <w:rPr>
+          <w:rFonts w:ascii="Courier" w:hAnsi="Courier" w:cs="Menlo Regular"/>
+          <w:sz w:val="18"/>
+          <w:szCs w:val="18"/>
+        </w:rPr>
+        <w:t>gateway</w:t>
+      </w:r>
+      <w:proofErr w:type="gramEnd"/>
+      <w:r>
+        <w:rPr>
+          <w:rFonts w:ascii="Courier" w:hAnsi="Courier" w:cs="Menlo Regular"/>
+          <w:sz w:val="18"/>
+          <w:szCs w:val="18"/>
+        </w:rPr>
+        <w:t xml:space="preserve"> 192.168.1.254</w:t>
       </w:r>
     </w:p>
     <w:p>
       <w:pPr>
         <w:pStyle w:val="Heading2"/>
       </w:pPr>
-      <w:r>
-        <w:t>Wifi configuration in /etc/wpa_supplicant/wpa_supplicant.conf:</w:t>
+      <w:proofErr w:type="spellStart"/>
+      <w:r>
+        <w:t>Wifi</w:t>
+      </w:r>
+      <w:proofErr w:type="spellEnd"/>
+      <w:r>
+        <w:t xml:space="preserve"> configuration in /</w:t>
+      </w:r>
+      <w:proofErr w:type="spellStart"/>
+      <w:r>
+        <w:t>etc</w:t>
+      </w:r>
+      <w:proofErr w:type="spellEnd"/>
+      <w:r>
+        <w:t>/</w:t>
+      </w:r>
+      <w:proofErr w:type="spellStart"/>
+      <w:r>
+        <w:t>wpa_supplicant</w:t>
+      </w:r>
+      <w:proofErr w:type="spellEnd"/>
+      <w:r>
+        <w:t>/</w:t>
+      </w:r>
+      <w:proofErr w:type="spellStart"/>
+      <w:r>
+        <w:t>wpa_supplicant.conf</w:t>
+      </w:r>
+      <w:proofErr w:type="spellEnd"/>
+      <w:r>
+        <w:t>:</w:t>
       </w:r>
     </w:p>
     <w:p>
@@ -1010,15 +1745,88 @@
           <w:szCs w:val="18"/>
         </w:rPr>
       </w:pPr>
-      <w:r>
-        <w:rPr>
-          <w:rFonts w:ascii="Courier" w:hAnsi="Courier" w:cs="Menlo Regular"/>
-          <w:color w:val="000000"/>
-          <w:sz w:val="18"/>
-          <w:szCs w:val="18"/>
-        </w:rPr>
-        <w:t>ctrl_interface=DIR=/var/run/wpa_supplicant GROUP=netdev</w:t>
-      </w:r>
+      <w:proofErr w:type="spellStart"/>
+      <w:proofErr w:type="gramStart"/>
+      <w:r>
+        <w:rPr>
+          <w:rFonts w:ascii="Courier" w:hAnsi="Courier" w:cs="Menlo Regular"/>
+          <w:color w:val="000000"/>
+          <w:sz w:val="18"/>
+          <w:szCs w:val="18"/>
+        </w:rPr>
+        <w:t>ctrl</w:t>
+      </w:r>
+      <w:proofErr w:type="gramEnd"/>
+      <w:r>
+        <w:rPr>
+          <w:rFonts w:ascii="Courier" w:hAnsi="Courier" w:cs="Menlo Regular"/>
+          <w:color w:val="000000"/>
+          <w:sz w:val="18"/>
+          <w:szCs w:val="18"/>
+        </w:rPr>
+        <w:t>_interface</w:t>
+      </w:r>
+      <w:proofErr w:type="spellEnd"/>
+      <w:r>
+        <w:rPr>
+          <w:rFonts w:ascii="Courier" w:hAnsi="Courier" w:cs="Menlo Regular"/>
+          <w:color w:val="000000"/>
+          <w:sz w:val="18"/>
+          <w:szCs w:val="18"/>
+        </w:rPr>
+        <w:t>=DIR=/</w:t>
+      </w:r>
+      <w:proofErr w:type="spellStart"/>
+      <w:r>
+        <w:rPr>
+          <w:rFonts w:ascii="Courier" w:hAnsi="Courier" w:cs="Menlo Regular"/>
+          <w:color w:val="000000"/>
+          <w:sz w:val="18"/>
+          <w:szCs w:val="18"/>
+        </w:rPr>
+        <w:t>var</w:t>
+      </w:r>
+      <w:proofErr w:type="spellEnd"/>
+      <w:r>
+        <w:rPr>
+          <w:rFonts w:ascii="Courier" w:hAnsi="Courier" w:cs="Menlo Regular"/>
+          <w:color w:val="000000"/>
+          <w:sz w:val="18"/>
+          <w:szCs w:val="18"/>
+        </w:rPr>
+        <w:t>/run/</w:t>
+      </w:r>
+      <w:proofErr w:type="spellStart"/>
+      <w:r>
+        <w:rPr>
+          <w:rFonts w:ascii="Courier" w:hAnsi="Courier" w:cs="Menlo Regular"/>
+          <w:color w:val="000000"/>
+          <w:sz w:val="18"/>
+          <w:szCs w:val="18"/>
+        </w:rPr>
+        <w:t>wpa_supplicant</w:t>
+      </w:r>
+      <w:proofErr w:type="spellEnd"/>
+      <w:r>
+        <w:rPr>
+          <w:rFonts w:ascii="Courier" w:hAnsi="Courier" w:cs="Menlo Regular"/>
+          <w:color w:val="000000"/>
+          <w:sz w:val="18"/>
+          <w:szCs w:val="18"/>
+        </w:rPr>
+        <w:t xml:space="preserve"> GROUP=</w:t>
+      </w:r>
+      <w:proofErr w:type="spellStart"/>
+      <w:r>
+        <w:rPr>
+          <w:rFonts w:ascii="Courier" w:hAnsi="Courier" w:cs="Menlo Regular"/>
+          <w:color w:val="000000"/>
+          <w:sz w:val="18"/>
+          <w:szCs w:val="18"/>
+        </w:rPr>
+        <w:t>netdev</w:t>
+      </w:r>
+      <w:proofErr w:type="spellEnd"/>
     </w:p>
     <w:p>
       <w:pPr>
@@ -1047,14 +1855,36 @@
           <w:szCs w:val="18"/>
         </w:rPr>
       </w:pPr>
-      <w:r>
-        <w:rPr>
-          <w:rFonts w:ascii="Courier" w:hAnsi="Courier" w:cs="Menlo Regular"/>
-          <w:color w:val="000000"/>
-          <w:sz w:val="18"/>
-          <w:szCs w:val="18"/>
-        </w:rPr>
-        <w:t>update_config=1</w:t>
+      <w:proofErr w:type="spellStart"/>
+      <w:proofErr w:type="gramStart"/>
+      <w:r>
+        <w:rPr>
+          <w:rFonts w:ascii="Courier" w:hAnsi="Courier" w:cs="Menlo Regular"/>
+          <w:color w:val="000000"/>
+          <w:sz w:val="18"/>
+          <w:szCs w:val="18"/>
+        </w:rPr>
+        <w:t>update</w:t>
+      </w:r>
+      <w:proofErr w:type="gramEnd"/>
+      <w:r>
+        <w:rPr>
+          <w:rFonts w:ascii="Courier" w:hAnsi="Courier" w:cs="Menlo Regular"/>
+          <w:color w:val="000000"/>
+          <w:sz w:val="18"/>
+          <w:szCs w:val="18"/>
+        </w:rPr>
+        <w:t>_config</w:t>
+      </w:r>
+      <w:proofErr w:type="spellEnd"/>
+      <w:r>
+        <w:rPr>
+          <w:rFonts w:ascii="Courier" w:hAnsi="Courier" w:cs="Menlo Regular"/>
+          <w:color w:val="000000"/>
+          <w:sz w:val="18"/>
+          <w:szCs w:val="18"/>
+        </w:rPr>
+        <w:t>=1</w:t>
       </w:r>
     </w:p>
     <w:p>
@@ -1112,14 +1942,25 @@
           <w:szCs w:val="18"/>
         </w:rPr>
       </w:pPr>
-      <w:r>
-        <w:rPr>
-          <w:rFonts w:ascii="Courier" w:hAnsi="Courier" w:cs="Menlo Regular"/>
-          <w:color w:val="000000"/>
-          <w:sz w:val="18"/>
-          <w:szCs w:val="18"/>
-        </w:rPr>
-        <w:t>network={</w:t>
+      <w:proofErr w:type="gramStart"/>
+      <w:r>
+        <w:rPr>
+          <w:rFonts w:ascii="Courier" w:hAnsi="Courier" w:cs="Menlo Regular"/>
+          <w:color w:val="000000"/>
+          <w:sz w:val="18"/>
+          <w:szCs w:val="18"/>
+        </w:rPr>
+        <w:t>network</w:t>
+      </w:r>
+      <w:proofErr w:type="gramEnd"/>
+      <w:r>
+        <w:rPr>
+          <w:rFonts w:ascii="Courier" w:hAnsi="Courier" w:cs="Menlo Regular"/>
+          <w:color w:val="000000"/>
+          <w:sz w:val="18"/>
+          <w:szCs w:val="18"/>
+        </w:rPr>
+        <w:t>={</w:t>
       </w:r>
     </w:p>
     <w:p>
@@ -1149,14 +1990,47 @@
           <w:szCs w:val="18"/>
         </w:rPr>
       </w:pPr>
-      <w:r>
-        <w:rPr>
-          <w:rFonts w:ascii="Courier" w:hAnsi="Courier" w:cs="Menlo Regular"/>
-          <w:color w:val="000000"/>
-          <w:sz w:val="18"/>
-          <w:szCs w:val="18"/>
-        </w:rPr>
-        <w:t>ssid="wifiwifiwifi"</w:t>
+      <w:proofErr w:type="spellStart"/>
+      <w:proofErr w:type="gramStart"/>
+      <w:r>
+        <w:rPr>
+          <w:rFonts w:ascii="Courier" w:hAnsi="Courier" w:cs="Menlo Regular"/>
+          <w:color w:val="000000"/>
+          <w:sz w:val="18"/>
+          <w:szCs w:val="18"/>
+        </w:rPr>
+        <w:t>ssid</w:t>
+      </w:r>
+      <w:proofErr w:type="spellEnd"/>
+      <w:proofErr w:type="gramEnd"/>
+      <w:r>
+        <w:rPr>
+          <w:rFonts w:ascii="Courier" w:hAnsi="Courier" w:cs="Menlo Regular"/>
+          <w:color w:val="000000"/>
+          <w:sz w:val="18"/>
+          <w:szCs w:val="18"/>
+        </w:rPr>
+        <w:t>="</w:t>
+      </w:r>
+      <w:proofErr w:type="spellStart"/>
+      <w:r>
+        <w:rPr>
+          <w:rFonts w:ascii="Courier" w:hAnsi="Courier" w:cs="Menlo Regular"/>
+          <w:color w:val="000000"/>
+          <w:sz w:val="18"/>
+          <w:szCs w:val="18"/>
+        </w:rPr>
+        <w:t>wifiwifiwifi</w:t>
+      </w:r>
+      <w:proofErr w:type="spellEnd"/>
+      <w:r>
+        <w:rPr>
+          <w:rFonts w:ascii="Courier" w:hAnsi="Courier" w:cs="Menlo Regular"/>
+          <w:color w:val="000000"/>
+          <w:sz w:val="18"/>
+          <w:szCs w:val="18"/>
+        </w:rPr>
+        <w:t>"</w:t>
       </w:r>
     </w:p>
     <w:p>
@@ -1186,6 +2060,8 @@
           <w:szCs w:val="18"/>
         </w:rPr>
       </w:pPr>
+      <w:proofErr w:type="spellStart"/>
+      <w:proofErr w:type="gramStart"/>
       <w:r>
         <w:rPr>
           <w:rFonts w:ascii="Courier" w:hAnsi="Courier" w:cs="Menlo Regular"/>
@@ -1194,7 +2070,18 @@
           <w:szCs w:val="18"/>
         </w:rPr>
         <w:lastRenderedPageBreak/>
-        <w:t>psk="</w:t>
+        <w:t>psk</w:t>
+      </w:r>
+      <w:proofErr w:type="spellEnd"/>
+      <w:proofErr w:type="gramEnd"/>
+      <w:r>
+        <w:rPr>
+          <w:rFonts w:ascii="Courier" w:hAnsi="Courier" w:cs="Menlo Regular"/>
+          <w:color w:val="000000"/>
+          <w:sz w:val="18"/>
+          <w:szCs w:val="18"/>
+        </w:rPr>
+        <w:t>="</w:t>
       </w:r>
       <w:r>
         <w:rPr>
@@ -1307,14 +2194,25 @@
           <w:szCs w:val="18"/>
         </w:rPr>
       </w:pPr>
-      <w:r>
-        <w:rPr>
-          <w:rFonts w:ascii="Courier" w:hAnsi="Courier" w:cs="Menlo Regular"/>
-          <w:color w:val="000000"/>
-          <w:sz w:val="18"/>
-          <w:szCs w:val="18"/>
-        </w:rPr>
-        <w:t>proto=RSN</w:t>
+      <w:proofErr w:type="gramStart"/>
+      <w:r>
+        <w:rPr>
+          <w:rFonts w:ascii="Courier" w:hAnsi="Courier" w:cs="Menlo Regular"/>
+          <w:color w:val="000000"/>
+          <w:sz w:val="18"/>
+          <w:szCs w:val="18"/>
+        </w:rPr>
+        <w:t>proto</w:t>
+      </w:r>
+      <w:proofErr w:type="gramEnd"/>
+      <w:r>
+        <w:rPr>
+          <w:rFonts w:ascii="Courier" w:hAnsi="Courier" w:cs="Menlo Regular"/>
+          <w:color w:val="000000"/>
+          <w:sz w:val="18"/>
+          <w:szCs w:val="18"/>
+        </w:rPr>
+        <w:t>=RSN</w:t>
       </w:r>
     </w:p>
     <w:p>
@@ -1409,14 +2307,36 @@
           <w:szCs w:val="18"/>
         </w:rPr>
       </w:pPr>
-      <w:r>
-        <w:rPr>
-          <w:rFonts w:ascii="Courier" w:hAnsi="Courier" w:cs="Menlo Regular"/>
-          <w:color w:val="000000"/>
-          <w:sz w:val="18"/>
-          <w:szCs w:val="18"/>
-        </w:rPr>
-        <w:t>key_mgmt=WPA-PSK</w:t>
+      <w:proofErr w:type="spellStart"/>
+      <w:proofErr w:type="gramStart"/>
+      <w:r>
+        <w:rPr>
+          <w:rFonts w:ascii="Courier" w:hAnsi="Courier" w:cs="Menlo Regular"/>
+          <w:color w:val="000000"/>
+          <w:sz w:val="18"/>
+          <w:szCs w:val="18"/>
+        </w:rPr>
+        <w:t>key</w:t>
+      </w:r>
+      <w:proofErr w:type="gramEnd"/>
+      <w:r>
+        <w:rPr>
+          <w:rFonts w:ascii="Courier" w:hAnsi="Courier" w:cs="Menlo Regular"/>
+          <w:color w:val="000000"/>
+          <w:sz w:val="18"/>
+          <w:szCs w:val="18"/>
+        </w:rPr>
+        <w:t>_mgmt</w:t>
+      </w:r>
+      <w:proofErr w:type="spellEnd"/>
+      <w:r>
+        <w:rPr>
+          <w:rFonts w:ascii="Courier" w:hAnsi="Courier" w:cs="Menlo Regular"/>
+          <w:color w:val="000000"/>
+          <w:sz w:val="18"/>
+          <w:szCs w:val="18"/>
+        </w:rPr>
+        <w:t>=WPA-PSK</w:t>
       </w:r>
     </w:p>
     <w:p>
@@ -1511,14 +2431,25 @@
           <w:szCs w:val="18"/>
         </w:rPr>
       </w:pPr>
-      <w:r>
-        <w:rPr>
-          <w:rFonts w:ascii="Courier" w:hAnsi="Courier" w:cs="Menlo Regular"/>
-          <w:color w:val="000000"/>
-          <w:sz w:val="18"/>
-          <w:szCs w:val="18"/>
-        </w:rPr>
-        <w:t>pairwise=CCMP</w:t>
+      <w:proofErr w:type="gramStart"/>
+      <w:r>
+        <w:rPr>
+          <w:rFonts w:ascii="Courier" w:hAnsi="Courier" w:cs="Menlo Regular"/>
+          <w:color w:val="000000"/>
+          <w:sz w:val="18"/>
+          <w:szCs w:val="18"/>
+        </w:rPr>
+        <w:t>pairwise</w:t>
+      </w:r>
+      <w:proofErr w:type="gramEnd"/>
+      <w:r>
+        <w:rPr>
+          <w:rFonts w:ascii="Courier" w:hAnsi="Courier" w:cs="Menlo Regular"/>
+          <w:color w:val="000000"/>
+          <w:sz w:val="18"/>
+          <w:szCs w:val="18"/>
+        </w:rPr>
+        <w:t>=CCMP</w:t>
       </w:r>
     </w:p>
     <w:p>
@@ -1613,14 +2544,36 @@
           <w:szCs w:val="18"/>
         </w:rPr>
       </w:pPr>
-      <w:r>
-        <w:rPr>
-          <w:rFonts w:ascii="Courier" w:hAnsi="Courier" w:cs="Menlo Regular"/>
-          <w:color w:val="000000"/>
-          <w:sz w:val="18"/>
-          <w:szCs w:val="18"/>
-        </w:rPr>
-        <w:t>auth_alg=OPEN</w:t>
+      <w:proofErr w:type="spellStart"/>
+      <w:proofErr w:type="gramStart"/>
+      <w:r>
+        <w:rPr>
+          <w:rFonts w:ascii="Courier" w:hAnsi="Courier" w:cs="Menlo Regular"/>
+          <w:color w:val="000000"/>
+          <w:sz w:val="18"/>
+          <w:szCs w:val="18"/>
+        </w:rPr>
+        <w:t>auth</w:t>
+      </w:r>
+      <w:proofErr w:type="gramEnd"/>
+      <w:r>
+        <w:rPr>
+          <w:rFonts w:ascii="Courier" w:hAnsi="Courier" w:cs="Menlo Regular"/>
+          <w:color w:val="000000"/>
+          <w:sz w:val="18"/>
+          <w:szCs w:val="18"/>
+        </w:rPr>
+        <w:t>_alg</w:t>
+      </w:r>
+      <w:proofErr w:type="spellEnd"/>
+      <w:r>
+        <w:rPr>
+          <w:rFonts w:ascii="Courier" w:hAnsi="Courier" w:cs="Menlo Regular"/>
+          <w:color w:val="000000"/>
+          <w:sz w:val="18"/>
+          <w:szCs w:val="18"/>
+        </w:rPr>
+        <w:t>=OPEN</w:t>
       </w:r>
     </w:p>
     <w:p>
@@ -1665,7 +2618,25 @@
           <w:sz w:val="24"/>
           <w:szCs w:val="24"/>
         </w:rPr>
-        <w:t>Testing internet speed from command line:</w:t>
+        <w:t xml:space="preserve">Testing </w:t>
+      </w:r>
+      <w:proofErr w:type="gramStart"/>
+      <w:r>
+        <w:rPr>
+          <w:rFonts w:ascii="Cambria" w:hAnsi="Cambria"/>
+          <w:sz w:val="24"/>
+          <w:szCs w:val="24"/>
+        </w:rPr>
+        <w:t>internet</w:t>
+      </w:r>
+      <w:proofErr w:type="gramEnd"/>
+      <w:r>
+        <w:rPr>
+          <w:rFonts w:ascii="Cambria" w:hAnsi="Cambria"/>
+          <w:sz w:val="24"/>
+          <w:szCs w:val="24"/>
+        </w:rPr>
+        <w:t xml:space="preserve"> speed from command line:</w:t>
       </w:r>
       <w:r>
         <w:rPr>
@@ -1673,12 +2644,37 @@
         </w:rPr>
         <w:br/>
       </w:r>
+      <w:proofErr w:type="spellStart"/>
       <w:r>
         <w:rPr>
           <w:color w:val="333333"/>
           <w:bdr w:val="single" w:sz="6" w:space="0" w:color="DDDDDD" w:frame="1"/>
         </w:rPr>
-        <w:t>wget -O /dev/null http://speedtest.wdc01.softlayer.com/downloads/test10.zip</w:t>
+        <w:t>wget</w:t>
+      </w:r>
+      <w:proofErr w:type="spellEnd"/>
+      <w:r>
+        <w:rPr>
+          <w:color w:val="333333"/>
+          <w:bdr w:val="single" w:sz="6" w:space="0" w:color="DDDDDD" w:frame="1"/>
+        </w:rPr>
+        <w:t xml:space="preserve"> -O /</w:t>
+      </w:r>
+      <w:proofErr w:type="spellStart"/>
+      <w:r>
+        <w:rPr>
+          <w:color w:val="333333"/>
+          <w:bdr w:val="single" w:sz="6" w:space="0" w:color="DDDDDD" w:frame="1"/>
+        </w:rPr>
+        <w:t>dev</w:t>
+      </w:r>
+      <w:proofErr w:type="spellEnd"/>
+      <w:r>
+        <w:rPr>
+          <w:color w:val="333333"/>
+          <w:bdr w:val="single" w:sz="6" w:space="0" w:color="DDDDDD" w:frame="1"/>
+        </w:rPr>
+        <w:t>/null http://speedtest.wdc01.softlayer.com/downloads/test10.zip</w:t>
       </w:r>
     </w:p>
     <w:p>
@@ -1749,14 +2745,43 @@
         <w:t xml:space="preserve">Configure the file </w:t>
       </w:r>
       <w:r>
-        <w:t>/etc/network/interfaces</w:t>
+        <w:t>/</w:t>
+      </w:r>
+      <w:proofErr w:type="spellStart"/>
+      <w:r>
+        <w:t>etc</w:t>
+      </w:r>
+      <w:proofErr w:type="spellEnd"/>
+      <w:r>
+        <w:t>/network/interfaces</w:t>
       </w:r>
       <w:r>
         <w:t xml:space="preserve"> and the </w:t>
       </w:r>
       <w:r>
-        <w:t>/etc/wpa_supplicant/wpa_supplicant.conf</w:t>
-      </w:r>
+        <w:t>/</w:t>
+      </w:r>
+      <w:proofErr w:type="spellStart"/>
+      <w:r>
+        <w:t>etc</w:t>
+      </w:r>
+      <w:proofErr w:type="spellEnd"/>
+      <w:r>
+        <w:t>/</w:t>
+      </w:r>
+      <w:proofErr w:type="spellStart"/>
+      <w:r>
+        <w:t>wpa_supplicant</w:t>
+      </w:r>
+      <w:proofErr w:type="spellEnd"/>
+      <w:r>
+        <w:t>/</w:t>
+      </w:r>
+      <w:proofErr w:type="spellStart"/>
+      <w:r>
+        <w:t>wpa_supplicant.conf</w:t>
+      </w:r>
+      <w:proofErr w:type="spellEnd"/>
       <w:r>
         <w:t xml:space="preserve"> like above.</w:t>
       </w:r>
@@ -1820,7 +2845,17 @@
         </w:numPr>
       </w:pPr>
       <w:r>
-        <w:t xml:space="preserve">Connect to Pi via SSH: ssh </w:t>
+        <w:t xml:space="preserve">Connect to Pi via SSH: </w:t>
+      </w:r>
+      <w:proofErr w:type="spellStart"/>
+      <w:proofErr w:type="gramStart"/>
+      <w:r>
+        <w:t>ssh</w:t>
+      </w:r>
+      <w:proofErr w:type="spellEnd"/>
+      <w:proofErr w:type="gramEnd"/>
+      <w:r>
+        <w:t xml:space="preserve"> </w:t>
       </w:r>
       <w:hyperlink r:id="rId6" w:history="1">
         <w:r>
@@ -1843,8 +2878,13 @@
         </w:numPr>
       </w:pPr>
       <w:r>
-        <w:t>Install VNC server on Pi and VNC client on Macbook</w:t>
-      </w:r>
+        <w:t xml:space="preserve">Install VNC server on Pi and VNC client on </w:t>
+      </w:r>
+      <w:proofErr w:type="spellStart"/>
+      <w:r>
+        <w:t>Macbook</w:t>
+      </w:r>
+      <w:proofErr w:type="spellEnd"/>
       <w:r>
         <w:t>.</w:t>
       </w:r>
@@ -1864,7 +2904,15 @@
         <w:t>VNC</w:t>
       </w:r>
       <w:r>
-        <w:t xml:space="preserve"> server on Pi with: ‘vncserver: 1’.</w:t>
+        <w:t xml:space="preserve"> server on Pi with: ‘</w:t>
+      </w:r>
+      <w:proofErr w:type="spellStart"/>
+      <w:r>
+        <w:t>vncserver</w:t>
+      </w:r>
+      <w:proofErr w:type="spellEnd"/>
+      <w:r>
+        <w:t>: 1’.</w:t>
       </w:r>
     </w:p>
     <w:p>
@@ -1882,10 +2930,26 @@
         <w:t>t</w:t>
       </w:r>
       <w:r>
-        <w:t xml:space="preserve"> on Macb</w:t>
-      </w:r>
-      <w:r>
-        <w:t>ook and connect to 192.168.1.42, password ‘raspberr’.</w:t>
+        <w:t xml:space="preserve"> on </w:t>
+      </w:r>
+      <w:proofErr w:type="spellStart"/>
+      <w:r>
+        <w:t>Macb</w:t>
+      </w:r>
+      <w:r>
+        <w:t>ook</w:t>
+      </w:r>
+      <w:proofErr w:type="spellEnd"/>
+      <w:r>
+        <w:t xml:space="preserve"> and connect to 192.168.1.42, password ‘</w:t>
+      </w:r>
+      <w:proofErr w:type="spellStart"/>
+      <w:r>
+        <w:t>raspberr</w:t>
+      </w:r>
+      <w:proofErr w:type="spellEnd"/>
+      <w:r>
+        <w:t>’.</w:t>
       </w:r>
     </w:p>
     <w:p>
@@ -1930,7 +2994,21 @@
         <w:rPr>
           <w:rFonts w:ascii="Cambria" w:hAnsi="Cambria"/>
         </w:rPr>
-        <w:t xml:space="preserve">it is described how to set up file sharing. Netatalk is installed which is an open source AFP </w:t>
+        <w:t xml:space="preserve">it is described how to set up file sharing. </w:t>
+      </w:r>
+      <w:proofErr w:type="spellStart"/>
+      <w:r>
+        <w:rPr>
+          <w:rFonts w:ascii="Cambria" w:hAnsi="Cambria"/>
+        </w:rPr>
+        <w:t>Netatalk</w:t>
+      </w:r>
+      <w:proofErr w:type="spellEnd"/>
+      <w:r>
+        <w:rPr>
+          <w:rFonts w:ascii="Cambria" w:hAnsi="Cambria"/>
+        </w:rPr>
+        <w:t xml:space="preserve"> is installed which is an open source AFP </w:t>
       </w:r>
       <w:r>
         <w:rPr>
@@ -1956,11 +3034,19 @@
         </w:rPr>
         <w:t xml:space="preserve">Then </w:t>
       </w:r>
-      <w:r>
-        <w:rPr>
-          <w:rFonts w:ascii="Cambria" w:hAnsi="Cambria"/>
-        </w:rPr>
-        <w:t xml:space="preserve">Avahi is installed which is a zero configuration service discovery protocol. </w:t>
+      <w:proofErr w:type="spellStart"/>
+      <w:r>
+        <w:rPr>
+          <w:rFonts w:ascii="Cambria" w:hAnsi="Cambria"/>
+        </w:rPr>
+        <w:t>Avahi</w:t>
+      </w:r>
+      <w:proofErr w:type="spellEnd"/>
+      <w:r>
+        <w:rPr>
+          <w:rFonts w:ascii="Cambria" w:hAnsi="Cambria"/>
+        </w:rPr>
+        <w:t xml:space="preserve"> is installed which is a zero configuration service discovery protocol. </w:t>
       </w:r>
       <w:r>
         <w:rPr>
@@ -1972,19 +3058,113 @@
         <w:rPr>
           <w:rFonts w:ascii="Courier" w:hAnsi="Courier" w:cs="Courier"/>
         </w:rPr>
-        <w:t>/etc/avahi/services/afpd.service</w:t>
-      </w:r>
-      <w:r>
-        <w:rPr>
-          <w:rFonts w:ascii="Cambria" w:hAnsi="Cambria"/>
-        </w:rPr>
-        <w:t xml:space="preserve">’ is created with the avahi settings (a.o. TCP/IP port 548 is specified). </w:t>
-      </w:r>
-      <w:r>
-        <w:rPr>
-          <w:rFonts w:ascii="Cambria" w:hAnsi="Cambria"/>
-        </w:rPr>
-        <w:t xml:space="preserve">Avahi is then started as a deamon which will start automatically after </w:t>
+        <w:t>/</w:t>
+      </w:r>
+      <w:proofErr w:type="spellStart"/>
+      <w:r>
+        <w:rPr>
+          <w:rFonts w:ascii="Courier" w:hAnsi="Courier" w:cs="Courier"/>
+        </w:rPr>
+        <w:t>etc</w:t>
+      </w:r>
+      <w:proofErr w:type="spellEnd"/>
+      <w:r>
+        <w:rPr>
+          <w:rFonts w:ascii="Courier" w:hAnsi="Courier" w:cs="Courier"/>
+        </w:rPr>
+        <w:t>/</w:t>
+      </w:r>
+      <w:proofErr w:type="spellStart"/>
+      <w:r>
+        <w:rPr>
+          <w:rFonts w:ascii="Courier" w:hAnsi="Courier" w:cs="Courier"/>
+        </w:rPr>
+        <w:t>avahi</w:t>
+      </w:r>
+      <w:proofErr w:type="spellEnd"/>
+      <w:r>
+        <w:rPr>
+          <w:rFonts w:ascii="Courier" w:hAnsi="Courier" w:cs="Courier"/>
+        </w:rPr>
+        <w:t>/services/</w:t>
+      </w:r>
+      <w:proofErr w:type="spellStart"/>
+      <w:r>
+        <w:rPr>
+          <w:rFonts w:ascii="Courier" w:hAnsi="Courier" w:cs="Courier"/>
+        </w:rPr>
+        <w:t>afpd.service</w:t>
+      </w:r>
+      <w:proofErr w:type="spellEnd"/>
+      <w:r>
+        <w:rPr>
+          <w:rFonts w:ascii="Cambria" w:hAnsi="Cambria"/>
+        </w:rPr>
+        <w:t xml:space="preserve">’ is created with the </w:t>
+      </w:r>
+      <w:proofErr w:type="spellStart"/>
+      <w:r>
+        <w:rPr>
+          <w:rFonts w:ascii="Cambria" w:hAnsi="Cambria"/>
+        </w:rPr>
+        <w:t>avahi</w:t>
+      </w:r>
+      <w:proofErr w:type="spellEnd"/>
+      <w:r>
+        <w:rPr>
+          <w:rFonts w:ascii="Cambria" w:hAnsi="Cambria"/>
+        </w:rPr>
+        <w:t xml:space="preserve"> settings (</w:t>
+      </w:r>
+      <w:proofErr w:type="spellStart"/>
+      <w:r>
+        <w:rPr>
+          <w:rFonts w:ascii="Cambria" w:hAnsi="Cambria"/>
+        </w:rPr>
+        <w:t>a.o.</w:t>
+      </w:r>
+      <w:proofErr w:type="spellEnd"/>
+      <w:r>
+        <w:rPr>
+          <w:rFonts w:ascii="Cambria" w:hAnsi="Cambria"/>
+        </w:rPr>
+        <w:t xml:space="preserve"> TCP/IP port 548 is specified). </w:t>
+      </w:r>
+      <w:proofErr w:type="spellStart"/>
+      <w:r>
+        <w:rPr>
+          <w:rFonts w:ascii="Cambria" w:hAnsi="Cambria"/>
+        </w:rPr>
+        <w:t>Avahi</w:t>
+      </w:r>
+      <w:proofErr w:type="spellEnd"/>
+      <w:r>
+        <w:rPr>
+          <w:rFonts w:ascii="Cambria" w:hAnsi="Cambria"/>
+        </w:rPr>
+        <w:t xml:space="preserve"> is then started as a </w:t>
+      </w:r>
+      <w:proofErr w:type="spellStart"/>
+      <w:proofErr w:type="gramStart"/>
+      <w:r>
+        <w:rPr>
+          <w:rFonts w:ascii="Cambria" w:hAnsi="Cambria"/>
+        </w:rPr>
+        <w:t>deamon</w:t>
+      </w:r>
+      <w:proofErr w:type="spellEnd"/>
+      <w:r>
+        <w:rPr>
+          <w:rFonts w:ascii="Cambria" w:hAnsi="Cambria"/>
+        </w:rPr>
+        <w:t xml:space="preserve"> which</w:t>
+      </w:r>
+      <w:proofErr w:type="gramEnd"/>
+      <w:r>
+        <w:rPr>
+          <w:rFonts w:ascii="Cambria" w:hAnsi="Cambria"/>
+        </w:rPr>
+        <w:t xml:space="preserve"> will start automatically after </w:t>
       </w:r>
       <w:r>
         <w:rPr>
@@ -2019,8 +3199,64 @@
           <w:szCs w:val="18"/>
           <w:shd w:val="clear" w:color="auto" w:fill="F7F7F9"/>
         </w:rPr>
-        <w:t>/etc/netatalk/AppleVolumes.default</w:t>
-      </w:r>
+        <w:t>/</w:t>
+      </w:r>
+      <w:proofErr w:type="spellStart"/>
+      <w:r>
+        <w:rPr>
+          <w:rFonts w:ascii="Monaco" w:eastAsia="Times New Roman" w:hAnsi="Monaco" w:cs="Times New Roman"/>
+          <w:color w:val="8B8B8B"/>
+          <w:sz w:val="18"/>
+          <w:szCs w:val="18"/>
+          <w:shd w:val="clear" w:color="auto" w:fill="F7F7F9"/>
+        </w:rPr>
+        <w:t>etc</w:t>
+      </w:r>
+      <w:proofErr w:type="spellEnd"/>
+      <w:r>
+        <w:rPr>
+          <w:rFonts w:ascii="Monaco" w:eastAsia="Times New Roman" w:hAnsi="Monaco" w:cs="Times New Roman"/>
+          <w:color w:val="8B8B8B"/>
+          <w:sz w:val="18"/>
+          <w:szCs w:val="18"/>
+          <w:shd w:val="clear" w:color="auto" w:fill="F7F7F9"/>
+        </w:rPr>
+        <w:t>/</w:t>
+      </w:r>
+      <w:proofErr w:type="spellStart"/>
+      <w:r>
+        <w:rPr>
+          <w:rFonts w:ascii="Monaco" w:eastAsia="Times New Roman" w:hAnsi="Monaco" w:cs="Times New Roman"/>
+          <w:color w:val="8B8B8B"/>
+          <w:sz w:val="18"/>
+          <w:szCs w:val="18"/>
+          <w:shd w:val="clear" w:color="auto" w:fill="F7F7F9"/>
+        </w:rPr>
+        <w:t>netatalk</w:t>
+      </w:r>
+      <w:proofErr w:type="spellEnd"/>
+      <w:r>
+        <w:rPr>
+          <w:rFonts w:ascii="Monaco" w:eastAsia="Times New Roman" w:hAnsi="Monaco" w:cs="Times New Roman"/>
+          <w:color w:val="8B8B8B"/>
+          <w:sz w:val="18"/>
+          <w:szCs w:val="18"/>
+          <w:shd w:val="clear" w:color="auto" w:fill="F7F7F9"/>
+        </w:rPr>
+        <w:t>/</w:t>
+      </w:r>
+      <w:proofErr w:type="spellStart"/>
+      <w:r>
+        <w:rPr>
+          <w:rFonts w:ascii="Monaco" w:eastAsia="Times New Roman" w:hAnsi="Monaco" w:cs="Times New Roman"/>
+          <w:color w:val="8B8B8B"/>
+          <w:sz w:val="18"/>
+          <w:szCs w:val="18"/>
+          <w:shd w:val="clear" w:color="auto" w:fill="F7F7F9"/>
+        </w:rPr>
+        <w:t>AppleVolumes.default</w:t>
+      </w:r>
+      <w:proofErr w:type="spellEnd"/>
       <w:r>
         <w:rPr>
           <w:rFonts w:ascii="Cambria" w:hAnsi="Cambria"/>
@@ -2073,11 +3309,19 @@
           <w:rFonts w:ascii="Cambria" w:hAnsi="Cambria"/>
         </w:rPr>
       </w:pPr>
-      <w:r>
-        <w:rPr>
-          <w:rFonts w:ascii="Cambria" w:hAnsi="Cambria"/>
-        </w:rPr>
-        <w:t xml:space="preserve">which is the default folder to share. </w:t>
+      <w:proofErr w:type="gramStart"/>
+      <w:r>
+        <w:rPr>
+          <w:rFonts w:ascii="Cambria" w:hAnsi="Cambria"/>
+        </w:rPr>
+        <w:t>which</w:t>
+      </w:r>
+      <w:proofErr w:type="gramEnd"/>
+      <w:r>
+        <w:rPr>
+          <w:rFonts w:ascii="Cambria" w:hAnsi="Cambria"/>
+        </w:rPr>
+        <w:t xml:space="preserve"> is the default folder to share. </w:t>
       </w:r>
       <w:r>
         <w:rPr>
@@ -2112,6 +3356,7 @@
         </w:rPr>
         <w:t>/</w:t>
       </w:r>
+      <w:proofErr w:type="spellStart"/>
       <w:r>
         <w:rPr>
           <w:rFonts w:ascii="Monaco" w:eastAsia="Times New Roman" w:hAnsi="Monaco" w:cs="Times New Roman"/>
@@ -2122,6 +3367,7 @@
         </w:rPr>
         <w:t>etc</w:t>
       </w:r>
+      <w:proofErr w:type="spellEnd"/>
       <w:r>
         <w:rPr>
           <w:rFonts w:ascii="Monaco" w:eastAsia="Times New Roman" w:hAnsi="Monaco" w:cs="Times New Roman"/>
@@ -2150,8 +3396,20 @@
           <w:szCs w:val="18"/>
           <w:shd w:val="clear" w:color="auto" w:fill="F7F7F9"/>
         </w:rPr>
-        <w:t>/etc</w:t>
-      </w:r>
+        <w:t>/</w:t>
+      </w:r>
+      <w:proofErr w:type="spellStart"/>
+      <w:r>
+        <w:rPr>
+          <w:rFonts w:ascii="Monaco" w:eastAsia="Times New Roman" w:hAnsi="Monaco" w:cs="Times New Roman"/>
+          <w:color w:val="8B8B8B"/>
+          <w:sz w:val="18"/>
+          <w:szCs w:val="18"/>
+          <w:shd w:val="clear" w:color="auto" w:fill="F7F7F9"/>
+        </w:rPr>
+        <w:t>etc</w:t>
+      </w:r>
+      <w:proofErr w:type="spellEnd"/>
       <w:r>
         <w:rPr>
           <w:rFonts w:ascii="Monaco" w:eastAsia="Times New Roman" w:hAnsi="Monaco" w:cs="Times New Roman"/>
@@ -2213,7 +3471,21 @@
         <w:rPr>
           <w:rFonts w:ascii="Cambria" w:hAnsi="Cambria"/>
         </w:rPr>
-        <w:t xml:space="preserve">Then on the Mac, in finder, press cmd-K (connect to server) and </w:t>
+        <w:t xml:space="preserve">Then on the Mac, in finder, press </w:t>
+      </w:r>
+      <w:proofErr w:type="spellStart"/>
+      <w:r>
+        <w:rPr>
+          <w:rFonts w:ascii="Cambria" w:hAnsi="Cambria"/>
+        </w:rPr>
+        <w:t>cmd</w:t>
+      </w:r>
+      <w:proofErr w:type="spellEnd"/>
+      <w:r>
+        <w:rPr>
+          <w:rFonts w:ascii="Cambria" w:hAnsi="Cambria"/>
+        </w:rPr>
+        <w:t xml:space="preserve">-K (connect to server) and </w:t>
       </w:r>
       <w:r>
         <w:rPr>
@@ -2237,7 +3509,21 @@
         <w:rPr>
           <w:rFonts w:ascii="Cambria" w:hAnsi="Cambria"/>
         </w:rPr>
-        <w:t>When writing to a Pi folder like ‘/etc’ from the Mac the permission is denied. This is because the user ‘pi’ is not the owner or member of the group of that folder (root is)</w:t>
+        <w:t>When writing to a Pi folder like ‘/</w:t>
+      </w:r>
+      <w:proofErr w:type="spellStart"/>
+      <w:r>
+        <w:rPr>
+          <w:rFonts w:ascii="Cambria" w:hAnsi="Cambria"/>
+        </w:rPr>
+        <w:t>etc</w:t>
+      </w:r>
+      <w:proofErr w:type="spellEnd"/>
+      <w:r>
+        <w:rPr>
+          <w:rFonts w:ascii="Cambria" w:hAnsi="Cambria"/>
+        </w:rPr>
+        <w:t>’ from the Mac the permission is denied. This is because the user ‘pi’ is not the owner or member of the group of that folder (root is)</w:t>
       </w:r>
       <w:r>
         <w:rPr>
@@ -2255,7 +3541,21 @@
         <w:rPr>
           <w:rFonts w:ascii="Cambria" w:hAnsi="Cambria"/>
         </w:rPr>
-        <w:t xml:space="preserve">ng to ‘/etc’ is needed, on the Pi </w:t>
+        <w:t>ng to ‘/</w:t>
+      </w:r>
+      <w:proofErr w:type="spellStart"/>
+      <w:r>
+        <w:rPr>
+          <w:rFonts w:ascii="Cambria" w:hAnsi="Cambria"/>
+        </w:rPr>
+        <w:t>etc</w:t>
+      </w:r>
+      <w:proofErr w:type="spellEnd"/>
+      <w:r>
+        <w:rPr>
+          <w:rFonts w:ascii="Cambria" w:hAnsi="Cambria"/>
+        </w:rPr>
+        <w:t xml:space="preserve">’ is needed, on the Pi </w:t>
       </w:r>
       <w:r>
         <w:rPr>
@@ -2276,8 +3576,9 @@
           <w:sz w:val="22"/>
           <w:szCs w:val="22"/>
         </w:rPr>
-        <w:t>‘sudo chmod 777</w:t>
-      </w:r>
+        <w:t>‘</w:t>
+      </w:r>
+      <w:proofErr w:type="spellStart"/>
       <w:r>
         <w:rPr>
           <w:rFonts w:ascii="Menlo Regular" w:hAnsi="Menlo Regular" w:cs="Menlo Regular"/>
@@ -2285,8 +3586,9 @@
           <w:sz w:val="22"/>
           <w:szCs w:val="22"/>
         </w:rPr>
-        <w:t xml:space="preserve"> /etc</w:t>
-      </w:r>
+        <w:t>sudo</w:t>
+      </w:r>
+      <w:proofErr w:type="spellEnd"/>
       <w:r>
         <w:rPr>
           <w:rFonts w:ascii="Menlo Regular" w:hAnsi="Menlo Regular" w:cs="Menlo Regular"/>
@@ -2294,29 +3596,9 @@
           <w:sz w:val="22"/>
           <w:szCs w:val="22"/>
         </w:rPr>
-        <w:t>’.</w:t>
-      </w:r>
-    </w:p>
-    <w:p>
-      <w:pPr>
-        <w:rPr>
-          <w:rFonts w:ascii="Cambria" w:hAnsi="Cambria"/>
-        </w:rPr>
-      </w:pPr>
-      <w:r>
-        <w:rPr>
-          <w:rFonts w:ascii="Cambria" w:hAnsi="Cambria" w:cs="Menlo Regular"/>
-          <w:color w:val="000000"/>
-        </w:rPr>
-        <w:t xml:space="preserve">After writing </w:t>
-      </w:r>
-      <w:r>
-        <w:rPr>
-          <w:rFonts w:ascii="Cambria" w:hAnsi="Cambria" w:cs="Menlo Regular"/>
-          <w:color w:val="000000"/>
-        </w:rPr>
-        <w:t xml:space="preserve">put back permission to 755 with </w:t>
-      </w:r>
+        <w:t xml:space="preserve"> </w:t>
+      </w:r>
+      <w:proofErr w:type="spellStart"/>
       <w:r>
         <w:rPr>
           <w:rFonts w:ascii="Menlo Regular" w:hAnsi="Menlo Regular" w:cs="Menlo Regular"/>
@@ -2324,8 +3606,9 @@
           <w:sz w:val="22"/>
           <w:szCs w:val="22"/>
         </w:rPr>
-        <w:t>‘sudo chmod</w:t>
-      </w:r>
+        <w:t>chmod</w:t>
+      </w:r>
+      <w:proofErr w:type="spellEnd"/>
       <w:r>
         <w:rPr>
           <w:rFonts w:ascii="Menlo Regular" w:hAnsi="Menlo Regular" w:cs="Menlo Regular"/>
@@ -2333,7 +3616,7 @@
           <w:sz w:val="22"/>
           <w:szCs w:val="22"/>
         </w:rPr>
-        <w:t xml:space="preserve"> 755</w:t>
+        <w:t xml:space="preserve"> 777</w:t>
       </w:r>
       <w:r>
         <w:rPr>
@@ -2342,8 +3625,129 @@
           <w:sz w:val="22"/>
           <w:szCs w:val="22"/>
         </w:rPr>
-        <w:t xml:space="preserve"> /etc’.</w:t>
-      </w:r>
+        <w:t xml:space="preserve"> /</w:t>
+      </w:r>
+      <w:proofErr w:type="spellStart"/>
+      <w:r>
+        <w:rPr>
+          <w:rFonts w:ascii="Menlo Regular" w:hAnsi="Menlo Regular" w:cs="Menlo Regular"/>
+          <w:color w:val="000000"/>
+          <w:sz w:val="22"/>
+          <w:szCs w:val="22"/>
+        </w:rPr>
+        <w:t>etc</w:t>
+      </w:r>
+      <w:proofErr w:type="spellEnd"/>
+      <w:r>
+        <w:rPr>
+          <w:rFonts w:ascii="Menlo Regular" w:hAnsi="Menlo Regular" w:cs="Menlo Regular"/>
+          <w:color w:val="000000"/>
+          <w:sz w:val="22"/>
+          <w:szCs w:val="22"/>
+        </w:rPr>
+        <w:t>’.</w:t>
+      </w:r>
+    </w:p>
+    <w:p>
+      <w:pPr>
+        <w:rPr>
+          <w:rFonts w:ascii="Cambria" w:hAnsi="Cambria"/>
+        </w:rPr>
+      </w:pPr>
+      <w:proofErr w:type="gramStart"/>
+      <w:r>
+        <w:rPr>
+          <w:rFonts w:ascii="Cambria" w:hAnsi="Cambria" w:cs="Menlo Regular"/>
+          <w:color w:val="000000"/>
+        </w:rPr>
+        <w:t xml:space="preserve">After writing </w:t>
+      </w:r>
+      <w:r>
+        <w:rPr>
+          <w:rFonts w:ascii="Cambria" w:hAnsi="Cambria" w:cs="Menlo Regular"/>
+          <w:color w:val="000000"/>
+        </w:rPr>
+        <w:t xml:space="preserve">put back permission to 755 with </w:t>
+      </w:r>
+      <w:r>
+        <w:rPr>
+          <w:rFonts w:ascii="Menlo Regular" w:hAnsi="Menlo Regular" w:cs="Menlo Regular"/>
+          <w:color w:val="000000"/>
+          <w:sz w:val="22"/>
+          <w:szCs w:val="22"/>
+        </w:rPr>
+        <w:t>‘</w:t>
+      </w:r>
+      <w:proofErr w:type="spellStart"/>
+      <w:r>
+        <w:rPr>
+          <w:rFonts w:ascii="Menlo Regular" w:hAnsi="Menlo Regular" w:cs="Menlo Regular"/>
+          <w:color w:val="000000"/>
+          <w:sz w:val="22"/>
+          <w:szCs w:val="22"/>
+        </w:rPr>
+        <w:t>sudo</w:t>
+      </w:r>
+      <w:proofErr w:type="spellEnd"/>
+      <w:r>
+        <w:rPr>
+          <w:rFonts w:ascii="Menlo Regular" w:hAnsi="Menlo Regular" w:cs="Menlo Regular"/>
+          <w:color w:val="000000"/>
+          <w:sz w:val="22"/>
+          <w:szCs w:val="22"/>
+        </w:rPr>
+        <w:t xml:space="preserve"> </w:t>
+      </w:r>
+      <w:proofErr w:type="spellStart"/>
+      <w:r>
+        <w:rPr>
+          <w:rFonts w:ascii="Menlo Regular" w:hAnsi="Menlo Regular" w:cs="Menlo Regular"/>
+          <w:color w:val="000000"/>
+          <w:sz w:val="22"/>
+          <w:szCs w:val="22"/>
+        </w:rPr>
+        <w:t>chmod</w:t>
+      </w:r>
+      <w:proofErr w:type="spellEnd"/>
+      <w:r>
+        <w:rPr>
+          <w:rFonts w:ascii="Menlo Regular" w:hAnsi="Menlo Regular" w:cs="Menlo Regular"/>
+          <w:color w:val="000000"/>
+          <w:sz w:val="22"/>
+          <w:szCs w:val="22"/>
+        </w:rPr>
+        <w:t xml:space="preserve"> 755</w:t>
+      </w:r>
+      <w:r>
+        <w:rPr>
+          <w:rFonts w:ascii="Menlo Regular" w:hAnsi="Menlo Regular" w:cs="Menlo Regular"/>
+          <w:color w:val="000000"/>
+          <w:sz w:val="22"/>
+          <w:szCs w:val="22"/>
+        </w:rPr>
+        <w:t xml:space="preserve"> /</w:t>
+      </w:r>
+      <w:proofErr w:type="spellStart"/>
+      <w:r>
+        <w:rPr>
+          <w:rFonts w:ascii="Menlo Regular" w:hAnsi="Menlo Regular" w:cs="Menlo Regular"/>
+          <w:color w:val="000000"/>
+          <w:sz w:val="22"/>
+          <w:szCs w:val="22"/>
+        </w:rPr>
+        <w:t>etc</w:t>
+      </w:r>
+      <w:proofErr w:type="spellEnd"/>
+      <w:r>
+        <w:rPr>
+          <w:rFonts w:ascii="Menlo Regular" w:hAnsi="Menlo Regular" w:cs="Menlo Regular"/>
+          <w:color w:val="000000"/>
+          <w:sz w:val="22"/>
+          <w:szCs w:val="22"/>
+        </w:rPr>
+        <w:t>’.</w:t>
+      </w:r>
+      <w:proofErr w:type="gramEnd"/>
     </w:p>
     <w:p>
       <w:pPr>
@@ -2462,15 +3866,9 @@
           <w:sz w:val="22"/>
           <w:szCs w:val="22"/>
         </w:rPr>
-        <w:t>#Added by ReneB: enable finding mjpg streaming libraries</w:t>
-      </w:r>
-    </w:p>
-    <w:p>
-      <w:pPr>
-        <w:rPr>
-          <w:rFonts w:ascii="Cambria" w:hAnsi="Cambria"/>
-        </w:rPr>
-      </w:pPr>
+        <w:t xml:space="preserve">#Added by </w:t>
+      </w:r>
+      <w:proofErr w:type="spellStart"/>
       <w:r>
         <w:rPr>
           <w:rFonts w:ascii="Menlo Regular" w:hAnsi="Menlo Regular" w:cs="Menlo Regular"/>
@@ -2478,20 +3876,125 @@
           <w:sz w:val="22"/>
           <w:szCs w:val="22"/>
         </w:rPr>
-        <w:t>export LD_LIBRARY_PATH=/usr/local/lib/</w:t>
-      </w:r>
-    </w:p>
-    <w:p>
-      <w:pPr>
-        <w:rPr>
-          <w:rFonts w:ascii="Cambria" w:hAnsi="Cambria"/>
-        </w:rPr>
-      </w:pPr>
-      <w:r>
-        <w:rPr>
-          <w:rFonts w:ascii="Cambria" w:hAnsi="Cambria"/>
-        </w:rPr>
-        <w:t xml:space="preserve">to </w:t>
+        <w:t>ReneB</w:t>
+      </w:r>
+      <w:proofErr w:type="spellEnd"/>
+      <w:r>
+        <w:rPr>
+          <w:rFonts w:ascii="Menlo Regular" w:hAnsi="Menlo Regular" w:cs="Menlo Regular"/>
+          <w:color w:val="000000"/>
+          <w:sz w:val="22"/>
+          <w:szCs w:val="22"/>
+        </w:rPr>
+        <w:t xml:space="preserve">: </w:t>
+      </w:r>
+      <w:proofErr w:type="gramStart"/>
+      <w:r>
+        <w:rPr>
+          <w:rFonts w:ascii="Menlo Regular" w:hAnsi="Menlo Regular" w:cs="Menlo Regular"/>
+          <w:color w:val="000000"/>
+          <w:sz w:val="22"/>
+          <w:szCs w:val="22"/>
+        </w:rPr>
+        <w:t>enable finding</w:t>
+      </w:r>
+      <w:proofErr w:type="gramEnd"/>
+      <w:r>
+        <w:rPr>
+          <w:rFonts w:ascii="Menlo Regular" w:hAnsi="Menlo Regular" w:cs="Menlo Regular"/>
+          <w:color w:val="000000"/>
+          <w:sz w:val="22"/>
+          <w:szCs w:val="22"/>
+        </w:rPr>
+        <w:t xml:space="preserve"> </w:t>
+      </w:r>
+      <w:proofErr w:type="spellStart"/>
+      <w:r>
+        <w:rPr>
+          <w:rFonts w:ascii="Menlo Regular" w:hAnsi="Menlo Regular" w:cs="Menlo Regular"/>
+          <w:color w:val="000000"/>
+          <w:sz w:val="22"/>
+          <w:szCs w:val="22"/>
+        </w:rPr>
+        <w:t>mjpg</w:t>
+      </w:r>
+      <w:proofErr w:type="spellEnd"/>
+      <w:r>
+        <w:rPr>
+          <w:rFonts w:ascii="Menlo Regular" w:hAnsi="Menlo Regular" w:cs="Menlo Regular"/>
+          <w:color w:val="000000"/>
+          <w:sz w:val="22"/>
+          <w:szCs w:val="22"/>
+        </w:rPr>
+        <w:t xml:space="preserve"> streaming libraries</w:t>
+      </w:r>
+    </w:p>
+    <w:p>
+      <w:pPr>
+        <w:rPr>
+          <w:rFonts w:ascii="Cambria" w:hAnsi="Cambria"/>
+        </w:rPr>
+      </w:pPr>
+      <w:proofErr w:type="gramStart"/>
+      <w:r>
+        <w:rPr>
+          <w:rFonts w:ascii="Menlo Regular" w:hAnsi="Menlo Regular" w:cs="Menlo Regular"/>
+          <w:color w:val="000000"/>
+          <w:sz w:val="22"/>
+          <w:szCs w:val="22"/>
+        </w:rPr>
+        <w:t>export</w:t>
+      </w:r>
+      <w:proofErr w:type="gramEnd"/>
+      <w:r>
+        <w:rPr>
+          <w:rFonts w:ascii="Menlo Regular" w:hAnsi="Menlo Regular" w:cs="Menlo Regular"/>
+          <w:color w:val="000000"/>
+          <w:sz w:val="22"/>
+          <w:szCs w:val="22"/>
+        </w:rPr>
+        <w:t xml:space="preserve"> LD_LIBRARY_PATH=/</w:t>
+      </w:r>
+      <w:proofErr w:type="spellStart"/>
+      <w:r>
+        <w:rPr>
+          <w:rFonts w:ascii="Menlo Regular" w:hAnsi="Menlo Regular" w:cs="Menlo Regular"/>
+          <w:color w:val="000000"/>
+          <w:sz w:val="22"/>
+          <w:szCs w:val="22"/>
+        </w:rPr>
+        <w:t>usr</w:t>
+      </w:r>
+      <w:proofErr w:type="spellEnd"/>
+      <w:r>
+        <w:rPr>
+          <w:rFonts w:ascii="Menlo Regular" w:hAnsi="Menlo Regular" w:cs="Menlo Regular"/>
+          <w:color w:val="000000"/>
+          <w:sz w:val="22"/>
+          <w:szCs w:val="22"/>
+        </w:rPr>
+        <w:t>/local/lib/</w:t>
+      </w:r>
+    </w:p>
+    <w:p>
+      <w:pPr>
+        <w:rPr>
+          <w:rFonts w:ascii="Cambria" w:hAnsi="Cambria"/>
+        </w:rPr>
+      </w:pPr>
+      <w:proofErr w:type="gramStart"/>
+      <w:r>
+        <w:rPr>
+          <w:rFonts w:ascii="Cambria" w:hAnsi="Cambria"/>
+        </w:rPr>
+        <w:t>to</w:t>
+      </w:r>
+      <w:proofErr w:type="gramEnd"/>
+      <w:r>
+        <w:rPr>
+          <w:rFonts w:ascii="Cambria" w:hAnsi="Cambria"/>
+        </w:rPr>
+        <w:t xml:space="preserve"> </w:t>
       </w:r>
       <w:r>
         <w:rPr>
@@ -2503,7 +4006,21 @@
         <w:rPr>
           <w:rFonts w:ascii="Cambria" w:hAnsi="Cambria"/>
         </w:rPr>
-        <w:t>~/.bashrc to enable finding the MJPG streamer files.</w:t>
+        <w:t>~/.</w:t>
+      </w:r>
+      <w:proofErr w:type="spellStart"/>
+      <w:r>
+        <w:rPr>
+          <w:rFonts w:ascii="Cambria" w:hAnsi="Cambria"/>
+        </w:rPr>
+        <w:t>bashrc</w:t>
+      </w:r>
+      <w:proofErr w:type="spellEnd"/>
+      <w:r>
+        <w:rPr>
+          <w:rFonts w:ascii="Cambria" w:hAnsi="Cambria"/>
+        </w:rPr>
+        <w:t xml:space="preserve"> to enable finding the MJPG streamer files.</w:t>
       </w:r>
     </w:p>
     <w:p>
@@ -2562,8 +4079,10 @@
           <w:sz w:val="20"/>
           <w:szCs w:val="20"/>
         </w:rPr>
-        <w:t>$ mkdir /tmp/stream</w:t>
-      </w:r>
+        <w:t xml:space="preserve">$ </w:t>
+      </w:r>
+      <w:proofErr w:type="spellStart"/>
+      <w:proofErr w:type="gramStart"/>
       <w:r>
         <w:rPr>
           <w:rFonts w:ascii="Monaco" w:hAnsi="Monaco" w:cs="Courier"/>
@@ -2571,8 +4090,10 @@
           <w:sz w:val="20"/>
           <w:szCs w:val="20"/>
         </w:rPr>
-        <w:br/>
-      </w:r>
+        <w:t>mkdir</w:t>
+      </w:r>
+      <w:proofErr w:type="spellEnd"/>
+      <w:proofErr w:type="gramEnd"/>
       <w:r>
         <w:rPr>
           <w:rFonts w:ascii="Monaco" w:hAnsi="Monaco" w:cs="Courier"/>
@@ -2580,8 +4101,9 @@
           <w:sz w:val="20"/>
           <w:szCs w:val="20"/>
         </w:rPr>
-        <w:t xml:space="preserve">$ </w:t>
-      </w:r>
+        <w:t xml:space="preserve"> /</w:t>
+      </w:r>
+      <w:proofErr w:type="spellStart"/>
       <w:r>
         <w:rPr>
           <w:rFonts w:ascii="Monaco" w:hAnsi="Monaco" w:cs="Courier"/>
@@ -2589,8 +4111,9 @@
           <w:sz w:val="20"/>
           <w:szCs w:val="20"/>
         </w:rPr>
-        <w:t xml:space="preserve">raspistill --nopreview -w 1024 -h 768 -q 75 </w:t>
-      </w:r>
+        <w:t>tmp</w:t>
+      </w:r>
+      <w:proofErr w:type="spellEnd"/>
       <w:r>
         <w:rPr>
           <w:rFonts w:ascii="Monaco" w:hAnsi="Monaco" w:cs="Courier"/>
@@ -2598,7 +4121,7 @@
           <w:sz w:val="20"/>
           <w:szCs w:val="20"/>
         </w:rPr>
-        <w:t xml:space="preserve">–ex sports </w:t>
+        <w:t>/stream</w:t>
       </w:r>
       <w:r>
         <w:rPr>
@@ -2607,7 +4130,134 @@
           <w:sz w:val="20"/>
           <w:szCs w:val="20"/>
         </w:rPr>
-        <w:t>-o /tmp/stream/pic.jpg -tl 300 -t 9999999 -th 0:0:0 &amp;</w:t>
+        <w:br/>
+      </w:r>
+      <w:r>
+        <w:rPr>
+          <w:rFonts w:ascii="Monaco" w:hAnsi="Monaco" w:cs="Courier"/>
+          <w:color w:val="4D4D4C"/>
+          <w:sz w:val="20"/>
+          <w:szCs w:val="20"/>
+        </w:rPr>
+        <w:t xml:space="preserve">$ </w:t>
+      </w:r>
+      <w:proofErr w:type="spellStart"/>
+      <w:r>
+        <w:rPr>
+          <w:rFonts w:ascii="Monaco" w:hAnsi="Monaco" w:cs="Courier"/>
+          <w:color w:val="4D4D4C"/>
+          <w:sz w:val="20"/>
+          <w:szCs w:val="20"/>
+        </w:rPr>
+        <w:t>raspistill</w:t>
+      </w:r>
+      <w:proofErr w:type="spellEnd"/>
+      <w:r>
+        <w:rPr>
+          <w:rFonts w:ascii="Monaco" w:hAnsi="Monaco" w:cs="Courier"/>
+          <w:color w:val="4D4D4C"/>
+          <w:sz w:val="20"/>
+          <w:szCs w:val="20"/>
+        </w:rPr>
+        <w:t xml:space="preserve"> --</w:t>
+      </w:r>
+      <w:proofErr w:type="spellStart"/>
+      <w:r>
+        <w:rPr>
+          <w:rFonts w:ascii="Monaco" w:hAnsi="Monaco" w:cs="Courier"/>
+          <w:color w:val="4D4D4C"/>
+          <w:sz w:val="20"/>
+          <w:szCs w:val="20"/>
+        </w:rPr>
+        <w:t>nopreview</w:t>
+      </w:r>
+      <w:proofErr w:type="spellEnd"/>
+      <w:r>
+        <w:rPr>
+          <w:rFonts w:ascii="Monaco" w:hAnsi="Monaco" w:cs="Courier"/>
+          <w:color w:val="4D4D4C"/>
+          <w:sz w:val="20"/>
+          <w:szCs w:val="20"/>
+        </w:rPr>
+        <w:t xml:space="preserve"> -w 1024 -h 768 -q 75 </w:t>
+      </w:r>
+      <w:r>
+        <w:rPr>
+          <w:rFonts w:ascii="Monaco" w:hAnsi="Monaco" w:cs="Courier"/>
+          <w:color w:val="4D4D4C"/>
+          <w:sz w:val="20"/>
+          <w:szCs w:val="20"/>
+        </w:rPr>
+        <w:t xml:space="preserve">–ex sports </w:t>
+      </w:r>
+      <w:r>
+        <w:rPr>
+          <w:rFonts w:ascii="Monaco" w:hAnsi="Monaco" w:cs="Courier"/>
+          <w:color w:val="4D4D4C"/>
+          <w:sz w:val="20"/>
+          <w:szCs w:val="20"/>
+        </w:rPr>
+        <w:t>-o /</w:t>
+      </w:r>
+      <w:proofErr w:type="spellStart"/>
+      <w:r>
+        <w:rPr>
+          <w:rFonts w:ascii="Monaco" w:hAnsi="Monaco" w:cs="Courier"/>
+          <w:color w:val="4D4D4C"/>
+          <w:sz w:val="20"/>
+          <w:szCs w:val="20"/>
+        </w:rPr>
+        <w:t>tmp</w:t>
+      </w:r>
+      <w:proofErr w:type="spellEnd"/>
+      <w:r>
+        <w:rPr>
+          <w:rFonts w:ascii="Monaco" w:hAnsi="Monaco" w:cs="Courier"/>
+          <w:color w:val="4D4D4C"/>
+          <w:sz w:val="20"/>
+          <w:szCs w:val="20"/>
+        </w:rPr>
+        <w:t>/stream/pic.jpg -</w:t>
+      </w:r>
+      <w:proofErr w:type="spellStart"/>
+      <w:r>
+        <w:rPr>
+          <w:rFonts w:ascii="Monaco" w:hAnsi="Monaco" w:cs="Courier"/>
+          <w:color w:val="4D4D4C"/>
+          <w:sz w:val="20"/>
+          <w:szCs w:val="20"/>
+        </w:rPr>
+        <w:t>tl</w:t>
+      </w:r>
+      <w:proofErr w:type="spellEnd"/>
+      <w:r>
+        <w:rPr>
+          <w:rFonts w:ascii="Monaco" w:hAnsi="Monaco" w:cs="Courier"/>
+          <w:color w:val="4D4D4C"/>
+          <w:sz w:val="20"/>
+          <w:szCs w:val="20"/>
+        </w:rPr>
+        <w:t xml:space="preserve"> 300 -t 9999999 -</w:t>
+      </w:r>
+      <w:proofErr w:type="spellStart"/>
+      <w:r>
+        <w:rPr>
+          <w:rFonts w:ascii="Monaco" w:hAnsi="Monaco" w:cs="Courier"/>
+          <w:color w:val="4D4D4C"/>
+          <w:sz w:val="20"/>
+          <w:szCs w:val="20"/>
+        </w:rPr>
+        <w:t>th</w:t>
+      </w:r>
+      <w:proofErr w:type="spellEnd"/>
+      <w:r>
+        <w:rPr>
+          <w:rFonts w:ascii="Monaco" w:hAnsi="Monaco" w:cs="Courier"/>
+          <w:color w:val="4D4D4C"/>
+          <w:sz w:val="20"/>
+          <w:szCs w:val="20"/>
+        </w:rPr>
+        <w:t xml:space="preserve"> 0:0:0 &amp;</w:t>
       </w:r>
     </w:p>
     <w:p>
@@ -2675,7 +4325,27 @@
           <w:sz w:val="20"/>
           <w:szCs w:val="20"/>
         </w:rPr>
-        <w:t>/usr/</w:t>
+        <w:t>/</w:t>
+      </w:r>
+      <w:proofErr w:type="spellStart"/>
+      <w:r>
+        <w:rPr>
+          <w:rFonts w:ascii="Monaco" w:hAnsi="Monaco" w:cs="Courier"/>
+          <w:color w:val="718C00"/>
+          <w:sz w:val="20"/>
+          <w:szCs w:val="20"/>
+        </w:rPr>
+        <w:t>usr</w:t>
+      </w:r>
+      <w:proofErr w:type="spellEnd"/>
+      <w:r>
+        <w:rPr>
+          <w:rFonts w:ascii="Monaco" w:hAnsi="Monaco" w:cs="Courier"/>
+          <w:color w:val="718C00"/>
+          <w:sz w:val="20"/>
+          <w:szCs w:val="20"/>
+        </w:rPr>
+        <w:t>/</w:t>
       </w:r>
       <w:r>
         <w:rPr>
@@ -2693,7 +4363,47 @@
           <w:sz w:val="20"/>
           <w:szCs w:val="20"/>
         </w:rPr>
-        <w:t xml:space="preserve">/lib mjpg_streamer -i </w:t>
+        <w:t xml:space="preserve">/lib </w:t>
+      </w:r>
+      <w:proofErr w:type="spellStart"/>
+      <w:r>
+        <w:rPr>
+          <w:rFonts w:ascii="Monaco" w:hAnsi="Monaco" w:cs="Courier"/>
+          <w:color w:val="4D4D4C"/>
+          <w:sz w:val="20"/>
+          <w:szCs w:val="20"/>
+        </w:rPr>
+        <w:t>mjpg_streamer</w:t>
+      </w:r>
+      <w:proofErr w:type="spellEnd"/>
+      <w:r>
+        <w:rPr>
+          <w:rFonts w:ascii="Monaco" w:hAnsi="Monaco" w:cs="Courier"/>
+          <w:color w:val="4D4D4C"/>
+          <w:sz w:val="20"/>
+          <w:szCs w:val="20"/>
+        </w:rPr>
+        <w:t xml:space="preserve"> -</w:t>
+      </w:r>
+      <w:proofErr w:type="spellStart"/>
+      <w:r>
+        <w:rPr>
+          <w:rFonts w:ascii="Monaco" w:hAnsi="Monaco" w:cs="Courier"/>
+          <w:color w:val="4D4D4C"/>
+          <w:sz w:val="20"/>
+          <w:szCs w:val="20"/>
+        </w:rPr>
+        <w:t>i</w:t>
+      </w:r>
+      <w:proofErr w:type="spellEnd"/>
+      <w:r>
+        <w:rPr>
+          <w:rFonts w:ascii="Monaco" w:hAnsi="Monaco" w:cs="Courier"/>
+          <w:color w:val="4D4D4C"/>
+          <w:sz w:val="20"/>
+          <w:szCs w:val="20"/>
+        </w:rPr>
+        <w:t xml:space="preserve"> </w:t>
       </w:r>
       <w:r>
         <w:rPr>
@@ -2702,7 +4412,27 @@
           <w:sz w:val="20"/>
           <w:szCs w:val="20"/>
         </w:rPr>
-        <w:t>"input_file.so -f /tmp/stream -n pic.jpg"</w:t>
+        <w:t>"input_file.so -f /</w:t>
+      </w:r>
+      <w:proofErr w:type="spellStart"/>
+      <w:r>
+        <w:rPr>
+          <w:rFonts w:ascii="Monaco" w:hAnsi="Monaco" w:cs="Courier"/>
+          <w:color w:val="718C00"/>
+          <w:sz w:val="20"/>
+          <w:szCs w:val="20"/>
+        </w:rPr>
+        <w:t>tmp</w:t>
+      </w:r>
+      <w:proofErr w:type="spellEnd"/>
+      <w:r>
+        <w:rPr>
+          <w:rFonts w:ascii="Monaco" w:hAnsi="Monaco" w:cs="Courier"/>
+          <w:color w:val="718C00"/>
+          <w:sz w:val="20"/>
+          <w:szCs w:val="20"/>
+        </w:rPr>
+        <w:t>/stream -n pic.jpg"</w:t>
       </w:r>
       <w:r>
         <w:rPr>
@@ -2720,7 +4450,27 @@
           <w:sz w:val="20"/>
           <w:szCs w:val="20"/>
         </w:rPr>
-        <w:t>"output_http.so -w /usr/local/www"</w:t>
+        <w:t>"output_http.so -w /</w:t>
+      </w:r>
+      <w:proofErr w:type="spellStart"/>
+      <w:r>
+        <w:rPr>
+          <w:rFonts w:ascii="Monaco" w:hAnsi="Monaco" w:cs="Courier"/>
+          <w:color w:val="718C00"/>
+          <w:sz w:val="20"/>
+          <w:szCs w:val="20"/>
+        </w:rPr>
+        <w:t>usr</w:t>
+      </w:r>
+      <w:proofErr w:type="spellEnd"/>
+      <w:r>
+        <w:rPr>
+          <w:rFonts w:ascii="Monaco" w:hAnsi="Monaco" w:cs="Courier"/>
+          <w:color w:val="718C00"/>
+          <w:sz w:val="20"/>
+          <w:szCs w:val="20"/>
+        </w:rPr>
+        <w:t>/local/www"</w:t>
       </w:r>
     </w:p>
     <w:p>
@@ -2784,7 +4534,21 @@
         <w:rPr>
           <w:rFonts w:ascii="Cambria" w:hAnsi="Cambria"/>
         </w:rPr>
-        <w:t xml:space="preserve">eate an image of the Pi SD card the dd command can be used. </w:t>
+        <w:t xml:space="preserve">eate an image of the Pi SD card the </w:t>
+      </w:r>
+      <w:proofErr w:type="spellStart"/>
+      <w:r>
+        <w:rPr>
+          <w:rFonts w:ascii="Cambria" w:hAnsi="Cambria"/>
+        </w:rPr>
+        <w:t>dd</w:t>
+      </w:r>
+      <w:proofErr w:type="spellEnd"/>
+      <w:r>
+        <w:rPr>
+          <w:rFonts w:ascii="Cambria" w:hAnsi="Cambria"/>
+        </w:rPr>
+        <w:t xml:space="preserve"> command can be used. </w:t>
       </w:r>
       <w:r>
         <w:rPr>
@@ -2810,6 +4574,7 @@
         </w:rPr>
         <w:t>SD card disk with ‘</w:t>
       </w:r>
+      <w:proofErr w:type="spellStart"/>
       <w:r>
         <w:rPr>
           <w:rFonts w:ascii="Helvetica" w:eastAsia="Times New Roman" w:hAnsi="Helvetica" w:cs="Times New Roman"/>
@@ -2818,8 +4583,9 @@
           <w:szCs w:val="21"/>
           <w:shd w:val="clear" w:color="auto" w:fill="FFFFFF"/>
         </w:rPr>
-        <w:t>diskutil lis</w:t>
-      </w:r>
+        <w:t>diskutil</w:t>
+      </w:r>
+      <w:proofErr w:type="spellEnd"/>
       <w:r>
         <w:rPr>
           <w:rFonts w:ascii="Helvetica" w:eastAsia="Times New Roman" w:hAnsi="Helvetica" w:cs="Times New Roman"/>
@@ -2828,6 +4594,16 @@
           <w:szCs w:val="21"/>
           <w:shd w:val="clear" w:color="auto" w:fill="FFFFFF"/>
         </w:rPr>
+        <w:t xml:space="preserve"> lis</w:t>
+      </w:r>
+      <w:r>
+        <w:rPr>
+          <w:rFonts w:ascii="Helvetica" w:eastAsia="Times New Roman" w:hAnsi="Helvetica" w:cs="Times New Roman"/>
+          <w:color w:val="252525"/>
+          <w:sz w:val="21"/>
+          <w:szCs w:val="21"/>
+          <w:shd w:val="clear" w:color="auto" w:fill="FFFFFF"/>
+        </w:rPr>
         <w:t>t</w:t>
       </w:r>
       <w:r>
@@ -2840,19 +4616,89 @@
         <w:rPr>
           <w:rFonts w:ascii="Cambria" w:hAnsi="Cambria"/>
         </w:rPr>
-        <w:t xml:space="preserve">in the dd command one can use /dev/disk1 for the device or for higher speed the </w:t>
-      </w:r>
-      <w:r>
-        <w:rPr>
-          <w:rFonts w:ascii="Cambria" w:hAnsi="Cambria"/>
-        </w:rPr>
-        <w:t xml:space="preserve">(unbuffered) </w:t>
-      </w:r>
-      <w:r>
-        <w:rPr>
-          <w:rFonts w:ascii="Cambria" w:hAnsi="Cambria"/>
-        </w:rPr>
-        <w:t>raw disk /dev/rdisk1 which is ok when using the dd command.</w:t>
+        <w:t xml:space="preserve">in the </w:t>
+      </w:r>
+      <w:proofErr w:type="spellStart"/>
+      <w:r>
+        <w:rPr>
+          <w:rFonts w:ascii="Cambria" w:hAnsi="Cambria"/>
+        </w:rPr>
+        <w:t>dd</w:t>
+      </w:r>
+      <w:proofErr w:type="spellEnd"/>
+      <w:r>
+        <w:rPr>
+          <w:rFonts w:ascii="Cambria" w:hAnsi="Cambria"/>
+        </w:rPr>
+        <w:t xml:space="preserve"> command one can use /</w:t>
+      </w:r>
+      <w:proofErr w:type="spellStart"/>
+      <w:r>
+        <w:rPr>
+          <w:rFonts w:ascii="Cambria" w:hAnsi="Cambria"/>
+        </w:rPr>
+        <w:t>dev</w:t>
+      </w:r>
+      <w:proofErr w:type="spellEnd"/>
+      <w:r>
+        <w:rPr>
+          <w:rFonts w:ascii="Cambria" w:hAnsi="Cambria"/>
+        </w:rPr>
+        <w:t xml:space="preserve">/disk1 for the device or for higher speed the </w:t>
+      </w:r>
+      <w:r>
+        <w:rPr>
+          <w:rFonts w:ascii="Cambria" w:hAnsi="Cambria"/>
+        </w:rPr>
+        <w:t>(</w:t>
+      </w:r>
+      <w:proofErr w:type="spellStart"/>
+      <w:r>
+        <w:rPr>
+          <w:rFonts w:ascii="Cambria" w:hAnsi="Cambria"/>
+        </w:rPr>
+        <w:t>unbuffered</w:t>
+      </w:r>
+      <w:proofErr w:type="spellEnd"/>
+      <w:r>
+        <w:rPr>
+          <w:rFonts w:ascii="Cambria" w:hAnsi="Cambria"/>
+        </w:rPr>
+        <w:t xml:space="preserve">) </w:t>
+      </w:r>
+      <w:r>
+        <w:rPr>
+          <w:rFonts w:ascii="Cambria" w:hAnsi="Cambria"/>
+        </w:rPr>
+        <w:t>raw disk /</w:t>
+      </w:r>
+      <w:proofErr w:type="spellStart"/>
+      <w:r>
+        <w:rPr>
+          <w:rFonts w:ascii="Cambria" w:hAnsi="Cambria"/>
+        </w:rPr>
+        <w:t>dev</w:t>
+      </w:r>
+      <w:proofErr w:type="spellEnd"/>
+      <w:r>
+        <w:rPr>
+          <w:rFonts w:ascii="Cambria" w:hAnsi="Cambria"/>
+        </w:rPr>
+        <w:t xml:space="preserve">/rdisk1 which is ok when using the </w:t>
+      </w:r>
+      <w:proofErr w:type="spellStart"/>
+      <w:r>
+        <w:rPr>
+          <w:rFonts w:ascii="Cambria" w:hAnsi="Cambria"/>
+        </w:rPr>
+        <w:t>dd</w:t>
+      </w:r>
+      <w:proofErr w:type="spellEnd"/>
+      <w:r>
+        <w:rPr>
+          <w:rFonts w:ascii="Cambria" w:hAnsi="Cambria"/>
+        </w:rPr>
+        <w:t xml:space="preserve"> command.</w:t>
       </w:r>
     </w:p>
     <w:p>
@@ -2871,6 +4717,8 @@
           <w:szCs w:val="18"/>
         </w:rPr>
       </w:pPr>
+      <w:proofErr w:type="spellStart"/>
+      <w:proofErr w:type="gramStart"/>
       <w:r>
         <w:rPr>
           <w:rStyle w:val="HTMLCode"/>
@@ -2880,17 +4728,10 @@
           <w:szCs w:val="18"/>
           <w:bdr w:val="none" w:sz="0" w:space="0" w:color="auto" w:frame="1"/>
         </w:rPr>
-        <w:t>sudo dd if=/dev/rdisk1 of=</w:t>
-      </w:r>
-      <w:r>
-        <w:rPr>
-          <w:rFonts w:ascii="Consolas" w:hAnsi="Consolas" w:cs="Menlo Regular"/>
-          <w:color w:val="000000"/>
-          <w:sz w:val="18"/>
-          <w:szCs w:val="18"/>
-        </w:rPr>
-        <w:t>/Users/fhict/ReneB/GitHub/rbakx/DFRobot/SDcardBackup</w:t>
-      </w:r>
+        <w:t>sudo</w:t>
+      </w:r>
+      <w:proofErr w:type="spellEnd"/>
+      <w:proofErr w:type="gramEnd"/>
       <w:r>
         <w:rPr>
           <w:rStyle w:val="HTMLCode"/>
@@ -2900,8 +4741,9 @@
           <w:szCs w:val="18"/>
           <w:bdr w:val="none" w:sz="0" w:space="0" w:color="auto" w:frame="1"/>
         </w:rPr>
-        <w:t>/</w:t>
-      </w:r>
+        <w:t xml:space="preserve"> </w:t>
+      </w:r>
+      <w:proofErr w:type="spellStart"/>
       <w:r>
         <w:rPr>
           <w:rStyle w:val="HTMLCode"/>
@@ -2911,8 +4753,9 @@
           <w:szCs w:val="18"/>
           <w:bdr w:val="none" w:sz="0" w:space="0" w:color="auto" w:frame="1"/>
         </w:rPr>
-        <w:t>SDcardB</w:t>
-      </w:r>
+        <w:t>dd</w:t>
+      </w:r>
+      <w:proofErr w:type="spellEnd"/>
       <w:r>
         <w:rPr>
           <w:rStyle w:val="HTMLCode"/>
@@ -2922,7 +4765,104 @@
           <w:szCs w:val="18"/>
           <w:bdr w:val="none" w:sz="0" w:space="0" w:color="auto" w:frame="1"/>
         </w:rPr>
-        <w:t>ackup.img bs=1m</w:t>
+        <w:t xml:space="preserve"> if=/</w:t>
+      </w:r>
+      <w:proofErr w:type="spellStart"/>
+      <w:r>
+        <w:rPr>
+          <w:rStyle w:val="HTMLCode"/>
+          <w:rFonts w:ascii="Consolas" w:hAnsi="Consolas"/>
+          <w:color w:val="222222"/>
+          <w:sz w:val="18"/>
+          <w:szCs w:val="18"/>
+          <w:bdr w:val="none" w:sz="0" w:space="0" w:color="auto" w:frame="1"/>
+        </w:rPr>
+        <w:t>dev</w:t>
+      </w:r>
+      <w:proofErr w:type="spellEnd"/>
+      <w:r>
+        <w:rPr>
+          <w:rStyle w:val="HTMLCode"/>
+          <w:rFonts w:ascii="Consolas" w:hAnsi="Consolas"/>
+          <w:color w:val="222222"/>
+          <w:sz w:val="18"/>
+          <w:szCs w:val="18"/>
+          <w:bdr w:val="none" w:sz="0" w:space="0" w:color="auto" w:frame="1"/>
+        </w:rPr>
+        <w:t>/rdisk1 of=</w:t>
+      </w:r>
+      <w:r>
+        <w:rPr>
+          <w:rFonts w:ascii="Consolas" w:hAnsi="Consolas" w:cs="Menlo Regular"/>
+          <w:color w:val="000000"/>
+          <w:sz w:val="18"/>
+          <w:szCs w:val="18"/>
+        </w:rPr>
+        <w:t>/Users/fhict/ReneB/GitHub/rbakx/</w:t>
+      </w:r>
+      <w:r>
+        <w:rPr>
+          <w:rFonts w:ascii="Consolas" w:hAnsi="Consolas" w:cs="Menlo Regular"/>
+          <w:color w:val="000000"/>
+          <w:sz w:val="18"/>
+          <w:szCs w:val="18"/>
+        </w:rPr>
+        <w:t>DFRobot_SDcardBackup_TooLargeForGithub</w:t>
+      </w:r>
+      <w:r>
+        <w:rPr>
+          <w:rFonts w:ascii="Consolas" w:hAnsi="Consolas" w:cs="Menlo Regular"/>
+          <w:color w:val="000000"/>
+          <w:sz w:val="18"/>
+          <w:szCs w:val="18"/>
+        </w:rPr>
+        <w:t>/</w:t>
+      </w:r>
+      <w:r>
+        <w:rPr>
+          <w:rStyle w:val="HTMLCode"/>
+          <w:rFonts w:ascii="Consolas" w:hAnsi="Consolas"/>
+          <w:color w:val="222222"/>
+          <w:sz w:val="18"/>
+          <w:szCs w:val="18"/>
+          <w:bdr w:val="none" w:sz="0" w:space="0" w:color="auto" w:frame="1"/>
+        </w:rPr>
+        <w:t>SDcardBackup20150124</w:t>
+      </w:r>
+      <w:r>
+        <w:rPr>
+          <w:rStyle w:val="HTMLCode"/>
+          <w:rFonts w:ascii="Consolas" w:hAnsi="Consolas"/>
+          <w:color w:val="222222"/>
+          <w:sz w:val="18"/>
+          <w:szCs w:val="18"/>
+          <w:bdr w:val="none" w:sz="0" w:space="0" w:color="auto" w:frame="1"/>
+        </w:rPr>
+        <w:t xml:space="preserve">.img </w:t>
+      </w:r>
+      <w:proofErr w:type="spellStart"/>
+      <w:r>
+        <w:rPr>
+          <w:rStyle w:val="HTMLCode"/>
+          <w:rFonts w:ascii="Consolas" w:hAnsi="Consolas"/>
+          <w:color w:val="222222"/>
+          <w:sz w:val="18"/>
+          <w:szCs w:val="18"/>
+          <w:bdr w:val="none" w:sz="0" w:space="0" w:color="auto" w:frame="1"/>
+        </w:rPr>
+        <w:t>bs</w:t>
+      </w:r>
+      <w:proofErr w:type="spellEnd"/>
+      <w:r>
+        <w:rPr>
+          <w:rStyle w:val="HTMLCode"/>
+          <w:rFonts w:ascii="Consolas" w:hAnsi="Consolas"/>
+          <w:color w:val="222222"/>
+          <w:sz w:val="18"/>
+          <w:szCs w:val="18"/>
+          <w:bdr w:val="none" w:sz="0" w:space="0" w:color="auto" w:frame="1"/>
+        </w:rPr>
+        <w:t>=1m</w:t>
       </w:r>
     </w:p>
     <w:p>
@@ -2937,11 +4877,19 @@
         </w:rPr>
         <w:t xml:space="preserve"> </w:t>
       </w:r>
-      <w:r>
-        <w:rPr>
-          <w:rFonts w:ascii="Cambria" w:hAnsi="Cambria"/>
-        </w:rPr>
-        <w:t>or to save space:</w:t>
+      <w:proofErr w:type="gramStart"/>
+      <w:r>
+        <w:rPr>
+          <w:rFonts w:ascii="Cambria" w:hAnsi="Cambria"/>
+        </w:rPr>
+        <w:t>or</w:t>
+      </w:r>
+      <w:proofErr w:type="gramEnd"/>
+      <w:r>
+        <w:rPr>
+          <w:rFonts w:ascii="Cambria" w:hAnsi="Cambria"/>
+        </w:rPr>
+        <w:t xml:space="preserve"> to save space:</w:t>
       </w:r>
     </w:p>
     <w:p>
@@ -2960,6 +4908,8 @@
           <w:szCs w:val="18"/>
         </w:rPr>
       </w:pPr>
+      <w:proofErr w:type="spellStart"/>
+      <w:proofErr w:type="gramStart"/>
       <w:r>
         <w:rPr>
           <w:rStyle w:val="HTMLCode"/>
@@ -2969,8 +4919,10 @@
           <w:szCs w:val="18"/>
           <w:bdr w:val="none" w:sz="0" w:space="0" w:color="auto" w:frame="1"/>
         </w:rPr>
-        <w:t>sudo dd if=/dev/rdisk1 bs=1m</w:t>
-      </w:r>
+        <w:t>sudo</w:t>
+      </w:r>
+      <w:proofErr w:type="spellEnd"/>
+      <w:proofErr w:type="gramEnd"/>
       <w:r>
         <w:rPr>
           <w:rStyle w:val="HTMLCode"/>
@@ -2980,17 +4932,9 @@
           <w:szCs w:val="18"/>
           <w:bdr w:val="none" w:sz="0" w:space="0" w:color="auto" w:frame="1"/>
         </w:rPr>
-        <w:t xml:space="preserve"> | gzip &gt; </w:t>
-      </w:r>
-      <w:r>
-        <w:rPr>
-          <w:rFonts w:ascii="Consolas" w:hAnsi="Consolas" w:cs="Menlo Regular"/>
-          <w:color w:val="000000"/>
-          <w:sz w:val="18"/>
-          <w:szCs w:val="18"/>
-        </w:rPr>
-        <w:t>/Users/fhict/ReneB/GitHub/rbakx/DFRobot/SDcardBackup</w:t>
-      </w:r>
+        <w:t xml:space="preserve"> </w:t>
+      </w:r>
+      <w:proofErr w:type="spellStart"/>
       <w:r>
         <w:rPr>
           <w:rStyle w:val="HTMLCode"/>
@@ -3000,8 +4944,9 @@
           <w:szCs w:val="18"/>
           <w:bdr w:val="none" w:sz="0" w:space="0" w:color="auto" w:frame="1"/>
         </w:rPr>
-        <w:t>/</w:t>
-      </w:r>
+        <w:t>dd</w:t>
+      </w:r>
+      <w:proofErr w:type="spellEnd"/>
       <w:r>
         <w:rPr>
           <w:rStyle w:val="HTMLCode"/>
@@ -3011,8 +4956,9 @@
           <w:szCs w:val="18"/>
           <w:bdr w:val="none" w:sz="0" w:space="0" w:color="auto" w:frame="1"/>
         </w:rPr>
-        <w:t>SDcardB</w:t>
-      </w:r>
+        <w:t xml:space="preserve"> if=/</w:t>
+      </w:r>
+      <w:proofErr w:type="spellStart"/>
       <w:r>
         <w:rPr>
           <w:rStyle w:val="HTMLCode"/>
@@ -3022,7 +4968,127 @@
           <w:szCs w:val="18"/>
           <w:bdr w:val="none" w:sz="0" w:space="0" w:color="auto" w:frame="1"/>
         </w:rPr>
-        <w:t>ackup.gz</w:t>
+        <w:t>dev</w:t>
+      </w:r>
+      <w:proofErr w:type="spellEnd"/>
+      <w:r>
+        <w:rPr>
+          <w:rStyle w:val="HTMLCode"/>
+          <w:rFonts w:ascii="Consolas" w:hAnsi="Consolas"/>
+          <w:color w:val="222222"/>
+          <w:sz w:val="18"/>
+          <w:szCs w:val="18"/>
+          <w:bdr w:val="none" w:sz="0" w:space="0" w:color="auto" w:frame="1"/>
+        </w:rPr>
+        <w:t xml:space="preserve">/rdisk1 </w:t>
+      </w:r>
+      <w:proofErr w:type="spellStart"/>
+      <w:r>
+        <w:rPr>
+          <w:rStyle w:val="HTMLCode"/>
+          <w:rFonts w:ascii="Consolas" w:hAnsi="Consolas"/>
+          <w:color w:val="222222"/>
+          <w:sz w:val="18"/>
+          <w:szCs w:val="18"/>
+          <w:bdr w:val="none" w:sz="0" w:space="0" w:color="auto" w:frame="1"/>
+        </w:rPr>
+        <w:t>bs</w:t>
+      </w:r>
+      <w:proofErr w:type="spellEnd"/>
+      <w:r>
+        <w:rPr>
+          <w:rStyle w:val="HTMLCode"/>
+          <w:rFonts w:ascii="Consolas" w:hAnsi="Consolas"/>
+          <w:color w:val="222222"/>
+          <w:sz w:val="18"/>
+          <w:szCs w:val="18"/>
+          <w:bdr w:val="none" w:sz="0" w:space="0" w:color="auto" w:frame="1"/>
+        </w:rPr>
+        <w:t>=1m</w:t>
+      </w:r>
+      <w:r>
+        <w:rPr>
+          <w:rStyle w:val="HTMLCode"/>
+          <w:rFonts w:ascii="Consolas" w:hAnsi="Consolas"/>
+          <w:color w:val="222222"/>
+          <w:sz w:val="18"/>
+          <w:szCs w:val="18"/>
+          <w:bdr w:val="none" w:sz="0" w:space="0" w:color="auto" w:frame="1"/>
+        </w:rPr>
+        <w:t xml:space="preserve"> | </w:t>
+      </w:r>
+      <w:proofErr w:type="spellStart"/>
+      <w:r>
+        <w:rPr>
+          <w:rStyle w:val="HTMLCode"/>
+          <w:rFonts w:ascii="Consolas" w:hAnsi="Consolas"/>
+          <w:color w:val="222222"/>
+          <w:sz w:val="18"/>
+          <w:szCs w:val="18"/>
+          <w:bdr w:val="none" w:sz="0" w:space="0" w:color="auto" w:frame="1"/>
+        </w:rPr>
+        <w:t>gzip</w:t>
+      </w:r>
+      <w:proofErr w:type="spellEnd"/>
+      <w:r>
+        <w:rPr>
+          <w:rStyle w:val="HTMLCode"/>
+          <w:rFonts w:ascii="Consolas" w:hAnsi="Consolas"/>
+          <w:color w:val="222222"/>
+          <w:sz w:val="18"/>
+          <w:szCs w:val="18"/>
+          <w:bdr w:val="none" w:sz="0" w:space="0" w:color="auto" w:frame="1"/>
+        </w:rPr>
+        <w:t xml:space="preserve"> &gt; </w:t>
+      </w:r>
+      <w:r>
+        <w:rPr>
+          <w:rFonts w:ascii="Consolas" w:hAnsi="Consolas" w:cs="Menlo Regular"/>
+          <w:color w:val="000000"/>
+          <w:sz w:val="18"/>
+          <w:szCs w:val="18"/>
+        </w:rPr>
+        <w:t>/Users/fhict/ReneB/GitHub/rbakx/</w:t>
+      </w:r>
+      <w:r>
+        <w:rPr>
+          <w:rFonts w:ascii="Consolas" w:hAnsi="Consolas" w:cs="Menlo Regular"/>
+          <w:color w:val="000000"/>
+          <w:sz w:val="18"/>
+          <w:szCs w:val="18"/>
+        </w:rPr>
+        <w:t>DFRobot_SDcardBackup_TooLargeForGithub</w:t>
+      </w:r>
+      <w:r>
+        <w:rPr>
+          <w:rFonts w:ascii="Consolas" w:hAnsi="Consolas" w:cs="Menlo Regular"/>
+          <w:color w:val="000000"/>
+          <w:sz w:val="18"/>
+          <w:szCs w:val="18"/>
+        </w:rPr>
+        <w:t>/</w:t>
+      </w:r>
+      <w:r>
+        <w:rPr>
+          <w:rStyle w:val="HTMLCode"/>
+          <w:rFonts w:ascii="Consolas" w:hAnsi="Consolas"/>
+          <w:color w:val="222222"/>
+          <w:sz w:val="18"/>
+          <w:szCs w:val="18"/>
+          <w:bdr w:val="none" w:sz="0" w:space="0" w:color="auto" w:frame="1"/>
+        </w:rPr>
+        <w:t>SDcardBackup20150124</w:t>
+      </w:r>
+      <w:r>
+        <w:rPr>
+          <w:rStyle w:val="HTMLCode"/>
+          <w:rFonts w:ascii="Consolas" w:hAnsi="Consolas"/>
+          <w:color w:val="222222"/>
+          <w:sz w:val="18"/>
+          <w:szCs w:val="18"/>
+          <w:bdr w:val="none" w:sz="0" w:space="0" w:color="auto" w:frame="1"/>
+        </w:rPr>
+        <w:t>.gz</w:t>
       </w:r>
     </w:p>
     <w:p>
@@ -3041,7 +5107,21 @@
         <w:rPr>
           <w:rFonts w:ascii="Cambria" w:hAnsi="Cambria"/>
         </w:rPr>
-        <w:t xml:space="preserve"> This image can be restored on an SD card using again the dd command</w:t>
+        <w:t xml:space="preserve"> This image can be restored on an SD card using again the </w:t>
+      </w:r>
+      <w:proofErr w:type="spellStart"/>
+      <w:r>
+        <w:rPr>
+          <w:rFonts w:ascii="Cambria" w:hAnsi="Cambria"/>
+        </w:rPr>
+        <w:t>dd</w:t>
+      </w:r>
+      <w:proofErr w:type="spellEnd"/>
+      <w:r>
+        <w:rPr>
+          <w:rFonts w:ascii="Cambria" w:hAnsi="Cambria"/>
+        </w:rPr>
+        <w:t xml:space="preserve"> command</w:t>
       </w:r>
       <w:r>
         <w:rPr>
@@ -3055,6 +5135,7 @@
         </w:rPr>
         <w:br/>
       </w:r>
+      <w:proofErr w:type="spellStart"/>
       <w:r>
         <w:rPr>
           <w:rFonts w:ascii="Courier" w:eastAsia="Times New Roman" w:hAnsi="Courier" w:cs="Times New Roman"/>
@@ -3063,8 +5144,9 @@
           <w:sz w:val="18"/>
           <w:szCs w:val="18"/>
         </w:rPr>
-        <w:t>sudo dd bs=1m</w:t>
-      </w:r>
+        <w:t>sudo</w:t>
+      </w:r>
+      <w:proofErr w:type="spellEnd"/>
       <w:r>
         <w:rPr>
           <w:rFonts w:ascii="Courier" w:eastAsia="Times New Roman" w:hAnsi="Courier" w:cs="Times New Roman"/>
@@ -3073,8 +5155,9 @@
           <w:sz w:val="18"/>
           <w:szCs w:val="18"/>
         </w:rPr>
-        <w:t xml:space="preserve"> if</w:t>
-      </w:r>
+        <w:t xml:space="preserve"> </w:t>
+      </w:r>
+      <w:proofErr w:type="spellStart"/>
       <w:r>
         <w:rPr>
           <w:rFonts w:ascii="Courier" w:eastAsia="Times New Roman" w:hAnsi="Courier" w:cs="Times New Roman"/>
@@ -3083,6 +5166,61 @@
           <w:sz w:val="18"/>
           <w:szCs w:val="18"/>
         </w:rPr>
+        <w:t>dd</w:t>
+      </w:r>
+      <w:proofErr w:type="spellEnd"/>
+      <w:r>
+        <w:rPr>
+          <w:rFonts w:ascii="Courier" w:eastAsia="Times New Roman" w:hAnsi="Courier" w:cs="Times New Roman"/>
+          <w:bCs/>
+          <w:color w:val="252525"/>
+          <w:sz w:val="18"/>
+          <w:szCs w:val="18"/>
+        </w:rPr>
+        <w:t xml:space="preserve"> </w:t>
+      </w:r>
+      <w:proofErr w:type="spellStart"/>
+      <w:proofErr w:type="gramStart"/>
+      <w:r>
+        <w:rPr>
+          <w:rFonts w:ascii="Courier" w:eastAsia="Times New Roman" w:hAnsi="Courier" w:cs="Times New Roman"/>
+          <w:bCs/>
+          <w:color w:val="252525"/>
+          <w:sz w:val="18"/>
+          <w:szCs w:val="18"/>
+        </w:rPr>
+        <w:t>bs</w:t>
+      </w:r>
+      <w:proofErr w:type="spellEnd"/>
+      <w:proofErr w:type="gramEnd"/>
+      <w:r>
+        <w:rPr>
+          <w:rFonts w:ascii="Courier" w:eastAsia="Times New Roman" w:hAnsi="Courier" w:cs="Times New Roman"/>
+          <w:bCs/>
+          <w:color w:val="252525"/>
+          <w:sz w:val="18"/>
+          <w:szCs w:val="18"/>
+        </w:rPr>
+        <w:t>=1m</w:t>
+      </w:r>
+      <w:r>
+        <w:rPr>
+          <w:rFonts w:ascii="Courier" w:eastAsia="Times New Roman" w:hAnsi="Courier" w:cs="Times New Roman"/>
+          <w:bCs/>
+          <w:color w:val="252525"/>
+          <w:sz w:val="18"/>
+          <w:szCs w:val="18"/>
+        </w:rPr>
+        <w:t xml:space="preserve"> if</w:t>
+      </w:r>
+      <w:r>
+        <w:rPr>
+          <w:rFonts w:ascii="Courier" w:eastAsia="Times New Roman" w:hAnsi="Courier" w:cs="Times New Roman"/>
+          <w:bCs/>
+          <w:color w:val="252525"/>
+          <w:sz w:val="18"/>
+          <w:szCs w:val="18"/>
+        </w:rPr>
         <w:t>=</w:t>
       </w:r>
       <w:r>
@@ -3092,7 +5230,110 @@
           <w:sz w:val="18"/>
           <w:szCs w:val="18"/>
         </w:rPr>
-        <w:t>/Users/fhict/ReneB/GitHub/rbakx/DFRobot/SDcardBackup</w:t>
+        <w:t>/Users/</w:t>
+      </w:r>
+      <w:proofErr w:type="spellStart"/>
+      <w:r>
+        <w:rPr>
+          <w:rFonts w:ascii="Consolas" w:hAnsi="Consolas" w:cs="Menlo Regular"/>
+          <w:color w:val="000000"/>
+          <w:sz w:val="18"/>
+          <w:szCs w:val="18"/>
+        </w:rPr>
+        <w:t>fhict</w:t>
+      </w:r>
+      <w:proofErr w:type="spellEnd"/>
+      <w:r>
+        <w:rPr>
+          <w:rFonts w:ascii="Consolas" w:hAnsi="Consolas" w:cs="Menlo Regular"/>
+          <w:color w:val="000000"/>
+          <w:sz w:val="18"/>
+          <w:szCs w:val="18"/>
+        </w:rPr>
+        <w:t>/</w:t>
+      </w:r>
+      <w:proofErr w:type="spellStart"/>
+      <w:r>
+        <w:rPr>
+          <w:rFonts w:ascii="Consolas" w:hAnsi="Consolas" w:cs="Menlo Regular"/>
+          <w:color w:val="000000"/>
+          <w:sz w:val="18"/>
+          <w:szCs w:val="18"/>
+        </w:rPr>
+        <w:t>ReneB</w:t>
+      </w:r>
+      <w:proofErr w:type="spellEnd"/>
+      <w:r>
+        <w:rPr>
+          <w:rFonts w:ascii="Consolas" w:hAnsi="Consolas" w:cs="Menlo Regular"/>
+          <w:color w:val="000000"/>
+          <w:sz w:val="18"/>
+          <w:szCs w:val="18"/>
+        </w:rPr>
+        <w:t>/</w:t>
+      </w:r>
+      <w:proofErr w:type="spellStart"/>
+      <w:r>
+        <w:rPr>
+          <w:rFonts w:ascii="Consolas" w:hAnsi="Consolas" w:cs="Menlo Regular"/>
+          <w:color w:val="000000"/>
+          <w:sz w:val="18"/>
+          <w:szCs w:val="18"/>
+        </w:rPr>
+        <w:t>GitHub</w:t>
+      </w:r>
+      <w:proofErr w:type="spellEnd"/>
+      <w:r>
+        <w:rPr>
+          <w:rFonts w:ascii="Consolas" w:hAnsi="Consolas" w:cs="Menlo Regular"/>
+          <w:color w:val="000000"/>
+          <w:sz w:val="18"/>
+          <w:szCs w:val="18"/>
+        </w:rPr>
+        <w:t>/</w:t>
+      </w:r>
+      <w:proofErr w:type="spellStart"/>
+      <w:r>
+        <w:rPr>
+          <w:rFonts w:ascii="Consolas" w:hAnsi="Consolas" w:cs="Menlo Regular"/>
+          <w:color w:val="000000"/>
+          <w:sz w:val="18"/>
+          <w:szCs w:val="18"/>
+        </w:rPr>
+        <w:t>rbakx</w:t>
+      </w:r>
+      <w:proofErr w:type="spellEnd"/>
+      <w:r>
+        <w:rPr>
+          <w:rFonts w:ascii="Consolas" w:hAnsi="Consolas" w:cs="Menlo Regular"/>
+          <w:color w:val="000000"/>
+          <w:sz w:val="18"/>
+          <w:szCs w:val="18"/>
+        </w:rPr>
+        <w:t>/</w:t>
+      </w:r>
+      <w:r>
+        <w:t xml:space="preserve"> </w:t>
+      </w:r>
+      <w:proofErr w:type="spellStart"/>
+      <w:r>
+        <w:rPr>
+          <w:rFonts w:ascii="Consolas" w:hAnsi="Consolas" w:cs="Menlo Regular"/>
+          <w:color w:val="000000"/>
+          <w:sz w:val="18"/>
+          <w:szCs w:val="18"/>
+        </w:rPr>
+        <w:t>DFRobot_SDcardBackup_TooLargeForGithub</w:t>
+      </w:r>
+      <w:proofErr w:type="spellEnd"/>
+      <w:r>
+        <w:rPr>
+          <w:rFonts w:ascii="Consolas" w:hAnsi="Consolas" w:cs="Menlo Regular"/>
+          <w:color w:val="000000"/>
+          <w:sz w:val="18"/>
+          <w:szCs w:val="18"/>
+        </w:rPr>
+        <w:t>/</w:t>
       </w:r>
       <w:r>
         <w:rPr>
@@ -3103,8 +5344,10 @@
           <w:szCs w:val="18"/>
           <w:bdr w:val="none" w:sz="0" w:space="0" w:color="auto" w:frame="1"/>
         </w:rPr>
-        <w:t>/</w:t>
-      </w:r>
+        <w:t>S</w:t>
+      </w:r>
+      <w:bookmarkStart w:id="0" w:name="_GoBack"/>
+      <w:bookmarkEnd w:id="0"/>
       <w:r>
         <w:rPr>
           <w:rStyle w:val="HTMLCode"/>
@@ -3114,7 +5357,7 @@
           <w:szCs w:val="18"/>
           <w:bdr w:val="none" w:sz="0" w:space="0" w:color="auto" w:frame="1"/>
         </w:rPr>
-        <w:t>SDcardBackup</w:t>
+        <w:t>DcardBackup20150124</w:t>
       </w:r>
       <w:r>
         <w:rPr>
@@ -3124,7 +5367,29 @@
           <w:sz w:val="18"/>
           <w:szCs w:val="18"/>
         </w:rPr>
-        <w:t>.img of=/dev/rdisk</w:t>
+        <w:t>.img of=/</w:t>
+      </w:r>
+      <w:proofErr w:type="spellStart"/>
+      <w:r>
+        <w:rPr>
+          <w:rFonts w:ascii="Courier" w:eastAsia="Times New Roman" w:hAnsi="Courier" w:cs="Times New Roman"/>
+          <w:bCs/>
+          <w:color w:val="252525"/>
+          <w:sz w:val="18"/>
+          <w:szCs w:val="18"/>
+        </w:rPr>
+        <w:t>dev</w:t>
+      </w:r>
+      <w:proofErr w:type="spellEnd"/>
+      <w:r>
+        <w:rPr>
+          <w:rFonts w:ascii="Courier" w:eastAsia="Times New Roman" w:hAnsi="Courier" w:cs="Times New Roman"/>
+          <w:bCs/>
+          <w:color w:val="252525"/>
+          <w:sz w:val="18"/>
+          <w:szCs w:val="18"/>
+        </w:rPr>
+        <w:t>/rdisk</w:t>
       </w:r>
       <w:r>
         <w:rPr>

</xml_diff>

<commit_message>
Updated Pi camera MJPG streamer instructions
</commit_message>
<xml_diff>
--- a/DFRobot.docx
+++ b/DFRobot.docx
@@ -28,6 +28,831 @@
       </w:pPr>
       <w:r>
         <w:t>Raspberry Pi B+ configuration</w:t>
+      </w:r>
+    </w:p>
+    <w:p/>
+    <w:p>
+      <w:pPr>
+        <w:rPr>
+          <w:rStyle w:val="Heading2Char"/>
+        </w:rPr>
+      </w:pPr>
+      <w:r>
+        <w:rPr>
+          <w:rStyle w:val="Heading2Char"/>
+        </w:rPr>
+        <w:t>Backing up the SD card image of the Raspberry Pi:</w:t>
+      </w:r>
+    </w:p>
+    <w:p>
+      <w:pPr>
+        <w:rPr>
+          <w:rFonts w:ascii="Cambria" w:hAnsi="Cambria"/>
+        </w:rPr>
+      </w:pPr>
+      <w:r>
+        <w:rPr>
+          <w:rFonts w:ascii="Cambria" w:hAnsi="Cambria"/>
+        </w:rPr>
+        <w:t xml:space="preserve">To create an image of the Pi SD card the </w:t>
+      </w:r>
+      <w:proofErr w:type="spellStart"/>
+      <w:r>
+        <w:rPr>
+          <w:rFonts w:ascii="Cambria" w:hAnsi="Cambria"/>
+        </w:rPr>
+        <w:t>dd</w:t>
+      </w:r>
+      <w:proofErr w:type="spellEnd"/>
+      <w:r>
+        <w:rPr>
+          <w:rFonts w:ascii="Cambria" w:hAnsi="Cambria"/>
+        </w:rPr>
+        <w:t xml:space="preserve"> command can be used. Put the SD card in the Mac and identify the 8 GB SD card disk with ‘</w:t>
+      </w:r>
+      <w:proofErr w:type="spellStart"/>
+      <w:r>
+        <w:rPr>
+          <w:rFonts w:ascii="Helvetica" w:eastAsia="Times New Roman" w:hAnsi="Helvetica" w:cs="Times New Roman"/>
+          <w:color w:val="252525"/>
+          <w:sz w:val="21"/>
+          <w:szCs w:val="21"/>
+          <w:shd w:val="clear" w:color="auto" w:fill="FFFFFF"/>
+        </w:rPr>
+        <w:t>diskutil</w:t>
+      </w:r>
+      <w:proofErr w:type="spellEnd"/>
+      <w:r>
+        <w:rPr>
+          <w:rFonts w:ascii="Helvetica" w:eastAsia="Times New Roman" w:hAnsi="Helvetica" w:cs="Times New Roman"/>
+          <w:color w:val="252525"/>
+          <w:sz w:val="21"/>
+          <w:szCs w:val="21"/>
+          <w:shd w:val="clear" w:color="auto" w:fill="FFFFFF"/>
+        </w:rPr>
+        <w:t xml:space="preserve"> lis</w:t>
+      </w:r>
+      <w:r>
+        <w:rPr>
+          <w:rFonts w:ascii="Helvetica" w:eastAsia="Times New Roman" w:hAnsi="Helvetica" w:cs="Times New Roman"/>
+          <w:color w:val="252525"/>
+          <w:sz w:val="21"/>
+          <w:szCs w:val="21"/>
+          <w:shd w:val="clear" w:color="auto" w:fill="FFFFFF"/>
+        </w:rPr>
+        <w:t>t</w:t>
+      </w:r>
+      <w:r>
+        <w:rPr>
+          <w:rFonts w:ascii="Cambria" w:hAnsi="Cambria"/>
+        </w:rPr>
+        <w:t xml:space="preserve">’. The Identifier will be something like ‘disk1’. Then in the </w:t>
+      </w:r>
+      <w:proofErr w:type="spellStart"/>
+      <w:r>
+        <w:rPr>
+          <w:rFonts w:ascii="Cambria" w:hAnsi="Cambria"/>
+        </w:rPr>
+        <w:t>dd</w:t>
+      </w:r>
+      <w:proofErr w:type="spellEnd"/>
+      <w:r>
+        <w:rPr>
+          <w:rFonts w:ascii="Cambria" w:hAnsi="Cambria"/>
+        </w:rPr>
+        <w:t xml:space="preserve"> command one can use /</w:t>
+      </w:r>
+      <w:proofErr w:type="spellStart"/>
+      <w:r>
+        <w:rPr>
+          <w:rFonts w:ascii="Cambria" w:hAnsi="Cambria"/>
+        </w:rPr>
+        <w:t>dev</w:t>
+      </w:r>
+      <w:proofErr w:type="spellEnd"/>
+      <w:r>
+        <w:rPr>
+          <w:rFonts w:ascii="Cambria" w:hAnsi="Cambria"/>
+        </w:rPr>
+        <w:t>/disk1 for the device or for higher speed the (</w:t>
+      </w:r>
+      <w:proofErr w:type="spellStart"/>
+      <w:r>
+        <w:rPr>
+          <w:rFonts w:ascii="Cambria" w:hAnsi="Cambria"/>
+        </w:rPr>
+        <w:t>unbuffered</w:t>
+      </w:r>
+      <w:proofErr w:type="spellEnd"/>
+      <w:r>
+        <w:rPr>
+          <w:rFonts w:ascii="Cambria" w:hAnsi="Cambria"/>
+        </w:rPr>
+        <w:t>) raw disk /</w:t>
+      </w:r>
+      <w:proofErr w:type="spellStart"/>
+      <w:r>
+        <w:rPr>
+          <w:rFonts w:ascii="Cambria" w:hAnsi="Cambria"/>
+        </w:rPr>
+        <w:t>dev</w:t>
+      </w:r>
+      <w:proofErr w:type="spellEnd"/>
+      <w:r>
+        <w:rPr>
+          <w:rFonts w:ascii="Cambria" w:hAnsi="Cambria"/>
+        </w:rPr>
+        <w:t xml:space="preserve">/rdisk1 which is ok when using the </w:t>
+      </w:r>
+      <w:proofErr w:type="spellStart"/>
+      <w:r>
+        <w:rPr>
+          <w:rFonts w:ascii="Cambria" w:hAnsi="Cambria"/>
+        </w:rPr>
+        <w:t>dd</w:t>
+      </w:r>
+      <w:proofErr w:type="spellEnd"/>
+      <w:r>
+        <w:rPr>
+          <w:rFonts w:ascii="Cambria" w:hAnsi="Cambria"/>
+        </w:rPr>
+        <w:t xml:space="preserve"> command.</w:t>
+      </w:r>
+    </w:p>
+    <w:p>
+      <w:pPr>
+        <w:pStyle w:val="HTMLPreformatted"/>
+        <w:pBdr>
+          <w:left w:val="dotted" w:sz="12" w:space="4" w:color="CCCCCC"/>
+        </w:pBdr>
+        <w:shd w:val="clear" w:color="auto" w:fill="EEEEEE"/>
+        <w:spacing w:line="294" w:lineRule="atLeast"/>
+        <w:textAlignment w:val="baseline"/>
+        <w:rPr>
+          <w:rFonts w:ascii="Consolas" w:hAnsi="Consolas"/>
+          <w:color w:val="111111"/>
+          <w:sz w:val="18"/>
+          <w:szCs w:val="18"/>
+        </w:rPr>
+      </w:pPr>
+      <w:proofErr w:type="spellStart"/>
+      <w:proofErr w:type="gramStart"/>
+      <w:r>
+        <w:rPr>
+          <w:rStyle w:val="HTMLCode"/>
+          <w:rFonts w:ascii="Consolas" w:hAnsi="Consolas"/>
+          <w:color w:val="222222"/>
+          <w:sz w:val="18"/>
+          <w:szCs w:val="18"/>
+          <w:bdr w:val="none" w:sz="0" w:space="0" w:color="auto" w:frame="1"/>
+        </w:rPr>
+        <w:t>sudo</w:t>
+      </w:r>
+      <w:proofErr w:type="spellEnd"/>
+      <w:proofErr w:type="gramEnd"/>
+      <w:r>
+        <w:rPr>
+          <w:rStyle w:val="HTMLCode"/>
+          <w:rFonts w:ascii="Consolas" w:hAnsi="Consolas"/>
+          <w:color w:val="222222"/>
+          <w:sz w:val="18"/>
+          <w:szCs w:val="18"/>
+          <w:bdr w:val="none" w:sz="0" w:space="0" w:color="auto" w:frame="1"/>
+        </w:rPr>
+        <w:t xml:space="preserve"> </w:t>
+      </w:r>
+      <w:proofErr w:type="spellStart"/>
+      <w:r>
+        <w:rPr>
+          <w:rStyle w:val="HTMLCode"/>
+          <w:rFonts w:ascii="Consolas" w:hAnsi="Consolas"/>
+          <w:color w:val="222222"/>
+          <w:sz w:val="18"/>
+          <w:szCs w:val="18"/>
+          <w:bdr w:val="none" w:sz="0" w:space="0" w:color="auto" w:frame="1"/>
+        </w:rPr>
+        <w:t>dd</w:t>
+      </w:r>
+      <w:proofErr w:type="spellEnd"/>
+      <w:r>
+        <w:rPr>
+          <w:rStyle w:val="HTMLCode"/>
+          <w:rFonts w:ascii="Consolas" w:hAnsi="Consolas"/>
+          <w:color w:val="222222"/>
+          <w:sz w:val="18"/>
+          <w:szCs w:val="18"/>
+          <w:bdr w:val="none" w:sz="0" w:space="0" w:color="auto" w:frame="1"/>
+        </w:rPr>
+        <w:t xml:space="preserve"> if=/</w:t>
+      </w:r>
+      <w:proofErr w:type="spellStart"/>
+      <w:r>
+        <w:rPr>
+          <w:rStyle w:val="HTMLCode"/>
+          <w:rFonts w:ascii="Consolas" w:hAnsi="Consolas"/>
+          <w:color w:val="222222"/>
+          <w:sz w:val="18"/>
+          <w:szCs w:val="18"/>
+          <w:bdr w:val="none" w:sz="0" w:space="0" w:color="auto" w:frame="1"/>
+        </w:rPr>
+        <w:t>dev</w:t>
+      </w:r>
+      <w:proofErr w:type="spellEnd"/>
+      <w:r>
+        <w:rPr>
+          <w:rStyle w:val="HTMLCode"/>
+          <w:rFonts w:ascii="Consolas" w:hAnsi="Consolas"/>
+          <w:color w:val="222222"/>
+          <w:sz w:val="18"/>
+          <w:szCs w:val="18"/>
+          <w:bdr w:val="none" w:sz="0" w:space="0" w:color="auto" w:frame="1"/>
+        </w:rPr>
+        <w:t>/rdisk1 of=</w:t>
+      </w:r>
+      <w:r>
+        <w:rPr>
+          <w:rFonts w:ascii="Consolas" w:hAnsi="Consolas" w:cs="Menlo Regular"/>
+          <w:color w:val="000000"/>
+          <w:sz w:val="18"/>
+          <w:szCs w:val="18"/>
+        </w:rPr>
+        <w:t>/Users/fhict/ReneB/GitHub/rbakx/</w:t>
+      </w:r>
+      <w:r>
+        <w:rPr>
+          <w:rFonts w:ascii="Consolas" w:hAnsi="Consolas" w:cs="Menlo Regular"/>
+          <w:color w:val="000000"/>
+          <w:sz w:val="18"/>
+          <w:szCs w:val="18"/>
+        </w:rPr>
+        <w:t>DFRobot_SDcardBackup_TooLargeForGithub</w:t>
+      </w:r>
+      <w:r>
+        <w:rPr>
+          <w:rFonts w:ascii="Consolas" w:hAnsi="Consolas" w:cs="Menlo Regular"/>
+          <w:color w:val="000000"/>
+          <w:sz w:val="18"/>
+          <w:szCs w:val="18"/>
+        </w:rPr>
+        <w:t>/</w:t>
+      </w:r>
+      <w:r>
+        <w:rPr>
+          <w:rStyle w:val="HTMLCode"/>
+          <w:rFonts w:ascii="Consolas" w:hAnsi="Consolas"/>
+          <w:color w:val="222222"/>
+          <w:sz w:val="18"/>
+          <w:szCs w:val="18"/>
+          <w:bdr w:val="none" w:sz="0" w:space="0" w:color="auto" w:frame="1"/>
+        </w:rPr>
+        <w:t>SDcardBackup20150124</w:t>
+      </w:r>
+      <w:r>
+        <w:rPr>
+          <w:rStyle w:val="HTMLCode"/>
+          <w:rFonts w:ascii="Consolas" w:hAnsi="Consolas"/>
+          <w:color w:val="222222"/>
+          <w:sz w:val="18"/>
+          <w:szCs w:val="18"/>
+          <w:bdr w:val="none" w:sz="0" w:space="0" w:color="auto" w:frame="1"/>
+        </w:rPr>
+        <w:t xml:space="preserve">.img </w:t>
+      </w:r>
+      <w:proofErr w:type="spellStart"/>
+      <w:r>
+        <w:rPr>
+          <w:rStyle w:val="HTMLCode"/>
+          <w:rFonts w:ascii="Consolas" w:hAnsi="Consolas"/>
+          <w:color w:val="222222"/>
+          <w:sz w:val="18"/>
+          <w:szCs w:val="18"/>
+          <w:bdr w:val="none" w:sz="0" w:space="0" w:color="auto" w:frame="1"/>
+        </w:rPr>
+        <w:t>bs</w:t>
+      </w:r>
+      <w:proofErr w:type="spellEnd"/>
+      <w:r>
+        <w:rPr>
+          <w:rStyle w:val="HTMLCode"/>
+          <w:rFonts w:ascii="Consolas" w:hAnsi="Consolas"/>
+          <w:color w:val="222222"/>
+          <w:sz w:val="18"/>
+          <w:szCs w:val="18"/>
+          <w:bdr w:val="none" w:sz="0" w:space="0" w:color="auto" w:frame="1"/>
+        </w:rPr>
+        <w:t>=1m</w:t>
+      </w:r>
+    </w:p>
+    <w:p>
+      <w:pPr>
+        <w:rPr>
+          <w:rFonts w:ascii="Cambria" w:hAnsi="Cambria"/>
+        </w:rPr>
+      </w:pPr>
+      <w:r>
+        <w:rPr>
+          <w:rFonts w:ascii="Cambria" w:hAnsi="Cambria"/>
+        </w:rPr>
+        <w:t xml:space="preserve"> </w:t>
+      </w:r>
+      <w:proofErr w:type="gramStart"/>
+      <w:r>
+        <w:rPr>
+          <w:rFonts w:ascii="Cambria" w:hAnsi="Cambria"/>
+        </w:rPr>
+        <w:t>or</w:t>
+      </w:r>
+      <w:proofErr w:type="gramEnd"/>
+      <w:r>
+        <w:rPr>
+          <w:rFonts w:ascii="Cambria" w:hAnsi="Cambria"/>
+        </w:rPr>
+        <w:t xml:space="preserve"> to save space:</w:t>
+      </w:r>
+    </w:p>
+    <w:p>
+      <w:pPr>
+        <w:pStyle w:val="HTMLPreformatted"/>
+        <w:pBdr>
+          <w:left w:val="dotted" w:sz="12" w:space="4" w:color="CCCCCC"/>
+        </w:pBdr>
+        <w:shd w:val="clear" w:color="auto" w:fill="EEEEEE"/>
+        <w:spacing w:line="294" w:lineRule="atLeast"/>
+        <w:textAlignment w:val="baseline"/>
+        <w:rPr>
+          <w:rFonts w:ascii="Consolas" w:hAnsi="Consolas"/>
+          <w:color w:val="111111"/>
+          <w:sz w:val="18"/>
+          <w:szCs w:val="18"/>
+        </w:rPr>
+      </w:pPr>
+      <w:proofErr w:type="spellStart"/>
+      <w:proofErr w:type="gramStart"/>
+      <w:r>
+        <w:rPr>
+          <w:rStyle w:val="HTMLCode"/>
+          <w:rFonts w:ascii="Consolas" w:hAnsi="Consolas"/>
+          <w:color w:val="222222"/>
+          <w:sz w:val="18"/>
+          <w:szCs w:val="18"/>
+          <w:bdr w:val="none" w:sz="0" w:space="0" w:color="auto" w:frame="1"/>
+        </w:rPr>
+        <w:t>sudo</w:t>
+      </w:r>
+      <w:proofErr w:type="spellEnd"/>
+      <w:proofErr w:type="gramEnd"/>
+      <w:r>
+        <w:rPr>
+          <w:rStyle w:val="HTMLCode"/>
+          <w:rFonts w:ascii="Consolas" w:hAnsi="Consolas"/>
+          <w:color w:val="222222"/>
+          <w:sz w:val="18"/>
+          <w:szCs w:val="18"/>
+          <w:bdr w:val="none" w:sz="0" w:space="0" w:color="auto" w:frame="1"/>
+        </w:rPr>
+        <w:t xml:space="preserve"> </w:t>
+      </w:r>
+      <w:proofErr w:type="spellStart"/>
+      <w:r>
+        <w:rPr>
+          <w:rStyle w:val="HTMLCode"/>
+          <w:rFonts w:ascii="Consolas" w:hAnsi="Consolas"/>
+          <w:color w:val="222222"/>
+          <w:sz w:val="18"/>
+          <w:szCs w:val="18"/>
+          <w:bdr w:val="none" w:sz="0" w:space="0" w:color="auto" w:frame="1"/>
+        </w:rPr>
+        <w:t>dd</w:t>
+      </w:r>
+      <w:proofErr w:type="spellEnd"/>
+      <w:r>
+        <w:rPr>
+          <w:rStyle w:val="HTMLCode"/>
+          <w:rFonts w:ascii="Consolas" w:hAnsi="Consolas"/>
+          <w:color w:val="222222"/>
+          <w:sz w:val="18"/>
+          <w:szCs w:val="18"/>
+          <w:bdr w:val="none" w:sz="0" w:space="0" w:color="auto" w:frame="1"/>
+        </w:rPr>
+        <w:t xml:space="preserve"> if=/</w:t>
+      </w:r>
+      <w:proofErr w:type="spellStart"/>
+      <w:r>
+        <w:rPr>
+          <w:rStyle w:val="HTMLCode"/>
+          <w:rFonts w:ascii="Consolas" w:hAnsi="Consolas"/>
+          <w:color w:val="222222"/>
+          <w:sz w:val="18"/>
+          <w:szCs w:val="18"/>
+          <w:bdr w:val="none" w:sz="0" w:space="0" w:color="auto" w:frame="1"/>
+        </w:rPr>
+        <w:t>dev</w:t>
+      </w:r>
+      <w:proofErr w:type="spellEnd"/>
+      <w:r>
+        <w:rPr>
+          <w:rStyle w:val="HTMLCode"/>
+          <w:rFonts w:ascii="Consolas" w:hAnsi="Consolas"/>
+          <w:color w:val="222222"/>
+          <w:sz w:val="18"/>
+          <w:szCs w:val="18"/>
+          <w:bdr w:val="none" w:sz="0" w:space="0" w:color="auto" w:frame="1"/>
+        </w:rPr>
+        <w:t xml:space="preserve">/rdisk1 </w:t>
+      </w:r>
+      <w:proofErr w:type="spellStart"/>
+      <w:r>
+        <w:rPr>
+          <w:rStyle w:val="HTMLCode"/>
+          <w:rFonts w:ascii="Consolas" w:hAnsi="Consolas"/>
+          <w:color w:val="222222"/>
+          <w:sz w:val="18"/>
+          <w:szCs w:val="18"/>
+          <w:bdr w:val="none" w:sz="0" w:space="0" w:color="auto" w:frame="1"/>
+        </w:rPr>
+        <w:t>bs</w:t>
+      </w:r>
+      <w:proofErr w:type="spellEnd"/>
+      <w:r>
+        <w:rPr>
+          <w:rStyle w:val="HTMLCode"/>
+          <w:rFonts w:ascii="Consolas" w:hAnsi="Consolas"/>
+          <w:color w:val="222222"/>
+          <w:sz w:val="18"/>
+          <w:szCs w:val="18"/>
+          <w:bdr w:val="none" w:sz="0" w:space="0" w:color="auto" w:frame="1"/>
+        </w:rPr>
+        <w:t>=1m</w:t>
+      </w:r>
+      <w:r>
+        <w:rPr>
+          <w:rStyle w:val="HTMLCode"/>
+          <w:rFonts w:ascii="Consolas" w:hAnsi="Consolas"/>
+          <w:color w:val="222222"/>
+          <w:sz w:val="18"/>
+          <w:szCs w:val="18"/>
+          <w:bdr w:val="none" w:sz="0" w:space="0" w:color="auto" w:frame="1"/>
+        </w:rPr>
+        <w:t xml:space="preserve"> | </w:t>
+      </w:r>
+      <w:proofErr w:type="spellStart"/>
+      <w:r>
+        <w:rPr>
+          <w:rStyle w:val="HTMLCode"/>
+          <w:rFonts w:ascii="Consolas" w:hAnsi="Consolas"/>
+          <w:color w:val="222222"/>
+          <w:sz w:val="18"/>
+          <w:szCs w:val="18"/>
+          <w:bdr w:val="none" w:sz="0" w:space="0" w:color="auto" w:frame="1"/>
+        </w:rPr>
+        <w:t>gzip</w:t>
+      </w:r>
+      <w:proofErr w:type="spellEnd"/>
+      <w:r>
+        <w:rPr>
+          <w:rStyle w:val="HTMLCode"/>
+          <w:rFonts w:ascii="Consolas" w:hAnsi="Consolas"/>
+          <w:color w:val="222222"/>
+          <w:sz w:val="18"/>
+          <w:szCs w:val="18"/>
+          <w:bdr w:val="none" w:sz="0" w:space="0" w:color="auto" w:frame="1"/>
+        </w:rPr>
+        <w:t xml:space="preserve"> &gt; </w:t>
+      </w:r>
+      <w:r>
+        <w:rPr>
+          <w:rFonts w:ascii="Consolas" w:hAnsi="Consolas" w:cs="Menlo Regular"/>
+          <w:color w:val="000000"/>
+          <w:sz w:val="18"/>
+          <w:szCs w:val="18"/>
+        </w:rPr>
+        <w:t>/Users/fhict/ReneB/GitHub/rbakx/</w:t>
+      </w:r>
+      <w:r>
+        <w:rPr>
+          <w:rFonts w:ascii="Consolas" w:hAnsi="Consolas" w:cs="Menlo Regular"/>
+          <w:color w:val="000000"/>
+          <w:sz w:val="18"/>
+          <w:szCs w:val="18"/>
+        </w:rPr>
+        <w:t>DFRobot_SDcardBackup_TooLargeForGithub</w:t>
+      </w:r>
+      <w:r>
+        <w:rPr>
+          <w:rFonts w:ascii="Consolas" w:hAnsi="Consolas" w:cs="Menlo Regular"/>
+          <w:color w:val="000000"/>
+          <w:sz w:val="18"/>
+          <w:szCs w:val="18"/>
+        </w:rPr>
+        <w:t>/</w:t>
+      </w:r>
+      <w:r>
+        <w:rPr>
+          <w:rStyle w:val="HTMLCode"/>
+          <w:rFonts w:ascii="Consolas" w:hAnsi="Consolas"/>
+          <w:color w:val="222222"/>
+          <w:sz w:val="18"/>
+          <w:szCs w:val="18"/>
+          <w:bdr w:val="none" w:sz="0" w:space="0" w:color="auto" w:frame="1"/>
+        </w:rPr>
+        <w:t>SDcardBackup20150124</w:t>
+      </w:r>
+      <w:r>
+        <w:rPr>
+          <w:rStyle w:val="HTMLCode"/>
+          <w:rFonts w:ascii="Consolas" w:hAnsi="Consolas"/>
+          <w:color w:val="222222"/>
+          <w:sz w:val="18"/>
+          <w:szCs w:val="18"/>
+          <w:bdr w:val="none" w:sz="0" w:space="0" w:color="auto" w:frame="1"/>
+        </w:rPr>
+        <w:t>.gz</w:t>
+      </w:r>
+    </w:p>
+    <w:p>
+      <w:pPr>
+        <w:rPr>
+          <w:rFonts w:ascii="Cambria" w:hAnsi="Cambria"/>
+        </w:rPr>
+      </w:pPr>
+      <w:r>
+        <w:rPr>
+          <w:rFonts w:ascii="Cambria" w:hAnsi="Cambria"/>
+        </w:rPr>
+        <w:t xml:space="preserve">This will create an image you can use to create a new SD card. This image can be restored on an SD card using again the </w:t>
+      </w:r>
+      <w:proofErr w:type="spellStart"/>
+      <w:r>
+        <w:rPr>
+          <w:rFonts w:ascii="Cambria" w:hAnsi="Cambria"/>
+        </w:rPr>
+        <w:t>dd</w:t>
+      </w:r>
+      <w:proofErr w:type="spellEnd"/>
+      <w:r>
+        <w:rPr>
+          <w:rFonts w:ascii="Cambria" w:hAnsi="Cambria"/>
+        </w:rPr>
+        <w:t xml:space="preserve"> command:</w:t>
+      </w:r>
+      <w:r>
+        <w:rPr>
+          <w:rFonts w:ascii="Cambria" w:hAnsi="Cambria"/>
+        </w:rPr>
+        <w:br/>
+      </w:r>
+      <w:proofErr w:type="spellStart"/>
+      <w:r>
+        <w:rPr>
+          <w:rFonts w:ascii="Courier" w:eastAsia="Times New Roman" w:hAnsi="Courier" w:cs="Times New Roman"/>
+          <w:bCs/>
+          <w:color w:val="252525"/>
+          <w:sz w:val="18"/>
+          <w:szCs w:val="18"/>
+        </w:rPr>
+        <w:t>sudo</w:t>
+      </w:r>
+      <w:proofErr w:type="spellEnd"/>
+      <w:r>
+        <w:rPr>
+          <w:rFonts w:ascii="Courier" w:eastAsia="Times New Roman" w:hAnsi="Courier" w:cs="Times New Roman"/>
+          <w:bCs/>
+          <w:color w:val="252525"/>
+          <w:sz w:val="18"/>
+          <w:szCs w:val="18"/>
+        </w:rPr>
+        <w:t xml:space="preserve"> </w:t>
+      </w:r>
+      <w:proofErr w:type="spellStart"/>
+      <w:r>
+        <w:rPr>
+          <w:rFonts w:ascii="Courier" w:eastAsia="Times New Roman" w:hAnsi="Courier" w:cs="Times New Roman"/>
+          <w:bCs/>
+          <w:color w:val="252525"/>
+          <w:sz w:val="18"/>
+          <w:szCs w:val="18"/>
+        </w:rPr>
+        <w:t>dd</w:t>
+      </w:r>
+      <w:proofErr w:type="spellEnd"/>
+      <w:r>
+        <w:rPr>
+          <w:rFonts w:ascii="Courier" w:eastAsia="Times New Roman" w:hAnsi="Courier" w:cs="Times New Roman"/>
+          <w:bCs/>
+          <w:color w:val="252525"/>
+          <w:sz w:val="18"/>
+          <w:szCs w:val="18"/>
+        </w:rPr>
+        <w:t xml:space="preserve"> </w:t>
+      </w:r>
+      <w:proofErr w:type="spellStart"/>
+      <w:proofErr w:type="gramStart"/>
+      <w:r>
+        <w:rPr>
+          <w:rFonts w:ascii="Courier" w:eastAsia="Times New Roman" w:hAnsi="Courier" w:cs="Times New Roman"/>
+          <w:bCs/>
+          <w:color w:val="252525"/>
+          <w:sz w:val="18"/>
+          <w:szCs w:val="18"/>
+        </w:rPr>
+        <w:t>bs</w:t>
+      </w:r>
+      <w:proofErr w:type="spellEnd"/>
+      <w:proofErr w:type="gramEnd"/>
+      <w:r>
+        <w:rPr>
+          <w:rFonts w:ascii="Courier" w:eastAsia="Times New Roman" w:hAnsi="Courier" w:cs="Times New Roman"/>
+          <w:bCs/>
+          <w:color w:val="252525"/>
+          <w:sz w:val="18"/>
+          <w:szCs w:val="18"/>
+        </w:rPr>
+        <w:t>=1m</w:t>
+      </w:r>
+      <w:r>
+        <w:rPr>
+          <w:rFonts w:ascii="Courier" w:eastAsia="Times New Roman" w:hAnsi="Courier" w:cs="Times New Roman"/>
+          <w:bCs/>
+          <w:color w:val="252525"/>
+          <w:sz w:val="18"/>
+          <w:szCs w:val="18"/>
+        </w:rPr>
+        <w:t xml:space="preserve"> if</w:t>
+      </w:r>
+      <w:r>
+        <w:rPr>
+          <w:rFonts w:ascii="Courier" w:eastAsia="Times New Roman" w:hAnsi="Courier" w:cs="Times New Roman"/>
+          <w:bCs/>
+          <w:color w:val="252525"/>
+          <w:sz w:val="18"/>
+          <w:szCs w:val="18"/>
+        </w:rPr>
+        <w:t>=</w:t>
+      </w:r>
+      <w:r>
+        <w:rPr>
+          <w:rFonts w:ascii="Consolas" w:hAnsi="Consolas" w:cs="Menlo Regular"/>
+          <w:color w:val="000000"/>
+          <w:sz w:val="18"/>
+          <w:szCs w:val="18"/>
+        </w:rPr>
+        <w:t>/Users/</w:t>
+      </w:r>
+      <w:proofErr w:type="spellStart"/>
+      <w:r>
+        <w:rPr>
+          <w:rFonts w:ascii="Consolas" w:hAnsi="Consolas" w:cs="Menlo Regular"/>
+          <w:color w:val="000000"/>
+          <w:sz w:val="18"/>
+          <w:szCs w:val="18"/>
+        </w:rPr>
+        <w:t>fhict</w:t>
+      </w:r>
+      <w:proofErr w:type="spellEnd"/>
+      <w:r>
+        <w:rPr>
+          <w:rFonts w:ascii="Consolas" w:hAnsi="Consolas" w:cs="Menlo Regular"/>
+          <w:color w:val="000000"/>
+          <w:sz w:val="18"/>
+          <w:szCs w:val="18"/>
+        </w:rPr>
+        <w:t>/</w:t>
+      </w:r>
+      <w:proofErr w:type="spellStart"/>
+      <w:r>
+        <w:rPr>
+          <w:rFonts w:ascii="Consolas" w:hAnsi="Consolas" w:cs="Menlo Regular"/>
+          <w:color w:val="000000"/>
+          <w:sz w:val="18"/>
+          <w:szCs w:val="18"/>
+        </w:rPr>
+        <w:t>ReneB</w:t>
+      </w:r>
+      <w:proofErr w:type="spellEnd"/>
+      <w:r>
+        <w:rPr>
+          <w:rFonts w:ascii="Consolas" w:hAnsi="Consolas" w:cs="Menlo Regular"/>
+          <w:color w:val="000000"/>
+          <w:sz w:val="18"/>
+          <w:szCs w:val="18"/>
+        </w:rPr>
+        <w:t>/</w:t>
+      </w:r>
+      <w:proofErr w:type="spellStart"/>
+      <w:r>
+        <w:rPr>
+          <w:rFonts w:ascii="Consolas" w:hAnsi="Consolas" w:cs="Menlo Regular"/>
+          <w:color w:val="000000"/>
+          <w:sz w:val="18"/>
+          <w:szCs w:val="18"/>
+        </w:rPr>
+        <w:t>GitHub</w:t>
+      </w:r>
+      <w:proofErr w:type="spellEnd"/>
+      <w:r>
+        <w:rPr>
+          <w:rFonts w:ascii="Consolas" w:hAnsi="Consolas" w:cs="Menlo Regular"/>
+          <w:color w:val="000000"/>
+          <w:sz w:val="18"/>
+          <w:szCs w:val="18"/>
+        </w:rPr>
+        <w:t>/</w:t>
+      </w:r>
+      <w:proofErr w:type="spellStart"/>
+      <w:r>
+        <w:rPr>
+          <w:rFonts w:ascii="Consolas" w:hAnsi="Consolas" w:cs="Menlo Regular"/>
+          <w:color w:val="000000"/>
+          <w:sz w:val="18"/>
+          <w:szCs w:val="18"/>
+        </w:rPr>
+        <w:t>rbakx</w:t>
+      </w:r>
+      <w:proofErr w:type="spellEnd"/>
+      <w:r>
+        <w:rPr>
+          <w:rFonts w:ascii="Consolas" w:hAnsi="Consolas" w:cs="Menlo Regular"/>
+          <w:color w:val="000000"/>
+          <w:sz w:val="18"/>
+          <w:szCs w:val="18"/>
+        </w:rPr>
+        <w:t>/</w:t>
+      </w:r>
+      <w:r>
+        <w:t xml:space="preserve"> </w:t>
+      </w:r>
+      <w:proofErr w:type="spellStart"/>
+      <w:r>
+        <w:rPr>
+          <w:rFonts w:ascii="Consolas" w:hAnsi="Consolas" w:cs="Menlo Regular"/>
+          <w:color w:val="000000"/>
+          <w:sz w:val="18"/>
+          <w:szCs w:val="18"/>
+        </w:rPr>
+        <w:t>DFRobot_SDcardBackup_TooLargeForGithub</w:t>
+      </w:r>
+      <w:proofErr w:type="spellEnd"/>
+      <w:r>
+        <w:rPr>
+          <w:rFonts w:ascii="Consolas" w:hAnsi="Consolas" w:cs="Menlo Regular"/>
+          <w:color w:val="000000"/>
+          <w:sz w:val="18"/>
+          <w:szCs w:val="18"/>
+        </w:rPr>
+        <w:t>/</w:t>
+      </w:r>
+      <w:r>
+        <w:rPr>
+          <w:rStyle w:val="HTMLCode"/>
+          <w:rFonts w:ascii="Consolas" w:hAnsi="Consolas"/>
+          <w:color w:val="222222"/>
+          <w:sz w:val="18"/>
+          <w:szCs w:val="18"/>
+          <w:bdr w:val="none" w:sz="0" w:space="0" w:color="auto" w:frame="1"/>
+        </w:rPr>
+        <w:t>SDcardBackup20150124</w:t>
+      </w:r>
+      <w:r>
+        <w:rPr>
+          <w:rFonts w:ascii="Courier" w:eastAsia="Times New Roman" w:hAnsi="Courier" w:cs="Times New Roman"/>
+          <w:bCs/>
+          <w:color w:val="252525"/>
+          <w:sz w:val="18"/>
+          <w:szCs w:val="18"/>
+        </w:rPr>
+        <w:t>.img of=/</w:t>
+      </w:r>
+      <w:proofErr w:type="spellStart"/>
+      <w:r>
+        <w:rPr>
+          <w:rFonts w:ascii="Courier" w:eastAsia="Times New Roman" w:hAnsi="Courier" w:cs="Times New Roman"/>
+          <w:bCs/>
+          <w:color w:val="252525"/>
+          <w:sz w:val="18"/>
+          <w:szCs w:val="18"/>
+        </w:rPr>
+        <w:t>dev</w:t>
+      </w:r>
+      <w:proofErr w:type="spellEnd"/>
+      <w:r>
+        <w:rPr>
+          <w:rFonts w:ascii="Courier" w:eastAsia="Times New Roman" w:hAnsi="Courier" w:cs="Times New Roman"/>
+          <w:bCs/>
+          <w:color w:val="252525"/>
+          <w:sz w:val="18"/>
+          <w:szCs w:val="18"/>
+        </w:rPr>
+        <w:t>/rdisk</w:t>
+      </w:r>
+      <w:r>
+        <w:rPr>
+          <w:rFonts w:ascii="Courier" w:eastAsia="Times New Roman" w:hAnsi="Courier" w:cs="Times New Roman"/>
+          <w:bCs/>
+          <w:color w:val="252525"/>
+          <w:sz w:val="18"/>
+          <w:szCs w:val="18"/>
+        </w:rPr>
+        <w:t>1</w:t>
       </w:r>
     </w:p>
     <w:p/>
@@ -713,6 +1538,7 @@
           <w:sz w:val="18"/>
           <w:szCs w:val="18"/>
         </w:rPr>
+        <w:lastRenderedPageBreak/>
         <w:t>address</w:t>
       </w:r>
       <w:proofErr w:type="gramEnd"/>
@@ -2069,7 +2895,6 @@
           <w:sz w:val="18"/>
           <w:szCs w:val="18"/>
         </w:rPr>
-        <w:lastRenderedPageBreak/>
         <w:t>psk</w:t>
       </w:r>
       <w:proofErr w:type="spellEnd"/>
@@ -3780,13 +4605,21 @@
         <w:rPr>
           <w:rFonts w:ascii="Cambria" w:hAnsi="Cambria"/>
         </w:rPr>
-        <w:t>Follow the instructions at ‘</w:t>
-      </w:r>
-      <w:r>
-        <w:rPr>
-          <w:rFonts w:ascii="Cambria" w:hAnsi="Cambria"/>
-        </w:rPr>
-        <w:t>http://jacobsalmela.com/raspberry-pi-webcam-using-mjpg-streamer-over-internet/</w:t>
+        <w:t>Follow the i</w:t>
+      </w:r>
+      <w:bookmarkStart w:id="0" w:name="_GoBack"/>
+      <w:bookmarkEnd w:id="0"/>
+      <w:r>
+        <w:rPr>
+          <w:rFonts w:ascii="Cambria" w:hAnsi="Cambria"/>
+        </w:rPr>
+        <w:t>nstructions at ‘</w:t>
+      </w:r>
+      <w:r>
+        <w:rPr>
+          <w:rFonts w:ascii="Cambria" w:hAnsi="Cambria"/>
+        </w:rPr>
+        <w:t>https://miguelmota.com/blog/raspberry-pi-camera-board-video-streaming/</w:t>
       </w:r>
       <w:r>
         <w:rPr>
@@ -3798,242 +4631,56 @@
         <w:rPr>
           <w:rFonts w:ascii="Cambria" w:hAnsi="Cambria"/>
         </w:rPr>
-        <w:t>and ‘</w:t>
-      </w:r>
-      <w:r>
-        <w:rPr>
-          <w:rFonts w:ascii="Cambria" w:hAnsi="Cambria"/>
-        </w:rPr>
-        <w:t>http://blog.miguelgrinberg.com/post/how-to-build-and-run-mjpg-streamer-on-the-raspberry-pi</w:t>
-      </w:r>
-      <w:r>
-        <w:rPr>
-          <w:rFonts w:ascii="Cambria" w:hAnsi="Cambria"/>
-        </w:rPr>
-        <w:t>’</w:t>
-      </w:r>
-      <w:r>
-        <w:rPr>
-          <w:rFonts w:ascii="Cambria" w:hAnsi="Cambria"/>
-        </w:rPr>
-        <w:t>to install the MJPG streamer.</w:t>
-      </w:r>
-    </w:p>
-    <w:p>
-      <w:pPr>
-        <w:rPr>
-          <w:rFonts w:ascii="Cambria" w:hAnsi="Cambria"/>
-        </w:rPr>
-      </w:pPr>
-      <w:r>
-        <w:rPr>
-          <w:rFonts w:ascii="Cambria" w:hAnsi="Cambria"/>
-        </w:rPr>
-        <w:t>Part of this is to add:</w:t>
-      </w:r>
-    </w:p>
-    <w:p>
-      <w:pPr>
-        <w:widowControl w:val="0"/>
-        <w:tabs>
-          <w:tab w:val="left" w:pos="560"/>
-          <w:tab w:val="left" w:pos="1120"/>
-          <w:tab w:val="left" w:pos="1680"/>
-          <w:tab w:val="left" w:pos="2240"/>
-          <w:tab w:val="left" w:pos="2800"/>
-          <w:tab w:val="left" w:pos="3360"/>
-          <w:tab w:val="left" w:pos="3920"/>
-          <w:tab w:val="left" w:pos="4480"/>
-          <w:tab w:val="left" w:pos="5040"/>
-          <w:tab w:val="left" w:pos="5600"/>
-          <w:tab w:val="left" w:pos="6160"/>
-          <w:tab w:val="left" w:pos="6720"/>
-        </w:tabs>
-        <w:autoSpaceDE w:val="0"/>
-        <w:autoSpaceDN w:val="0"/>
-        <w:adjustRightInd w:val="0"/>
-        <w:rPr>
-          <w:rFonts w:ascii="Menlo Regular" w:hAnsi="Menlo Regular" w:cs="Menlo Regular"/>
-          <w:color w:val="000000"/>
-          <w:sz w:val="22"/>
-          <w:szCs w:val="22"/>
-        </w:rPr>
-      </w:pPr>
-      <w:r>
-        <w:rPr>
-          <w:rFonts w:ascii="Menlo Regular" w:hAnsi="Menlo Regular" w:cs="Menlo Regular"/>
-          <w:color w:val="000000"/>
-          <w:sz w:val="22"/>
-          <w:szCs w:val="22"/>
-        </w:rPr>
-        <w:t xml:space="preserve">#Added by </w:t>
-      </w:r>
-      <w:proofErr w:type="spellStart"/>
-      <w:r>
-        <w:rPr>
-          <w:rFonts w:ascii="Menlo Regular" w:hAnsi="Menlo Regular" w:cs="Menlo Regular"/>
-          <w:color w:val="000000"/>
-          <w:sz w:val="22"/>
-          <w:szCs w:val="22"/>
-        </w:rPr>
-        <w:t>ReneB</w:t>
-      </w:r>
-      <w:proofErr w:type="spellEnd"/>
-      <w:r>
-        <w:rPr>
-          <w:rFonts w:ascii="Menlo Regular" w:hAnsi="Menlo Regular" w:cs="Menlo Regular"/>
-          <w:color w:val="000000"/>
-          <w:sz w:val="22"/>
-          <w:szCs w:val="22"/>
-        </w:rPr>
-        <w:t xml:space="preserve">: </w:t>
-      </w:r>
-      <w:proofErr w:type="gramStart"/>
-      <w:r>
-        <w:rPr>
-          <w:rFonts w:ascii="Menlo Regular" w:hAnsi="Menlo Regular" w:cs="Menlo Regular"/>
-          <w:color w:val="000000"/>
-          <w:sz w:val="22"/>
-          <w:szCs w:val="22"/>
-        </w:rPr>
-        <w:t>enable finding</w:t>
-      </w:r>
-      <w:proofErr w:type="gramEnd"/>
-      <w:r>
-        <w:rPr>
-          <w:rFonts w:ascii="Menlo Regular" w:hAnsi="Menlo Regular" w:cs="Menlo Regular"/>
-          <w:color w:val="000000"/>
-          <w:sz w:val="22"/>
-          <w:szCs w:val="22"/>
-        </w:rPr>
-        <w:t xml:space="preserve"> </w:t>
-      </w:r>
-      <w:proofErr w:type="spellStart"/>
-      <w:r>
-        <w:rPr>
-          <w:rFonts w:ascii="Menlo Regular" w:hAnsi="Menlo Regular" w:cs="Menlo Regular"/>
-          <w:color w:val="000000"/>
-          <w:sz w:val="22"/>
-          <w:szCs w:val="22"/>
-        </w:rPr>
-        <w:t>mjpg</w:t>
-      </w:r>
-      <w:proofErr w:type="spellEnd"/>
-      <w:r>
-        <w:rPr>
-          <w:rFonts w:ascii="Menlo Regular" w:hAnsi="Menlo Regular" w:cs="Menlo Regular"/>
-          <w:color w:val="000000"/>
-          <w:sz w:val="22"/>
-          <w:szCs w:val="22"/>
-        </w:rPr>
-        <w:t xml:space="preserve"> streaming libraries</w:t>
-      </w:r>
-    </w:p>
-    <w:p>
-      <w:pPr>
-        <w:rPr>
-          <w:rFonts w:ascii="Cambria" w:hAnsi="Cambria"/>
-        </w:rPr>
-      </w:pPr>
-      <w:proofErr w:type="gramStart"/>
-      <w:r>
-        <w:rPr>
-          <w:rFonts w:ascii="Menlo Regular" w:hAnsi="Menlo Regular" w:cs="Menlo Regular"/>
-          <w:color w:val="000000"/>
-          <w:sz w:val="22"/>
-          <w:szCs w:val="22"/>
-        </w:rPr>
-        <w:t>export</w:t>
-      </w:r>
-      <w:proofErr w:type="gramEnd"/>
-      <w:r>
-        <w:rPr>
-          <w:rFonts w:ascii="Menlo Regular" w:hAnsi="Menlo Regular" w:cs="Menlo Regular"/>
-          <w:color w:val="000000"/>
-          <w:sz w:val="22"/>
-          <w:szCs w:val="22"/>
-        </w:rPr>
-        <w:t xml:space="preserve"> LD_LIBRARY_PATH=/</w:t>
-      </w:r>
-      <w:proofErr w:type="spellStart"/>
-      <w:r>
-        <w:rPr>
-          <w:rFonts w:ascii="Menlo Regular" w:hAnsi="Menlo Regular" w:cs="Menlo Regular"/>
-          <w:color w:val="000000"/>
-          <w:sz w:val="22"/>
-          <w:szCs w:val="22"/>
-        </w:rPr>
-        <w:t>usr</w:t>
-      </w:r>
-      <w:proofErr w:type="spellEnd"/>
-      <w:r>
-        <w:rPr>
-          <w:rFonts w:ascii="Menlo Regular" w:hAnsi="Menlo Regular" w:cs="Menlo Regular"/>
-          <w:color w:val="000000"/>
-          <w:sz w:val="22"/>
-          <w:szCs w:val="22"/>
-        </w:rPr>
-        <w:t>/local/lib/</w:t>
-      </w:r>
-    </w:p>
-    <w:p>
-      <w:pPr>
-        <w:rPr>
-          <w:rFonts w:ascii="Cambria" w:hAnsi="Cambria"/>
-        </w:rPr>
-      </w:pPr>
-      <w:proofErr w:type="gramStart"/>
-      <w:r>
-        <w:rPr>
-          <w:rFonts w:ascii="Cambria" w:hAnsi="Cambria"/>
-        </w:rPr>
-        <w:t>to</w:t>
-      </w:r>
-      <w:proofErr w:type="gramEnd"/>
-      <w:r>
-        <w:rPr>
-          <w:rFonts w:ascii="Cambria" w:hAnsi="Cambria"/>
-        </w:rPr>
-        <w:t xml:space="preserve"> </w:t>
-      </w:r>
-      <w:r>
-        <w:rPr>
-          <w:rFonts w:ascii="Cambria" w:hAnsi="Cambria"/>
-        </w:rPr>
-        <w:t xml:space="preserve">the end of </w:t>
-      </w:r>
-      <w:r>
-        <w:rPr>
-          <w:rFonts w:ascii="Cambria" w:hAnsi="Cambria"/>
-        </w:rPr>
-        <w:t>~/.</w:t>
-      </w:r>
-      <w:proofErr w:type="spellStart"/>
-      <w:r>
-        <w:rPr>
-          <w:rFonts w:ascii="Cambria" w:hAnsi="Cambria"/>
-        </w:rPr>
-        <w:t>bashrc</w:t>
-      </w:r>
-      <w:proofErr w:type="spellEnd"/>
-      <w:r>
-        <w:rPr>
-          <w:rFonts w:ascii="Cambria" w:hAnsi="Cambria"/>
-        </w:rPr>
-        <w:t xml:space="preserve"> to enable finding the MJPG streamer files.</w:t>
-      </w:r>
-    </w:p>
-    <w:p>
-      <w:pPr>
-        <w:rPr>
-          <w:rFonts w:ascii="Cambria" w:hAnsi="Cambria"/>
-        </w:rPr>
-      </w:pPr>
-      <w:r>
-        <w:rPr>
-          <w:rFonts w:ascii="Cambria" w:hAnsi="Cambria"/>
-        </w:rPr>
-        <w:t>Start the camera:</w:t>
+        <w:t xml:space="preserve">and </w:t>
+      </w:r>
+      <w:r>
+        <w:rPr>
+          <w:rFonts w:ascii="Cambria" w:hAnsi="Cambria"/>
+        </w:rPr>
+        <w:t>follow the instructions at ‘</w:t>
+      </w:r>
+      <w:r>
+        <w:rPr>
+          <w:rFonts w:ascii="Cambria" w:hAnsi="Cambria"/>
+        </w:rPr>
+        <w:t>Update: 19 Jan 2014 - Easier way to stream</w:t>
+      </w:r>
+      <w:r>
+        <w:rPr>
+          <w:rFonts w:ascii="Cambria" w:hAnsi="Cambria"/>
+        </w:rPr>
+        <w:t>’ to install the MJPG Streamer.</w:t>
+      </w:r>
+      <w:r>
+        <w:rPr>
+          <w:rFonts w:ascii="Cambria" w:hAnsi="Cambria"/>
+        </w:rPr>
+        <w:t>‘</w:t>
+      </w:r>
+    </w:p>
+    <w:p>
+      <w:pPr>
+        <w:rPr>
+          <w:rFonts w:ascii="Cambria" w:hAnsi="Cambria"/>
+        </w:rPr>
+      </w:pPr>
+      <w:r>
+        <w:rPr>
+          <w:rFonts w:ascii="Cambria" w:hAnsi="Cambria"/>
+        </w:rPr>
+        <w:t>Start the camera</w:t>
+      </w:r>
+      <w:r>
+        <w:rPr>
+          <w:rFonts w:ascii="Cambria" w:hAnsi="Cambria"/>
+        </w:rPr>
+        <w:t xml:space="preserve"> and MJPG stream</w:t>
+      </w:r>
+      <w:r>
+        <w:rPr>
+          <w:rFonts w:ascii="Cambria" w:hAnsi="Cambria"/>
+        </w:rPr>
+        <w:t>:</w:t>
       </w:r>
     </w:p>
     <w:p>
@@ -4081,8 +4728,6 @@
         </w:rPr>
         <w:t xml:space="preserve">$ </w:t>
       </w:r>
-      <w:proofErr w:type="spellStart"/>
-      <w:proofErr w:type="gramStart"/>
       <w:r>
         <w:rPr>
           <w:rFonts w:ascii="Monaco" w:hAnsi="Monaco" w:cs="Courier"/>
@@ -4090,10 +4735,9 @@
           <w:sz w:val="20"/>
           <w:szCs w:val="20"/>
         </w:rPr>
-        <w:t>mkdir</w:t>
-      </w:r>
-      <w:proofErr w:type="spellEnd"/>
-      <w:proofErr w:type="gramEnd"/>
+        <w:t>LD_LIBRARY_PATH=/opt/</w:t>
+      </w:r>
+      <w:proofErr w:type="spellStart"/>
       <w:r>
         <w:rPr>
           <w:rFonts w:ascii="Monaco" w:hAnsi="Monaco" w:cs="Courier"/>
@@ -4101,9 +4745,9 @@
           <w:sz w:val="20"/>
           <w:szCs w:val="20"/>
         </w:rPr>
-        <w:t xml:space="preserve"> /</w:t>
-      </w:r>
-      <w:proofErr w:type="spellStart"/>
+        <w:t>mjpg</w:t>
+      </w:r>
+      <w:proofErr w:type="spellEnd"/>
       <w:r>
         <w:rPr>
           <w:rFonts w:ascii="Monaco" w:hAnsi="Monaco" w:cs="Courier"/>
@@ -4111,9 +4755,9 @@
           <w:sz w:val="20"/>
           <w:szCs w:val="20"/>
         </w:rPr>
-        <w:t>tmp</w:t>
-      </w:r>
-      <w:proofErr w:type="spellEnd"/>
+        <w:t>-streamer/ /opt/</w:t>
+      </w:r>
+      <w:proofErr w:type="spellStart"/>
       <w:r>
         <w:rPr>
           <w:rFonts w:ascii="Monaco" w:hAnsi="Monaco" w:cs="Courier"/>
@@ -4121,8 +4765,9 @@
           <w:sz w:val="20"/>
           <w:szCs w:val="20"/>
         </w:rPr>
-        <w:t>/stream</w:t>
-      </w:r>
+        <w:t>mjpg</w:t>
+      </w:r>
+      <w:proofErr w:type="spellEnd"/>
       <w:r>
         <w:rPr>
           <w:rFonts w:ascii="Monaco" w:hAnsi="Monaco" w:cs="Courier"/>
@@ -4130,8 +4775,9 @@
           <w:sz w:val="20"/>
           <w:szCs w:val="20"/>
         </w:rPr>
-        <w:br/>
-      </w:r>
+        <w:t>-streamer/</w:t>
+      </w:r>
+      <w:proofErr w:type="spellStart"/>
       <w:r>
         <w:rPr>
           <w:rFonts w:ascii="Monaco" w:hAnsi="Monaco" w:cs="Courier"/>
@@ -4139,9 +4785,9 @@
           <w:sz w:val="20"/>
           <w:szCs w:val="20"/>
         </w:rPr>
-        <w:t xml:space="preserve">$ </w:t>
-      </w:r>
-      <w:proofErr w:type="spellStart"/>
+        <w:t>mjpg_streamer</w:t>
+      </w:r>
+      <w:proofErr w:type="spellEnd"/>
       <w:r>
         <w:rPr>
           <w:rFonts w:ascii="Monaco" w:hAnsi="Monaco" w:cs="Courier"/>
@@ -4149,9 +4795,9 @@
           <w:sz w:val="20"/>
           <w:szCs w:val="20"/>
         </w:rPr>
-        <w:t>raspistill</w:t>
-      </w:r>
-      <w:proofErr w:type="spellEnd"/>
+        <w:t xml:space="preserve"> -</w:t>
+      </w:r>
+      <w:proofErr w:type="spellStart"/>
       <w:r>
         <w:rPr>
           <w:rFonts w:ascii="Monaco" w:hAnsi="Monaco" w:cs="Courier"/>
@@ -4159,9 +4805,9 @@
           <w:sz w:val="20"/>
           <w:szCs w:val="20"/>
         </w:rPr>
-        <w:t xml:space="preserve"> --</w:t>
-      </w:r>
-      <w:proofErr w:type="spellStart"/>
+        <w:t>i</w:t>
+      </w:r>
+      <w:proofErr w:type="spellEnd"/>
       <w:r>
         <w:rPr>
           <w:rFonts w:ascii="Monaco" w:hAnsi="Monaco" w:cs="Courier"/>
@@ -4169,9 +4815,8 @@
           <w:sz w:val="20"/>
           <w:szCs w:val="20"/>
         </w:rPr>
-        <w:t>nopreview</w:t>
-      </w:r>
-      <w:proofErr w:type="spellEnd"/>
+        <w:t xml:space="preserve"> "input_raspicam.so -fps 15 -q 50 </w:t>
+      </w:r>
       <w:r>
         <w:rPr>
           <w:rFonts w:ascii="Monaco" w:hAnsi="Monaco" w:cs="Courier"/>
@@ -4179,7 +4824,7 @@
           <w:sz w:val="20"/>
           <w:szCs w:val="20"/>
         </w:rPr>
-        <w:t xml:space="preserve"> -w 1024 -h 768 -q 75 </w:t>
+        <w:t xml:space="preserve">–ex sports </w:t>
       </w:r>
       <w:r>
         <w:rPr>
@@ -4188,8 +4833,9 @@
           <w:sz w:val="20"/>
           <w:szCs w:val="20"/>
         </w:rPr>
-        <w:t xml:space="preserve">–ex sports </w:t>
-      </w:r>
+        <w:t>-x 640 -y 480" -o "output_http.so -p 9000 -w /opt/</w:t>
+      </w:r>
+      <w:proofErr w:type="spellStart"/>
       <w:r>
         <w:rPr>
           <w:rFonts w:ascii="Monaco" w:hAnsi="Monaco" w:cs="Courier"/>
@@ -4197,9 +4843,9 @@
           <w:sz w:val="20"/>
           <w:szCs w:val="20"/>
         </w:rPr>
-        <w:t>-o /</w:t>
-      </w:r>
-      <w:proofErr w:type="spellStart"/>
+        <w:t>mjpg</w:t>
+      </w:r>
+      <w:proofErr w:type="spellEnd"/>
       <w:r>
         <w:rPr>
           <w:rFonts w:ascii="Monaco" w:hAnsi="Monaco" w:cs="Courier"/>
@@ -4207,295 +4853,395 @@
           <w:sz w:val="20"/>
           <w:szCs w:val="20"/>
         </w:rPr>
-        <w:t>tmp</w:t>
-      </w:r>
-      <w:proofErr w:type="spellEnd"/>
-      <w:r>
-        <w:rPr>
-          <w:rFonts w:ascii="Monaco" w:hAnsi="Monaco" w:cs="Courier"/>
-          <w:color w:val="4D4D4C"/>
+        <w:t>-streamer/www" &amp;</w:t>
+      </w:r>
+    </w:p>
+    <w:p>
+      <w:pPr>
+        <w:rPr>
+          <w:rFonts w:ascii="Cambria" w:hAnsi="Cambria"/>
+        </w:rPr>
+      </w:pPr>
+      <w:r>
+        <w:rPr>
+          <w:rFonts w:ascii="Cambria" w:hAnsi="Cambria"/>
+        </w:rPr>
+        <w:t>Then the stream can be viewed at 192.168.1.</w:t>
+      </w:r>
+      <w:r>
+        <w:rPr>
+          <w:rFonts w:ascii="Cambria" w:hAnsi="Cambria"/>
+        </w:rPr>
+        <w:t>42</w:t>
+      </w:r>
+      <w:r>
+        <w:rPr>
+          <w:rFonts w:ascii="Cambria" w:hAnsi="Cambria"/>
+        </w:rPr>
+        <w:t>:</w:t>
+      </w:r>
+      <w:r>
+        <w:rPr>
+          <w:rFonts w:ascii="Cambria" w:hAnsi="Cambria"/>
+        </w:rPr>
+        <w:t>9000</w:t>
+      </w:r>
+      <w:r>
+        <w:rPr>
+          <w:rFonts w:ascii="Cambria" w:hAnsi="Cambria"/>
+        </w:rPr>
+        <w:t>.</w:t>
+      </w:r>
+    </w:p>
+    <w:p>
+      <w:pPr>
+        <w:rPr>
+          <w:rFonts w:ascii="Cambria" w:hAnsi="Cambria"/>
+        </w:rPr>
+      </w:pPr>
+    </w:p>
+    <w:p>
+      <w:pPr>
+        <w:rPr>
+          <w:rStyle w:val="Heading2Char"/>
+        </w:rPr>
+      </w:pPr>
+      <w:r>
+        <w:rPr>
+          <w:rStyle w:val="Heading2Char"/>
+        </w:rPr>
+        <w:t>Enable .</w:t>
+      </w:r>
+      <w:proofErr w:type="spellStart"/>
+      <w:r>
+        <w:rPr>
+          <w:rStyle w:val="Heading2Char"/>
+        </w:rPr>
+        <w:t>py</w:t>
+      </w:r>
+      <w:proofErr w:type="spellEnd"/>
+      <w:r>
+        <w:rPr>
+          <w:rStyle w:val="Heading2Char"/>
+        </w:rPr>
+        <w:t xml:space="preserve"> scripts in Apache 2:</w:t>
+      </w:r>
+    </w:p>
+    <w:p>
+      <w:pPr>
+        <w:rPr>
+          <w:rFonts w:ascii="Cambria" w:hAnsi="Cambria"/>
+        </w:rPr>
+      </w:pPr>
+      <w:r>
+        <w:rPr>
+          <w:rFonts w:ascii="Cambria" w:hAnsi="Cambria"/>
+        </w:rPr>
+        <w:t>Open ‘</w:t>
+      </w:r>
+      <w:r>
+        <w:rPr>
+          <w:rFonts w:ascii="Courier" w:eastAsia="Times New Roman" w:hAnsi="Courier" w:cs="Times New Roman"/>
+          <w:color w:val="000000"/>
+          <w:sz w:val="18"/>
+          <w:szCs w:val="18"/>
+          <w:shd w:val="clear" w:color="auto" w:fill="EEEEEE"/>
+        </w:rPr>
+        <w:t>/</w:t>
+      </w:r>
+      <w:proofErr w:type="spellStart"/>
+      <w:r>
+        <w:rPr>
+          <w:rFonts w:ascii="Courier" w:eastAsia="Times New Roman" w:hAnsi="Courier" w:cs="Times New Roman"/>
+          <w:color w:val="000000"/>
+          <w:sz w:val="18"/>
+          <w:szCs w:val="18"/>
+          <w:shd w:val="clear" w:color="auto" w:fill="EEEEEE"/>
+        </w:rPr>
+        <w:t>etc</w:t>
+      </w:r>
+      <w:proofErr w:type="spellEnd"/>
+      <w:r>
+        <w:rPr>
+          <w:rFonts w:ascii="Courier" w:eastAsia="Times New Roman" w:hAnsi="Courier" w:cs="Times New Roman"/>
+          <w:color w:val="000000"/>
+          <w:sz w:val="18"/>
+          <w:szCs w:val="18"/>
+          <w:shd w:val="clear" w:color="auto" w:fill="EEEEEE"/>
+        </w:rPr>
+        <w:t>/apache2/sites-enabled/000-default</w:t>
+      </w:r>
+      <w:r>
+        <w:rPr>
+          <w:rFonts w:ascii="Courier" w:eastAsia="Times New Roman" w:hAnsi="Courier" w:cs="Times New Roman"/>
+          <w:color w:val="000000"/>
+          <w:sz w:val="18"/>
+          <w:szCs w:val="18"/>
+          <w:shd w:val="clear" w:color="auto" w:fill="EEEEEE"/>
+        </w:rPr>
+        <w:t xml:space="preserve">’ </w:t>
+      </w:r>
+      <w:r>
+        <w:rPr>
+          <w:rFonts w:ascii="Cambria" w:hAnsi="Cambria"/>
+        </w:rPr>
+        <w:t xml:space="preserve">and </w:t>
+      </w:r>
+      <w:r>
+        <w:rPr>
+          <w:rFonts w:ascii="Cambria" w:hAnsi="Cambria"/>
+        </w:rPr>
+        <w:t>add</w:t>
+      </w:r>
+      <w:r>
+        <w:rPr>
+          <w:rFonts w:ascii="Cambria" w:hAnsi="Cambria"/>
+        </w:rPr>
+        <w:br/>
+      </w:r>
+      <w:r>
+        <w:rPr>
+          <w:rFonts w:ascii="Courier" w:eastAsia="Times New Roman" w:hAnsi="Courier" w:cs="Times New Roman"/>
+          <w:color w:val="000000"/>
+          <w:sz w:val="18"/>
+          <w:szCs w:val="18"/>
+          <w:shd w:val="clear" w:color="auto" w:fill="EEEEEE"/>
+        </w:rPr>
+        <w:t>’</w:t>
+      </w:r>
+      <w:proofErr w:type="spellStart"/>
+      <w:r>
+        <w:rPr>
+          <w:rFonts w:ascii="Courier" w:eastAsia="Times New Roman" w:hAnsi="Courier" w:cs="Times New Roman"/>
+          <w:color w:val="000000"/>
+          <w:sz w:val="18"/>
+          <w:szCs w:val="18"/>
+          <w:shd w:val="clear" w:color="auto" w:fill="EEEEEE"/>
+        </w:rPr>
+        <w:t>Ad</w:t>
+      </w:r>
+      <w:r>
+        <w:rPr>
+          <w:rFonts w:ascii="Courier" w:eastAsia="Times New Roman" w:hAnsi="Courier" w:cs="Times New Roman"/>
+          <w:color w:val="000000"/>
+          <w:sz w:val="18"/>
+          <w:szCs w:val="18"/>
+          <w:shd w:val="clear" w:color="auto" w:fill="EEEEEE"/>
+        </w:rPr>
+        <w:t>dHandler</w:t>
+      </w:r>
+      <w:proofErr w:type="spellEnd"/>
+      <w:r>
+        <w:rPr>
+          <w:rFonts w:ascii="Courier" w:eastAsia="Times New Roman" w:hAnsi="Courier" w:cs="Times New Roman"/>
+          <w:color w:val="000000"/>
+          <w:sz w:val="18"/>
+          <w:szCs w:val="18"/>
+          <w:shd w:val="clear" w:color="auto" w:fill="EEEEEE"/>
+        </w:rPr>
+        <w:t xml:space="preserve"> </w:t>
+      </w:r>
+      <w:proofErr w:type="spellStart"/>
+      <w:r>
+        <w:rPr>
+          <w:rFonts w:ascii="Courier" w:eastAsia="Times New Roman" w:hAnsi="Courier" w:cs="Times New Roman"/>
+          <w:color w:val="000000"/>
+          <w:sz w:val="18"/>
+          <w:szCs w:val="18"/>
+          <w:shd w:val="clear" w:color="auto" w:fill="EEEEEE"/>
+        </w:rPr>
+        <w:t>cgi</w:t>
+      </w:r>
+      <w:proofErr w:type="spellEnd"/>
+      <w:r>
+        <w:rPr>
+          <w:rFonts w:ascii="Courier" w:eastAsia="Times New Roman" w:hAnsi="Courier" w:cs="Times New Roman"/>
+          <w:color w:val="000000"/>
+          <w:sz w:val="18"/>
+          <w:szCs w:val="18"/>
+          <w:shd w:val="clear" w:color="auto" w:fill="EEEEEE"/>
+        </w:rPr>
+        <w:t>-script .</w:t>
+      </w:r>
+      <w:proofErr w:type="spellStart"/>
+      <w:r>
+        <w:rPr>
+          <w:rFonts w:ascii="Courier" w:eastAsia="Times New Roman" w:hAnsi="Courier" w:cs="Times New Roman"/>
+          <w:color w:val="000000"/>
+          <w:sz w:val="18"/>
+          <w:szCs w:val="18"/>
+          <w:shd w:val="clear" w:color="auto" w:fill="EEEEEE"/>
+        </w:rPr>
+        <w:t>p</w:t>
+      </w:r>
+      <w:r>
+        <w:rPr>
+          <w:rFonts w:ascii="Courier" w:eastAsia="Times New Roman" w:hAnsi="Courier" w:cs="Times New Roman"/>
+          <w:color w:val="000000"/>
+          <w:sz w:val="18"/>
+          <w:szCs w:val="18"/>
+          <w:shd w:val="clear" w:color="auto" w:fill="EEEEEE"/>
+        </w:rPr>
+        <w:t>y</w:t>
+      </w:r>
+      <w:proofErr w:type="spellEnd"/>
+      <w:r>
+        <w:rPr>
+          <w:rFonts w:ascii="Courier" w:eastAsia="Times New Roman" w:hAnsi="Courier" w:cs="Times New Roman"/>
+          <w:color w:val="000000"/>
+          <w:sz w:val="18"/>
+          <w:szCs w:val="18"/>
+          <w:shd w:val="clear" w:color="auto" w:fill="EEEEEE"/>
+        </w:rPr>
+        <w:t xml:space="preserve">’ </w:t>
+      </w:r>
+      <w:r>
+        <w:rPr>
+          <w:rFonts w:ascii="Cambria" w:hAnsi="Cambria"/>
+        </w:rPr>
+        <w:t>to the section</w:t>
+      </w:r>
+    </w:p>
+    <w:p>
+      <w:pPr>
+        <w:rPr>
+          <w:rFonts w:ascii="Courier" w:eastAsia="Times New Roman" w:hAnsi="Courier" w:cs="Times New Roman"/>
+          <w:color w:val="000000"/>
+          <w:sz w:val="18"/>
+          <w:szCs w:val="18"/>
+          <w:shd w:val="clear" w:color="auto" w:fill="EEEEEE"/>
+        </w:rPr>
+      </w:pPr>
+      <w:r>
+        <w:rPr>
+          <w:rFonts w:ascii="Courier" w:eastAsia="Times New Roman" w:hAnsi="Courier" w:cs="Times New Roman"/>
+          <w:color w:val="000000"/>
+          <w:sz w:val="18"/>
+          <w:szCs w:val="18"/>
+          <w:shd w:val="clear" w:color="auto" w:fill="EEEEEE"/>
+        </w:rPr>
+        <w:t>&lt;Directory "/</w:t>
+      </w:r>
+      <w:r>
+        <w:rPr>
+          <w:rFonts w:ascii="Courier" w:eastAsia="Times New Roman" w:hAnsi="Courier" w:cs="Times New Roman"/>
+          <w:color w:val="000000"/>
+          <w:sz w:val="18"/>
+          <w:szCs w:val="18"/>
+          <w:shd w:val="clear" w:color="auto" w:fill="EEEEEE"/>
+        </w:rPr>
+        <w:t>usr/lib</w:t>
+      </w:r>
+      <w:r>
+        <w:rPr>
+          <w:rFonts w:ascii="Courier" w:eastAsia="Times New Roman" w:hAnsi="Courier" w:cs="Times New Roman"/>
+          <w:color w:val="000000"/>
+          <w:sz w:val="18"/>
+          <w:szCs w:val="18"/>
+          <w:shd w:val="clear" w:color="auto" w:fill="EEEEEE"/>
+        </w:rPr>
+        <w:t>/</w:t>
+      </w:r>
+      <w:r>
+        <w:rPr>
+          <w:rFonts w:ascii="Courier" w:eastAsia="Times New Roman" w:hAnsi="Courier" w:cs="Times New Roman"/>
+          <w:color w:val="000000"/>
+          <w:sz w:val="18"/>
+          <w:szCs w:val="18"/>
+          <w:shd w:val="clear" w:color="auto" w:fill="EEEEEE"/>
+        </w:rPr>
+        <w:t>cgi-bin</w:t>
+      </w:r>
+      <w:r>
+        <w:rPr>
+          <w:rFonts w:ascii="Courier" w:eastAsia="Times New Roman" w:hAnsi="Courier" w:cs="Times New Roman"/>
+          <w:color w:val="000000"/>
+          <w:sz w:val="18"/>
+          <w:szCs w:val="18"/>
+          <w:shd w:val="clear" w:color="auto" w:fill="EEEEEE"/>
+        </w:rPr>
+        <w:t>"&gt;</w:t>
+      </w:r>
+      <w:r>
+        <w:rPr>
+          <w:rFonts w:ascii="Courier" w:eastAsia="Times New Roman" w:hAnsi="Courier" w:cs="Times New Roman"/>
+          <w:color w:val="000000"/>
+          <w:sz w:val="18"/>
+          <w:szCs w:val="18"/>
+        </w:rPr>
+        <w:br/>
+      </w:r>
+      <w:r>
+        <w:rPr>
+          <w:rFonts w:ascii="Courier" w:eastAsia="Times New Roman" w:hAnsi="Courier" w:cs="Times New Roman"/>
+          <w:color w:val="000000"/>
+          <w:sz w:val="18"/>
+          <w:szCs w:val="18"/>
+          <w:shd w:val="clear" w:color="auto" w:fill="EEEEEE"/>
+        </w:rPr>
+        <w:t>...</w:t>
+      </w:r>
+      <w:r>
+        <w:rPr>
+          <w:rFonts w:ascii="Courier" w:eastAsia="Times New Roman" w:hAnsi="Courier" w:cs="Times New Roman"/>
+          <w:color w:val="000000"/>
+          <w:sz w:val="18"/>
+          <w:szCs w:val="18"/>
+        </w:rPr>
+        <w:br/>
+      </w:r>
+      <w:r>
+        <w:rPr>
+          <w:rFonts w:ascii="Courier" w:eastAsia="Times New Roman" w:hAnsi="Courier" w:cs="Times New Roman"/>
+          <w:color w:val="000000"/>
+          <w:sz w:val="18"/>
+          <w:szCs w:val="18"/>
+          <w:shd w:val="clear" w:color="auto" w:fill="EEEEEE"/>
+        </w:rPr>
+        <w:t>&lt;/Directory&gt;</w:t>
+      </w:r>
+    </w:p>
+    <w:p>
+      <w:pPr>
+        <w:rPr>
+          <w:rFonts w:ascii="Times" w:eastAsia="Times New Roman" w:hAnsi="Times" w:cs="Times New Roman"/>
           <w:sz w:val="20"/>
           <w:szCs w:val="20"/>
         </w:rPr>
-        <w:t>/stream/pic.jpg -</w:t>
-      </w:r>
-      <w:proofErr w:type="spellStart"/>
-      <w:r>
-        <w:rPr>
-          <w:rFonts w:ascii="Monaco" w:hAnsi="Monaco" w:cs="Courier"/>
-          <w:color w:val="4D4D4C"/>
-          <w:sz w:val="20"/>
-          <w:szCs w:val="20"/>
-        </w:rPr>
-        <w:t>tl</w:t>
-      </w:r>
-      <w:proofErr w:type="spellEnd"/>
-      <w:r>
-        <w:rPr>
-          <w:rFonts w:ascii="Monaco" w:hAnsi="Monaco" w:cs="Courier"/>
-          <w:color w:val="4D4D4C"/>
-          <w:sz w:val="20"/>
-          <w:szCs w:val="20"/>
-        </w:rPr>
-        <w:t xml:space="preserve"> 300 -t 9999999 -</w:t>
-      </w:r>
-      <w:proofErr w:type="spellStart"/>
-      <w:r>
-        <w:rPr>
-          <w:rFonts w:ascii="Monaco" w:hAnsi="Monaco" w:cs="Courier"/>
-          <w:color w:val="4D4D4C"/>
-          <w:sz w:val="20"/>
-          <w:szCs w:val="20"/>
-        </w:rPr>
-        <w:t>th</w:t>
-      </w:r>
-      <w:proofErr w:type="spellEnd"/>
-      <w:r>
-        <w:rPr>
-          <w:rFonts w:ascii="Monaco" w:hAnsi="Monaco" w:cs="Courier"/>
-          <w:color w:val="4D4D4C"/>
-          <w:sz w:val="20"/>
-          <w:szCs w:val="20"/>
-        </w:rPr>
-        <w:t xml:space="preserve"> 0:0:0 &amp;</w:t>
-      </w:r>
-    </w:p>
-    <w:p>
-      <w:pPr>
-        <w:rPr>
-          <w:rFonts w:ascii="Cambria" w:hAnsi="Cambria"/>
-        </w:rPr>
-      </w:pPr>
-      <w:r>
-        <w:rPr>
-          <w:rFonts w:ascii="Cambria" w:hAnsi="Cambria"/>
-        </w:rPr>
-        <w:t>Start the MJPG streamer:</w:t>
-      </w:r>
-    </w:p>
-    <w:p>
-      <w:pPr>
-        <w:pBdr>
-          <w:top w:val="single" w:sz="6" w:space="8" w:color="CCCCCC"/>
-          <w:left w:val="single" w:sz="6" w:space="8" w:color="CCCCCC"/>
-          <w:bottom w:val="single" w:sz="6" w:space="8" w:color="CCCCCC"/>
-          <w:right w:val="single" w:sz="6" w:space="8" w:color="CCCCCC"/>
-        </w:pBdr>
-        <w:shd w:val="clear" w:color="auto" w:fill="F8F8F8"/>
-        <w:tabs>
-          <w:tab w:val="left" w:pos="916"/>
-          <w:tab w:val="left" w:pos="1832"/>
-          <w:tab w:val="left" w:pos="2748"/>
-          <w:tab w:val="left" w:pos="3664"/>
-          <w:tab w:val="left" w:pos="4580"/>
-          <w:tab w:val="left" w:pos="5496"/>
-          <w:tab w:val="left" w:pos="6412"/>
-          <w:tab w:val="left" w:pos="7328"/>
-          <w:tab w:val="left" w:pos="8244"/>
-          <w:tab w:val="left" w:pos="9160"/>
-          <w:tab w:val="left" w:pos="10076"/>
-          <w:tab w:val="left" w:pos="10992"/>
-          <w:tab w:val="left" w:pos="11908"/>
-          <w:tab w:val="left" w:pos="12824"/>
-          <w:tab w:val="left" w:pos="13740"/>
-          <w:tab w:val="left" w:pos="14656"/>
-        </w:tabs>
-        <w:wordWrap w:val="0"/>
-        <w:spacing w:after="150"/>
-        <w:rPr>
-          <w:rFonts w:ascii="Monaco" w:hAnsi="Monaco" w:cs="Courier"/>
-          <w:color w:val="333333"/>
-          <w:sz w:val="18"/>
-          <w:szCs w:val="18"/>
-        </w:rPr>
-      </w:pPr>
-      <w:r>
-        <w:rPr>
-          <w:rFonts w:ascii="Monaco" w:hAnsi="Monaco" w:cs="Courier"/>
-          <w:color w:val="4D4D4C"/>
-          <w:sz w:val="20"/>
-          <w:szCs w:val="20"/>
-        </w:rPr>
-        <w:t>LD_LIBRARY_PATH=</w:t>
-      </w:r>
-      <w:r>
-        <w:rPr>
-          <w:rFonts w:ascii="Monaco" w:hAnsi="Monaco" w:cs="Courier"/>
-          <w:color w:val="718C00"/>
-          <w:sz w:val="20"/>
-          <w:szCs w:val="20"/>
-        </w:rPr>
-        <w:t>/</w:t>
-      </w:r>
-      <w:proofErr w:type="spellStart"/>
-      <w:r>
-        <w:rPr>
-          <w:rFonts w:ascii="Monaco" w:hAnsi="Monaco" w:cs="Courier"/>
-          <w:color w:val="718C00"/>
-          <w:sz w:val="20"/>
-          <w:szCs w:val="20"/>
-        </w:rPr>
-        <w:t>usr</w:t>
-      </w:r>
-      <w:proofErr w:type="spellEnd"/>
-      <w:r>
-        <w:rPr>
-          <w:rFonts w:ascii="Monaco" w:hAnsi="Monaco" w:cs="Courier"/>
-          <w:color w:val="718C00"/>
-          <w:sz w:val="20"/>
-          <w:szCs w:val="20"/>
-        </w:rPr>
-        <w:t>/</w:t>
-      </w:r>
-      <w:r>
-        <w:rPr>
-          <w:rFonts w:ascii="Monaco" w:hAnsi="Monaco" w:cs="Courier"/>
-          <w:color w:val="8959A8"/>
-          <w:sz w:val="20"/>
-          <w:szCs w:val="20"/>
-        </w:rPr>
-        <w:t>local</w:t>
-      </w:r>
-      <w:r>
-        <w:rPr>
-          <w:rFonts w:ascii="Monaco" w:hAnsi="Monaco" w:cs="Courier"/>
-          <w:color w:val="4D4D4C"/>
-          <w:sz w:val="20"/>
-          <w:szCs w:val="20"/>
-        </w:rPr>
-        <w:t xml:space="preserve">/lib </w:t>
-      </w:r>
-      <w:proofErr w:type="spellStart"/>
-      <w:r>
-        <w:rPr>
-          <w:rFonts w:ascii="Monaco" w:hAnsi="Monaco" w:cs="Courier"/>
-          <w:color w:val="4D4D4C"/>
-          <w:sz w:val="20"/>
-          <w:szCs w:val="20"/>
-        </w:rPr>
-        <w:t>mjpg_streamer</w:t>
-      </w:r>
-      <w:proofErr w:type="spellEnd"/>
-      <w:r>
-        <w:rPr>
-          <w:rFonts w:ascii="Monaco" w:hAnsi="Monaco" w:cs="Courier"/>
-          <w:color w:val="4D4D4C"/>
-          <w:sz w:val="20"/>
-          <w:szCs w:val="20"/>
-        </w:rPr>
-        <w:t xml:space="preserve"> -</w:t>
-      </w:r>
-      <w:proofErr w:type="spellStart"/>
-      <w:r>
-        <w:rPr>
-          <w:rFonts w:ascii="Monaco" w:hAnsi="Monaco" w:cs="Courier"/>
-          <w:color w:val="4D4D4C"/>
-          <w:sz w:val="20"/>
-          <w:szCs w:val="20"/>
-        </w:rPr>
-        <w:t>i</w:t>
-      </w:r>
-      <w:proofErr w:type="spellEnd"/>
-      <w:r>
-        <w:rPr>
-          <w:rFonts w:ascii="Monaco" w:hAnsi="Monaco" w:cs="Courier"/>
-          <w:color w:val="4D4D4C"/>
-          <w:sz w:val="20"/>
-          <w:szCs w:val="20"/>
-        </w:rPr>
-        <w:t xml:space="preserve"> </w:t>
-      </w:r>
-      <w:r>
-        <w:rPr>
-          <w:rFonts w:ascii="Monaco" w:hAnsi="Monaco" w:cs="Courier"/>
-          <w:color w:val="718C00"/>
-          <w:sz w:val="20"/>
-          <w:szCs w:val="20"/>
-        </w:rPr>
-        <w:t>"input_file.so -f /</w:t>
-      </w:r>
-      <w:proofErr w:type="spellStart"/>
-      <w:r>
-        <w:rPr>
-          <w:rFonts w:ascii="Monaco" w:hAnsi="Monaco" w:cs="Courier"/>
-          <w:color w:val="718C00"/>
-          <w:sz w:val="20"/>
-          <w:szCs w:val="20"/>
-        </w:rPr>
-        <w:t>tmp</w:t>
-      </w:r>
-      <w:proofErr w:type="spellEnd"/>
-      <w:r>
-        <w:rPr>
-          <w:rFonts w:ascii="Monaco" w:hAnsi="Monaco" w:cs="Courier"/>
-          <w:color w:val="718C00"/>
-          <w:sz w:val="20"/>
-          <w:szCs w:val="20"/>
-        </w:rPr>
-        <w:t>/stream -n pic.jpg"</w:t>
-      </w:r>
-      <w:r>
-        <w:rPr>
-          <w:rFonts w:ascii="Monaco" w:hAnsi="Monaco" w:cs="Courier"/>
-          <w:color w:val="4D4D4C"/>
-          <w:sz w:val="20"/>
-          <w:szCs w:val="20"/>
-        </w:rPr>
-        <w:t xml:space="preserve"> -o </w:t>
-      </w:r>
-      <w:r>
-        <w:rPr>
-          <w:rFonts w:ascii="Monaco" w:hAnsi="Monaco" w:cs="Courier"/>
-          <w:color w:val="718C00"/>
-          <w:sz w:val="20"/>
-          <w:szCs w:val="20"/>
-        </w:rPr>
-        <w:t>"output_http.so -w /</w:t>
-      </w:r>
-      <w:proofErr w:type="spellStart"/>
-      <w:r>
-        <w:rPr>
-          <w:rFonts w:ascii="Monaco" w:hAnsi="Monaco" w:cs="Courier"/>
-          <w:color w:val="718C00"/>
-          <w:sz w:val="20"/>
-          <w:szCs w:val="20"/>
-        </w:rPr>
-        <w:t>usr</w:t>
-      </w:r>
-      <w:proofErr w:type="spellEnd"/>
-      <w:r>
-        <w:rPr>
-          <w:rFonts w:ascii="Monaco" w:hAnsi="Monaco" w:cs="Courier"/>
-          <w:color w:val="718C00"/>
-          <w:sz w:val="20"/>
-          <w:szCs w:val="20"/>
-        </w:rPr>
-        <w:t>/local/www"</w:t>
-      </w:r>
-    </w:p>
-    <w:p>
-      <w:pPr>
-        <w:rPr>
-          <w:rFonts w:ascii="Cambria" w:hAnsi="Cambria"/>
-        </w:rPr>
-      </w:pPr>
-      <w:r>
-        <w:rPr>
-          <w:rFonts w:ascii="Cambria" w:hAnsi="Cambria"/>
-        </w:rPr>
-        <w:t>Then the stream can be viewed at 192.168.1.</w:t>
-      </w:r>
-      <w:r>
-        <w:rPr>
-          <w:rFonts w:ascii="Cambria" w:hAnsi="Cambria"/>
-        </w:rPr>
-        <w:t>42</w:t>
-      </w:r>
-      <w:r>
-        <w:rPr>
-          <w:rFonts w:ascii="Cambria" w:hAnsi="Cambria"/>
-        </w:rPr>
-        <w:t>:8080.</w:t>
+      </w:pPr>
+      <w:r>
+        <w:rPr>
+          <w:rFonts w:ascii="Cambria" w:hAnsi="Cambria"/>
+        </w:rPr>
+        <w:t>Then reload Apache’s configuration using ‘</w:t>
+      </w:r>
+      <w:proofErr w:type="spellStart"/>
+      <w:r>
+        <w:rPr>
+          <w:rFonts w:ascii="Courier" w:eastAsia="Times New Roman" w:hAnsi="Courier" w:cs="Times New Roman"/>
+          <w:color w:val="000000"/>
+          <w:sz w:val="18"/>
+          <w:szCs w:val="18"/>
+          <w:shd w:val="clear" w:color="auto" w:fill="EEEEEE"/>
+        </w:rPr>
+        <w:t>sudo</w:t>
+      </w:r>
+      <w:proofErr w:type="spellEnd"/>
+      <w:r>
+        <w:rPr>
+          <w:rFonts w:ascii="Courier" w:eastAsia="Times New Roman" w:hAnsi="Courier" w:cs="Times New Roman"/>
+          <w:color w:val="000000"/>
+          <w:sz w:val="18"/>
+          <w:szCs w:val="18"/>
+          <w:shd w:val="clear" w:color="auto" w:fill="EEEEEE"/>
+        </w:rPr>
+        <w:t xml:space="preserve"> service apache2 reload</w:t>
+      </w:r>
+      <w:r>
+        <w:rPr>
+          <w:rFonts w:ascii="Cambria" w:hAnsi="Cambria"/>
+        </w:rPr>
+        <w:t>’.</w:t>
       </w:r>
     </w:p>
     <w:p>
@@ -4505,904 +5251,6 @@
         </w:rPr>
       </w:pPr>
     </w:p>
-    <w:p>
-      <w:pPr>
-        <w:rPr>
-          <w:rStyle w:val="Heading2Char"/>
-        </w:rPr>
-      </w:pPr>
-      <w:r>
-        <w:rPr>
-          <w:rStyle w:val="Heading2Char"/>
-        </w:rPr>
-        <w:t>Backing up the SD card image of the Raspberry Pi:</w:t>
-      </w:r>
-    </w:p>
-    <w:p>
-      <w:pPr>
-        <w:rPr>
-          <w:rFonts w:ascii="Cambria" w:hAnsi="Cambria"/>
-        </w:rPr>
-      </w:pPr>
-      <w:r>
-        <w:rPr>
-          <w:rFonts w:ascii="Cambria" w:hAnsi="Cambria"/>
-        </w:rPr>
-        <w:t>To cr</w:t>
-      </w:r>
-      <w:r>
-        <w:rPr>
-          <w:rFonts w:ascii="Cambria" w:hAnsi="Cambria"/>
-        </w:rPr>
-        <w:t xml:space="preserve">eate an image of the Pi SD card the </w:t>
-      </w:r>
-      <w:proofErr w:type="spellStart"/>
-      <w:r>
-        <w:rPr>
-          <w:rFonts w:ascii="Cambria" w:hAnsi="Cambria"/>
-        </w:rPr>
-        <w:t>dd</w:t>
-      </w:r>
-      <w:proofErr w:type="spellEnd"/>
-      <w:r>
-        <w:rPr>
-          <w:rFonts w:ascii="Cambria" w:hAnsi="Cambria"/>
-        </w:rPr>
-        <w:t xml:space="preserve"> command can be used. </w:t>
-      </w:r>
-      <w:r>
-        <w:rPr>
-          <w:rFonts w:ascii="Cambria" w:hAnsi="Cambria"/>
-        </w:rPr>
-        <w:t>Put the SD card in the Mac and</w:t>
-      </w:r>
-      <w:r>
-        <w:rPr>
-          <w:rFonts w:ascii="Cambria" w:hAnsi="Cambria"/>
-        </w:rPr>
-        <w:t xml:space="preserve"> identify the </w:t>
-      </w:r>
-      <w:r>
-        <w:rPr>
-          <w:rFonts w:ascii="Cambria" w:hAnsi="Cambria"/>
-        </w:rPr>
-        <w:t xml:space="preserve">8 GB </w:t>
-      </w:r>
-      <w:r>
-        <w:rPr>
-          <w:rFonts w:ascii="Cambria" w:hAnsi="Cambria"/>
-        </w:rPr>
-        <w:t>SD card disk with ‘</w:t>
-      </w:r>
-      <w:proofErr w:type="spellStart"/>
-      <w:r>
-        <w:rPr>
-          <w:rFonts w:ascii="Helvetica" w:eastAsia="Times New Roman" w:hAnsi="Helvetica" w:cs="Times New Roman"/>
-          <w:color w:val="252525"/>
-          <w:sz w:val="21"/>
-          <w:szCs w:val="21"/>
-          <w:shd w:val="clear" w:color="auto" w:fill="FFFFFF"/>
-        </w:rPr>
-        <w:t>diskutil</w:t>
-      </w:r>
-      <w:proofErr w:type="spellEnd"/>
-      <w:r>
-        <w:rPr>
-          <w:rFonts w:ascii="Helvetica" w:eastAsia="Times New Roman" w:hAnsi="Helvetica" w:cs="Times New Roman"/>
-          <w:color w:val="252525"/>
-          <w:sz w:val="21"/>
-          <w:szCs w:val="21"/>
-          <w:shd w:val="clear" w:color="auto" w:fill="FFFFFF"/>
-        </w:rPr>
-        <w:t xml:space="preserve"> lis</w:t>
-      </w:r>
-      <w:r>
-        <w:rPr>
-          <w:rFonts w:ascii="Helvetica" w:eastAsia="Times New Roman" w:hAnsi="Helvetica" w:cs="Times New Roman"/>
-          <w:color w:val="252525"/>
-          <w:sz w:val="21"/>
-          <w:szCs w:val="21"/>
-          <w:shd w:val="clear" w:color="auto" w:fill="FFFFFF"/>
-        </w:rPr>
-        <w:t>t</w:t>
-      </w:r>
-      <w:r>
-        <w:rPr>
-          <w:rFonts w:ascii="Cambria" w:hAnsi="Cambria"/>
-        </w:rPr>
-        <w:t xml:space="preserve">’. The Identifier will be something like ‘disk1’. Then </w:t>
-      </w:r>
-      <w:r>
-        <w:rPr>
-          <w:rFonts w:ascii="Cambria" w:hAnsi="Cambria"/>
-        </w:rPr>
-        <w:t xml:space="preserve">in the </w:t>
-      </w:r>
-      <w:proofErr w:type="spellStart"/>
-      <w:r>
-        <w:rPr>
-          <w:rFonts w:ascii="Cambria" w:hAnsi="Cambria"/>
-        </w:rPr>
-        <w:t>dd</w:t>
-      </w:r>
-      <w:proofErr w:type="spellEnd"/>
-      <w:r>
-        <w:rPr>
-          <w:rFonts w:ascii="Cambria" w:hAnsi="Cambria"/>
-        </w:rPr>
-        <w:t xml:space="preserve"> command one can use /</w:t>
-      </w:r>
-      <w:proofErr w:type="spellStart"/>
-      <w:r>
-        <w:rPr>
-          <w:rFonts w:ascii="Cambria" w:hAnsi="Cambria"/>
-        </w:rPr>
-        <w:t>dev</w:t>
-      </w:r>
-      <w:proofErr w:type="spellEnd"/>
-      <w:r>
-        <w:rPr>
-          <w:rFonts w:ascii="Cambria" w:hAnsi="Cambria"/>
-        </w:rPr>
-        <w:t xml:space="preserve">/disk1 for the device or for higher speed the </w:t>
-      </w:r>
-      <w:r>
-        <w:rPr>
-          <w:rFonts w:ascii="Cambria" w:hAnsi="Cambria"/>
-        </w:rPr>
-        <w:t>(</w:t>
-      </w:r>
-      <w:proofErr w:type="spellStart"/>
-      <w:r>
-        <w:rPr>
-          <w:rFonts w:ascii="Cambria" w:hAnsi="Cambria"/>
-        </w:rPr>
-        <w:t>unbuffered</w:t>
-      </w:r>
-      <w:proofErr w:type="spellEnd"/>
-      <w:r>
-        <w:rPr>
-          <w:rFonts w:ascii="Cambria" w:hAnsi="Cambria"/>
-        </w:rPr>
-        <w:t xml:space="preserve">) </w:t>
-      </w:r>
-      <w:r>
-        <w:rPr>
-          <w:rFonts w:ascii="Cambria" w:hAnsi="Cambria"/>
-        </w:rPr>
-        <w:t>raw disk /</w:t>
-      </w:r>
-      <w:proofErr w:type="spellStart"/>
-      <w:r>
-        <w:rPr>
-          <w:rFonts w:ascii="Cambria" w:hAnsi="Cambria"/>
-        </w:rPr>
-        <w:t>dev</w:t>
-      </w:r>
-      <w:proofErr w:type="spellEnd"/>
-      <w:r>
-        <w:rPr>
-          <w:rFonts w:ascii="Cambria" w:hAnsi="Cambria"/>
-        </w:rPr>
-        <w:t xml:space="preserve">/rdisk1 which is ok when using the </w:t>
-      </w:r>
-      <w:proofErr w:type="spellStart"/>
-      <w:r>
-        <w:rPr>
-          <w:rFonts w:ascii="Cambria" w:hAnsi="Cambria"/>
-        </w:rPr>
-        <w:t>dd</w:t>
-      </w:r>
-      <w:proofErr w:type="spellEnd"/>
-      <w:r>
-        <w:rPr>
-          <w:rFonts w:ascii="Cambria" w:hAnsi="Cambria"/>
-        </w:rPr>
-        <w:t xml:space="preserve"> command.</w:t>
-      </w:r>
-    </w:p>
-    <w:p>
-      <w:pPr>
-        <w:pStyle w:val="HTMLPreformatted"/>
-        <w:pBdr>
-          <w:left w:val="dotted" w:sz="12" w:space="4" w:color="CCCCCC"/>
-        </w:pBdr>
-        <w:shd w:val="clear" w:color="auto" w:fill="EEEEEE"/>
-        <w:spacing w:line="294" w:lineRule="atLeast"/>
-        <w:textAlignment w:val="baseline"/>
-        <w:rPr>
-          <w:rFonts w:ascii="Consolas" w:hAnsi="Consolas"/>
-          <w:color w:val="111111"/>
-          <w:sz w:val="18"/>
-          <w:szCs w:val="18"/>
-        </w:rPr>
-      </w:pPr>
-      <w:proofErr w:type="spellStart"/>
-      <w:proofErr w:type="gramStart"/>
-      <w:r>
-        <w:rPr>
-          <w:rStyle w:val="HTMLCode"/>
-          <w:rFonts w:ascii="Consolas" w:hAnsi="Consolas"/>
-          <w:color w:val="222222"/>
-          <w:sz w:val="18"/>
-          <w:szCs w:val="18"/>
-          <w:bdr w:val="none" w:sz="0" w:space="0" w:color="auto" w:frame="1"/>
-        </w:rPr>
-        <w:t>sudo</w:t>
-      </w:r>
-      <w:proofErr w:type="spellEnd"/>
-      <w:proofErr w:type="gramEnd"/>
-      <w:r>
-        <w:rPr>
-          <w:rStyle w:val="HTMLCode"/>
-          <w:rFonts w:ascii="Consolas" w:hAnsi="Consolas"/>
-          <w:color w:val="222222"/>
-          <w:sz w:val="18"/>
-          <w:szCs w:val="18"/>
-          <w:bdr w:val="none" w:sz="0" w:space="0" w:color="auto" w:frame="1"/>
-        </w:rPr>
-        <w:t xml:space="preserve"> </w:t>
-      </w:r>
-      <w:proofErr w:type="spellStart"/>
-      <w:r>
-        <w:rPr>
-          <w:rStyle w:val="HTMLCode"/>
-          <w:rFonts w:ascii="Consolas" w:hAnsi="Consolas"/>
-          <w:color w:val="222222"/>
-          <w:sz w:val="18"/>
-          <w:szCs w:val="18"/>
-          <w:bdr w:val="none" w:sz="0" w:space="0" w:color="auto" w:frame="1"/>
-        </w:rPr>
-        <w:t>dd</w:t>
-      </w:r>
-      <w:proofErr w:type="spellEnd"/>
-      <w:r>
-        <w:rPr>
-          <w:rStyle w:val="HTMLCode"/>
-          <w:rFonts w:ascii="Consolas" w:hAnsi="Consolas"/>
-          <w:color w:val="222222"/>
-          <w:sz w:val="18"/>
-          <w:szCs w:val="18"/>
-          <w:bdr w:val="none" w:sz="0" w:space="0" w:color="auto" w:frame="1"/>
-        </w:rPr>
-        <w:t xml:space="preserve"> if=/</w:t>
-      </w:r>
-      <w:proofErr w:type="spellStart"/>
-      <w:r>
-        <w:rPr>
-          <w:rStyle w:val="HTMLCode"/>
-          <w:rFonts w:ascii="Consolas" w:hAnsi="Consolas"/>
-          <w:color w:val="222222"/>
-          <w:sz w:val="18"/>
-          <w:szCs w:val="18"/>
-          <w:bdr w:val="none" w:sz="0" w:space="0" w:color="auto" w:frame="1"/>
-        </w:rPr>
-        <w:t>dev</w:t>
-      </w:r>
-      <w:proofErr w:type="spellEnd"/>
-      <w:r>
-        <w:rPr>
-          <w:rStyle w:val="HTMLCode"/>
-          <w:rFonts w:ascii="Consolas" w:hAnsi="Consolas"/>
-          <w:color w:val="222222"/>
-          <w:sz w:val="18"/>
-          <w:szCs w:val="18"/>
-          <w:bdr w:val="none" w:sz="0" w:space="0" w:color="auto" w:frame="1"/>
-        </w:rPr>
-        <w:t>/rdisk1 of=</w:t>
-      </w:r>
-      <w:r>
-        <w:rPr>
-          <w:rFonts w:ascii="Consolas" w:hAnsi="Consolas" w:cs="Menlo Regular"/>
-          <w:color w:val="000000"/>
-          <w:sz w:val="18"/>
-          <w:szCs w:val="18"/>
-        </w:rPr>
-        <w:t>/Users/fhict/ReneB/GitHub/rbakx/</w:t>
-      </w:r>
-      <w:r>
-        <w:rPr>
-          <w:rFonts w:ascii="Consolas" w:hAnsi="Consolas" w:cs="Menlo Regular"/>
-          <w:color w:val="000000"/>
-          <w:sz w:val="18"/>
-          <w:szCs w:val="18"/>
-        </w:rPr>
-        <w:t>DFRobot_SDcardBackup_TooLargeForGithub</w:t>
-      </w:r>
-      <w:r>
-        <w:rPr>
-          <w:rFonts w:ascii="Consolas" w:hAnsi="Consolas" w:cs="Menlo Regular"/>
-          <w:color w:val="000000"/>
-          <w:sz w:val="18"/>
-          <w:szCs w:val="18"/>
-        </w:rPr>
-        <w:t>/</w:t>
-      </w:r>
-      <w:r>
-        <w:rPr>
-          <w:rStyle w:val="HTMLCode"/>
-          <w:rFonts w:ascii="Consolas" w:hAnsi="Consolas"/>
-          <w:color w:val="222222"/>
-          <w:sz w:val="18"/>
-          <w:szCs w:val="18"/>
-          <w:bdr w:val="none" w:sz="0" w:space="0" w:color="auto" w:frame="1"/>
-        </w:rPr>
-        <w:t>SDcardBackup20150124</w:t>
-      </w:r>
-      <w:r>
-        <w:rPr>
-          <w:rStyle w:val="HTMLCode"/>
-          <w:rFonts w:ascii="Consolas" w:hAnsi="Consolas"/>
-          <w:color w:val="222222"/>
-          <w:sz w:val="18"/>
-          <w:szCs w:val="18"/>
-          <w:bdr w:val="none" w:sz="0" w:space="0" w:color="auto" w:frame="1"/>
-        </w:rPr>
-        <w:t xml:space="preserve">.img </w:t>
-      </w:r>
-      <w:proofErr w:type="spellStart"/>
-      <w:r>
-        <w:rPr>
-          <w:rStyle w:val="HTMLCode"/>
-          <w:rFonts w:ascii="Consolas" w:hAnsi="Consolas"/>
-          <w:color w:val="222222"/>
-          <w:sz w:val="18"/>
-          <w:szCs w:val="18"/>
-          <w:bdr w:val="none" w:sz="0" w:space="0" w:color="auto" w:frame="1"/>
-        </w:rPr>
-        <w:t>bs</w:t>
-      </w:r>
-      <w:proofErr w:type="spellEnd"/>
-      <w:r>
-        <w:rPr>
-          <w:rStyle w:val="HTMLCode"/>
-          <w:rFonts w:ascii="Consolas" w:hAnsi="Consolas"/>
-          <w:color w:val="222222"/>
-          <w:sz w:val="18"/>
-          <w:szCs w:val="18"/>
-          <w:bdr w:val="none" w:sz="0" w:space="0" w:color="auto" w:frame="1"/>
-        </w:rPr>
-        <w:t>=1m</w:t>
-      </w:r>
-    </w:p>
-    <w:p>
-      <w:pPr>
-        <w:rPr>
-          <w:rFonts w:ascii="Cambria" w:hAnsi="Cambria"/>
-        </w:rPr>
-      </w:pPr>
-      <w:r>
-        <w:rPr>
-          <w:rFonts w:ascii="Cambria" w:hAnsi="Cambria"/>
-        </w:rPr>
-        <w:t xml:space="preserve"> </w:t>
-      </w:r>
-      <w:proofErr w:type="gramStart"/>
-      <w:r>
-        <w:rPr>
-          <w:rFonts w:ascii="Cambria" w:hAnsi="Cambria"/>
-        </w:rPr>
-        <w:t>or</w:t>
-      </w:r>
-      <w:proofErr w:type="gramEnd"/>
-      <w:r>
-        <w:rPr>
-          <w:rFonts w:ascii="Cambria" w:hAnsi="Cambria"/>
-        </w:rPr>
-        <w:t xml:space="preserve"> to save space:</w:t>
-      </w:r>
-    </w:p>
-    <w:p>
-      <w:pPr>
-        <w:pStyle w:val="HTMLPreformatted"/>
-        <w:pBdr>
-          <w:left w:val="dotted" w:sz="12" w:space="4" w:color="CCCCCC"/>
-        </w:pBdr>
-        <w:shd w:val="clear" w:color="auto" w:fill="EEEEEE"/>
-        <w:spacing w:line="294" w:lineRule="atLeast"/>
-        <w:textAlignment w:val="baseline"/>
-        <w:rPr>
-          <w:rFonts w:ascii="Consolas" w:hAnsi="Consolas"/>
-          <w:color w:val="111111"/>
-          <w:sz w:val="18"/>
-          <w:szCs w:val="18"/>
-        </w:rPr>
-      </w:pPr>
-      <w:proofErr w:type="spellStart"/>
-      <w:proofErr w:type="gramStart"/>
-      <w:r>
-        <w:rPr>
-          <w:rStyle w:val="HTMLCode"/>
-          <w:rFonts w:ascii="Consolas" w:hAnsi="Consolas"/>
-          <w:color w:val="222222"/>
-          <w:sz w:val="18"/>
-          <w:szCs w:val="18"/>
-          <w:bdr w:val="none" w:sz="0" w:space="0" w:color="auto" w:frame="1"/>
-        </w:rPr>
-        <w:t>sudo</w:t>
-      </w:r>
-      <w:proofErr w:type="spellEnd"/>
-      <w:proofErr w:type="gramEnd"/>
-      <w:r>
-        <w:rPr>
-          <w:rStyle w:val="HTMLCode"/>
-          <w:rFonts w:ascii="Consolas" w:hAnsi="Consolas"/>
-          <w:color w:val="222222"/>
-          <w:sz w:val="18"/>
-          <w:szCs w:val="18"/>
-          <w:bdr w:val="none" w:sz="0" w:space="0" w:color="auto" w:frame="1"/>
-        </w:rPr>
-        <w:t xml:space="preserve"> </w:t>
-      </w:r>
-      <w:proofErr w:type="spellStart"/>
-      <w:r>
-        <w:rPr>
-          <w:rStyle w:val="HTMLCode"/>
-          <w:rFonts w:ascii="Consolas" w:hAnsi="Consolas"/>
-          <w:color w:val="222222"/>
-          <w:sz w:val="18"/>
-          <w:szCs w:val="18"/>
-          <w:bdr w:val="none" w:sz="0" w:space="0" w:color="auto" w:frame="1"/>
-        </w:rPr>
-        <w:t>dd</w:t>
-      </w:r>
-      <w:proofErr w:type="spellEnd"/>
-      <w:r>
-        <w:rPr>
-          <w:rStyle w:val="HTMLCode"/>
-          <w:rFonts w:ascii="Consolas" w:hAnsi="Consolas"/>
-          <w:color w:val="222222"/>
-          <w:sz w:val="18"/>
-          <w:szCs w:val="18"/>
-          <w:bdr w:val="none" w:sz="0" w:space="0" w:color="auto" w:frame="1"/>
-        </w:rPr>
-        <w:t xml:space="preserve"> if=/</w:t>
-      </w:r>
-      <w:proofErr w:type="spellStart"/>
-      <w:r>
-        <w:rPr>
-          <w:rStyle w:val="HTMLCode"/>
-          <w:rFonts w:ascii="Consolas" w:hAnsi="Consolas"/>
-          <w:color w:val="222222"/>
-          <w:sz w:val="18"/>
-          <w:szCs w:val="18"/>
-          <w:bdr w:val="none" w:sz="0" w:space="0" w:color="auto" w:frame="1"/>
-        </w:rPr>
-        <w:t>dev</w:t>
-      </w:r>
-      <w:proofErr w:type="spellEnd"/>
-      <w:r>
-        <w:rPr>
-          <w:rStyle w:val="HTMLCode"/>
-          <w:rFonts w:ascii="Consolas" w:hAnsi="Consolas"/>
-          <w:color w:val="222222"/>
-          <w:sz w:val="18"/>
-          <w:szCs w:val="18"/>
-          <w:bdr w:val="none" w:sz="0" w:space="0" w:color="auto" w:frame="1"/>
-        </w:rPr>
-        <w:t xml:space="preserve">/rdisk1 </w:t>
-      </w:r>
-      <w:proofErr w:type="spellStart"/>
-      <w:r>
-        <w:rPr>
-          <w:rStyle w:val="HTMLCode"/>
-          <w:rFonts w:ascii="Consolas" w:hAnsi="Consolas"/>
-          <w:color w:val="222222"/>
-          <w:sz w:val="18"/>
-          <w:szCs w:val="18"/>
-          <w:bdr w:val="none" w:sz="0" w:space="0" w:color="auto" w:frame="1"/>
-        </w:rPr>
-        <w:t>bs</w:t>
-      </w:r>
-      <w:proofErr w:type="spellEnd"/>
-      <w:r>
-        <w:rPr>
-          <w:rStyle w:val="HTMLCode"/>
-          <w:rFonts w:ascii="Consolas" w:hAnsi="Consolas"/>
-          <w:color w:val="222222"/>
-          <w:sz w:val="18"/>
-          <w:szCs w:val="18"/>
-          <w:bdr w:val="none" w:sz="0" w:space="0" w:color="auto" w:frame="1"/>
-        </w:rPr>
-        <w:t>=1m</w:t>
-      </w:r>
-      <w:r>
-        <w:rPr>
-          <w:rStyle w:val="HTMLCode"/>
-          <w:rFonts w:ascii="Consolas" w:hAnsi="Consolas"/>
-          <w:color w:val="222222"/>
-          <w:sz w:val="18"/>
-          <w:szCs w:val="18"/>
-          <w:bdr w:val="none" w:sz="0" w:space="0" w:color="auto" w:frame="1"/>
-        </w:rPr>
-        <w:t xml:space="preserve"> | </w:t>
-      </w:r>
-      <w:proofErr w:type="spellStart"/>
-      <w:r>
-        <w:rPr>
-          <w:rStyle w:val="HTMLCode"/>
-          <w:rFonts w:ascii="Consolas" w:hAnsi="Consolas"/>
-          <w:color w:val="222222"/>
-          <w:sz w:val="18"/>
-          <w:szCs w:val="18"/>
-          <w:bdr w:val="none" w:sz="0" w:space="0" w:color="auto" w:frame="1"/>
-        </w:rPr>
-        <w:t>gzip</w:t>
-      </w:r>
-      <w:proofErr w:type="spellEnd"/>
-      <w:r>
-        <w:rPr>
-          <w:rStyle w:val="HTMLCode"/>
-          <w:rFonts w:ascii="Consolas" w:hAnsi="Consolas"/>
-          <w:color w:val="222222"/>
-          <w:sz w:val="18"/>
-          <w:szCs w:val="18"/>
-          <w:bdr w:val="none" w:sz="0" w:space="0" w:color="auto" w:frame="1"/>
-        </w:rPr>
-        <w:t xml:space="preserve"> &gt; </w:t>
-      </w:r>
-      <w:r>
-        <w:rPr>
-          <w:rFonts w:ascii="Consolas" w:hAnsi="Consolas" w:cs="Menlo Regular"/>
-          <w:color w:val="000000"/>
-          <w:sz w:val="18"/>
-          <w:szCs w:val="18"/>
-        </w:rPr>
-        <w:t>/Users/fhict/ReneB/GitHub/rbakx/</w:t>
-      </w:r>
-      <w:r>
-        <w:rPr>
-          <w:rFonts w:ascii="Consolas" w:hAnsi="Consolas" w:cs="Menlo Regular"/>
-          <w:color w:val="000000"/>
-          <w:sz w:val="18"/>
-          <w:szCs w:val="18"/>
-        </w:rPr>
-        <w:t>DFRobot_SDcardBackup_TooLargeForGithub</w:t>
-      </w:r>
-      <w:r>
-        <w:rPr>
-          <w:rFonts w:ascii="Consolas" w:hAnsi="Consolas" w:cs="Menlo Regular"/>
-          <w:color w:val="000000"/>
-          <w:sz w:val="18"/>
-          <w:szCs w:val="18"/>
-        </w:rPr>
-        <w:t>/</w:t>
-      </w:r>
-      <w:r>
-        <w:rPr>
-          <w:rStyle w:val="HTMLCode"/>
-          <w:rFonts w:ascii="Consolas" w:hAnsi="Consolas"/>
-          <w:color w:val="222222"/>
-          <w:sz w:val="18"/>
-          <w:szCs w:val="18"/>
-          <w:bdr w:val="none" w:sz="0" w:space="0" w:color="auto" w:frame="1"/>
-        </w:rPr>
-        <w:t>SDcardBackup20150124</w:t>
-      </w:r>
-      <w:r>
-        <w:rPr>
-          <w:rStyle w:val="HTMLCode"/>
-          <w:rFonts w:ascii="Consolas" w:hAnsi="Consolas"/>
-          <w:color w:val="222222"/>
-          <w:sz w:val="18"/>
-          <w:szCs w:val="18"/>
-          <w:bdr w:val="none" w:sz="0" w:space="0" w:color="auto" w:frame="1"/>
-        </w:rPr>
-        <w:t>.gz</w:t>
-      </w:r>
-    </w:p>
-    <w:p>
-      <w:pPr>
-        <w:rPr>
-          <w:rFonts w:ascii="Cambria" w:hAnsi="Cambria"/>
-        </w:rPr>
-      </w:pPr>
-      <w:r>
-        <w:rPr>
-          <w:rFonts w:ascii="Cambria" w:hAnsi="Cambria"/>
-        </w:rPr>
-        <w:t>This will create an image you can use to create a new SD card.</w:t>
-      </w:r>
-      <w:r>
-        <w:rPr>
-          <w:rFonts w:ascii="Cambria" w:hAnsi="Cambria"/>
-        </w:rPr>
-        <w:t xml:space="preserve"> This image can be restored on an SD card using again the </w:t>
-      </w:r>
-      <w:proofErr w:type="spellStart"/>
-      <w:r>
-        <w:rPr>
-          <w:rFonts w:ascii="Cambria" w:hAnsi="Cambria"/>
-        </w:rPr>
-        <w:t>dd</w:t>
-      </w:r>
-      <w:proofErr w:type="spellEnd"/>
-      <w:r>
-        <w:rPr>
-          <w:rFonts w:ascii="Cambria" w:hAnsi="Cambria"/>
-        </w:rPr>
-        <w:t xml:space="preserve"> command</w:t>
-      </w:r>
-      <w:r>
-        <w:rPr>
-          <w:rFonts w:ascii="Cambria" w:hAnsi="Cambria"/>
-        </w:rPr>
-        <w:t>:</w:t>
-      </w:r>
-      <w:r>
-        <w:rPr>
-          <w:rFonts w:ascii="Cambria" w:hAnsi="Cambria"/>
-        </w:rPr>
-        <w:br/>
-      </w:r>
-      <w:proofErr w:type="spellStart"/>
-      <w:r>
-        <w:rPr>
-          <w:rFonts w:ascii="Courier" w:eastAsia="Times New Roman" w:hAnsi="Courier" w:cs="Times New Roman"/>
-          <w:bCs/>
-          <w:color w:val="252525"/>
-          <w:sz w:val="18"/>
-          <w:szCs w:val="18"/>
-        </w:rPr>
-        <w:t>sudo</w:t>
-      </w:r>
-      <w:proofErr w:type="spellEnd"/>
-      <w:r>
-        <w:rPr>
-          <w:rFonts w:ascii="Courier" w:eastAsia="Times New Roman" w:hAnsi="Courier" w:cs="Times New Roman"/>
-          <w:bCs/>
-          <w:color w:val="252525"/>
-          <w:sz w:val="18"/>
-          <w:szCs w:val="18"/>
-        </w:rPr>
-        <w:t xml:space="preserve"> </w:t>
-      </w:r>
-      <w:proofErr w:type="spellStart"/>
-      <w:r>
-        <w:rPr>
-          <w:rFonts w:ascii="Courier" w:eastAsia="Times New Roman" w:hAnsi="Courier" w:cs="Times New Roman"/>
-          <w:bCs/>
-          <w:color w:val="252525"/>
-          <w:sz w:val="18"/>
-          <w:szCs w:val="18"/>
-        </w:rPr>
-        <w:t>dd</w:t>
-      </w:r>
-      <w:proofErr w:type="spellEnd"/>
-      <w:r>
-        <w:rPr>
-          <w:rFonts w:ascii="Courier" w:eastAsia="Times New Roman" w:hAnsi="Courier" w:cs="Times New Roman"/>
-          <w:bCs/>
-          <w:color w:val="252525"/>
-          <w:sz w:val="18"/>
-          <w:szCs w:val="18"/>
-        </w:rPr>
-        <w:t xml:space="preserve"> </w:t>
-      </w:r>
-      <w:proofErr w:type="spellStart"/>
-      <w:proofErr w:type="gramStart"/>
-      <w:r>
-        <w:rPr>
-          <w:rFonts w:ascii="Courier" w:eastAsia="Times New Roman" w:hAnsi="Courier" w:cs="Times New Roman"/>
-          <w:bCs/>
-          <w:color w:val="252525"/>
-          <w:sz w:val="18"/>
-          <w:szCs w:val="18"/>
-        </w:rPr>
-        <w:t>bs</w:t>
-      </w:r>
-      <w:proofErr w:type="spellEnd"/>
-      <w:proofErr w:type="gramEnd"/>
-      <w:r>
-        <w:rPr>
-          <w:rFonts w:ascii="Courier" w:eastAsia="Times New Roman" w:hAnsi="Courier" w:cs="Times New Roman"/>
-          <w:bCs/>
-          <w:color w:val="252525"/>
-          <w:sz w:val="18"/>
-          <w:szCs w:val="18"/>
-        </w:rPr>
-        <w:t>=1m</w:t>
-      </w:r>
-      <w:r>
-        <w:rPr>
-          <w:rFonts w:ascii="Courier" w:eastAsia="Times New Roman" w:hAnsi="Courier" w:cs="Times New Roman"/>
-          <w:bCs/>
-          <w:color w:val="252525"/>
-          <w:sz w:val="18"/>
-          <w:szCs w:val="18"/>
-        </w:rPr>
-        <w:t xml:space="preserve"> if</w:t>
-      </w:r>
-      <w:r>
-        <w:rPr>
-          <w:rFonts w:ascii="Courier" w:eastAsia="Times New Roman" w:hAnsi="Courier" w:cs="Times New Roman"/>
-          <w:bCs/>
-          <w:color w:val="252525"/>
-          <w:sz w:val="18"/>
-          <w:szCs w:val="18"/>
-        </w:rPr>
-        <w:t>=</w:t>
-      </w:r>
-      <w:r>
-        <w:rPr>
-          <w:rFonts w:ascii="Consolas" w:hAnsi="Consolas" w:cs="Menlo Regular"/>
-          <w:color w:val="000000"/>
-          <w:sz w:val="18"/>
-          <w:szCs w:val="18"/>
-        </w:rPr>
-        <w:t>/Users/</w:t>
-      </w:r>
-      <w:proofErr w:type="spellStart"/>
-      <w:r>
-        <w:rPr>
-          <w:rFonts w:ascii="Consolas" w:hAnsi="Consolas" w:cs="Menlo Regular"/>
-          <w:color w:val="000000"/>
-          <w:sz w:val="18"/>
-          <w:szCs w:val="18"/>
-        </w:rPr>
-        <w:t>fhict</w:t>
-      </w:r>
-      <w:proofErr w:type="spellEnd"/>
-      <w:r>
-        <w:rPr>
-          <w:rFonts w:ascii="Consolas" w:hAnsi="Consolas" w:cs="Menlo Regular"/>
-          <w:color w:val="000000"/>
-          <w:sz w:val="18"/>
-          <w:szCs w:val="18"/>
-        </w:rPr>
-        <w:t>/</w:t>
-      </w:r>
-      <w:proofErr w:type="spellStart"/>
-      <w:r>
-        <w:rPr>
-          <w:rFonts w:ascii="Consolas" w:hAnsi="Consolas" w:cs="Menlo Regular"/>
-          <w:color w:val="000000"/>
-          <w:sz w:val="18"/>
-          <w:szCs w:val="18"/>
-        </w:rPr>
-        <w:t>ReneB</w:t>
-      </w:r>
-      <w:proofErr w:type="spellEnd"/>
-      <w:r>
-        <w:rPr>
-          <w:rFonts w:ascii="Consolas" w:hAnsi="Consolas" w:cs="Menlo Regular"/>
-          <w:color w:val="000000"/>
-          <w:sz w:val="18"/>
-          <w:szCs w:val="18"/>
-        </w:rPr>
-        <w:t>/</w:t>
-      </w:r>
-      <w:proofErr w:type="spellStart"/>
-      <w:r>
-        <w:rPr>
-          <w:rFonts w:ascii="Consolas" w:hAnsi="Consolas" w:cs="Menlo Regular"/>
-          <w:color w:val="000000"/>
-          <w:sz w:val="18"/>
-          <w:szCs w:val="18"/>
-        </w:rPr>
-        <w:t>GitHub</w:t>
-      </w:r>
-      <w:proofErr w:type="spellEnd"/>
-      <w:r>
-        <w:rPr>
-          <w:rFonts w:ascii="Consolas" w:hAnsi="Consolas" w:cs="Menlo Regular"/>
-          <w:color w:val="000000"/>
-          <w:sz w:val="18"/>
-          <w:szCs w:val="18"/>
-        </w:rPr>
-        <w:t>/</w:t>
-      </w:r>
-      <w:proofErr w:type="spellStart"/>
-      <w:r>
-        <w:rPr>
-          <w:rFonts w:ascii="Consolas" w:hAnsi="Consolas" w:cs="Menlo Regular"/>
-          <w:color w:val="000000"/>
-          <w:sz w:val="18"/>
-          <w:szCs w:val="18"/>
-        </w:rPr>
-        <w:t>rbakx</w:t>
-      </w:r>
-      <w:proofErr w:type="spellEnd"/>
-      <w:r>
-        <w:rPr>
-          <w:rFonts w:ascii="Consolas" w:hAnsi="Consolas" w:cs="Menlo Regular"/>
-          <w:color w:val="000000"/>
-          <w:sz w:val="18"/>
-          <w:szCs w:val="18"/>
-        </w:rPr>
-        <w:t>/</w:t>
-      </w:r>
-      <w:r>
-        <w:t xml:space="preserve"> </w:t>
-      </w:r>
-      <w:proofErr w:type="spellStart"/>
-      <w:r>
-        <w:rPr>
-          <w:rFonts w:ascii="Consolas" w:hAnsi="Consolas" w:cs="Menlo Regular"/>
-          <w:color w:val="000000"/>
-          <w:sz w:val="18"/>
-          <w:szCs w:val="18"/>
-        </w:rPr>
-        <w:t>DFRobot_SDcardBackup_TooLargeForGithub</w:t>
-      </w:r>
-      <w:proofErr w:type="spellEnd"/>
-      <w:r>
-        <w:rPr>
-          <w:rFonts w:ascii="Consolas" w:hAnsi="Consolas" w:cs="Menlo Regular"/>
-          <w:color w:val="000000"/>
-          <w:sz w:val="18"/>
-          <w:szCs w:val="18"/>
-        </w:rPr>
-        <w:t>/</w:t>
-      </w:r>
-      <w:r>
-        <w:rPr>
-          <w:rStyle w:val="HTMLCode"/>
-          <w:rFonts w:ascii="Consolas" w:hAnsi="Consolas"/>
-          <w:color w:val="222222"/>
-          <w:sz w:val="18"/>
-          <w:szCs w:val="18"/>
-          <w:bdr w:val="none" w:sz="0" w:space="0" w:color="auto" w:frame="1"/>
-        </w:rPr>
-        <w:t>S</w:t>
-      </w:r>
-      <w:bookmarkStart w:id="0" w:name="_GoBack"/>
-      <w:bookmarkEnd w:id="0"/>
-      <w:r>
-        <w:rPr>
-          <w:rStyle w:val="HTMLCode"/>
-          <w:rFonts w:ascii="Consolas" w:hAnsi="Consolas"/>
-          <w:color w:val="222222"/>
-          <w:sz w:val="18"/>
-          <w:szCs w:val="18"/>
-          <w:bdr w:val="none" w:sz="0" w:space="0" w:color="auto" w:frame="1"/>
-        </w:rPr>
-        <w:t>DcardBackup20150124</w:t>
-      </w:r>
-      <w:r>
-        <w:rPr>
-          <w:rFonts w:ascii="Courier" w:eastAsia="Times New Roman" w:hAnsi="Courier" w:cs="Times New Roman"/>
-          <w:bCs/>
-          <w:color w:val="252525"/>
-          <w:sz w:val="18"/>
-          <w:szCs w:val="18"/>
-        </w:rPr>
-        <w:t>.img of=/</w:t>
-      </w:r>
-      <w:proofErr w:type="spellStart"/>
-      <w:r>
-        <w:rPr>
-          <w:rFonts w:ascii="Courier" w:eastAsia="Times New Roman" w:hAnsi="Courier" w:cs="Times New Roman"/>
-          <w:bCs/>
-          <w:color w:val="252525"/>
-          <w:sz w:val="18"/>
-          <w:szCs w:val="18"/>
-        </w:rPr>
-        <w:t>dev</w:t>
-      </w:r>
-      <w:proofErr w:type="spellEnd"/>
-      <w:r>
-        <w:rPr>
-          <w:rFonts w:ascii="Courier" w:eastAsia="Times New Roman" w:hAnsi="Courier" w:cs="Times New Roman"/>
-          <w:bCs/>
-          <w:color w:val="252525"/>
-          <w:sz w:val="18"/>
-          <w:szCs w:val="18"/>
-        </w:rPr>
-        <w:t>/rdisk</w:t>
-      </w:r>
-      <w:r>
-        <w:rPr>
-          <w:rFonts w:ascii="Courier" w:eastAsia="Times New Roman" w:hAnsi="Courier" w:cs="Times New Roman"/>
-          <w:bCs/>
-          <w:color w:val="252525"/>
-          <w:sz w:val="18"/>
-          <w:szCs w:val="18"/>
-        </w:rPr>
-        <w:t>1</w:t>
-      </w:r>
-    </w:p>
-    <w:p/>
     <w:sectPr>
       <w:pgSz w:w="11900" w:h="16840"/>
       <w:pgMar w:top="1440" w:right="1800" w:bottom="1440" w:left="1800" w:header="708" w:footer="708" w:gutter="0"/>

</xml_diff>

<commit_message>
Added web page and python script to do CGI
</commit_message>
<xml_diff>
--- a/DFRobot.docx
+++ b/DFRobot.docx
@@ -10,16 +10,11 @@
           <w:szCs w:val="32"/>
         </w:rPr>
       </w:pPr>
-      <w:proofErr w:type="spellStart"/>
       <w:r>
         <w:t>DF</w:t>
       </w:r>
       <w:r>
-        <w:t>Robot</w:t>
-      </w:r>
-      <w:proofErr w:type="spellEnd"/>
-      <w:r>
-        <w:t xml:space="preserve"> project</w:t>
+        <w:t>Robot project</w:t>
       </w:r>
     </w:p>
     <w:p>
@@ -54,23 +49,8 @@
         <w:rPr>
           <w:rFonts w:ascii="Cambria" w:hAnsi="Cambria"/>
         </w:rPr>
-        <w:t xml:space="preserve">To create an image of the Pi SD card the </w:t>
-      </w:r>
-      <w:proofErr w:type="spellStart"/>
-      <w:r>
-        <w:rPr>
-          <w:rFonts w:ascii="Cambria" w:hAnsi="Cambria"/>
-        </w:rPr>
-        <w:t>dd</w:t>
-      </w:r>
-      <w:proofErr w:type="spellEnd"/>
-      <w:r>
-        <w:rPr>
-          <w:rFonts w:ascii="Cambria" w:hAnsi="Cambria"/>
-        </w:rPr>
-        <w:t xml:space="preserve"> command can be used. Put the SD card in the Mac and identify the 8 GB SD card disk with ‘</w:t>
-      </w:r>
-      <w:proofErr w:type="spellStart"/>
+        <w:t>To create an image of the Pi SD card the dd command can be used. Put the SD card in the Mac and identify the 8 GB SD card disk with ‘</w:t>
+      </w:r>
       <w:r>
         <w:rPr>
           <w:rFonts w:ascii="Helvetica" w:eastAsia="Times New Roman" w:hAnsi="Helvetica" w:cs="Times New Roman"/>
@@ -79,9 +59,8 @@
           <w:szCs w:val="21"/>
           <w:shd w:val="clear" w:color="auto" w:fill="FFFFFF"/>
         </w:rPr>
-        <w:t>diskutil</w:t>
-      </w:r>
-      <w:proofErr w:type="spellEnd"/>
+        <w:t>diskutil lis</w:t>
+      </w:r>
       <w:r>
         <w:rPr>
           <w:rFonts w:ascii="Helvetica" w:eastAsia="Times New Roman" w:hAnsi="Helvetica" w:cs="Times New Roman"/>
@@ -90,93 +69,13 @@
           <w:szCs w:val="21"/>
           <w:shd w:val="clear" w:color="auto" w:fill="FFFFFF"/>
         </w:rPr>
-        <w:t xml:space="preserve"> lis</w:t>
-      </w:r>
-      <w:r>
-        <w:rPr>
-          <w:rFonts w:ascii="Helvetica" w:eastAsia="Times New Roman" w:hAnsi="Helvetica" w:cs="Times New Roman"/>
-          <w:color w:val="252525"/>
-          <w:sz w:val="21"/>
-          <w:szCs w:val="21"/>
-          <w:shd w:val="clear" w:color="auto" w:fill="FFFFFF"/>
-        </w:rPr>
         <w:t>t</w:t>
       </w:r>
       <w:r>
         <w:rPr>
           <w:rFonts w:ascii="Cambria" w:hAnsi="Cambria"/>
         </w:rPr>
-        <w:t xml:space="preserve">’. The Identifier will be something like ‘disk1’. Then in the </w:t>
-      </w:r>
-      <w:proofErr w:type="spellStart"/>
-      <w:r>
-        <w:rPr>
-          <w:rFonts w:ascii="Cambria" w:hAnsi="Cambria"/>
-        </w:rPr>
-        <w:t>dd</w:t>
-      </w:r>
-      <w:proofErr w:type="spellEnd"/>
-      <w:r>
-        <w:rPr>
-          <w:rFonts w:ascii="Cambria" w:hAnsi="Cambria"/>
-        </w:rPr>
-        <w:t xml:space="preserve"> command one can use /</w:t>
-      </w:r>
-      <w:proofErr w:type="spellStart"/>
-      <w:r>
-        <w:rPr>
-          <w:rFonts w:ascii="Cambria" w:hAnsi="Cambria"/>
-        </w:rPr>
-        <w:t>dev</w:t>
-      </w:r>
-      <w:proofErr w:type="spellEnd"/>
-      <w:r>
-        <w:rPr>
-          <w:rFonts w:ascii="Cambria" w:hAnsi="Cambria"/>
-        </w:rPr>
-        <w:t>/disk1 for the device or for higher speed the (</w:t>
-      </w:r>
-      <w:proofErr w:type="spellStart"/>
-      <w:r>
-        <w:rPr>
-          <w:rFonts w:ascii="Cambria" w:hAnsi="Cambria"/>
-        </w:rPr>
-        <w:t>unbuffered</w:t>
-      </w:r>
-      <w:proofErr w:type="spellEnd"/>
-      <w:r>
-        <w:rPr>
-          <w:rFonts w:ascii="Cambria" w:hAnsi="Cambria"/>
-        </w:rPr>
-        <w:t>) raw disk /</w:t>
-      </w:r>
-      <w:proofErr w:type="spellStart"/>
-      <w:r>
-        <w:rPr>
-          <w:rFonts w:ascii="Cambria" w:hAnsi="Cambria"/>
-        </w:rPr>
-        <w:t>dev</w:t>
-      </w:r>
-      <w:proofErr w:type="spellEnd"/>
-      <w:r>
-        <w:rPr>
-          <w:rFonts w:ascii="Cambria" w:hAnsi="Cambria"/>
-        </w:rPr>
-        <w:t xml:space="preserve">/rdisk1 which is ok when using the </w:t>
-      </w:r>
-      <w:proofErr w:type="spellStart"/>
-      <w:r>
-        <w:rPr>
-          <w:rFonts w:ascii="Cambria" w:hAnsi="Cambria"/>
-        </w:rPr>
-        <w:t>dd</w:t>
-      </w:r>
-      <w:proofErr w:type="spellEnd"/>
-      <w:r>
-        <w:rPr>
-          <w:rFonts w:ascii="Cambria" w:hAnsi="Cambria"/>
-        </w:rPr>
-        <w:t xml:space="preserve"> command.</w:t>
+        <w:t>’. The Identifier will be something like ‘disk1’. Then in the dd command one can use /dev/disk1 for the device or for higher speed the (unbuffered) raw disk /dev/rdisk1 which is ok when using the dd command.</w:t>
       </w:r>
     </w:p>
     <w:p>
@@ -195,8 +94,6 @@
           <w:szCs w:val="18"/>
         </w:rPr>
       </w:pPr>
-      <w:proofErr w:type="spellStart"/>
-      <w:proofErr w:type="gramStart"/>
       <w:r>
         <w:rPr>
           <w:rStyle w:val="HTMLCode"/>
@@ -206,10 +103,35 @@
           <w:szCs w:val="18"/>
           <w:bdr w:val="none" w:sz="0" w:space="0" w:color="auto" w:frame="1"/>
         </w:rPr>
-        <w:t>sudo</w:t>
-      </w:r>
-      <w:proofErr w:type="spellEnd"/>
-      <w:proofErr w:type="gramEnd"/>
+        <w:t>sudo dd if=/dev/rdisk1 of=</w:t>
+      </w:r>
+      <w:r>
+        <w:rPr>
+          <w:rFonts w:ascii="Consolas" w:hAnsi="Consolas" w:cs="Menlo Regular"/>
+          <w:color w:val="000000"/>
+          <w:sz w:val="18"/>
+          <w:szCs w:val="18"/>
+        </w:rPr>
+        <w:t>/Users/fhict/ReneB/GitHub/rbakx/</w:t>
+      </w:r>
+      <w:r>
+        <w:rPr>
+          <w:rFonts w:ascii="Consolas" w:hAnsi="Consolas" w:cs="Menlo Regular"/>
+          <w:color w:val="000000"/>
+          <w:sz w:val="18"/>
+          <w:szCs w:val="18"/>
+        </w:rPr>
+        <w:t>DFRobot_SDcardBackup_TooLargeForGithub</w:t>
+      </w:r>
+      <w:r>
+        <w:rPr>
+          <w:rFonts w:ascii="Consolas" w:hAnsi="Consolas" w:cs="Menlo Regular"/>
+          <w:color w:val="000000"/>
+          <w:sz w:val="18"/>
+          <w:szCs w:val="18"/>
+        </w:rPr>
+        <w:t>/</w:t>
+      </w:r>
       <w:r>
         <w:rPr>
           <w:rStyle w:val="HTMLCode"/>
@@ -219,9 +141,8 @@
           <w:szCs w:val="18"/>
           <w:bdr w:val="none" w:sz="0" w:space="0" w:color="auto" w:frame="1"/>
         </w:rPr>
-        <w:t xml:space="preserve"> </w:t>
-      </w:r>
-      <w:proofErr w:type="spellStart"/>
+        <w:t>SDcardBackup20150124</w:t>
+      </w:r>
       <w:r>
         <w:rPr>
           <w:rStyle w:val="HTMLCode"/>
@@ -231,143 +152,20 @@
           <w:szCs w:val="18"/>
           <w:bdr w:val="none" w:sz="0" w:space="0" w:color="auto" w:frame="1"/>
         </w:rPr>
-        <w:t>dd</w:t>
-      </w:r>
-      <w:proofErr w:type="spellEnd"/>
-      <w:r>
-        <w:rPr>
-          <w:rStyle w:val="HTMLCode"/>
-          <w:rFonts w:ascii="Consolas" w:hAnsi="Consolas"/>
-          <w:color w:val="222222"/>
-          <w:sz w:val="18"/>
-          <w:szCs w:val="18"/>
-          <w:bdr w:val="none" w:sz="0" w:space="0" w:color="auto" w:frame="1"/>
-        </w:rPr>
-        <w:t xml:space="preserve"> if=/</w:t>
-      </w:r>
-      <w:proofErr w:type="spellStart"/>
-      <w:r>
-        <w:rPr>
-          <w:rStyle w:val="HTMLCode"/>
-          <w:rFonts w:ascii="Consolas" w:hAnsi="Consolas"/>
-          <w:color w:val="222222"/>
-          <w:sz w:val="18"/>
-          <w:szCs w:val="18"/>
-          <w:bdr w:val="none" w:sz="0" w:space="0" w:color="auto" w:frame="1"/>
-        </w:rPr>
-        <w:t>dev</w:t>
-      </w:r>
-      <w:proofErr w:type="spellEnd"/>
-      <w:r>
-        <w:rPr>
-          <w:rStyle w:val="HTMLCode"/>
-          <w:rFonts w:ascii="Consolas" w:hAnsi="Consolas"/>
-          <w:color w:val="222222"/>
-          <w:sz w:val="18"/>
-          <w:szCs w:val="18"/>
-          <w:bdr w:val="none" w:sz="0" w:space="0" w:color="auto" w:frame="1"/>
-        </w:rPr>
-        <w:t>/rdisk1 of=</w:t>
-      </w:r>
-      <w:r>
-        <w:rPr>
-          <w:rFonts w:ascii="Consolas" w:hAnsi="Consolas" w:cs="Menlo Regular"/>
-          <w:color w:val="000000"/>
-          <w:sz w:val="18"/>
-          <w:szCs w:val="18"/>
-        </w:rPr>
-        <w:t>/Users/fhict/ReneB/GitHub/rbakx/</w:t>
-      </w:r>
-      <w:r>
-        <w:rPr>
-          <w:rFonts w:ascii="Consolas" w:hAnsi="Consolas" w:cs="Menlo Regular"/>
-          <w:color w:val="000000"/>
-          <w:sz w:val="18"/>
-          <w:szCs w:val="18"/>
-        </w:rPr>
-        <w:t>DFRobot_SDcardBackup_TooLargeForGithub</w:t>
-      </w:r>
-      <w:r>
-        <w:rPr>
-          <w:rFonts w:ascii="Consolas" w:hAnsi="Consolas" w:cs="Menlo Regular"/>
-          <w:color w:val="000000"/>
-          <w:sz w:val="18"/>
-          <w:szCs w:val="18"/>
-        </w:rPr>
-        <w:t>/</w:t>
-      </w:r>
-      <w:r>
-        <w:rPr>
-          <w:rStyle w:val="HTMLCode"/>
-          <w:rFonts w:ascii="Consolas" w:hAnsi="Consolas"/>
-          <w:color w:val="222222"/>
-          <w:sz w:val="18"/>
-          <w:szCs w:val="18"/>
-          <w:bdr w:val="none" w:sz="0" w:space="0" w:color="auto" w:frame="1"/>
-        </w:rPr>
-        <w:t>SDcardBackup20150124</w:t>
-      </w:r>
-      <w:r>
-        <w:rPr>
-          <w:rStyle w:val="HTMLCode"/>
-          <w:rFonts w:ascii="Consolas" w:hAnsi="Consolas"/>
-          <w:color w:val="222222"/>
-          <w:sz w:val="18"/>
-          <w:szCs w:val="18"/>
-          <w:bdr w:val="none" w:sz="0" w:space="0" w:color="auto" w:frame="1"/>
-        </w:rPr>
-        <w:t xml:space="preserve">.img </w:t>
-      </w:r>
-      <w:proofErr w:type="spellStart"/>
-      <w:r>
-        <w:rPr>
-          <w:rStyle w:val="HTMLCode"/>
-          <w:rFonts w:ascii="Consolas" w:hAnsi="Consolas"/>
-          <w:color w:val="222222"/>
-          <w:sz w:val="18"/>
-          <w:szCs w:val="18"/>
-          <w:bdr w:val="none" w:sz="0" w:space="0" w:color="auto" w:frame="1"/>
-        </w:rPr>
-        <w:t>bs</w:t>
-      </w:r>
-      <w:proofErr w:type="spellEnd"/>
-      <w:r>
-        <w:rPr>
-          <w:rStyle w:val="HTMLCode"/>
-          <w:rFonts w:ascii="Consolas" w:hAnsi="Consolas"/>
-          <w:color w:val="222222"/>
-          <w:sz w:val="18"/>
-          <w:szCs w:val="18"/>
-          <w:bdr w:val="none" w:sz="0" w:space="0" w:color="auto" w:frame="1"/>
-        </w:rPr>
-        <w:t>=1m</w:t>
-      </w:r>
-    </w:p>
-    <w:p>
-      <w:pPr>
-        <w:rPr>
-          <w:rFonts w:ascii="Cambria" w:hAnsi="Cambria"/>
-        </w:rPr>
-      </w:pPr>
-      <w:r>
-        <w:rPr>
-          <w:rFonts w:ascii="Cambria" w:hAnsi="Cambria"/>
-        </w:rPr>
-        <w:t xml:space="preserve"> </w:t>
-      </w:r>
-      <w:proofErr w:type="gramStart"/>
-      <w:r>
-        <w:rPr>
-          <w:rFonts w:ascii="Cambria" w:hAnsi="Cambria"/>
-        </w:rPr>
-        <w:t>or</w:t>
-      </w:r>
-      <w:proofErr w:type="gramEnd"/>
-      <w:r>
-        <w:rPr>
-          <w:rFonts w:ascii="Cambria" w:hAnsi="Cambria"/>
-        </w:rPr>
-        <w:t xml:space="preserve"> to save space:</w:t>
+        <w:t>.img bs=1m</w:t>
+      </w:r>
+    </w:p>
+    <w:p>
+      <w:pPr>
+        <w:rPr>
+          <w:rFonts w:ascii="Cambria" w:hAnsi="Cambria"/>
+        </w:rPr>
+      </w:pPr>
+      <w:r>
+        <w:rPr>
+          <w:rFonts w:ascii="Cambria" w:hAnsi="Cambria"/>
+        </w:rPr>
+        <w:t xml:space="preserve"> or to save space:</w:t>
       </w:r>
     </w:p>
     <w:p>
@@ -386,8 +184,6 @@
           <w:szCs w:val="18"/>
         </w:rPr>
       </w:pPr>
-      <w:proofErr w:type="spellStart"/>
-      <w:proofErr w:type="gramStart"/>
       <w:r>
         <w:rPr>
           <w:rStyle w:val="HTMLCode"/>
@@ -397,10 +193,8 @@
           <w:szCs w:val="18"/>
           <w:bdr w:val="none" w:sz="0" w:space="0" w:color="auto" w:frame="1"/>
         </w:rPr>
-        <w:t>sudo</w:t>
-      </w:r>
-      <w:proofErr w:type="spellEnd"/>
-      <w:proofErr w:type="gramEnd"/>
+        <w:t>sudo dd if=/dev/rdisk1 bs=1m</w:t>
+      </w:r>
       <w:r>
         <w:rPr>
           <w:rStyle w:val="HTMLCode"/>
@@ -410,9 +204,35 @@
           <w:szCs w:val="18"/>
           <w:bdr w:val="none" w:sz="0" w:space="0" w:color="auto" w:frame="1"/>
         </w:rPr>
-        <w:t xml:space="preserve"> </w:t>
-      </w:r>
-      <w:proofErr w:type="spellStart"/>
+        <w:t xml:space="preserve"> | gzip &gt; </w:t>
+      </w:r>
+      <w:r>
+        <w:rPr>
+          <w:rFonts w:ascii="Consolas" w:hAnsi="Consolas" w:cs="Menlo Regular"/>
+          <w:color w:val="000000"/>
+          <w:sz w:val="18"/>
+          <w:szCs w:val="18"/>
+        </w:rPr>
+        <w:t>/Users/fhict/ReneB/GitHub/rbakx/</w:t>
+      </w:r>
+      <w:r>
+        <w:rPr>
+          <w:rFonts w:ascii="Consolas" w:hAnsi="Consolas" w:cs="Menlo Regular"/>
+          <w:color w:val="000000"/>
+          <w:sz w:val="18"/>
+          <w:szCs w:val="18"/>
+        </w:rPr>
+        <w:t>DFRobot_SDcardBackup_TooLargeForGithub</w:t>
+      </w:r>
+      <w:r>
+        <w:rPr>
+          <w:rFonts w:ascii="Consolas" w:hAnsi="Consolas" w:cs="Menlo Regular"/>
+          <w:color w:val="000000"/>
+          <w:sz w:val="18"/>
+          <w:szCs w:val="18"/>
+        </w:rPr>
+        <w:t>/</w:t>
+      </w:r>
       <w:r>
         <w:rPr>
           <w:rStyle w:val="HTMLCode"/>
@@ -422,9 +242,8 @@
           <w:szCs w:val="18"/>
           <w:bdr w:val="none" w:sz="0" w:space="0" w:color="auto" w:frame="1"/>
         </w:rPr>
-        <w:t>dd</w:t>
-      </w:r>
-      <w:proofErr w:type="spellEnd"/>
+        <w:t>SDcardBackup20150124</w:t>
+      </w:r>
       <w:r>
         <w:rPr>
           <w:rStyle w:val="HTMLCode"/>
@@ -434,9 +253,87 @@
           <w:szCs w:val="18"/>
           <w:bdr w:val="none" w:sz="0" w:space="0" w:color="auto" w:frame="1"/>
         </w:rPr>
-        <w:t xml:space="preserve"> if=/</w:t>
-      </w:r>
-      <w:proofErr w:type="spellStart"/>
+        <w:t>.gz</w:t>
+      </w:r>
+    </w:p>
+    <w:p>
+      <w:pPr>
+        <w:rPr>
+          <w:rFonts w:ascii="Cambria" w:hAnsi="Cambria"/>
+        </w:rPr>
+      </w:pPr>
+      <w:r>
+        <w:rPr>
+          <w:rFonts w:ascii="Cambria" w:hAnsi="Cambria"/>
+        </w:rPr>
+        <w:t>This will create an image you can use to create a new SD card. This image can be restored on an SD card using again the dd command:</w:t>
+      </w:r>
+      <w:r>
+        <w:rPr>
+          <w:rFonts w:ascii="Cambria" w:hAnsi="Cambria"/>
+        </w:rPr>
+        <w:br/>
+      </w:r>
+      <w:r>
+        <w:rPr>
+          <w:rFonts w:ascii="Courier" w:eastAsia="Times New Roman" w:hAnsi="Courier" w:cs="Times New Roman"/>
+          <w:bCs/>
+          <w:color w:val="252525"/>
+          <w:sz w:val="18"/>
+          <w:szCs w:val="18"/>
+        </w:rPr>
+        <w:t>sudo dd bs=1m</w:t>
+      </w:r>
+      <w:r>
+        <w:rPr>
+          <w:rFonts w:ascii="Courier" w:eastAsia="Times New Roman" w:hAnsi="Courier" w:cs="Times New Roman"/>
+          <w:bCs/>
+          <w:color w:val="252525"/>
+          <w:sz w:val="18"/>
+          <w:szCs w:val="18"/>
+        </w:rPr>
+        <w:t xml:space="preserve"> if</w:t>
+      </w:r>
+      <w:r>
+        <w:rPr>
+          <w:rFonts w:ascii="Courier" w:eastAsia="Times New Roman" w:hAnsi="Courier" w:cs="Times New Roman"/>
+          <w:bCs/>
+          <w:color w:val="252525"/>
+          <w:sz w:val="18"/>
+          <w:szCs w:val="18"/>
+        </w:rPr>
+        <w:t>=</w:t>
+      </w:r>
+      <w:r>
+        <w:rPr>
+          <w:rFonts w:ascii="Consolas" w:hAnsi="Consolas" w:cs="Menlo Regular"/>
+          <w:color w:val="000000"/>
+          <w:sz w:val="18"/>
+          <w:szCs w:val="18"/>
+        </w:rPr>
+        <w:t>/Users/fhict/ReneB/GitHub/rbakx/</w:t>
+      </w:r>
+      <w:r>
+        <w:t xml:space="preserve"> </w:t>
+      </w:r>
+      <w:r>
+        <w:rPr>
+          <w:rFonts w:ascii="Consolas" w:hAnsi="Consolas" w:cs="Menlo Regular"/>
+          <w:color w:val="000000"/>
+          <w:sz w:val="18"/>
+          <w:szCs w:val="18"/>
+        </w:rPr>
+        <w:t>DFRobot_SDcardBackup_TooLargeForGithub</w:t>
+      </w:r>
+      <w:r>
+        <w:rPr>
+          <w:rFonts w:ascii="Consolas" w:hAnsi="Consolas" w:cs="Menlo Regular"/>
+          <w:color w:val="000000"/>
+          <w:sz w:val="18"/>
+          <w:szCs w:val="18"/>
+        </w:rPr>
+        <w:t>/</w:t>
+      </w:r>
       <w:r>
         <w:rPr>
           <w:rStyle w:val="HTMLCode"/>
@@ -446,162 +343,8 @@
           <w:szCs w:val="18"/>
           <w:bdr w:val="none" w:sz="0" w:space="0" w:color="auto" w:frame="1"/>
         </w:rPr>
-        <w:t>dev</w:t>
-      </w:r>
-      <w:proofErr w:type="spellEnd"/>
-      <w:r>
-        <w:rPr>
-          <w:rStyle w:val="HTMLCode"/>
-          <w:rFonts w:ascii="Consolas" w:hAnsi="Consolas"/>
-          <w:color w:val="222222"/>
-          <w:sz w:val="18"/>
-          <w:szCs w:val="18"/>
-          <w:bdr w:val="none" w:sz="0" w:space="0" w:color="auto" w:frame="1"/>
-        </w:rPr>
-        <w:t xml:space="preserve">/rdisk1 </w:t>
-      </w:r>
-      <w:proofErr w:type="spellStart"/>
-      <w:r>
-        <w:rPr>
-          <w:rStyle w:val="HTMLCode"/>
-          <w:rFonts w:ascii="Consolas" w:hAnsi="Consolas"/>
-          <w:color w:val="222222"/>
-          <w:sz w:val="18"/>
-          <w:szCs w:val="18"/>
-          <w:bdr w:val="none" w:sz="0" w:space="0" w:color="auto" w:frame="1"/>
-        </w:rPr>
-        <w:t>bs</w:t>
-      </w:r>
-      <w:proofErr w:type="spellEnd"/>
-      <w:r>
-        <w:rPr>
-          <w:rStyle w:val="HTMLCode"/>
-          <w:rFonts w:ascii="Consolas" w:hAnsi="Consolas"/>
-          <w:color w:val="222222"/>
-          <w:sz w:val="18"/>
-          <w:szCs w:val="18"/>
-          <w:bdr w:val="none" w:sz="0" w:space="0" w:color="auto" w:frame="1"/>
-        </w:rPr>
-        <w:t>=1m</w:t>
-      </w:r>
-      <w:r>
-        <w:rPr>
-          <w:rStyle w:val="HTMLCode"/>
-          <w:rFonts w:ascii="Consolas" w:hAnsi="Consolas"/>
-          <w:color w:val="222222"/>
-          <w:sz w:val="18"/>
-          <w:szCs w:val="18"/>
-          <w:bdr w:val="none" w:sz="0" w:space="0" w:color="auto" w:frame="1"/>
-        </w:rPr>
-        <w:t xml:space="preserve"> | </w:t>
-      </w:r>
-      <w:proofErr w:type="spellStart"/>
-      <w:r>
-        <w:rPr>
-          <w:rStyle w:val="HTMLCode"/>
-          <w:rFonts w:ascii="Consolas" w:hAnsi="Consolas"/>
-          <w:color w:val="222222"/>
-          <w:sz w:val="18"/>
-          <w:szCs w:val="18"/>
-          <w:bdr w:val="none" w:sz="0" w:space="0" w:color="auto" w:frame="1"/>
-        </w:rPr>
-        <w:t>gzip</w:t>
-      </w:r>
-      <w:proofErr w:type="spellEnd"/>
-      <w:r>
-        <w:rPr>
-          <w:rStyle w:val="HTMLCode"/>
-          <w:rFonts w:ascii="Consolas" w:hAnsi="Consolas"/>
-          <w:color w:val="222222"/>
-          <w:sz w:val="18"/>
-          <w:szCs w:val="18"/>
-          <w:bdr w:val="none" w:sz="0" w:space="0" w:color="auto" w:frame="1"/>
-        </w:rPr>
-        <w:t xml:space="preserve"> &gt; </w:t>
-      </w:r>
-      <w:r>
-        <w:rPr>
-          <w:rFonts w:ascii="Consolas" w:hAnsi="Consolas" w:cs="Menlo Regular"/>
-          <w:color w:val="000000"/>
-          <w:sz w:val="18"/>
-          <w:szCs w:val="18"/>
-        </w:rPr>
-        <w:t>/Users/fhict/ReneB/GitHub/rbakx/</w:t>
-      </w:r>
-      <w:r>
-        <w:rPr>
-          <w:rFonts w:ascii="Consolas" w:hAnsi="Consolas" w:cs="Menlo Regular"/>
-          <w:color w:val="000000"/>
-          <w:sz w:val="18"/>
-          <w:szCs w:val="18"/>
-        </w:rPr>
-        <w:t>DFRobot_SDcardBackup_TooLargeForGithub</w:t>
-      </w:r>
-      <w:r>
-        <w:rPr>
-          <w:rFonts w:ascii="Consolas" w:hAnsi="Consolas" w:cs="Menlo Regular"/>
-          <w:color w:val="000000"/>
-          <w:sz w:val="18"/>
-          <w:szCs w:val="18"/>
-        </w:rPr>
-        <w:t>/</w:t>
-      </w:r>
-      <w:r>
-        <w:rPr>
-          <w:rStyle w:val="HTMLCode"/>
-          <w:rFonts w:ascii="Consolas" w:hAnsi="Consolas"/>
-          <w:color w:val="222222"/>
-          <w:sz w:val="18"/>
-          <w:szCs w:val="18"/>
-          <w:bdr w:val="none" w:sz="0" w:space="0" w:color="auto" w:frame="1"/>
-        </w:rPr>
         <w:t>SDcardBackup20150124</w:t>
       </w:r>
-      <w:r>
-        <w:rPr>
-          <w:rStyle w:val="HTMLCode"/>
-          <w:rFonts w:ascii="Consolas" w:hAnsi="Consolas"/>
-          <w:color w:val="222222"/>
-          <w:sz w:val="18"/>
-          <w:szCs w:val="18"/>
-          <w:bdr w:val="none" w:sz="0" w:space="0" w:color="auto" w:frame="1"/>
-        </w:rPr>
-        <w:t>.gz</w:t>
-      </w:r>
-    </w:p>
-    <w:p>
-      <w:pPr>
-        <w:rPr>
-          <w:rFonts w:ascii="Cambria" w:hAnsi="Cambria"/>
-        </w:rPr>
-      </w:pPr>
-      <w:r>
-        <w:rPr>
-          <w:rFonts w:ascii="Cambria" w:hAnsi="Cambria"/>
-        </w:rPr>
-        <w:t xml:space="preserve">This will create an image you can use to create a new SD card. This image can be restored on an SD card using again the </w:t>
-      </w:r>
-      <w:proofErr w:type="spellStart"/>
-      <w:r>
-        <w:rPr>
-          <w:rFonts w:ascii="Cambria" w:hAnsi="Cambria"/>
-        </w:rPr>
-        <w:t>dd</w:t>
-      </w:r>
-      <w:proofErr w:type="spellEnd"/>
-      <w:r>
-        <w:rPr>
-          <w:rFonts w:ascii="Cambria" w:hAnsi="Cambria"/>
-        </w:rPr>
-        <w:t xml:space="preserve"> command:</w:t>
-      </w:r>
-      <w:r>
-        <w:rPr>
-          <w:rFonts w:ascii="Cambria" w:hAnsi="Cambria"/>
-        </w:rPr>
-        <w:br/>
-      </w:r>
-      <w:proofErr w:type="spellStart"/>
       <w:r>
         <w:rPr>
           <w:rFonts w:ascii="Courier" w:eastAsia="Times New Roman" w:hAnsi="Courier" w:cs="Times New Roman"/>
@@ -610,9 +353,8 @@
           <w:sz w:val="18"/>
           <w:szCs w:val="18"/>
         </w:rPr>
-        <w:t>sudo</w:t>
-      </w:r>
-      <w:proofErr w:type="spellEnd"/>
+        <w:t>.img of=/dev/rdisk</w:t>
+      </w:r>
       <w:r>
         <w:rPr>
           <w:rFonts w:ascii="Courier" w:eastAsia="Times New Roman" w:hAnsi="Courier" w:cs="Times New Roman"/>
@@ -621,237 +363,6 @@
           <w:sz w:val="18"/>
           <w:szCs w:val="18"/>
         </w:rPr>
-        <w:t xml:space="preserve"> </w:t>
-      </w:r>
-      <w:proofErr w:type="spellStart"/>
-      <w:r>
-        <w:rPr>
-          <w:rFonts w:ascii="Courier" w:eastAsia="Times New Roman" w:hAnsi="Courier" w:cs="Times New Roman"/>
-          <w:bCs/>
-          <w:color w:val="252525"/>
-          <w:sz w:val="18"/>
-          <w:szCs w:val="18"/>
-        </w:rPr>
-        <w:t>dd</w:t>
-      </w:r>
-      <w:proofErr w:type="spellEnd"/>
-      <w:r>
-        <w:rPr>
-          <w:rFonts w:ascii="Courier" w:eastAsia="Times New Roman" w:hAnsi="Courier" w:cs="Times New Roman"/>
-          <w:bCs/>
-          <w:color w:val="252525"/>
-          <w:sz w:val="18"/>
-          <w:szCs w:val="18"/>
-        </w:rPr>
-        <w:t xml:space="preserve"> </w:t>
-      </w:r>
-      <w:proofErr w:type="spellStart"/>
-      <w:proofErr w:type="gramStart"/>
-      <w:r>
-        <w:rPr>
-          <w:rFonts w:ascii="Courier" w:eastAsia="Times New Roman" w:hAnsi="Courier" w:cs="Times New Roman"/>
-          <w:bCs/>
-          <w:color w:val="252525"/>
-          <w:sz w:val="18"/>
-          <w:szCs w:val="18"/>
-        </w:rPr>
-        <w:t>bs</w:t>
-      </w:r>
-      <w:proofErr w:type="spellEnd"/>
-      <w:proofErr w:type="gramEnd"/>
-      <w:r>
-        <w:rPr>
-          <w:rFonts w:ascii="Courier" w:eastAsia="Times New Roman" w:hAnsi="Courier" w:cs="Times New Roman"/>
-          <w:bCs/>
-          <w:color w:val="252525"/>
-          <w:sz w:val="18"/>
-          <w:szCs w:val="18"/>
-        </w:rPr>
-        <w:t>=1m</w:t>
-      </w:r>
-      <w:r>
-        <w:rPr>
-          <w:rFonts w:ascii="Courier" w:eastAsia="Times New Roman" w:hAnsi="Courier" w:cs="Times New Roman"/>
-          <w:bCs/>
-          <w:color w:val="252525"/>
-          <w:sz w:val="18"/>
-          <w:szCs w:val="18"/>
-        </w:rPr>
-        <w:t xml:space="preserve"> if</w:t>
-      </w:r>
-      <w:r>
-        <w:rPr>
-          <w:rFonts w:ascii="Courier" w:eastAsia="Times New Roman" w:hAnsi="Courier" w:cs="Times New Roman"/>
-          <w:bCs/>
-          <w:color w:val="252525"/>
-          <w:sz w:val="18"/>
-          <w:szCs w:val="18"/>
-        </w:rPr>
-        <w:t>=</w:t>
-      </w:r>
-      <w:r>
-        <w:rPr>
-          <w:rFonts w:ascii="Consolas" w:hAnsi="Consolas" w:cs="Menlo Regular"/>
-          <w:color w:val="000000"/>
-          <w:sz w:val="18"/>
-          <w:szCs w:val="18"/>
-        </w:rPr>
-        <w:t>/Users/</w:t>
-      </w:r>
-      <w:proofErr w:type="spellStart"/>
-      <w:r>
-        <w:rPr>
-          <w:rFonts w:ascii="Consolas" w:hAnsi="Consolas" w:cs="Menlo Regular"/>
-          <w:color w:val="000000"/>
-          <w:sz w:val="18"/>
-          <w:szCs w:val="18"/>
-        </w:rPr>
-        <w:t>fhict</w:t>
-      </w:r>
-      <w:proofErr w:type="spellEnd"/>
-      <w:r>
-        <w:rPr>
-          <w:rFonts w:ascii="Consolas" w:hAnsi="Consolas" w:cs="Menlo Regular"/>
-          <w:color w:val="000000"/>
-          <w:sz w:val="18"/>
-          <w:szCs w:val="18"/>
-        </w:rPr>
-        <w:t>/</w:t>
-      </w:r>
-      <w:proofErr w:type="spellStart"/>
-      <w:r>
-        <w:rPr>
-          <w:rFonts w:ascii="Consolas" w:hAnsi="Consolas" w:cs="Menlo Regular"/>
-          <w:color w:val="000000"/>
-          <w:sz w:val="18"/>
-          <w:szCs w:val="18"/>
-        </w:rPr>
-        <w:t>ReneB</w:t>
-      </w:r>
-      <w:proofErr w:type="spellEnd"/>
-      <w:r>
-        <w:rPr>
-          <w:rFonts w:ascii="Consolas" w:hAnsi="Consolas" w:cs="Menlo Regular"/>
-          <w:color w:val="000000"/>
-          <w:sz w:val="18"/>
-          <w:szCs w:val="18"/>
-        </w:rPr>
-        <w:t>/</w:t>
-      </w:r>
-      <w:proofErr w:type="spellStart"/>
-      <w:r>
-        <w:rPr>
-          <w:rFonts w:ascii="Consolas" w:hAnsi="Consolas" w:cs="Menlo Regular"/>
-          <w:color w:val="000000"/>
-          <w:sz w:val="18"/>
-          <w:szCs w:val="18"/>
-        </w:rPr>
-        <w:t>GitHub</w:t>
-      </w:r>
-      <w:proofErr w:type="spellEnd"/>
-      <w:r>
-        <w:rPr>
-          <w:rFonts w:ascii="Consolas" w:hAnsi="Consolas" w:cs="Menlo Regular"/>
-          <w:color w:val="000000"/>
-          <w:sz w:val="18"/>
-          <w:szCs w:val="18"/>
-        </w:rPr>
-        <w:t>/</w:t>
-      </w:r>
-      <w:proofErr w:type="spellStart"/>
-      <w:r>
-        <w:rPr>
-          <w:rFonts w:ascii="Consolas" w:hAnsi="Consolas" w:cs="Menlo Regular"/>
-          <w:color w:val="000000"/>
-          <w:sz w:val="18"/>
-          <w:szCs w:val="18"/>
-        </w:rPr>
-        <w:t>rbakx</w:t>
-      </w:r>
-      <w:proofErr w:type="spellEnd"/>
-      <w:r>
-        <w:rPr>
-          <w:rFonts w:ascii="Consolas" w:hAnsi="Consolas" w:cs="Menlo Regular"/>
-          <w:color w:val="000000"/>
-          <w:sz w:val="18"/>
-          <w:szCs w:val="18"/>
-        </w:rPr>
-        <w:t>/</w:t>
-      </w:r>
-      <w:r>
-        <w:t xml:space="preserve"> </w:t>
-      </w:r>
-      <w:proofErr w:type="spellStart"/>
-      <w:r>
-        <w:rPr>
-          <w:rFonts w:ascii="Consolas" w:hAnsi="Consolas" w:cs="Menlo Regular"/>
-          <w:color w:val="000000"/>
-          <w:sz w:val="18"/>
-          <w:szCs w:val="18"/>
-        </w:rPr>
-        <w:t>DFRobot_SDcardBackup_TooLargeForGithub</w:t>
-      </w:r>
-      <w:proofErr w:type="spellEnd"/>
-      <w:r>
-        <w:rPr>
-          <w:rFonts w:ascii="Consolas" w:hAnsi="Consolas" w:cs="Menlo Regular"/>
-          <w:color w:val="000000"/>
-          <w:sz w:val="18"/>
-          <w:szCs w:val="18"/>
-        </w:rPr>
-        <w:t>/</w:t>
-      </w:r>
-      <w:r>
-        <w:rPr>
-          <w:rStyle w:val="HTMLCode"/>
-          <w:rFonts w:ascii="Consolas" w:hAnsi="Consolas"/>
-          <w:color w:val="222222"/>
-          <w:sz w:val="18"/>
-          <w:szCs w:val="18"/>
-          <w:bdr w:val="none" w:sz="0" w:space="0" w:color="auto" w:frame="1"/>
-        </w:rPr>
-        <w:t>SDcardBackup20150124</w:t>
-      </w:r>
-      <w:r>
-        <w:rPr>
-          <w:rFonts w:ascii="Courier" w:eastAsia="Times New Roman" w:hAnsi="Courier" w:cs="Times New Roman"/>
-          <w:bCs/>
-          <w:color w:val="252525"/>
-          <w:sz w:val="18"/>
-          <w:szCs w:val="18"/>
-        </w:rPr>
-        <w:t>.img of=/</w:t>
-      </w:r>
-      <w:proofErr w:type="spellStart"/>
-      <w:r>
-        <w:rPr>
-          <w:rFonts w:ascii="Courier" w:eastAsia="Times New Roman" w:hAnsi="Courier" w:cs="Times New Roman"/>
-          <w:bCs/>
-          <w:color w:val="252525"/>
-          <w:sz w:val="18"/>
-          <w:szCs w:val="18"/>
-        </w:rPr>
-        <w:t>dev</w:t>
-      </w:r>
-      <w:proofErr w:type="spellEnd"/>
-      <w:r>
-        <w:rPr>
-          <w:rFonts w:ascii="Courier" w:eastAsia="Times New Roman" w:hAnsi="Courier" w:cs="Times New Roman"/>
-          <w:bCs/>
-          <w:color w:val="252525"/>
-          <w:sz w:val="18"/>
-          <w:szCs w:val="18"/>
-        </w:rPr>
-        <w:t>/rdisk</w:t>
-      </w:r>
-      <w:r>
-        <w:rPr>
-          <w:rFonts w:ascii="Courier" w:eastAsia="Times New Roman" w:hAnsi="Courier" w:cs="Times New Roman"/>
-          <w:bCs/>
-          <w:color w:val="252525"/>
-          <w:sz w:val="18"/>
-          <w:szCs w:val="18"/>
-        </w:rPr>
         <w:t>1</w:t>
       </w:r>
     </w:p>
@@ -867,40 +378,18 @@
         <w:rPr>
           <w:rStyle w:val="Heading2Char"/>
         </w:rPr>
-        <w:t xml:space="preserve">Connecting the Raspberry Pi to the </w:t>
-      </w:r>
-      <w:proofErr w:type="spellStart"/>
+        <w:t>Connecting the Raspberry Pi to the Macbook</w:t>
+      </w:r>
       <w:r>
         <w:rPr>
           <w:rStyle w:val="Heading2Char"/>
         </w:rPr>
-        <w:t>Macbook</w:t>
-      </w:r>
-      <w:proofErr w:type="spellEnd"/>
+        <w:t xml:space="preserve"> via the ethernet cable</w:t>
+      </w:r>
       <w:r>
         <w:rPr>
           <w:rStyle w:val="Heading2Char"/>
         </w:rPr>
-        <w:t xml:space="preserve"> via the </w:t>
-      </w:r>
-      <w:proofErr w:type="spellStart"/>
-      <w:r>
-        <w:rPr>
-          <w:rStyle w:val="Heading2Char"/>
-        </w:rPr>
-        <w:t>ethernet</w:t>
-      </w:r>
-      <w:proofErr w:type="spellEnd"/>
-      <w:r>
-        <w:rPr>
-          <w:rStyle w:val="Heading2Char"/>
-        </w:rPr>
-        <w:t xml:space="preserve"> cable</w:t>
-      </w:r>
-      <w:r>
-        <w:rPr>
-          <w:rStyle w:val="Heading2Char"/>
-        </w:rPr>
         <w:t>:</w:t>
       </w:r>
       <w:r>
@@ -920,77 +409,7 @@
         <w:rPr>
           <w:rFonts w:ascii="Cambria" w:hAnsi="Cambria"/>
         </w:rPr>
-        <w:t xml:space="preserve">want to connect the Pi to the </w:t>
-      </w:r>
-      <w:proofErr w:type="spellStart"/>
-      <w:r>
-        <w:rPr>
-          <w:rFonts w:ascii="Cambria" w:hAnsi="Cambria"/>
-        </w:rPr>
-        <w:t>Macbook</w:t>
-      </w:r>
-      <w:proofErr w:type="spellEnd"/>
-      <w:r>
-        <w:rPr>
-          <w:rFonts w:ascii="Cambria" w:hAnsi="Cambria"/>
-        </w:rPr>
-        <w:t xml:space="preserve"> through the Ethernet cable so we can control the Pi with the keyboard / screen of the </w:t>
-      </w:r>
-      <w:proofErr w:type="spellStart"/>
-      <w:r>
-        <w:rPr>
-          <w:rFonts w:ascii="Cambria" w:hAnsi="Cambria"/>
-        </w:rPr>
-        <w:t>Macbook</w:t>
-      </w:r>
-      <w:proofErr w:type="spellEnd"/>
-      <w:r>
-        <w:rPr>
-          <w:rFonts w:ascii="Cambria" w:hAnsi="Cambria"/>
-        </w:rPr>
-        <w:t xml:space="preserve"> and also provide </w:t>
-      </w:r>
-      <w:proofErr w:type="gramStart"/>
-      <w:r>
-        <w:rPr>
-          <w:rFonts w:ascii="Cambria" w:hAnsi="Cambria"/>
-        </w:rPr>
-        <w:t>internet</w:t>
-      </w:r>
-      <w:proofErr w:type="gramEnd"/>
-      <w:r>
-        <w:rPr>
-          <w:rFonts w:ascii="Cambria" w:hAnsi="Cambria"/>
-        </w:rPr>
-        <w:t xml:space="preserve"> access to the Pi. The latter is done by enabling </w:t>
-      </w:r>
-      <w:proofErr w:type="gramStart"/>
-      <w:r>
-        <w:rPr>
-          <w:rFonts w:ascii="Cambria" w:hAnsi="Cambria"/>
-        </w:rPr>
-        <w:t>internet</w:t>
-      </w:r>
-      <w:proofErr w:type="gramEnd"/>
-      <w:r>
-        <w:rPr>
-          <w:rFonts w:ascii="Cambria" w:hAnsi="Cambria"/>
-        </w:rPr>
-        <w:t xml:space="preserve"> sharing on the </w:t>
-      </w:r>
-      <w:proofErr w:type="spellStart"/>
-      <w:r>
-        <w:rPr>
-          <w:rFonts w:ascii="Cambria" w:hAnsi="Cambria"/>
-        </w:rPr>
-        <w:t>Macbook</w:t>
-      </w:r>
-      <w:proofErr w:type="spellEnd"/>
-      <w:r>
-        <w:rPr>
-          <w:rFonts w:ascii="Cambria" w:hAnsi="Cambria"/>
-        </w:rPr>
-        <w:t>.</w:t>
+        <w:t>want to connect the Pi to the Macbook through the Ethernet cable so we can control the Pi with the keyboard / screen of the Macbook and also provide internet access to the Pi. The latter is done by enabling internet sharing on the Macbook.</w:t>
       </w:r>
     </w:p>
     <w:p>
@@ -1020,41 +439,13 @@
         <w:rPr>
           <w:rFonts w:ascii="Cambria" w:hAnsi="Cambria"/>
         </w:rPr>
-        <w:t xml:space="preserve">t must be this address because this is the fixed IP address which the OS X Mavericks uses when enabling </w:t>
-      </w:r>
-      <w:proofErr w:type="gramStart"/>
-      <w:r>
-        <w:rPr>
-          <w:rFonts w:ascii="Cambria" w:hAnsi="Cambria"/>
-        </w:rPr>
-        <w:t>internet</w:t>
-      </w:r>
-      <w:proofErr w:type="gramEnd"/>
-      <w:r>
-        <w:rPr>
-          <w:rFonts w:ascii="Cambria" w:hAnsi="Cambria"/>
-        </w:rPr>
-        <w:t xml:space="preserve"> sharing.</w:t>
-      </w:r>
-      <w:r>
-        <w:rPr>
-          <w:rFonts w:ascii="Cambria" w:hAnsi="Cambria"/>
-        </w:rPr>
-        <w:t xml:space="preserve"> The address 192.168.2.1 address means </w:t>
-      </w:r>
-      <w:proofErr w:type="spellStart"/>
-      <w:r>
-        <w:rPr>
-          <w:rFonts w:ascii="Cambria" w:hAnsi="Cambria"/>
-        </w:rPr>
-        <w:t>thet</w:t>
-      </w:r>
-      <w:proofErr w:type="spellEnd"/>
-      <w:r>
-        <w:rPr>
-          <w:rFonts w:ascii="Cambria" w:hAnsi="Cambria"/>
-        </w:rPr>
-        <w:t xml:space="preserve"> the Pi must have a static address in the same subnet, e.g. 192.168.2.2. This is accomplished by setting this in </w:t>
+        <w:t>t must be this address because this is the fixed IP address which the OS X Mavericks uses when enabling internet sharing.</w:t>
+      </w:r>
+      <w:r>
+        <w:rPr>
+          <w:rFonts w:ascii="Cambria" w:hAnsi="Cambria"/>
+        </w:rPr>
+        <w:t xml:space="preserve"> The address 192.168.2.1 address means thet the Pi must have a static address in the same subnet, e.g. 192.168.2.2. This is accomplished by setting this in </w:t>
       </w:r>
       <w:r>
         <w:rPr>
@@ -1064,49 +455,13 @@
           <w:sz w:val="22"/>
           <w:szCs w:val="22"/>
         </w:rPr>
-        <w:t>/</w:t>
-      </w:r>
-      <w:proofErr w:type="spellStart"/>
-      <w:r>
-        <w:rPr>
-          <w:rFonts w:ascii="Menlo Regular" w:hAnsi="Menlo Regular" w:cs="Menlo Regular"/>
-          <w:b/>
-          <w:color w:val="000000"/>
-          <w:sz w:val="22"/>
-          <w:szCs w:val="22"/>
-        </w:rPr>
-        <w:t>etc</w:t>
-      </w:r>
-      <w:proofErr w:type="spellEnd"/>
-      <w:r>
-        <w:rPr>
-          <w:rFonts w:ascii="Menlo Regular" w:hAnsi="Menlo Regular" w:cs="Menlo Regular"/>
-          <w:b/>
-          <w:color w:val="000000"/>
-          <w:sz w:val="22"/>
-          <w:szCs w:val="22"/>
-        </w:rPr>
-        <w:t>/network/interfaces</w:t>
-      </w:r>
-      <w:r>
-        <w:rPr>
-          <w:rFonts w:ascii="Cambria" w:hAnsi="Cambria"/>
-        </w:rPr>
-        <w:t xml:space="preserve">. Also the gateway of the Pi has to be set there and this must be the IP of the </w:t>
-      </w:r>
-      <w:proofErr w:type="spellStart"/>
-      <w:r>
-        <w:rPr>
-          <w:rFonts w:ascii="Cambria" w:hAnsi="Cambria"/>
-        </w:rPr>
-        <w:t>Macbook</w:t>
-      </w:r>
-      <w:proofErr w:type="spellEnd"/>
-      <w:r>
-        <w:rPr>
-          <w:rFonts w:ascii="Cambria" w:hAnsi="Cambria"/>
-        </w:rPr>
-        <w:t>: IP 192.168.2.1.</w:t>
+        <w:t>/etc/network/interfaces</w:t>
+      </w:r>
+      <w:r>
+        <w:rPr>
+          <w:rFonts w:ascii="Cambria" w:hAnsi="Cambria"/>
+        </w:rPr>
+        <w:t>. Also the gateway of the Pi has to be set there and this must be the IP of the Macbook: IP 192.168.2.1.</w:t>
       </w:r>
     </w:p>
     <w:p>
@@ -1121,75 +476,14 @@
         </w:rPr>
       </w:pPr>
       <w:r>
-        <w:t xml:space="preserve">Internet sharing from </w:t>
-      </w:r>
-      <w:proofErr w:type="spellStart"/>
-      <w:r>
-        <w:t>Macbook</w:t>
-      </w:r>
-      <w:proofErr w:type="spellEnd"/>
-      <w:r>
-        <w:t>:</w:t>
+        <w:t>Internet sharing from Macbook:</w:t>
       </w:r>
       <w:r>
         <w:br/>
-        <w:t xml:space="preserve">When enabling </w:t>
-      </w:r>
-      <w:proofErr w:type="gramStart"/>
-      <w:r>
-        <w:t>internet</w:t>
-      </w:r>
-      <w:proofErr w:type="gramEnd"/>
-      <w:r>
-        <w:t xml:space="preserve"> sharing on the </w:t>
-      </w:r>
-      <w:proofErr w:type="spellStart"/>
-      <w:r>
-        <w:t>Macbook</w:t>
-      </w:r>
-      <w:proofErr w:type="spellEnd"/>
-      <w:r>
-        <w:t xml:space="preserve"> the </w:t>
-      </w:r>
-      <w:proofErr w:type="spellStart"/>
-      <w:r>
-        <w:t>Macbook</w:t>
-      </w:r>
-      <w:proofErr w:type="spellEnd"/>
-      <w:r>
-        <w:t xml:space="preserve"> apparently always uses 192.168.2.1. This is on a different subnet then the </w:t>
-      </w:r>
-      <w:proofErr w:type="spellStart"/>
-      <w:r>
-        <w:t>Wifi</w:t>
-      </w:r>
-      <w:proofErr w:type="spellEnd"/>
-      <w:r>
-        <w:t xml:space="preserve">, so the </w:t>
-      </w:r>
-      <w:proofErr w:type="spellStart"/>
-      <w:r>
-        <w:t>Macbook</w:t>
-      </w:r>
-      <w:proofErr w:type="spellEnd"/>
-      <w:r>
-        <w:t xml:space="preserve"> acts</w:t>
-      </w:r>
-      <w:r>
-        <w:t xml:space="preserve"> </w:t>
-      </w:r>
-      <w:proofErr w:type="gramStart"/>
-      <w:r>
-        <w:t xml:space="preserve">a </w:t>
-      </w:r>
-      <w:proofErr w:type="spellStart"/>
-      <w:r>
-        <w:t>a</w:t>
-      </w:r>
-      <w:proofErr w:type="spellEnd"/>
-      <w:proofErr w:type="gramEnd"/>
-      <w:r>
-        <w:t xml:space="preserve"> router.</w:t>
+        <w:t>When enabling internet sharing on the Macbook the Macbook apparently always uses 192.168.2.1. This is on a different subnet then the Wifi, so the Macbook acts</w:t>
+      </w:r>
+      <w:r>
+        <w:t xml:space="preserve"> a a router.</w:t>
       </w:r>
     </w:p>
     <w:p>
@@ -1204,15 +498,7 @@
         </w:rPr>
       </w:pPr>
       <w:r>
-        <w:t xml:space="preserve">A reboot might be needed before </w:t>
-      </w:r>
-      <w:proofErr w:type="gramStart"/>
-      <w:r>
-        <w:t>internet</w:t>
-      </w:r>
-      <w:proofErr w:type="gramEnd"/>
-      <w:r>
-        <w:t xml:space="preserve"> sharing is really working.</w:t>
+        <w:t>A reboot might be needed before internet sharing is really working.</w:t>
       </w:r>
       <w:r>
         <w:t xml:space="preserve"> Still the setup seems not very reliable</w:t>
@@ -1248,15 +534,7 @@
         <w:t xml:space="preserve"> </w:t>
       </w:r>
       <w:r>
-        <w:t>/</w:t>
-      </w:r>
-      <w:proofErr w:type="spellStart"/>
-      <w:r>
-        <w:t>etc</w:t>
-      </w:r>
-      <w:proofErr w:type="spellEnd"/>
-      <w:r>
-        <w:t>/network/interfaces:</w:t>
+        <w:t>/etc/network/interfaces:</w:t>
       </w:r>
     </w:p>
     <w:p>
@@ -1286,7 +564,6 @@
           <w:szCs w:val="18"/>
         </w:rPr>
       </w:pPr>
-      <w:proofErr w:type="gramStart"/>
       <w:r>
         <w:rPr>
           <w:rFonts w:ascii="Menlo Regular" w:hAnsi="Menlo Regular" w:cs="Menlo Regular"/>
@@ -1294,17 +571,7 @@
           <w:sz w:val="18"/>
           <w:szCs w:val="18"/>
         </w:rPr>
-        <w:t>auto</w:t>
-      </w:r>
-      <w:proofErr w:type="gramEnd"/>
-      <w:r>
-        <w:rPr>
-          <w:rFonts w:ascii="Menlo Regular" w:hAnsi="Menlo Regular" w:cs="Menlo Regular"/>
-          <w:color w:val="000000"/>
-          <w:sz w:val="18"/>
-          <w:szCs w:val="18"/>
-        </w:rPr>
-        <w:t xml:space="preserve"> lo</w:t>
+        <w:t>auto lo</w:t>
       </w:r>
     </w:p>
     <w:p>
@@ -1362,47 +629,14 @@
           <w:szCs w:val="18"/>
         </w:rPr>
       </w:pPr>
-      <w:proofErr w:type="spellStart"/>
-      <w:proofErr w:type="gramStart"/>
-      <w:r>
-        <w:rPr>
-          <w:rFonts w:ascii="Courier" w:hAnsi="Courier" w:cs="Menlo Regular"/>
-          <w:color w:val="000000"/>
-          <w:sz w:val="18"/>
-          <w:szCs w:val="18"/>
-        </w:rPr>
-        <w:t>iface</w:t>
-      </w:r>
-      <w:proofErr w:type="spellEnd"/>
-      <w:proofErr w:type="gramEnd"/>
-      <w:r>
-        <w:rPr>
-          <w:rFonts w:ascii="Courier" w:hAnsi="Courier" w:cs="Menlo Regular"/>
-          <w:color w:val="000000"/>
-          <w:sz w:val="18"/>
-          <w:szCs w:val="18"/>
-        </w:rPr>
-        <w:t xml:space="preserve"> lo </w:t>
-      </w:r>
-      <w:proofErr w:type="spellStart"/>
-      <w:r>
-        <w:rPr>
-          <w:rFonts w:ascii="Courier" w:hAnsi="Courier" w:cs="Menlo Regular"/>
-          <w:color w:val="000000"/>
-          <w:sz w:val="18"/>
-          <w:szCs w:val="18"/>
-        </w:rPr>
-        <w:t>inet</w:t>
-      </w:r>
-      <w:proofErr w:type="spellEnd"/>
-      <w:r>
-        <w:rPr>
-          <w:rFonts w:ascii="Courier" w:hAnsi="Courier" w:cs="Menlo Regular"/>
-          <w:color w:val="000000"/>
-          <w:sz w:val="18"/>
-          <w:szCs w:val="18"/>
-        </w:rPr>
-        <w:t xml:space="preserve"> loopback</w:t>
+      <w:r>
+        <w:rPr>
+          <w:rFonts w:ascii="Courier" w:hAnsi="Courier" w:cs="Menlo Regular"/>
+          <w:color w:val="000000"/>
+          <w:sz w:val="18"/>
+          <w:szCs w:val="18"/>
+        </w:rPr>
+        <w:t>iface lo inet loopback</w:t>
       </w:r>
     </w:p>
     <w:p>
@@ -1460,47 +694,14 @@
           <w:szCs w:val="18"/>
         </w:rPr>
       </w:pPr>
-      <w:proofErr w:type="spellStart"/>
-      <w:proofErr w:type="gramStart"/>
-      <w:r>
-        <w:rPr>
-          <w:rFonts w:ascii="Courier" w:hAnsi="Courier" w:cs="Menlo Regular"/>
-          <w:color w:val="000000"/>
-          <w:sz w:val="18"/>
-          <w:szCs w:val="18"/>
-        </w:rPr>
-        <w:t>iface</w:t>
-      </w:r>
-      <w:proofErr w:type="spellEnd"/>
-      <w:proofErr w:type="gramEnd"/>
-      <w:r>
-        <w:rPr>
-          <w:rFonts w:ascii="Courier" w:hAnsi="Courier" w:cs="Menlo Regular"/>
-          <w:color w:val="000000"/>
-          <w:sz w:val="18"/>
-          <w:szCs w:val="18"/>
-        </w:rPr>
-        <w:t xml:space="preserve"> eth0 </w:t>
-      </w:r>
-      <w:proofErr w:type="spellStart"/>
-      <w:r>
-        <w:rPr>
-          <w:rFonts w:ascii="Courier" w:hAnsi="Courier" w:cs="Menlo Regular"/>
-          <w:color w:val="000000"/>
-          <w:sz w:val="18"/>
-          <w:szCs w:val="18"/>
-        </w:rPr>
-        <w:t>inet</w:t>
-      </w:r>
-      <w:proofErr w:type="spellEnd"/>
-      <w:r>
-        <w:rPr>
-          <w:rFonts w:ascii="Courier" w:hAnsi="Courier" w:cs="Menlo Regular"/>
-          <w:color w:val="000000"/>
-          <w:sz w:val="18"/>
-          <w:szCs w:val="18"/>
-        </w:rPr>
-        <w:t xml:space="preserve"> static</w:t>
+      <w:r>
+        <w:rPr>
+          <w:rFonts w:ascii="Courier" w:hAnsi="Courier" w:cs="Menlo Regular"/>
+          <w:color w:val="000000"/>
+          <w:sz w:val="18"/>
+          <w:szCs w:val="18"/>
+        </w:rPr>
+        <w:t>iface eth0 inet static</w:t>
       </w:r>
     </w:p>
     <w:p>
@@ -1530,7 +731,6 @@
           <w:szCs w:val="18"/>
         </w:rPr>
       </w:pPr>
-      <w:proofErr w:type="gramStart"/>
       <w:r>
         <w:rPr>
           <w:rFonts w:ascii="Courier" w:hAnsi="Courier" w:cs="Menlo Regular"/>
@@ -1539,17 +739,7 @@
           <w:szCs w:val="18"/>
         </w:rPr>
         <w:lastRenderedPageBreak/>
-        <w:t>address</w:t>
-      </w:r>
-      <w:proofErr w:type="gramEnd"/>
-      <w:r>
-        <w:rPr>
-          <w:rFonts w:ascii="Courier" w:hAnsi="Courier" w:cs="Menlo Regular"/>
-          <w:color w:val="000000"/>
-          <w:sz w:val="18"/>
-          <w:szCs w:val="18"/>
-        </w:rPr>
-        <w:t xml:space="preserve"> 192.168.2.2</w:t>
+        <w:t>address 192.168.2.2</w:t>
       </w:r>
     </w:p>
     <w:p>
@@ -1579,27 +769,14 @@
           <w:szCs w:val="18"/>
         </w:rPr>
       </w:pPr>
-      <w:proofErr w:type="spellStart"/>
-      <w:proofErr w:type="gramStart"/>
-      <w:r>
-        <w:rPr>
-          <w:rFonts w:ascii="Courier" w:hAnsi="Courier" w:cs="Menlo Regular"/>
-          <w:color w:val="000000"/>
-          <w:sz w:val="18"/>
-          <w:szCs w:val="18"/>
-        </w:rPr>
-        <w:t>netmask</w:t>
-      </w:r>
-      <w:proofErr w:type="spellEnd"/>
-      <w:proofErr w:type="gramEnd"/>
-      <w:r>
-        <w:rPr>
-          <w:rFonts w:ascii="Courier" w:hAnsi="Courier" w:cs="Menlo Regular"/>
-          <w:color w:val="000000"/>
-          <w:sz w:val="18"/>
-          <w:szCs w:val="18"/>
-        </w:rPr>
-        <w:t xml:space="preserve"> 255.255.255.0</w:t>
+      <w:r>
+        <w:rPr>
+          <w:rFonts w:ascii="Courier" w:hAnsi="Courier" w:cs="Menlo Regular"/>
+          <w:color w:val="000000"/>
+          <w:sz w:val="18"/>
+          <w:szCs w:val="18"/>
+        </w:rPr>
+        <w:t>netmask 255.255.255.0</w:t>
       </w:r>
     </w:p>
     <w:p>
@@ -1629,25 +806,14 @@
           <w:szCs w:val="18"/>
         </w:rPr>
       </w:pPr>
-      <w:proofErr w:type="gramStart"/>
-      <w:r>
-        <w:rPr>
-          <w:rFonts w:ascii="Courier" w:hAnsi="Courier" w:cs="Menlo Regular"/>
-          <w:color w:val="000000"/>
-          <w:sz w:val="18"/>
-          <w:szCs w:val="18"/>
-        </w:rPr>
-        <w:t>gateway</w:t>
-      </w:r>
-      <w:proofErr w:type="gramEnd"/>
-      <w:r>
-        <w:rPr>
-          <w:rFonts w:ascii="Courier" w:hAnsi="Courier" w:cs="Menlo Regular"/>
-          <w:color w:val="000000"/>
-          <w:sz w:val="18"/>
-          <w:szCs w:val="18"/>
-        </w:rPr>
-        <w:t xml:space="preserve"> 192.168.2.1</w:t>
+      <w:r>
+        <w:rPr>
+          <w:rFonts w:ascii="Courier" w:hAnsi="Courier" w:cs="Menlo Regular"/>
+          <w:color w:val="000000"/>
+          <w:sz w:val="18"/>
+          <w:szCs w:val="18"/>
+        </w:rPr>
+        <w:t>gateway 192.168.2.1</w:t>
       </w:r>
     </w:p>
     <w:p>
@@ -1705,45 +871,14 @@
           <w:szCs w:val="18"/>
         </w:rPr>
       </w:pPr>
-      <w:proofErr w:type="gramStart"/>
-      <w:r>
-        <w:rPr>
-          <w:rFonts w:ascii="Courier" w:hAnsi="Courier" w:cs="Menlo Regular"/>
-          <w:color w:val="000000"/>
-          <w:sz w:val="18"/>
-          <w:szCs w:val="18"/>
-        </w:rPr>
-        <w:t>allow</w:t>
-      </w:r>
-      <w:proofErr w:type="gramEnd"/>
-      <w:r>
-        <w:rPr>
-          <w:rFonts w:ascii="Courier" w:hAnsi="Courier" w:cs="Menlo Regular"/>
-          <w:color w:val="000000"/>
-          <w:sz w:val="18"/>
-          <w:szCs w:val="18"/>
-        </w:rPr>
-        <w:t>-</w:t>
-      </w:r>
-      <w:proofErr w:type="spellStart"/>
-      <w:r>
-        <w:rPr>
-          <w:rFonts w:ascii="Courier" w:hAnsi="Courier" w:cs="Menlo Regular"/>
-          <w:color w:val="000000"/>
-          <w:sz w:val="18"/>
-          <w:szCs w:val="18"/>
-        </w:rPr>
-        <w:t>hotplug</w:t>
-      </w:r>
-      <w:proofErr w:type="spellEnd"/>
-      <w:r>
-        <w:rPr>
-          <w:rFonts w:ascii="Courier" w:hAnsi="Courier" w:cs="Menlo Regular"/>
-          <w:color w:val="000000"/>
-          <w:sz w:val="18"/>
-          <w:szCs w:val="18"/>
-        </w:rPr>
-        <w:t xml:space="preserve"> wlan0</w:t>
+      <w:r>
+        <w:rPr>
+          <w:rFonts w:ascii="Courier" w:hAnsi="Courier" w:cs="Menlo Regular"/>
+          <w:color w:val="000000"/>
+          <w:sz w:val="18"/>
+          <w:szCs w:val="18"/>
+        </w:rPr>
+        <w:t>allow-hotplug wlan0</w:t>
       </w:r>
     </w:p>
     <w:p>
@@ -1773,59 +908,15 @@
           <w:szCs w:val="18"/>
         </w:rPr>
       </w:pPr>
-      <w:proofErr w:type="spellStart"/>
-      <w:proofErr w:type="gramStart"/>
-      <w:r>
-        <w:rPr>
-          <w:rFonts w:ascii="Courier" w:hAnsi="Courier" w:cs="Menlo Regular"/>
-          <w:color w:val="000000"/>
-          <w:sz w:val="18"/>
-          <w:szCs w:val="18"/>
-        </w:rPr>
-        <w:t>iface</w:t>
-      </w:r>
-      <w:proofErr w:type="spellEnd"/>
-      <w:proofErr w:type="gramEnd"/>
-      <w:r>
-        <w:rPr>
-          <w:rFonts w:ascii="Courier" w:hAnsi="Courier" w:cs="Menlo Regular"/>
-          <w:color w:val="000000"/>
-          <w:sz w:val="18"/>
-          <w:szCs w:val="18"/>
-        </w:rPr>
-        <w:t xml:space="preserve"> wlan0 </w:t>
-      </w:r>
-      <w:proofErr w:type="spellStart"/>
-      <w:r>
-        <w:rPr>
-          <w:rFonts w:ascii="Courier" w:hAnsi="Courier" w:cs="Menlo Regular"/>
-          <w:color w:val="000000"/>
-          <w:sz w:val="18"/>
-          <w:szCs w:val="18"/>
-        </w:rPr>
-        <w:t>inet</w:t>
-      </w:r>
-      <w:proofErr w:type="spellEnd"/>
-      <w:r>
-        <w:rPr>
-          <w:rFonts w:ascii="Courier" w:hAnsi="Courier" w:cs="Menlo Regular"/>
-          <w:color w:val="000000"/>
-          <w:sz w:val="18"/>
-          <w:szCs w:val="18"/>
-        </w:rPr>
-        <w:t xml:space="preserve"> </w:t>
-      </w:r>
-      <w:proofErr w:type="spellStart"/>
-      <w:r>
-        <w:rPr>
-          <w:rFonts w:ascii="Courier" w:hAnsi="Courier" w:cs="Menlo Regular"/>
-          <w:color w:val="000000"/>
-          <w:sz w:val="18"/>
-          <w:szCs w:val="18"/>
-        </w:rPr>
-        <w:t>dhcp</w:t>
-      </w:r>
-      <w:proofErr w:type="spellEnd"/>
+      <w:r>
+        <w:rPr>
+          <w:rFonts w:ascii="Courier" w:hAnsi="Courier" w:cs="Menlo Regular"/>
+          <w:color w:val="000000"/>
+          <w:sz w:val="18"/>
+          <w:szCs w:val="18"/>
+        </w:rPr>
+        <w:t>iface wlan0 inet dhcp</w:t>
+      </w:r>
     </w:p>
     <w:p>
       <w:pPr>
@@ -1854,88 +945,24 @@
           <w:szCs w:val="18"/>
         </w:rPr>
       </w:pPr>
-      <w:proofErr w:type="spellStart"/>
-      <w:proofErr w:type="gramStart"/>
-      <w:r>
-        <w:rPr>
-          <w:rFonts w:ascii="Courier" w:hAnsi="Courier" w:cs="Menlo Regular"/>
-          <w:color w:val="000000"/>
-          <w:sz w:val="18"/>
-          <w:szCs w:val="18"/>
-        </w:rPr>
-        <w:t>wpa</w:t>
-      </w:r>
-      <w:proofErr w:type="spellEnd"/>
-      <w:proofErr w:type="gramEnd"/>
-      <w:r>
-        <w:rPr>
-          <w:rFonts w:ascii="Courier" w:hAnsi="Courier" w:cs="Menlo Regular"/>
-          <w:color w:val="000000"/>
-          <w:sz w:val="18"/>
-          <w:szCs w:val="18"/>
-        </w:rPr>
-        <w:t>-roam</w:t>
-      </w:r>
-      <w:r>
-        <w:rPr>
-          <w:rFonts w:ascii="Courier" w:hAnsi="Courier" w:cs="Menlo Regular"/>
-          <w:color w:val="000000"/>
-          <w:sz w:val="18"/>
-          <w:szCs w:val="18"/>
-        </w:rPr>
-        <w:t xml:space="preserve"> /</w:t>
-      </w:r>
-      <w:proofErr w:type="spellStart"/>
-      <w:r>
-        <w:rPr>
-          <w:rFonts w:ascii="Courier" w:hAnsi="Courier" w:cs="Menlo Regular"/>
-          <w:color w:val="000000"/>
-          <w:sz w:val="18"/>
-          <w:szCs w:val="18"/>
-        </w:rPr>
-        <w:t>etc</w:t>
-      </w:r>
-      <w:proofErr w:type="spellEnd"/>
-      <w:r>
-        <w:rPr>
-          <w:rFonts w:ascii="Courier" w:hAnsi="Courier" w:cs="Menlo Regular"/>
-          <w:color w:val="000000"/>
-          <w:sz w:val="18"/>
-          <w:szCs w:val="18"/>
-        </w:rPr>
-        <w:t>/</w:t>
-      </w:r>
-      <w:proofErr w:type="spellStart"/>
-      <w:r>
-        <w:rPr>
-          <w:rFonts w:ascii="Courier" w:hAnsi="Courier" w:cs="Menlo Regular"/>
-          <w:color w:val="000000"/>
-          <w:sz w:val="18"/>
-          <w:szCs w:val="18"/>
-        </w:rPr>
-        <w:t>wpa_supplicant</w:t>
-      </w:r>
-      <w:proofErr w:type="spellEnd"/>
-      <w:r>
-        <w:rPr>
-          <w:rFonts w:ascii="Courier" w:hAnsi="Courier" w:cs="Menlo Regular"/>
-          <w:color w:val="000000"/>
-          <w:sz w:val="18"/>
-          <w:szCs w:val="18"/>
-        </w:rPr>
-        <w:t>/</w:t>
-      </w:r>
-      <w:proofErr w:type="spellStart"/>
-      <w:r>
-        <w:rPr>
-          <w:rFonts w:ascii="Courier" w:hAnsi="Courier" w:cs="Menlo Regular"/>
-          <w:color w:val="000000"/>
-          <w:sz w:val="18"/>
-          <w:szCs w:val="18"/>
-        </w:rPr>
-        <w:t>wpa_supplicant.conf</w:t>
-      </w:r>
-      <w:proofErr w:type="spellEnd"/>
+      <w:r>
+        <w:rPr>
+          <w:rFonts w:ascii="Courier" w:hAnsi="Courier" w:cs="Menlo Regular"/>
+          <w:color w:val="000000"/>
+          <w:sz w:val="18"/>
+          <w:szCs w:val="18"/>
+        </w:rPr>
+        <w:t>wpa-roam</w:t>
+      </w:r>
+      <w:r>
+        <w:rPr>
+          <w:rFonts w:ascii="Courier" w:hAnsi="Courier" w:cs="Menlo Regular"/>
+          <w:color w:val="000000"/>
+          <w:sz w:val="18"/>
+          <w:szCs w:val="18"/>
+        </w:rPr>
+        <w:t xml:space="preserve"> /etc/wpa_supplicant/wpa_supplicant.conf</w:t>
+      </w:r>
     </w:p>
     <w:p>
       <w:pPr>
@@ -1964,59 +991,15 @@
           <w:szCs w:val="18"/>
         </w:rPr>
       </w:pPr>
-      <w:proofErr w:type="spellStart"/>
-      <w:proofErr w:type="gramStart"/>
-      <w:r>
-        <w:rPr>
-          <w:rFonts w:ascii="Courier" w:hAnsi="Courier" w:cs="Menlo Regular"/>
-          <w:color w:val="000000"/>
-          <w:sz w:val="18"/>
-          <w:szCs w:val="18"/>
-        </w:rPr>
-        <w:t>iface</w:t>
-      </w:r>
-      <w:proofErr w:type="spellEnd"/>
-      <w:proofErr w:type="gramEnd"/>
-      <w:r>
-        <w:rPr>
-          <w:rFonts w:ascii="Courier" w:hAnsi="Courier" w:cs="Menlo Regular"/>
-          <w:color w:val="000000"/>
-          <w:sz w:val="18"/>
-          <w:szCs w:val="18"/>
-        </w:rPr>
-        <w:t xml:space="preserve"> default </w:t>
-      </w:r>
-      <w:proofErr w:type="spellStart"/>
-      <w:r>
-        <w:rPr>
-          <w:rFonts w:ascii="Courier" w:hAnsi="Courier" w:cs="Menlo Regular"/>
-          <w:color w:val="000000"/>
-          <w:sz w:val="18"/>
-          <w:szCs w:val="18"/>
-        </w:rPr>
-        <w:t>inet</w:t>
-      </w:r>
-      <w:proofErr w:type="spellEnd"/>
-      <w:r>
-        <w:rPr>
-          <w:rFonts w:ascii="Courier" w:hAnsi="Courier" w:cs="Menlo Regular"/>
-          <w:color w:val="000000"/>
-          <w:sz w:val="18"/>
-          <w:szCs w:val="18"/>
-        </w:rPr>
-        <w:t xml:space="preserve"> </w:t>
-      </w:r>
-      <w:proofErr w:type="spellStart"/>
-      <w:r>
-        <w:rPr>
-          <w:rFonts w:ascii="Courier" w:hAnsi="Courier" w:cs="Menlo Regular"/>
-          <w:color w:val="000000"/>
-          <w:sz w:val="18"/>
-          <w:szCs w:val="18"/>
-        </w:rPr>
-        <w:t>dhcp</w:t>
-      </w:r>
-      <w:proofErr w:type="spellEnd"/>
+      <w:r>
+        <w:rPr>
+          <w:rFonts w:ascii="Courier" w:hAnsi="Courier" w:cs="Menlo Regular"/>
+          <w:color w:val="000000"/>
+          <w:sz w:val="18"/>
+          <w:szCs w:val="18"/>
+        </w:rPr>
+        <w:t>iface default inet dhcp</w:t>
+      </w:r>
     </w:p>
     <w:p>
       <w:pPr>
@@ -2133,41 +1116,13 @@
           <w:szCs w:val="18"/>
         </w:rPr>
       </w:pPr>
-      <w:proofErr w:type="gramStart"/>
-      <w:r>
-        <w:rPr>
-          <w:rFonts w:ascii="Courier" w:hAnsi="Courier" w:cs="Menlo Regular"/>
-          <w:sz w:val="18"/>
-          <w:szCs w:val="18"/>
-        </w:rPr>
-        <w:t>allow</w:t>
-      </w:r>
-      <w:proofErr w:type="gramEnd"/>
-      <w:r>
-        <w:rPr>
-          <w:rFonts w:ascii="Courier" w:hAnsi="Courier" w:cs="Menlo Regular"/>
-          <w:sz w:val="18"/>
-          <w:szCs w:val="18"/>
-        </w:rPr>
-        <w:t>-</w:t>
-      </w:r>
-      <w:proofErr w:type="spellStart"/>
-      <w:r>
-        <w:rPr>
-          <w:rFonts w:ascii="Courier" w:hAnsi="Courier" w:cs="Menlo Regular"/>
-          <w:sz w:val="18"/>
-          <w:szCs w:val="18"/>
-        </w:rPr>
-        <w:t>hotplug</w:t>
-      </w:r>
-      <w:proofErr w:type="spellEnd"/>
-      <w:r>
-        <w:rPr>
-          <w:rFonts w:ascii="Courier" w:hAnsi="Courier" w:cs="Menlo Regular"/>
-          <w:sz w:val="18"/>
-          <w:szCs w:val="18"/>
-        </w:rPr>
-        <w:t xml:space="preserve"> wlan0</w:t>
+      <w:r>
+        <w:rPr>
+          <w:rFonts w:ascii="Courier" w:hAnsi="Courier" w:cs="Menlo Regular"/>
+          <w:sz w:val="18"/>
+          <w:szCs w:val="18"/>
+        </w:rPr>
+        <w:t>allow-hotplug wlan0</w:t>
       </w:r>
     </w:p>
     <w:p>
@@ -2186,39 +1141,12 @@
           <w:szCs w:val="18"/>
         </w:rPr>
       </w:pPr>
-      <w:proofErr w:type="spellStart"/>
-      <w:proofErr w:type="gramStart"/>
-      <w:r>
-        <w:rPr>
-          <w:sz w:val="18"/>
-          <w:szCs w:val="18"/>
-        </w:rPr>
-        <w:t>iface</w:t>
-      </w:r>
-      <w:proofErr w:type="spellEnd"/>
-      <w:proofErr w:type="gramEnd"/>
-      <w:r>
-        <w:rPr>
-          <w:sz w:val="18"/>
-          <w:szCs w:val="18"/>
-        </w:rPr>
-        <w:t xml:space="preserve"> wlan0 </w:t>
-      </w:r>
-      <w:proofErr w:type="spellStart"/>
-      <w:r>
-        <w:rPr>
-          <w:sz w:val="18"/>
-          <w:szCs w:val="18"/>
-        </w:rPr>
-        <w:t>inet</w:t>
-      </w:r>
-      <w:proofErr w:type="spellEnd"/>
-      <w:r>
-        <w:rPr>
-          <w:sz w:val="18"/>
-          <w:szCs w:val="18"/>
-        </w:rPr>
-        <w:t xml:space="preserve"> manual</w:t>
+      <w:r>
+        <w:rPr>
+          <w:sz w:val="18"/>
+          <w:szCs w:val="18"/>
+        </w:rPr>
+        <w:t>iface wlan0 inet manual</w:t>
       </w:r>
     </w:p>
     <w:p>
@@ -2230,72 +1158,14 @@
           <w:szCs w:val="18"/>
         </w:rPr>
       </w:pPr>
-      <w:proofErr w:type="spellStart"/>
-      <w:proofErr w:type="gramStart"/>
-      <w:r>
-        <w:rPr>
-          <w:rFonts w:ascii="Courier" w:hAnsi="Courier" w:cs="Menlo Regular"/>
-          <w:sz w:val="18"/>
-          <w:szCs w:val="18"/>
-        </w:rPr>
-        <w:t>wpa</w:t>
-      </w:r>
-      <w:proofErr w:type="spellEnd"/>
-      <w:proofErr w:type="gramEnd"/>
-      <w:r>
-        <w:rPr>
-          <w:rFonts w:ascii="Courier" w:hAnsi="Courier" w:cs="Menlo Regular"/>
-          <w:sz w:val="18"/>
-          <w:szCs w:val="18"/>
-        </w:rPr>
-        <w:t>-roam /</w:t>
-      </w:r>
-      <w:proofErr w:type="spellStart"/>
-      <w:r>
-        <w:rPr>
-          <w:rFonts w:ascii="Courier" w:hAnsi="Courier" w:cs="Menlo Regular"/>
-          <w:sz w:val="18"/>
-          <w:szCs w:val="18"/>
-        </w:rPr>
-        <w:t>etc</w:t>
-      </w:r>
-      <w:proofErr w:type="spellEnd"/>
-      <w:r>
-        <w:rPr>
-          <w:rFonts w:ascii="Courier" w:hAnsi="Courier" w:cs="Menlo Regular"/>
-          <w:sz w:val="18"/>
-          <w:szCs w:val="18"/>
-        </w:rPr>
-        <w:t>/</w:t>
-      </w:r>
-      <w:proofErr w:type="spellStart"/>
-      <w:r>
-        <w:rPr>
-          <w:rFonts w:ascii="Courier" w:hAnsi="Courier" w:cs="Menlo Regular"/>
-          <w:sz w:val="18"/>
-          <w:szCs w:val="18"/>
-        </w:rPr>
-        <w:t>wpa_supplicant</w:t>
-      </w:r>
-      <w:proofErr w:type="spellEnd"/>
-      <w:r>
-        <w:rPr>
-          <w:rFonts w:ascii="Courier" w:hAnsi="Courier" w:cs="Menlo Regular"/>
-          <w:sz w:val="18"/>
-          <w:szCs w:val="18"/>
-        </w:rPr>
-        <w:t>/</w:t>
-      </w:r>
-      <w:proofErr w:type="spellStart"/>
-      <w:r>
-        <w:rPr>
-          <w:rFonts w:ascii="Courier" w:hAnsi="Courier" w:cs="Menlo Regular"/>
-          <w:sz w:val="18"/>
-          <w:szCs w:val="18"/>
-        </w:rPr>
-        <w:t>wpa_supplicant.conf</w:t>
-      </w:r>
-      <w:proofErr w:type="spellEnd"/>
+      <w:r>
+        <w:rPr>
+          <w:rFonts w:ascii="Courier" w:hAnsi="Courier" w:cs="Menlo Regular"/>
+          <w:sz w:val="18"/>
+          <w:szCs w:val="18"/>
+        </w:rPr>
+        <w:t>wpa-roam /etc/wpa_supplicant/wpa_supplicant.conf</w:t>
+      </w:r>
     </w:p>
     <w:p>
       <w:pPr>
@@ -2331,43 +1201,13 @@
           <w:szCs w:val="18"/>
         </w:rPr>
       </w:pPr>
-      <w:proofErr w:type="spellStart"/>
-      <w:proofErr w:type="gramStart"/>
       <w:r>
         <w:rPr>
           <w:rFonts w:ascii="Courier" w:hAnsi="Courier" w:cs="Courier"/>
           <w:sz w:val="18"/>
           <w:szCs w:val="18"/>
         </w:rPr>
-        <w:t>iface</w:t>
-      </w:r>
-      <w:proofErr w:type="spellEnd"/>
-      <w:proofErr w:type="gramEnd"/>
-      <w:r>
-        <w:rPr>
-          <w:rFonts w:ascii="Courier" w:hAnsi="Courier" w:cs="Courier"/>
-          <w:sz w:val="18"/>
-          <w:szCs w:val="18"/>
-        </w:rPr>
-        <w:t xml:space="preserve"> default </w:t>
-      </w:r>
-      <w:proofErr w:type="spellStart"/>
-      <w:r>
-        <w:rPr>
-          <w:rFonts w:ascii="Courier" w:hAnsi="Courier" w:cs="Courier"/>
-          <w:sz w:val="18"/>
-          <w:szCs w:val="18"/>
-        </w:rPr>
-        <w:t>inet</w:t>
-      </w:r>
-      <w:proofErr w:type="spellEnd"/>
-      <w:r>
-        <w:rPr>
-          <w:rFonts w:ascii="Courier" w:hAnsi="Courier" w:cs="Courier"/>
-          <w:sz w:val="18"/>
-          <w:szCs w:val="18"/>
-        </w:rPr>
-        <w:t xml:space="preserve"> static</w:t>
+        <w:t>iface default inet static</w:t>
       </w:r>
     </w:p>
     <w:p>
@@ -2396,23 +1236,13 @@
           <w:szCs w:val="18"/>
         </w:rPr>
       </w:pPr>
-      <w:proofErr w:type="gramStart"/>
-      <w:r>
-        <w:rPr>
-          <w:rFonts w:ascii="Courier" w:hAnsi="Courier" w:cs="Menlo Regular"/>
-          <w:sz w:val="18"/>
-          <w:szCs w:val="18"/>
-        </w:rPr>
-        <w:t>address</w:t>
-      </w:r>
-      <w:proofErr w:type="gramEnd"/>
-      <w:r>
-        <w:rPr>
-          <w:rFonts w:ascii="Courier" w:hAnsi="Courier" w:cs="Menlo Regular"/>
-          <w:sz w:val="18"/>
-          <w:szCs w:val="18"/>
-        </w:rPr>
-        <w:t xml:space="preserve"> 192.168.1.42</w:t>
+      <w:r>
+        <w:rPr>
+          <w:rFonts w:ascii="Courier" w:hAnsi="Courier" w:cs="Menlo Regular"/>
+          <w:sz w:val="18"/>
+          <w:szCs w:val="18"/>
+        </w:rPr>
+        <w:t>address 192.168.1.42</w:t>
       </w:r>
     </w:p>
     <w:p>
@@ -2441,25 +1271,13 @@
           <w:szCs w:val="18"/>
         </w:rPr>
       </w:pPr>
-      <w:proofErr w:type="spellStart"/>
-      <w:proofErr w:type="gramStart"/>
-      <w:r>
-        <w:rPr>
-          <w:rFonts w:ascii="Courier" w:hAnsi="Courier" w:cs="Menlo Regular"/>
-          <w:sz w:val="18"/>
-          <w:szCs w:val="18"/>
-        </w:rPr>
-        <w:t>netmask</w:t>
-      </w:r>
-      <w:proofErr w:type="spellEnd"/>
-      <w:proofErr w:type="gramEnd"/>
-      <w:r>
-        <w:rPr>
-          <w:rFonts w:ascii="Courier" w:hAnsi="Courier" w:cs="Menlo Regular"/>
-          <w:sz w:val="18"/>
-          <w:szCs w:val="18"/>
-        </w:rPr>
-        <w:t xml:space="preserve"> 255.255.255.0</w:t>
+      <w:r>
+        <w:rPr>
+          <w:rFonts w:ascii="Courier" w:hAnsi="Courier" w:cs="Menlo Regular"/>
+          <w:sz w:val="18"/>
+          <w:szCs w:val="18"/>
+        </w:rPr>
+        <w:t>netmask 255.255.255.0</w:t>
       </w:r>
     </w:p>
     <w:p>
@@ -2488,60 +1306,21 @@
           <w:szCs w:val="18"/>
         </w:rPr>
       </w:pPr>
-      <w:proofErr w:type="gramStart"/>
-      <w:r>
-        <w:rPr>
-          <w:rFonts w:ascii="Courier" w:hAnsi="Courier" w:cs="Menlo Regular"/>
-          <w:sz w:val="18"/>
-          <w:szCs w:val="18"/>
-        </w:rPr>
-        <w:t>gateway</w:t>
-      </w:r>
-      <w:proofErr w:type="gramEnd"/>
-      <w:r>
-        <w:rPr>
-          <w:rFonts w:ascii="Courier" w:hAnsi="Courier" w:cs="Menlo Regular"/>
-          <w:sz w:val="18"/>
-          <w:szCs w:val="18"/>
-        </w:rPr>
-        <w:t xml:space="preserve"> 192.168.1.254</w:t>
+      <w:r>
+        <w:rPr>
+          <w:rFonts w:ascii="Courier" w:hAnsi="Courier" w:cs="Menlo Regular"/>
+          <w:sz w:val="18"/>
+          <w:szCs w:val="18"/>
+        </w:rPr>
+        <w:t>gateway 192.168.1.254</w:t>
       </w:r>
     </w:p>
     <w:p>
       <w:pPr>
         <w:pStyle w:val="Heading2"/>
       </w:pPr>
-      <w:proofErr w:type="spellStart"/>
-      <w:r>
-        <w:t>Wifi</w:t>
-      </w:r>
-      <w:proofErr w:type="spellEnd"/>
-      <w:r>
-        <w:t xml:space="preserve"> configuration in /</w:t>
-      </w:r>
-      <w:proofErr w:type="spellStart"/>
-      <w:r>
-        <w:t>etc</w:t>
-      </w:r>
-      <w:proofErr w:type="spellEnd"/>
-      <w:r>
-        <w:t>/</w:t>
-      </w:r>
-      <w:proofErr w:type="spellStart"/>
-      <w:r>
-        <w:t>wpa_supplicant</w:t>
-      </w:r>
-      <w:proofErr w:type="spellEnd"/>
-      <w:r>
-        <w:t>/</w:t>
-      </w:r>
-      <w:proofErr w:type="spellStart"/>
-      <w:r>
-        <w:t>wpa_supplicant.conf</w:t>
-      </w:r>
-      <w:proofErr w:type="spellEnd"/>
-      <w:r>
-        <w:t>:</w:t>
+      <w:r>
+        <w:t>Wifi configuration in /etc/wpa_supplicant/wpa_supplicant.conf:</w:t>
       </w:r>
     </w:p>
     <w:p>
@@ -2571,88 +1350,15 @@
           <w:szCs w:val="18"/>
         </w:rPr>
       </w:pPr>
-      <w:proofErr w:type="spellStart"/>
-      <w:proofErr w:type="gramStart"/>
-      <w:r>
-        <w:rPr>
-          <w:rFonts w:ascii="Courier" w:hAnsi="Courier" w:cs="Menlo Regular"/>
-          <w:color w:val="000000"/>
-          <w:sz w:val="18"/>
-          <w:szCs w:val="18"/>
-        </w:rPr>
-        <w:t>ctrl</w:t>
-      </w:r>
-      <w:proofErr w:type="gramEnd"/>
-      <w:r>
-        <w:rPr>
-          <w:rFonts w:ascii="Courier" w:hAnsi="Courier" w:cs="Menlo Regular"/>
-          <w:color w:val="000000"/>
-          <w:sz w:val="18"/>
-          <w:szCs w:val="18"/>
-        </w:rPr>
-        <w:t>_interface</w:t>
-      </w:r>
-      <w:proofErr w:type="spellEnd"/>
-      <w:r>
-        <w:rPr>
-          <w:rFonts w:ascii="Courier" w:hAnsi="Courier" w:cs="Menlo Regular"/>
-          <w:color w:val="000000"/>
-          <w:sz w:val="18"/>
-          <w:szCs w:val="18"/>
-        </w:rPr>
-        <w:t>=DIR=/</w:t>
-      </w:r>
-      <w:proofErr w:type="spellStart"/>
-      <w:r>
-        <w:rPr>
-          <w:rFonts w:ascii="Courier" w:hAnsi="Courier" w:cs="Menlo Regular"/>
-          <w:color w:val="000000"/>
-          <w:sz w:val="18"/>
-          <w:szCs w:val="18"/>
-        </w:rPr>
-        <w:t>var</w:t>
-      </w:r>
-      <w:proofErr w:type="spellEnd"/>
-      <w:r>
-        <w:rPr>
-          <w:rFonts w:ascii="Courier" w:hAnsi="Courier" w:cs="Menlo Regular"/>
-          <w:color w:val="000000"/>
-          <w:sz w:val="18"/>
-          <w:szCs w:val="18"/>
-        </w:rPr>
-        <w:t>/run/</w:t>
-      </w:r>
-      <w:proofErr w:type="spellStart"/>
-      <w:r>
-        <w:rPr>
-          <w:rFonts w:ascii="Courier" w:hAnsi="Courier" w:cs="Menlo Regular"/>
-          <w:color w:val="000000"/>
-          <w:sz w:val="18"/>
-          <w:szCs w:val="18"/>
-        </w:rPr>
-        <w:t>wpa_supplicant</w:t>
-      </w:r>
-      <w:proofErr w:type="spellEnd"/>
-      <w:r>
-        <w:rPr>
-          <w:rFonts w:ascii="Courier" w:hAnsi="Courier" w:cs="Menlo Regular"/>
-          <w:color w:val="000000"/>
-          <w:sz w:val="18"/>
-          <w:szCs w:val="18"/>
-        </w:rPr>
-        <w:t xml:space="preserve"> GROUP=</w:t>
-      </w:r>
-      <w:proofErr w:type="spellStart"/>
-      <w:r>
-        <w:rPr>
-          <w:rFonts w:ascii="Courier" w:hAnsi="Courier" w:cs="Menlo Regular"/>
-          <w:color w:val="000000"/>
-          <w:sz w:val="18"/>
-          <w:szCs w:val="18"/>
-        </w:rPr>
-        <w:t>netdev</w:t>
-      </w:r>
-      <w:proofErr w:type="spellEnd"/>
+      <w:r>
+        <w:rPr>
+          <w:rFonts w:ascii="Courier" w:hAnsi="Courier" w:cs="Menlo Regular"/>
+          <w:color w:val="000000"/>
+          <w:sz w:val="18"/>
+          <w:szCs w:val="18"/>
+        </w:rPr>
+        <w:t>ctrl_interface=DIR=/var/run/wpa_supplicant GROUP=netdev</w:t>
+      </w:r>
     </w:p>
     <w:p>
       <w:pPr>
@@ -2681,36 +1387,14 @@
           <w:szCs w:val="18"/>
         </w:rPr>
       </w:pPr>
-      <w:proofErr w:type="spellStart"/>
-      <w:proofErr w:type="gramStart"/>
-      <w:r>
-        <w:rPr>
-          <w:rFonts w:ascii="Courier" w:hAnsi="Courier" w:cs="Menlo Regular"/>
-          <w:color w:val="000000"/>
-          <w:sz w:val="18"/>
-          <w:szCs w:val="18"/>
-        </w:rPr>
-        <w:t>update</w:t>
-      </w:r>
-      <w:proofErr w:type="gramEnd"/>
-      <w:r>
-        <w:rPr>
-          <w:rFonts w:ascii="Courier" w:hAnsi="Courier" w:cs="Menlo Regular"/>
-          <w:color w:val="000000"/>
-          <w:sz w:val="18"/>
-          <w:szCs w:val="18"/>
-        </w:rPr>
-        <w:t>_config</w:t>
-      </w:r>
-      <w:proofErr w:type="spellEnd"/>
-      <w:r>
-        <w:rPr>
-          <w:rFonts w:ascii="Courier" w:hAnsi="Courier" w:cs="Menlo Regular"/>
-          <w:color w:val="000000"/>
-          <w:sz w:val="18"/>
-          <w:szCs w:val="18"/>
-        </w:rPr>
-        <w:t>=1</w:t>
+      <w:r>
+        <w:rPr>
+          <w:rFonts w:ascii="Courier" w:hAnsi="Courier" w:cs="Menlo Regular"/>
+          <w:color w:val="000000"/>
+          <w:sz w:val="18"/>
+          <w:szCs w:val="18"/>
+        </w:rPr>
+        <w:t>update_config=1</w:t>
       </w:r>
     </w:p>
     <w:p>
@@ -2768,25 +1452,14 @@
           <w:szCs w:val="18"/>
         </w:rPr>
       </w:pPr>
-      <w:proofErr w:type="gramStart"/>
-      <w:r>
-        <w:rPr>
-          <w:rFonts w:ascii="Courier" w:hAnsi="Courier" w:cs="Menlo Regular"/>
-          <w:color w:val="000000"/>
-          <w:sz w:val="18"/>
-          <w:szCs w:val="18"/>
-        </w:rPr>
-        <w:t>network</w:t>
-      </w:r>
-      <w:proofErr w:type="gramEnd"/>
-      <w:r>
-        <w:rPr>
-          <w:rFonts w:ascii="Courier" w:hAnsi="Courier" w:cs="Menlo Regular"/>
-          <w:color w:val="000000"/>
-          <w:sz w:val="18"/>
-          <w:szCs w:val="18"/>
-        </w:rPr>
-        <w:t>={</w:t>
+      <w:r>
+        <w:rPr>
+          <w:rFonts w:ascii="Courier" w:hAnsi="Courier" w:cs="Menlo Regular"/>
+          <w:color w:val="000000"/>
+          <w:sz w:val="18"/>
+          <w:szCs w:val="18"/>
+        </w:rPr>
+        <w:t>network={</w:t>
       </w:r>
     </w:p>
     <w:p>
@@ -2816,47 +1489,14 @@
           <w:szCs w:val="18"/>
         </w:rPr>
       </w:pPr>
-      <w:proofErr w:type="spellStart"/>
-      <w:proofErr w:type="gramStart"/>
-      <w:r>
-        <w:rPr>
-          <w:rFonts w:ascii="Courier" w:hAnsi="Courier" w:cs="Menlo Regular"/>
-          <w:color w:val="000000"/>
-          <w:sz w:val="18"/>
-          <w:szCs w:val="18"/>
-        </w:rPr>
-        <w:t>ssid</w:t>
-      </w:r>
-      <w:proofErr w:type="spellEnd"/>
-      <w:proofErr w:type="gramEnd"/>
-      <w:r>
-        <w:rPr>
-          <w:rFonts w:ascii="Courier" w:hAnsi="Courier" w:cs="Menlo Regular"/>
-          <w:color w:val="000000"/>
-          <w:sz w:val="18"/>
-          <w:szCs w:val="18"/>
-        </w:rPr>
-        <w:t>="</w:t>
-      </w:r>
-      <w:proofErr w:type="spellStart"/>
-      <w:r>
-        <w:rPr>
-          <w:rFonts w:ascii="Courier" w:hAnsi="Courier" w:cs="Menlo Regular"/>
-          <w:color w:val="000000"/>
-          <w:sz w:val="18"/>
-          <w:szCs w:val="18"/>
-        </w:rPr>
-        <w:t>wifiwifiwifi</w:t>
-      </w:r>
-      <w:proofErr w:type="spellEnd"/>
-      <w:r>
-        <w:rPr>
-          <w:rFonts w:ascii="Courier" w:hAnsi="Courier" w:cs="Menlo Regular"/>
-          <w:color w:val="000000"/>
-          <w:sz w:val="18"/>
-          <w:szCs w:val="18"/>
-        </w:rPr>
-        <w:t>"</w:t>
+      <w:r>
+        <w:rPr>
+          <w:rFonts w:ascii="Courier" w:hAnsi="Courier" w:cs="Menlo Regular"/>
+          <w:color w:val="000000"/>
+          <w:sz w:val="18"/>
+          <w:szCs w:val="18"/>
+        </w:rPr>
+        <w:t>ssid="wifiwifiwifi"</w:t>
       </w:r>
     </w:p>
     <w:p>
@@ -2886,27 +1526,14 @@
           <w:szCs w:val="18"/>
         </w:rPr>
       </w:pPr>
-      <w:proofErr w:type="spellStart"/>
-      <w:proofErr w:type="gramStart"/>
-      <w:r>
-        <w:rPr>
-          <w:rFonts w:ascii="Courier" w:hAnsi="Courier" w:cs="Menlo Regular"/>
-          <w:color w:val="000000"/>
-          <w:sz w:val="18"/>
-          <w:szCs w:val="18"/>
-        </w:rPr>
-        <w:t>psk</w:t>
-      </w:r>
-      <w:proofErr w:type="spellEnd"/>
-      <w:proofErr w:type="gramEnd"/>
-      <w:r>
-        <w:rPr>
-          <w:rFonts w:ascii="Courier" w:hAnsi="Courier" w:cs="Menlo Regular"/>
-          <w:color w:val="000000"/>
-          <w:sz w:val="18"/>
-          <w:szCs w:val="18"/>
-        </w:rPr>
-        <w:t>="</w:t>
+      <w:r>
+        <w:rPr>
+          <w:rFonts w:ascii="Courier" w:hAnsi="Courier" w:cs="Menlo Regular"/>
+          <w:color w:val="000000"/>
+          <w:sz w:val="18"/>
+          <w:szCs w:val="18"/>
+        </w:rPr>
+        <w:t>psk="</w:t>
       </w:r>
       <w:r>
         <w:rPr>
@@ -3019,25 +1646,14 @@
           <w:szCs w:val="18"/>
         </w:rPr>
       </w:pPr>
-      <w:proofErr w:type="gramStart"/>
-      <w:r>
-        <w:rPr>
-          <w:rFonts w:ascii="Courier" w:hAnsi="Courier" w:cs="Menlo Regular"/>
-          <w:color w:val="000000"/>
-          <w:sz w:val="18"/>
-          <w:szCs w:val="18"/>
-        </w:rPr>
-        <w:t>proto</w:t>
-      </w:r>
-      <w:proofErr w:type="gramEnd"/>
-      <w:r>
-        <w:rPr>
-          <w:rFonts w:ascii="Courier" w:hAnsi="Courier" w:cs="Menlo Regular"/>
-          <w:color w:val="000000"/>
-          <w:sz w:val="18"/>
-          <w:szCs w:val="18"/>
-        </w:rPr>
-        <w:t>=RSN</w:t>
+      <w:r>
+        <w:rPr>
+          <w:rFonts w:ascii="Courier" w:hAnsi="Courier" w:cs="Menlo Regular"/>
+          <w:color w:val="000000"/>
+          <w:sz w:val="18"/>
+          <w:szCs w:val="18"/>
+        </w:rPr>
+        <w:t>proto=RSN</w:t>
       </w:r>
     </w:p>
     <w:p>
@@ -3132,36 +1748,14 @@
           <w:szCs w:val="18"/>
         </w:rPr>
       </w:pPr>
-      <w:proofErr w:type="spellStart"/>
-      <w:proofErr w:type="gramStart"/>
-      <w:r>
-        <w:rPr>
-          <w:rFonts w:ascii="Courier" w:hAnsi="Courier" w:cs="Menlo Regular"/>
-          <w:color w:val="000000"/>
-          <w:sz w:val="18"/>
-          <w:szCs w:val="18"/>
-        </w:rPr>
-        <w:t>key</w:t>
-      </w:r>
-      <w:proofErr w:type="gramEnd"/>
-      <w:r>
-        <w:rPr>
-          <w:rFonts w:ascii="Courier" w:hAnsi="Courier" w:cs="Menlo Regular"/>
-          <w:color w:val="000000"/>
-          <w:sz w:val="18"/>
-          <w:szCs w:val="18"/>
-        </w:rPr>
-        <w:t>_mgmt</w:t>
-      </w:r>
-      <w:proofErr w:type="spellEnd"/>
-      <w:r>
-        <w:rPr>
-          <w:rFonts w:ascii="Courier" w:hAnsi="Courier" w:cs="Menlo Regular"/>
-          <w:color w:val="000000"/>
-          <w:sz w:val="18"/>
-          <w:szCs w:val="18"/>
-        </w:rPr>
-        <w:t>=WPA-PSK</w:t>
+      <w:r>
+        <w:rPr>
+          <w:rFonts w:ascii="Courier" w:hAnsi="Courier" w:cs="Menlo Regular"/>
+          <w:color w:val="000000"/>
+          <w:sz w:val="18"/>
+          <w:szCs w:val="18"/>
+        </w:rPr>
+        <w:t>key_mgmt=WPA-PSK</w:t>
       </w:r>
     </w:p>
     <w:p>
@@ -3256,25 +1850,14 @@
           <w:szCs w:val="18"/>
         </w:rPr>
       </w:pPr>
-      <w:proofErr w:type="gramStart"/>
-      <w:r>
-        <w:rPr>
-          <w:rFonts w:ascii="Courier" w:hAnsi="Courier" w:cs="Menlo Regular"/>
-          <w:color w:val="000000"/>
-          <w:sz w:val="18"/>
-          <w:szCs w:val="18"/>
-        </w:rPr>
-        <w:t>pairwise</w:t>
-      </w:r>
-      <w:proofErr w:type="gramEnd"/>
-      <w:r>
-        <w:rPr>
-          <w:rFonts w:ascii="Courier" w:hAnsi="Courier" w:cs="Menlo Regular"/>
-          <w:color w:val="000000"/>
-          <w:sz w:val="18"/>
-          <w:szCs w:val="18"/>
-        </w:rPr>
-        <w:t>=CCMP</w:t>
+      <w:r>
+        <w:rPr>
+          <w:rFonts w:ascii="Courier" w:hAnsi="Courier" w:cs="Menlo Regular"/>
+          <w:color w:val="000000"/>
+          <w:sz w:val="18"/>
+          <w:szCs w:val="18"/>
+        </w:rPr>
+        <w:t>pairwise=CCMP</w:t>
       </w:r>
     </w:p>
     <w:p>
@@ -3369,36 +1952,14 @@
           <w:szCs w:val="18"/>
         </w:rPr>
       </w:pPr>
-      <w:proofErr w:type="spellStart"/>
-      <w:proofErr w:type="gramStart"/>
-      <w:r>
-        <w:rPr>
-          <w:rFonts w:ascii="Courier" w:hAnsi="Courier" w:cs="Menlo Regular"/>
-          <w:color w:val="000000"/>
-          <w:sz w:val="18"/>
-          <w:szCs w:val="18"/>
-        </w:rPr>
-        <w:t>auth</w:t>
-      </w:r>
-      <w:proofErr w:type="gramEnd"/>
-      <w:r>
-        <w:rPr>
-          <w:rFonts w:ascii="Courier" w:hAnsi="Courier" w:cs="Menlo Regular"/>
-          <w:color w:val="000000"/>
-          <w:sz w:val="18"/>
-          <w:szCs w:val="18"/>
-        </w:rPr>
-        <w:t>_alg</w:t>
-      </w:r>
-      <w:proofErr w:type="spellEnd"/>
-      <w:r>
-        <w:rPr>
-          <w:rFonts w:ascii="Courier" w:hAnsi="Courier" w:cs="Menlo Regular"/>
-          <w:color w:val="000000"/>
-          <w:sz w:val="18"/>
-          <w:szCs w:val="18"/>
-        </w:rPr>
-        <w:t>=OPEN</w:t>
+      <w:r>
+        <w:rPr>
+          <w:rFonts w:ascii="Courier" w:hAnsi="Courier" w:cs="Menlo Regular"/>
+          <w:color w:val="000000"/>
+          <w:sz w:val="18"/>
+          <w:szCs w:val="18"/>
+        </w:rPr>
+        <w:t>auth_alg=OPEN</w:t>
       </w:r>
     </w:p>
     <w:p>
@@ -3443,25 +2004,7 @@
           <w:sz w:val="24"/>
           <w:szCs w:val="24"/>
         </w:rPr>
-        <w:t xml:space="preserve">Testing </w:t>
-      </w:r>
-      <w:proofErr w:type="gramStart"/>
-      <w:r>
-        <w:rPr>
-          <w:rFonts w:ascii="Cambria" w:hAnsi="Cambria"/>
-          <w:sz w:val="24"/>
-          <w:szCs w:val="24"/>
-        </w:rPr>
-        <w:t>internet</w:t>
-      </w:r>
-      <w:proofErr w:type="gramEnd"/>
-      <w:r>
-        <w:rPr>
-          <w:rFonts w:ascii="Cambria" w:hAnsi="Cambria"/>
-          <w:sz w:val="24"/>
-          <w:szCs w:val="24"/>
-        </w:rPr>
-        <w:t xml:space="preserve"> speed from command line:</w:t>
+        <w:t>Testing internet speed from command line:</w:t>
       </w:r>
       <w:r>
         <w:rPr>
@@ -3469,37 +2012,12 @@
         </w:rPr>
         <w:br/>
       </w:r>
-      <w:proofErr w:type="spellStart"/>
       <w:r>
         <w:rPr>
           <w:color w:val="333333"/>
           <w:bdr w:val="single" w:sz="6" w:space="0" w:color="DDDDDD" w:frame="1"/>
         </w:rPr>
-        <w:t>wget</w:t>
-      </w:r>
-      <w:proofErr w:type="spellEnd"/>
-      <w:r>
-        <w:rPr>
-          <w:color w:val="333333"/>
-          <w:bdr w:val="single" w:sz="6" w:space="0" w:color="DDDDDD" w:frame="1"/>
-        </w:rPr>
-        <w:t xml:space="preserve"> -O /</w:t>
-      </w:r>
-      <w:proofErr w:type="spellStart"/>
-      <w:r>
-        <w:rPr>
-          <w:color w:val="333333"/>
-          <w:bdr w:val="single" w:sz="6" w:space="0" w:color="DDDDDD" w:frame="1"/>
-        </w:rPr>
-        <w:t>dev</w:t>
-      </w:r>
-      <w:proofErr w:type="spellEnd"/>
-      <w:r>
-        <w:rPr>
-          <w:color w:val="333333"/>
-          <w:bdr w:val="single" w:sz="6" w:space="0" w:color="DDDDDD" w:frame="1"/>
-        </w:rPr>
-        <w:t>/null http://speedtest.wdc01.softlayer.com/downloads/test10.zip</w:t>
+        <w:t>wget -O /dev/null http://speedtest.wdc01.softlayer.com/downloads/test10.zip</w:t>
       </w:r>
     </w:p>
     <w:p>
@@ -3570,43 +2088,14 @@
         <w:t xml:space="preserve">Configure the file </w:t>
       </w:r>
       <w:r>
-        <w:t>/</w:t>
-      </w:r>
-      <w:proofErr w:type="spellStart"/>
-      <w:r>
-        <w:t>etc</w:t>
-      </w:r>
-      <w:proofErr w:type="spellEnd"/>
-      <w:r>
-        <w:t>/network/interfaces</w:t>
+        <w:t>/etc/network/interfaces</w:t>
       </w:r>
       <w:r>
         <w:t xml:space="preserve"> and the </w:t>
       </w:r>
       <w:r>
-        <w:t>/</w:t>
-      </w:r>
-      <w:proofErr w:type="spellStart"/>
-      <w:r>
-        <w:t>etc</w:t>
-      </w:r>
-      <w:proofErr w:type="spellEnd"/>
-      <w:r>
-        <w:t>/</w:t>
-      </w:r>
-      <w:proofErr w:type="spellStart"/>
-      <w:r>
-        <w:t>wpa_supplicant</w:t>
-      </w:r>
-      <w:proofErr w:type="spellEnd"/>
-      <w:r>
-        <w:t>/</w:t>
-      </w:r>
-      <w:proofErr w:type="spellStart"/>
-      <w:r>
-        <w:t>wpa_supplicant.conf</w:t>
-      </w:r>
-      <w:proofErr w:type="spellEnd"/>
+        <w:t>/etc/wpa_supplicant/wpa_supplicant.conf</w:t>
+      </w:r>
       <w:r>
         <w:t xml:space="preserve"> like above.</w:t>
       </w:r>
@@ -3670,17 +2159,7 @@
         </w:numPr>
       </w:pPr>
       <w:r>
-        <w:t xml:space="preserve">Connect to Pi via SSH: </w:t>
-      </w:r>
-      <w:proofErr w:type="spellStart"/>
-      <w:proofErr w:type="gramStart"/>
-      <w:r>
-        <w:t>ssh</w:t>
-      </w:r>
-      <w:proofErr w:type="spellEnd"/>
-      <w:proofErr w:type="gramEnd"/>
-      <w:r>
-        <w:t xml:space="preserve"> </w:t>
+        <w:t xml:space="preserve">Connect to Pi via SSH: ssh </w:t>
       </w:r>
       <w:hyperlink r:id="rId6" w:history="1">
         <w:r>
@@ -3703,13 +2182,8 @@
         </w:numPr>
       </w:pPr>
       <w:r>
-        <w:t xml:space="preserve">Install VNC server on Pi and VNC client on </w:t>
-      </w:r>
-      <w:proofErr w:type="spellStart"/>
-      <w:r>
-        <w:t>Macbook</w:t>
-      </w:r>
-      <w:proofErr w:type="spellEnd"/>
+        <w:t>Install VNC server on Pi and VNC client on Macbook</w:t>
+      </w:r>
       <w:r>
         <w:t>.</w:t>
       </w:r>
@@ -3729,15 +2203,7 @@
         <w:t>VNC</w:t>
       </w:r>
       <w:r>
-        <w:t xml:space="preserve"> server on Pi with: ‘</w:t>
-      </w:r>
-      <w:proofErr w:type="spellStart"/>
-      <w:r>
-        <w:t>vncserver</w:t>
-      </w:r>
-      <w:proofErr w:type="spellEnd"/>
-      <w:r>
-        <w:t>: 1’.</w:t>
+        <w:t xml:space="preserve"> server on Pi with: ‘vncserver: 1’.</w:t>
       </w:r>
     </w:p>
     <w:p>
@@ -3755,26 +2221,10 @@
         <w:t>t</w:t>
       </w:r>
       <w:r>
-        <w:t xml:space="preserve"> on </w:t>
-      </w:r>
-      <w:proofErr w:type="spellStart"/>
-      <w:r>
-        <w:t>Macb</w:t>
-      </w:r>
-      <w:r>
-        <w:t>ook</w:t>
-      </w:r>
-      <w:proofErr w:type="spellEnd"/>
-      <w:r>
-        <w:t xml:space="preserve"> and connect to 192.168.1.42, password ‘</w:t>
-      </w:r>
-      <w:proofErr w:type="spellStart"/>
-      <w:r>
-        <w:t>raspberr</w:t>
-      </w:r>
-      <w:proofErr w:type="spellEnd"/>
-      <w:r>
-        <w:t>’.</w:t>
+        <w:t xml:space="preserve"> on Macb</w:t>
+      </w:r>
+      <w:r>
+        <w:t>ook and connect to 192.168.1.42, password ‘raspberr’.</w:t>
       </w:r>
     </w:p>
     <w:p>
@@ -3819,21 +2269,7 @@
         <w:rPr>
           <w:rFonts w:ascii="Cambria" w:hAnsi="Cambria"/>
         </w:rPr>
-        <w:t xml:space="preserve">it is described how to set up file sharing. </w:t>
-      </w:r>
-      <w:proofErr w:type="spellStart"/>
-      <w:r>
-        <w:rPr>
-          <w:rFonts w:ascii="Cambria" w:hAnsi="Cambria"/>
-        </w:rPr>
-        <w:t>Netatalk</w:t>
-      </w:r>
-      <w:proofErr w:type="spellEnd"/>
-      <w:r>
-        <w:rPr>
-          <w:rFonts w:ascii="Cambria" w:hAnsi="Cambria"/>
-        </w:rPr>
-        <w:t xml:space="preserve"> is installed which is an open source AFP </w:t>
+        <w:t xml:space="preserve">it is described how to set up file sharing. Netatalk is installed which is an open source AFP </w:t>
       </w:r>
       <w:r>
         <w:rPr>
@@ -3859,19 +2295,11 @@
         </w:rPr>
         <w:t xml:space="preserve">Then </w:t>
       </w:r>
-      <w:proofErr w:type="spellStart"/>
-      <w:r>
-        <w:rPr>
-          <w:rFonts w:ascii="Cambria" w:hAnsi="Cambria"/>
-        </w:rPr>
-        <w:t>Avahi</w:t>
-      </w:r>
-      <w:proofErr w:type="spellEnd"/>
-      <w:r>
-        <w:rPr>
-          <w:rFonts w:ascii="Cambria" w:hAnsi="Cambria"/>
-        </w:rPr>
-        <w:t xml:space="preserve"> is installed which is a zero configuration service discovery protocol. </w:t>
+      <w:r>
+        <w:rPr>
+          <w:rFonts w:ascii="Cambria" w:hAnsi="Cambria"/>
+        </w:rPr>
+        <w:t xml:space="preserve">Avahi is installed which is a zero configuration service discovery protocol. </w:t>
       </w:r>
       <w:r>
         <w:rPr>
@@ -3883,113 +2311,19 @@
         <w:rPr>
           <w:rFonts w:ascii="Courier" w:hAnsi="Courier" w:cs="Courier"/>
         </w:rPr>
-        <w:t>/</w:t>
-      </w:r>
-      <w:proofErr w:type="spellStart"/>
-      <w:r>
-        <w:rPr>
-          <w:rFonts w:ascii="Courier" w:hAnsi="Courier" w:cs="Courier"/>
-        </w:rPr>
-        <w:t>etc</w:t>
-      </w:r>
-      <w:proofErr w:type="spellEnd"/>
-      <w:r>
-        <w:rPr>
-          <w:rFonts w:ascii="Courier" w:hAnsi="Courier" w:cs="Courier"/>
-        </w:rPr>
-        <w:t>/</w:t>
-      </w:r>
-      <w:proofErr w:type="spellStart"/>
-      <w:r>
-        <w:rPr>
-          <w:rFonts w:ascii="Courier" w:hAnsi="Courier" w:cs="Courier"/>
-        </w:rPr>
-        <w:t>avahi</w:t>
-      </w:r>
-      <w:proofErr w:type="spellEnd"/>
-      <w:r>
-        <w:rPr>
-          <w:rFonts w:ascii="Courier" w:hAnsi="Courier" w:cs="Courier"/>
-        </w:rPr>
-        <w:t>/services/</w:t>
-      </w:r>
-      <w:proofErr w:type="spellStart"/>
-      <w:r>
-        <w:rPr>
-          <w:rFonts w:ascii="Courier" w:hAnsi="Courier" w:cs="Courier"/>
-        </w:rPr>
-        <w:t>afpd.service</w:t>
-      </w:r>
-      <w:proofErr w:type="spellEnd"/>
-      <w:r>
-        <w:rPr>
-          <w:rFonts w:ascii="Cambria" w:hAnsi="Cambria"/>
-        </w:rPr>
-        <w:t xml:space="preserve">’ is created with the </w:t>
-      </w:r>
-      <w:proofErr w:type="spellStart"/>
-      <w:r>
-        <w:rPr>
-          <w:rFonts w:ascii="Cambria" w:hAnsi="Cambria"/>
-        </w:rPr>
-        <w:t>avahi</w:t>
-      </w:r>
-      <w:proofErr w:type="spellEnd"/>
-      <w:r>
-        <w:rPr>
-          <w:rFonts w:ascii="Cambria" w:hAnsi="Cambria"/>
-        </w:rPr>
-        <w:t xml:space="preserve"> settings (</w:t>
-      </w:r>
-      <w:proofErr w:type="spellStart"/>
-      <w:r>
-        <w:rPr>
-          <w:rFonts w:ascii="Cambria" w:hAnsi="Cambria"/>
-        </w:rPr>
-        <w:t>a.o.</w:t>
-      </w:r>
-      <w:proofErr w:type="spellEnd"/>
-      <w:r>
-        <w:rPr>
-          <w:rFonts w:ascii="Cambria" w:hAnsi="Cambria"/>
-        </w:rPr>
-        <w:t xml:space="preserve"> TCP/IP port 548 is specified). </w:t>
-      </w:r>
-      <w:proofErr w:type="spellStart"/>
-      <w:r>
-        <w:rPr>
-          <w:rFonts w:ascii="Cambria" w:hAnsi="Cambria"/>
-        </w:rPr>
-        <w:t>Avahi</w:t>
-      </w:r>
-      <w:proofErr w:type="spellEnd"/>
-      <w:r>
-        <w:rPr>
-          <w:rFonts w:ascii="Cambria" w:hAnsi="Cambria"/>
-        </w:rPr>
-        <w:t xml:space="preserve"> is then started as a </w:t>
-      </w:r>
-      <w:proofErr w:type="spellStart"/>
-      <w:proofErr w:type="gramStart"/>
-      <w:r>
-        <w:rPr>
-          <w:rFonts w:ascii="Cambria" w:hAnsi="Cambria"/>
-        </w:rPr>
-        <w:t>deamon</w:t>
-      </w:r>
-      <w:proofErr w:type="spellEnd"/>
-      <w:r>
-        <w:rPr>
-          <w:rFonts w:ascii="Cambria" w:hAnsi="Cambria"/>
-        </w:rPr>
-        <w:t xml:space="preserve"> which</w:t>
-      </w:r>
-      <w:proofErr w:type="gramEnd"/>
-      <w:r>
-        <w:rPr>
-          <w:rFonts w:ascii="Cambria" w:hAnsi="Cambria"/>
-        </w:rPr>
-        <w:t xml:space="preserve"> will start automatically after </w:t>
+        <w:t>/etc/avahi/services/afpd.service</w:t>
+      </w:r>
+      <w:r>
+        <w:rPr>
+          <w:rFonts w:ascii="Cambria" w:hAnsi="Cambria"/>
+        </w:rPr>
+        <w:t xml:space="preserve">’ is created with the avahi settings (a.o. TCP/IP port 548 is specified). </w:t>
+      </w:r>
+      <w:r>
+        <w:rPr>
+          <w:rFonts w:ascii="Cambria" w:hAnsi="Cambria"/>
+        </w:rPr>
+        <w:t xml:space="preserve">Avahi is then started as a deamon which will start automatically after </w:t>
       </w:r>
       <w:r>
         <w:rPr>
@@ -4024,64 +2358,8 @@
           <w:szCs w:val="18"/>
           <w:shd w:val="clear" w:color="auto" w:fill="F7F7F9"/>
         </w:rPr>
-        <w:t>/</w:t>
-      </w:r>
-      <w:proofErr w:type="spellStart"/>
-      <w:r>
-        <w:rPr>
-          <w:rFonts w:ascii="Monaco" w:eastAsia="Times New Roman" w:hAnsi="Monaco" w:cs="Times New Roman"/>
-          <w:color w:val="8B8B8B"/>
-          <w:sz w:val="18"/>
-          <w:szCs w:val="18"/>
-          <w:shd w:val="clear" w:color="auto" w:fill="F7F7F9"/>
-        </w:rPr>
-        <w:t>etc</w:t>
-      </w:r>
-      <w:proofErr w:type="spellEnd"/>
-      <w:r>
-        <w:rPr>
-          <w:rFonts w:ascii="Monaco" w:eastAsia="Times New Roman" w:hAnsi="Monaco" w:cs="Times New Roman"/>
-          <w:color w:val="8B8B8B"/>
-          <w:sz w:val="18"/>
-          <w:szCs w:val="18"/>
-          <w:shd w:val="clear" w:color="auto" w:fill="F7F7F9"/>
-        </w:rPr>
-        <w:t>/</w:t>
-      </w:r>
-      <w:proofErr w:type="spellStart"/>
-      <w:r>
-        <w:rPr>
-          <w:rFonts w:ascii="Monaco" w:eastAsia="Times New Roman" w:hAnsi="Monaco" w:cs="Times New Roman"/>
-          <w:color w:val="8B8B8B"/>
-          <w:sz w:val="18"/>
-          <w:szCs w:val="18"/>
-          <w:shd w:val="clear" w:color="auto" w:fill="F7F7F9"/>
-        </w:rPr>
-        <w:t>netatalk</w:t>
-      </w:r>
-      <w:proofErr w:type="spellEnd"/>
-      <w:r>
-        <w:rPr>
-          <w:rFonts w:ascii="Monaco" w:eastAsia="Times New Roman" w:hAnsi="Monaco" w:cs="Times New Roman"/>
-          <w:color w:val="8B8B8B"/>
-          <w:sz w:val="18"/>
-          <w:szCs w:val="18"/>
-          <w:shd w:val="clear" w:color="auto" w:fill="F7F7F9"/>
-        </w:rPr>
-        <w:t>/</w:t>
-      </w:r>
-      <w:proofErr w:type="spellStart"/>
-      <w:r>
-        <w:rPr>
-          <w:rFonts w:ascii="Monaco" w:eastAsia="Times New Roman" w:hAnsi="Monaco" w:cs="Times New Roman"/>
-          <w:color w:val="8B8B8B"/>
-          <w:sz w:val="18"/>
-          <w:szCs w:val="18"/>
-          <w:shd w:val="clear" w:color="auto" w:fill="F7F7F9"/>
-        </w:rPr>
-        <w:t>AppleVolumes.default</w:t>
-      </w:r>
-      <w:proofErr w:type="spellEnd"/>
+        <w:t>/etc/netatalk/AppleVolumes.default</w:t>
+      </w:r>
       <w:r>
         <w:rPr>
           <w:rFonts w:ascii="Cambria" w:hAnsi="Cambria"/>
@@ -4134,19 +2412,11 @@
           <w:rFonts w:ascii="Cambria" w:hAnsi="Cambria"/>
         </w:rPr>
       </w:pPr>
-      <w:proofErr w:type="gramStart"/>
-      <w:r>
-        <w:rPr>
-          <w:rFonts w:ascii="Cambria" w:hAnsi="Cambria"/>
-        </w:rPr>
-        <w:t>which</w:t>
-      </w:r>
-      <w:proofErr w:type="gramEnd"/>
-      <w:r>
-        <w:rPr>
-          <w:rFonts w:ascii="Cambria" w:hAnsi="Cambria"/>
-        </w:rPr>
-        <w:t xml:space="preserve"> is the default folder to share. </w:t>
+      <w:r>
+        <w:rPr>
+          <w:rFonts w:ascii="Cambria" w:hAnsi="Cambria"/>
+        </w:rPr>
+        <w:t xml:space="preserve">which is the default folder to share. </w:t>
       </w:r>
       <w:r>
         <w:rPr>
@@ -4181,7 +2451,6 @@
         </w:rPr>
         <w:t>/</w:t>
       </w:r>
-      <w:proofErr w:type="spellStart"/>
       <w:r>
         <w:rPr>
           <w:rFonts w:ascii="Monaco" w:eastAsia="Times New Roman" w:hAnsi="Monaco" w:cs="Times New Roman"/>
@@ -4192,7 +2461,6 @@
         </w:rPr>
         <w:t>etc</w:t>
       </w:r>
-      <w:proofErr w:type="spellEnd"/>
       <w:r>
         <w:rPr>
           <w:rFonts w:ascii="Monaco" w:eastAsia="Times New Roman" w:hAnsi="Monaco" w:cs="Times New Roman"/>
@@ -4221,20 +2489,8 @@
           <w:szCs w:val="18"/>
           <w:shd w:val="clear" w:color="auto" w:fill="F7F7F9"/>
         </w:rPr>
-        <w:t>/</w:t>
-      </w:r>
-      <w:proofErr w:type="spellStart"/>
-      <w:r>
-        <w:rPr>
-          <w:rFonts w:ascii="Monaco" w:eastAsia="Times New Roman" w:hAnsi="Monaco" w:cs="Times New Roman"/>
-          <w:color w:val="8B8B8B"/>
-          <w:sz w:val="18"/>
-          <w:szCs w:val="18"/>
-          <w:shd w:val="clear" w:color="auto" w:fill="F7F7F9"/>
-        </w:rPr>
-        <w:t>etc</w:t>
-      </w:r>
-      <w:proofErr w:type="spellEnd"/>
+        <w:t>/etc</w:t>
+      </w:r>
       <w:r>
         <w:rPr>
           <w:rFonts w:ascii="Monaco" w:eastAsia="Times New Roman" w:hAnsi="Monaco" w:cs="Times New Roman"/>
@@ -4296,21 +2552,7 @@
         <w:rPr>
           <w:rFonts w:ascii="Cambria" w:hAnsi="Cambria"/>
         </w:rPr>
-        <w:t xml:space="preserve">Then on the Mac, in finder, press </w:t>
-      </w:r>
-      <w:proofErr w:type="spellStart"/>
-      <w:r>
-        <w:rPr>
-          <w:rFonts w:ascii="Cambria" w:hAnsi="Cambria"/>
-        </w:rPr>
-        <w:t>cmd</w:t>
-      </w:r>
-      <w:proofErr w:type="spellEnd"/>
-      <w:r>
-        <w:rPr>
-          <w:rFonts w:ascii="Cambria" w:hAnsi="Cambria"/>
-        </w:rPr>
-        <w:t xml:space="preserve">-K (connect to server) and </w:t>
+        <w:t xml:space="preserve">Then on the Mac, in finder, press cmd-K (connect to server) and </w:t>
       </w:r>
       <w:r>
         <w:rPr>
@@ -4334,21 +2576,7 @@
         <w:rPr>
           <w:rFonts w:ascii="Cambria" w:hAnsi="Cambria"/>
         </w:rPr>
-        <w:t>When writing to a Pi folder like ‘/</w:t>
-      </w:r>
-      <w:proofErr w:type="spellStart"/>
-      <w:r>
-        <w:rPr>
-          <w:rFonts w:ascii="Cambria" w:hAnsi="Cambria"/>
-        </w:rPr>
-        <w:t>etc</w:t>
-      </w:r>
-      <w:proofErr w:type="spellEnd"/>
-      <w:r>
-        <w:rPr>
-          <w:rFonts w:ascii="Cambria" w:hAnsi="Cambria"/>
-        </w:rPr>
-        <w:t>’ from the Mac the permission is denied. This is because the user ‘pi’ is not the owner or member of the group of that folder (root is)</w:t>
+        <w:t>When writing to a Pi folder like ‘/etc’ from the Mac the permission is denied. This is because the user ‘pi’ is not the owner or member of the group of that folder (root is)</w:t>
       </w:r>
       <w:r>
         <w:rPr>
@@ -4366,21 +2594,7 @@
         <w:rPr>
           <w:rFonts w:ascii="Cambria" w:hAnsi="Cambria"/>
         </w:rPr>
-        <w:t>ng to ‘/</w:t>
-      </w:r>
-      <w:proofErr w:type="spellStart"/>
-      <w:r>
-        <w:rPr>
-          <w:rFonts w:ascii="Cambria" w:hAnsi="Cambria"/>
-        </w:rPr>
-        <w:t>etc</w:t>
-      </w:r>
-      <w:proofErr w:type="spellEnd"/>
-      <w:r>
-        <w:rPr>
-          <w:rFonts w:ascii="Cambria" w:hAnsi="Cambria"/>
-        </w:rPr>
-        <w:t xml:space="preserve">’ is needed, on the Pi </w:t>
+        <w:t xml:space="preserve">ng to ‘/etc’ is needed, on the Pi </w:t>
       </w:r>
       <w:r>
         <w:rPr>
@@ -4401,9 +2615,8 @@
           <w:sz w:val="22"/>
           <w:szCs w:val="22"/>
         </w:rPr>
-        <w:t>‘</w:t>
-      </w:r>
-      <w:proofErr w:type="spellStart"/>
+        <w:t>‘sudo chmod 777</w:t>
+      </w:r>
       <w:r>
         <w:rPr>
           <w:rFonts w:ascii="Menlo Regular" w:hAnsi="Menlo Regular" w:cs="Menlo Regular"/>
@@ -4411,9 +2624,8 @@
           <w:sz w:val="22"/>
           <w:szCs w:val="22"/>
         </w:rPr>
-        <w:t>sudo</w:t>
-      </w:r>
-      <w:proofErr w:type="spellEnd"/>
+        <w:t xml:space="preserve"> /etc</w:t>
+      </w:r>
       <w:r>
         <w:rPr>
           <w:rFonts w:ascii="Menlo Regular" w:hAnsi="Menlo Regular" w:cs="Menlo Regular"/>
@@ -4421,9 +2633,29 @@
           <w:sz w:val="22"/>
           <w:szCs w:val="22"/>
         </w:rPr>
-        <w:t xml:space="preserve"> </w:t>
-      </w:r>
-      <w:proofErr w:type="spellStart"/>
+        <w:t>’.</w:t>
+      </w:r>
+    </w:p>
+    <w:p>
+      <w:pPr>
+        <w:rPr>
+          <w:rFonts w:ascii="Cambria" w:hAnsi="Cambria"/>
+        </w:rPr>
+      </w:pPr>
+      <w:r>
+        <w:rPr>
+          <w:rFonts w:ascii="Cambria" w:hAnsi="Cambria" w:cs="Menlo Regular"/>
+          <w:color w:val="000000"/>
+        </w:rPr>
+        <w:t xml:space="preserve">After writing </w:t>
+      </w:r>
+      <w:r>
+        <w:rPr>
+          <w:rFonts w:ascii="Cambria" w:hAnsi="Cambria" w:cs="Menlo Regular"/>
+          <w:color w:val="000000"/>
+        </w:rPr>
+        <w:t xml:space="preserve">put back permission to 755 with </w:t>
+      </w:r>
       <w:r>
         <w:rPr>
           <w:rFonts w:ascii="Menlo Regular" w:hAnsi="Menlo Regular" w:cs="Menlo Regular"/>
@@ -4431,9 +2663,8 @@
           <w:sz w:val="22"/>
           <w:szCs w:val="22"/>
         </w:rPr>
-        <w:t>chmod</w:t>
-      </w:r>
-      <w:proofErr w:type="spellEnd"/>
+        <w:t>‘sudo chmod</w:t>
+      </w:r>
       <w:r>
         <w:rPr>
           <w:rFonts w:ascii="Menlo Regular" w:hAnsi="Menlo Regular" w:cs="Menlo Regular"/>
@@ -4441,7 +2672,7 @@
           <w:sz w:val="22"/>
           <w:szCs w:val="22"/>
         </w:rPr>
-        <w:t xml:space="preserve"> 777</w:t>
+        <w:t xml:space="preserve"> 755</w:t>
       </w:r>
       <w:r>
         <w:rPr>
@@ -4450,129 +2681,8 @@
           <w:sz w:val="22"/>
           <w:szCs w:val="22"/>
         </w:rPr>
-        <w:t xml:space="preserve"> /</w:t>
-      </w:r>
-      <w:proofErr w:type="spellStart"/>
-      <w:r>
-        <w:rPr>
-          <w:rFonts w:ascii="Menlo Regular" w:hAnsi="Menlo Regular" w:cs="Menlo Regular"/>
-          <w:color w:val="000000"/>
-          <w:sz w:val="22"/>
-          <w:szCs w:val="22"/>
-        </w:rPr>
-        <w:t>etc</w:t>
-      </w:r>
-      <w:proofErr w:type="spellEnd"/>
-      <w:r>
-        <w:rPr>
-          <w:rFonts w:ascii="Menlo Regular" w:hAnsi="Menlo Regular" w:cs="Menlo Regular"/>
-          <w:color w:val="000000"/>
-          <w:sz w:val="22"/>
-          <w:szCs w:val="22"/>
-        </w:rPr>
-        <w:t>’.</w:t>
-      </w:r>
-    </w:p>
-    <w:p>
-      <w:pPr>
-        <w:rPr>
-          <w:rFonts w:ascii="Cambria" w:hAnsi="Cambria"/>
-        </w:rPr>
-      </w:pPr>
-      <w:proofErr w:type="gramStart"/>
-      <w:r>
-        <w:rPr>
-          <w:rFonts w:ascii="Cambria" w:hAnsi="Cambria" w:cs="Menlo Regular"/>
-          <w:color w:val="000000"/>
-        </w:rPr>
-        <w:t xml:space="preserve">After writing </w:t>
-      </w:r>
-      <w:r>
-        <w:rPr>
-          <w:rFonts w:ascii="Cambria" w:hAnsi="Cambria" w:cs="Menlo Regular"/>
-          <w:color w:val="000000"/>
-        </w:rPr>
-        <w:t xml:space="preserve">put back permission to 755 with </w:t>
-      </w:r>
-      <w:r>
-        <w:rPr>
-          <w:rFonts w:ascii="Menlo Regular" w:hAnsi="Menlo Regular" w:cs="Menlo Regular"/>
-          <w:color w:val="000000"/>
-          <w:sz w:val="22"/>
-          <w:szCs w:val="22"/>
-        </w:rPr>
-        <w:t>‘</w:t>
-      </w:r>
-      <w:proofErr w:type="spellStart"/>
-      <w:r>
-        <w:rPr>
-          <w:rFonts w:ascii="Menlo Regular" w:hAnsi="Menlo Regular" w:cs="Menlo Regular"/>
-          <w:color w:val="000000"/>
-          <w:sz w:val="22"/>
-          <w:szCs w:val="22"/>
-        </w:rPr>
-        <w:t>sudo</w:t>
-      </w:r>
-      <w:proofErr w:type="spellEnd"/>
-      <w:r>
-        <w:rPr>
-          <w:rFonts w:ascii="Menlo Regular" w:hAnsi="Menlo Regular" w:cs="Menlo Regular"/>
-          <w:color w:val="000000"/>
-          <w:sz w:val="22"/>
-          <w:szCs w:val="22"/>
-        </w:rPr>
-        <w:t xml:space="preserve"> </w:t>
-      </w:r>
-      <w:proofErr w:type="spellStart"/>
-      <w:r>
-        <w:rPr>
-          <w:rFonts w:ascii="Menlo Regular" w:hAnsi="Menlo Regular" w:cs="Menlo Regular"/>
-          <w:color w:val="000000"/>
-          <w:sz w:val="22"/>
-          <w:szCs w:val="22"/>
-        </w:rPr>
-        <w:t>chmod</w:t>
-      </w:r>
-      <w:proofErr w:type="spellEnd"/>
-      <w:r>
-        <w:rPr>
-          <w:rFonts w:ascii="Menlo Regular" w:hAnsi="Menlo Regular" w:cs="Menlo Regular"/>
-          <w:color w:val="000000"/>
-          <w:sz w:val="22"/>
-          <w:szCs w:val="22"/>
-        </w:rPr>
-        <w:t xml:space="preserve"> 755</w:t>
-      </w:r>
-      <w:r>
-        <w:rPr>
-          <w:rFonts w:ascii="Menlo Regular" w:hAnsi="Menlo Regular" w:cs="Menlo Regular"/>
-          <w:color w:val="000000"/>
-          <w:sz w:val="22"/>
-          <w:szCs w:val="22"/>
-        </w:rPr>
-        <w:t xml:space="preserve"> /</w:t>
-      </w:r>
-      <w:proofErr w:type="spellStart"/>
-      <w:r>
-        <w:rPr>
-          <w:rFonts w:ascii="Menlo Regular" w:hAnsi="Menlo Regular" w:cs="Menlo Regular"/>
-          <w:color w:val="000000"/>
-          <w:sz w:val="22"/>
-          <w:szCs w:val="22"/>
-        </w:rPr>
-        <w:t>etc</w:t>
-      </w:r>
-      <w:proofErr w:type="spellEnd"/>
-      <w:r>
-        <w:rPr>
-          <w:rFonts w:ascii="Menlo Regular" w:hAnsi="Menlo Regular" w:cs="Menlo Regular"/>
-          <w:color w:val="000000"/>
-          <w:sz w:val="22"/>
-          <w:szCs w:val="22"/>
-        </w:rPr>
-        <w:t>’.</w:t>
-      </w:r>
-      <w:proofErr w:type="gramEnd"/>
+        <w:t xml:space="preserve"> /etc’.</w:t>
+      </w:r>
     </w:p>
     <w:p>
       <w:pPr>
@@ -4605,15 +2715,7 @@
         <w:rPr>
           <w:rFonts w:ascii="Cambria" w:hAnsi="Cambria"/>
         </w:rPr>
-        <w:t>Follow the i</w:t>
-      </w:r>
-      <w:bookmarkStart w:id="0" w:name="_GoBack"/>
-      <w:bookmarkEnd w:id="0"/>
-      <w:r>
-        <w:rPr>
-          <w:rFonts w:ascii="Cambria" w:hAnsi="Cambria"/>
-        </w:rPr>
-        <w:t>nstructions at ‘</w:t>
+        <w:t>Follow the instructions at ‘</w:t>
       </w:r>
       <w:r>
         <w:rPr>
@@ -4649,13 +2751,31 @@
         <w:rPr>
           <w:rFonts w:ascii="Cambria" w:hAnsi="Cambria"/>
         </w:rPr>
-        <w:t>’ to install the MJPG Streamer.</w:t>
-      </w:r>
-      <w:r>
-        <w:rPr>
-          <w:rFonts w:ascii="Cambria" w:hAnsi="Cambria"/>
-        </w:rPr>
-        <w:t>‘</w:t>
+        <w:t xml:space="preserve">’ </w:t>
+      </w:r>
+      <w:r>
+        <w:rPr>
+          <w:rFonts w:ascii="Cambria" w:hAnsi="Cambria"/>
+        </w:rPr>
+        <w:t>or ‘</w:t>
+      </w:r>
+      <w:r>
+        <w:rPr>
+          <w:rFonts w:ascii="Cambria" w:hAnsi="Cambria"/>
+        </w:rPr>
+        <w:t>http://petrkout.com/electronics/low-latency-0-4-s-video-streaming-from-raspberry-pi-mjpeg-streamer-opencv/</w:t>
+      </w:r>
+      <w:r>
+        <w:rPr>
+          <w:rFonts w:ascii="Cambria" w:hAnsi="Cambria"/>
+        </w:rPr>
+        <w:t xml:space="preserve">’ </w:t>
+      </w:r>
+      <w:r>
+        <w:rPr>
+          <w:rFonts w:ascii="Cambria" w:hAnsi="Cambria"/>
+        </w:rPr>
+        <w:t>to install the MJPG Streamer.</w:t>
       </w:r>
     </w:p>
     <w:p>
@@ -4735,9 +2855,8 @@
           <w:sz w:val="20"/>
           <w:szCs w:val="20"/>
         </w:rPr>
-        <w:t>LD_LIBRARY_PATH=/opt/</w:t>
-      </w:r>
-      <w:proofErr w:type="spellStart"/>
+        <w:t xml:space="preserve">LD_LIBRARY_PATH=/opt/mjpg-streamer/ /opt/mjpg-streamer/mjpg_streamer -i "input_raspicam.so -fps 15 -q 50 </w:t>
+      </w:r>
       <w:r>
         <w:rPr>
           <w:rFonts w:ascii="Monaco" w:hAnsi="Monaco" w:cs="Courier"/>
@@ -4745,9 +2864,8 @@
           <w:sz w:val="20"/>
           <w:szCs w:val="20"/>
         </w:rPr>
-        <w:t>mjpg</w:t>
-      </w:r>
-      <w:proofErr w:type="spellEnd"/>
+        <w:t xml:space="preserve">–ex sports </w:t>
+      </w:r>
       <w:r>
         <w:rPr>
           <w:rFonts w:ascii="Monaco" w:hAnsi="Monaco" w:cs="Courier"/>
@@ -4755,9 +2873,8 @@
           <w:sz w:val="20"/>
           <w:szCs w:val="20"/>
         </w:rPr>
-        <w:t>-streamer/ /opt/</w:t>
-      </w:r>
-      <w:proofErr w:type="spellStart"/>
+        <w:t xml:space="preserve">-x 640 -y 480" -o "output_http.so -p 9000 -w /opt/mjpg-streamer/www" </w:t>
+      </w:r>
       <w:r>
         <w:rPr>
           <w:rFonts w:ascii="Monaco" w:hAnsi="Monaco" w:cs="Courier"/>
@@ -4765,9 +2882,8 @@
           <w:sz w:val="20"/>
           <w:szCs w:val="20"/>
         </w:rPr>
-        <w:t>mjpg</w:t>
-      </w:r>
-      <w:proofErr w:type="spellEnd"/>
+        <w:t>&gt;</w:t>
+      </w:r>
       <w:r>
         <w:rPr>
           <w:rFonts w:ascii="Monaco" w:hAnsi="Monaco" w:cs="Courier"/>
@@ -4775,9 +2891,8 @@
           <w:sz w:val="20"/>
           <w:szCs w:val="20"/>
         </w:rPr>
-        <w:t>-streamer/</w:t>
-      </w:r>
-      <w:proofErr w:type="spellStart"/>
+        <w:t xml:space="preserve"> /dev/null 2&gt;&amp;1</w:t>
+      </w:r>
       <w:r>
         <w:rPr>
           <w:rFonts w:ascii="Monaco" w:hAnsi="Monaco" w:cs="Courier"/>
@@ -4785,9 +2900,8 @@
           <w:sz w:val="20"/>
           <w:szCs w:val="20"/>
         </w:rPr>
-        <w:t>mjpg_streamer</w:t>
-      </w:r>
-      <w:proofErr w:type="spellEnd"/>
+        <w:t xml:space="preserve"> </w:t>
+      </w:r>
       <w:r>
         <w:rPr>
           <w:rFonts w:ascii="Monaco" w:hAnsi="Monaco" w:cs="Courier"/>
@@ -4795,9 +2909,58 @@
           <w:sz w:val="20"/>
           <w:szCs w:val="20"/>
         </w:rPr>
-        <w:t xml:space="preserve"> -</w:t>
-      </w:r>
-      <w:proofErr w:type="spellStart"/>
+        <w:t>&amp;</w:t>
+      </w:r>
+    </w:p>
+    <w:p>
+      <w:pPr>
+        <w:rPr>
+          <w:rFonts w:ascii="Cambria" w:hAnsi="Cambria"/>
+        </w:rPr>
+      </w:pPr>
+      <w:r>
+        <w:rPr>
+          <w:rFonts w:ascii="Cambria" w:hAnsi="Cambria"/>
+        </w:rPr>
+        <w:t>Then the stream can be viewed at 192.168.1.</w:t>
+      </w:r>
+      <w:r>
+        <w:rPr>
+          <w:rFonts w:ascii="Cambria" w:hAnsi="Cambria"/>
+        </w:rPr>
+        <w:t>42</w:t>
+      </w:r>
+      <w:r>
+        <w:rPr>
+          <w:rFonts w:ascii="Cambria" w:hAnsi="Cambria"/>
+        </w:rPr>
+        <w:t>:</w:t>
+      </w:r>
+      <w:r>
+        <w:rPr>
+          <w:rFonts w:ascii="Cambria" w:hAnsi="Cambria"/>
+        </w:rPr>
+        <w:t>9000</w:t>
+      </w:r>
+      <w:r>
+        <w:rPr>
+          <w:rFonts w:ascii="Cambria" w:hAnsi="Cambria"/>
+        </w:rPr>
+        <w:t>.</w:t>
+      </w:r>
+    </w:p>
+    <w:p>
+      <w:pPr>
+        <w:rPr>
+          <w:rFonts w:ascii="Cambria" w:hAnsi="Cambria"/>
+        </w:rPr>
+      </w:pPr>
+      <w:r>
+        <w:rPr>
+          <w:rFonts w:ascii="Cambria" w:hAnsi="Cambria"/>
+        </w:rPr>
+        <w:t>The extra ‘</w:t>
+      </w:r>
       <w:r>
         <w:rPr>
           <w:rFonts w:ascii="Monaco" w:hAnsi="Monaco" w:cs="Courier"/>
@@ -4805,9 +2968,8 @@
           <w:sz w:val="20"/>
           <w:szCs w:val="20"/>
         </w:rPr>
-        <w:t>i</w:t>
-      </w:r>
-      <w:proofErr w:type="spellEnd"/>
+        <w:t>&gt;</w:t>
+      </w:r>
       <w:r>
         <w:rPr>
           <w:rFonts w:ascii="Monaco" w:hAnsi="Monaco" w:cs="Courier"/>
@@ -4815,7 +2977,7 @@
           <w:sz w:val="20"/>
           <w:szCs w:val="20"/>
         </w:rPr>
-        <w:t xml:space="preserve"> "input_raspicam.so -fps 15 -q 50 </w:t>
+        <w:t xml:space="preserve"> /dev/null 2&gt;&amp;1</w:t>
       </w:r>
       <w:r>
         <w:rPr>
@@ -4824,7 +2986,13 @@
           <w:sz w:val="20"/>
           <w:szCs w:val="20"/>
         </w:rPr>
-        <w:t xml:space="preserve">–ex sports </w:t>
+        <w:t xml:space="preserve">’ </w:t>
+      </w:r>
+      <w:r>
+        <w:rPr>
+          <w:rFonts w:ascii="Cambria" w:hAnsi="Cambria" w:cs="Courier"/>
+        </w:rPr>
+        <w:t>(redirect stderr to stdout)</w:t>
       </w:r>
       <w:r>
         <w:rPr>
@@ -4833,416 +3001,376 @@
           <w:sz w:val="20"/>
           <w:szCs w:val="20"/>
         </w:rPr>
-        <w:t>-x 640 -y 480" -o "output_http.so -p 9000 -w /opt/</w:t>
-      </w:r>
-      <w:proofErr w:type="spellStart"/>
-      <w:r>
-        <w:rPr>
-          <w:rFonts w:ascii="Monaco" w:hAnsi="Monaco" w:cs="Courier"/>
-          <w:color w:val="4D4D4C"/>
-          <w:sz w:val="20"/>
-          <w:szCs w:val="20"/>
-        </w:rPr>
-        <w:t>mjpg</w:t>
-      </w:r>
-      <w:proofErr w:type="spellEnd"/>
-      <w:r>
-        <w:rPr>
-          <w:rFonts w:ascii="Monaco" w:hAnsi="Monaco" w:cs="Courier"/>
-          <w:color w:val="4D4D4C"/>
-          <w:sz w:val="20"/>
-          <w:szCs w:val="20"/>
-        </w:rPr>
-        <w:t>-streamer/www" &amp;</w:t>
-      </w:r>
-    </w:p>
-    <w:p>
-      <w:pPr>
-        <w:rPr>
-          <w:rFonts w:ascii="Cambria" w:hAnsi="Cambria"/>
-        </w:rPr>
-      </w:pPr>
-      <w:r>
-        <w:rPr>
-          <w:rFonts w:ascii="Cambria" w:hAnsi="Cambria"/>
-        </w:rPr>
-        <w:t>Then the stream can be viewed at 192.168.1.</w:t>
-      </w:r>
-      <w:r>
-        <w:rPr>
-          <w:rFonts w:ascii="Cambria" w:hAnsi="Cambria"/>
-        </w:rPr>
-        <w:t>42</w:t>
-      </w:r>
-      <w:r>
-        <w:rPr>
-          <w:rFonts w:ascii="Cambria" w:hAnsi="Cambria"/>
-        </w:rPr>
-        <w:t>:</w:t>
-      </w:r>
-      <w:r>
-        <w:rPr>
-          <w:rFonts w:ascii="Cambria" w:hAnsi="Cambria"/>
-        </w:rPr>
-        <w:t>9000</w:t>
-      </w:r>
-      <w:r>
-        <w:rPr>
-          <w:rFonts w:ascii="Cambria" w:hAnsi="Cambria"/>
+        <w:t xml:space="preserve"> </w:t>
+      </w:r>
+      <w:r>
+        <w:rPr>
+          <w:rFonts w:ascii="Cambria" w:hAnsi="Cambria"/>
+        </w:rPr>
+        <w:t xml:space="preserve">at the end is to make sure the mjpg_streamer command returns with a prompt. Otherwise it seems to hang (despite the </w:t>
+      </w:r>
+      <w:r>
+        <w:rPr>
+          <w:rFonts w:ascii="Cambria" w:hAnsi="Cambria"/>
+        </w:rPr>
+        <w:t xml:space="preserve">‘run as </w:t>
+      </w:r>
+      <w:r>
+        <w:rPr>
+          <w:rFonts w:ascii="Cambria" w:hAnsi="Cambria"/>
+        </w:rPr>
+        <w:t xml:space="preserve">background </w:t>
+      </w:r>
+      <w:r>
+        <w:rPr>
+          <w:rFonts w:ascii="Cambria" w:hAnsi="Cambria"/>
+        </w:rPr>
+        <w:t xml:space="preserve">task symbol </w:t>
+      </w:r>
+      <w:r>
+        <w:rPr>
+          <w:rFonts w:ascii="Cambria" w:hAnsi="Cambria"/>
+        </w:rPr>
+        <w:t>‘&amp;’) and when called from CGI Python the Python script hangs.</w:t>
+      </w:r>
+    </w:p>
+    <w:p>
+      <w:pPr>
+        <w:rPr>
+          <w:rFonts w:ascii="Cambria" w:hAnsi="Cambria"/>
+        </w:rPr>
+      </w:pPr>
+    </w:p>
+    <w:p>
+      <w:pPr>
+        <w:rPr>
+          <w:rStyle w:val="Heading2Char"/>
+        </w:rPr>
+      </w:pPr>
+      <w:r>
+        <w:rPr>
+          <w:rStyle w:val="Heading2Char"/>
+        </w:rPr>
+        <w:t xml:space="preserve">Enable .py scripts </w:t>
+      </w:r>
+      <w:r>
+        <w:rPr>
+          <w:rStyle w:val="Heading2Char"/>
+        </w:rPr>
+        <w:t xml:space="preserve">with CGI </w:t>
+      </w:r>
+      <w:r>
+        <w:rPr>
+          <w:rStyle w:val="Heading2Char"/>
+        </w:rPr>
+        <w:t>in Apache 2:</w:t>
+      </w:r>
+    </w:p>
+    <w:p>
+      <w:pPr>
+        <w:rPr>
+          <w:rFonts w:ascii="Cambria" w:hAnsi="Cambria"/>
+        </w:rPr>
+      </w:pPr>
+      <w:r>
+        <w:rPr>
+          <w:rFonts w:ascii="Cambria" w:hAnsi="Cambria"/>
+        </w:rPr>
+        <w:t>Open ‘</w:t>
+      </w:r>
+      <w:r>
+        <w:rPr>
+          <w:rFonts w:ascii="Courier" w:eastAsia="Times New Roman" w:hAnsi="Courier" w:cs="Times New Roman"/>
+          <w:color w:val="000000"/>
+          <w:sz w:val="18"/>
+          <w:szCs w:val="18"/>
+          <w:shd w:val="clear" w:color="auto" w:fill="EEEEEE"/>
+        </w:rPr>
+        <w:t>/etc/apache2/sites-enabled/000-default</w:t>
+      </w:r>
+      <w:r>
+        <w:rPr>
+          <w:rFonts w:ascii="Courier" w:eastAsia="Times New Roman" w:hAnsi="Courier" w:cs="Times New Roman"/>
+          <w:color w:val="000000"/>
+          <w:sz w:val="18"/>
+          <w:szCs w:val="18"/>
+          <w:shd w:val="clear" w:color="auto" w:fill="EEEEEE"/>
+        </w:rPr>
+        <w:t xml:space="preserve">’ </w:t>
+      </w:r>
+      <w:r>
+        <w:rPr>
+          <w:rFonts w:ascii="Cambria" w:hAnsi="Cambria"/>
+        </w:rPr>
+        <w:t xml:space="preserve">and </w:t>
+      </w:r>
+      <w:r>
+        <w:rPr>
+          <w:rFonts w:ascii="Cambria" w:hAnsi="Cambria"/>
+        </w:rPr>
+        <w:t>add</w:t>
+      </w:r>
+      <w:r>
+        <w:rPr>
+          <w:rFonts w:ascii="Cambria" w:hAnsi="Cambria"/>
+        </w:rPr>
+        <w:br/>
+      </w:r>
+      <w:r>
+        <w:rPr>
+          <w:rFonts w:ascii="Courier" w:eastAsia="Times New Roman" w:hAnsi="Courier" w:cs="Times New Roman"/>
+          <w:color w:val="000000"/>
+          <w:sz w:val="18"/>
+          <w:szCs w:val="18"/>
+          <w:shd w:val="clear" w:color="auto" w:fill="EEEEEE"/>
+        </w:rPr>
+        <w:t>’Ad</w:t>
+      </w:r>
+      <w:r>
+        <w:rPr>
+          <w:rFonts w:ascii="Courier" w:eastAsia="Times New Roman" w:hAnsi="Courier" w:cs="Times New Roman"/>
+          <w:color w:val="000000"/>
+          <w:sz w:val="18"/>
+          <w:szCs w:val="18"/>
+          <w:shd w:val="clear" w:color="auto" w:fill="EEEEEE"/>
+        </w:rPr>
+        <w:t>dHandler cgi-script .p</w:t>
+      </w:r>
+      <w:r>
+        <w:rPr>
+          <w:rFonts w:ascii="Courier" w:eastAsia="Times New Roman" w:hAnsi="Courier" w:cs="Times New Roman"/>
+          <w:color w:val="000000"/>
+          <w:sz w:val="18"/>
+          <w:szCs w:val="18"/>
+          <w:shd w:val="clear" w:color="auto" w:fill="EEEEEE"/>
+        </w:rPr>
+        <w:t xml:space="preserve">y’ </w:t>
+      </w:r>
+      <w:r>
+        <w:rPr>
+          <w:rFonts w:ascii="Cambria" w:hAnsi="Cambria"/>
+        </w:rPr>
+        <w:t>to the section</w:t>
+      </w:r>
+    </w:p>
+    <w:p>
+      <w:pPr>
+        <w:rPr>
+          <w:rFonts w:ascii="Courier" w:eastAsia="Times New Roman" w:hAnsi="Courier" w:cs="Times New Roman"/>
+          <w:color w:val="000000"/>
+          <w:sz w:val="18"/>
+          <w:szCs w:val="18"/>
+          <w:shd w:val="clear" w:color="auto" w:fill="EEEEEE"/>
+        </w:rPr>
+      </w:pPr>
+      <w:r>
+        <w:rPr>
+          <w:rFonts w:ascii="Courier" w:eastAsia="Times New Roman" w:hAnsi="Courier" w:cs="Times New Roman"/>
+          <w:color w:val="000000"/>
+          <w:sz w:val="18"/>
+          <w:szCs w:val="18"/>
+          <w:shd w:val="clear" w:color="auto" w:fill="EEEEEE"/>
+        </w:rPr>
+        <w:t>&lt;Directory "/</w:t>
+      </w:r>
+      <w:r>
+        <w:rPr>
+          <w:rFonts w:ascii="Courier" w:eastAsia="Times New Roman" w:hAnsi="Courier" w:cs="Times New Roman"/>
+          <w:color w:val="000000"/>
+          <w:sz w:val="18"/>
+          <w:szCs w:val="18"/>
+          <w:shd w:val="clear" w:color="auto" w:fill="EEEEEE"/>
+        </w:rPr>
+        <w:t>usr/lib</w:t>
+      </w:r>
+      <w:r>
+        <w:rPr>
+          <w:rFonts w:ascii="Courier" w:eastAsia="Times New Roman" w:hAnsi="Courier" w:cs="Times New Roman"/>
+          <w:color w:val="000000"/>
+          <w:sz w:val="18"/>
+          <w:szCs w:val="18"/>
+          <w:shd w:val="clear" w:color="auto" w:fill="EEEEEE"/>
+        </w:rPr>
+        <w:t>/</w:t>
+      </w:r>
+      <w:r>
+        <w:rPr>
+          <w:rFonts w:ascii="Courier" w:eastAsia="Times New Roman" w:hAnsi="Courier" w:cs="Times New Roman"/>
+          <w:color w:val="000000"/>
+          <w:sz w:val="18"/>
+          <w:szCs w:val="18"/>
+          <w:shd w:val="clear" w:color="auto" w:fill="EEEEEE"/>
+        </w:rPr>
+        <w:t>cgi-bin</w:t>
+      </w:r>
+      <w:r>
+        <w:rPr>
+          <w:rFonts w:ascii="Courier" w:eastAsia="Times New Roman" w:hAnsi="Courier" w:cs="Times New Roman"/>
+          <w:color w:val="000000"/>
+          <w:sz w:val="18"/>
+          <w:szCs w:val="18"/>
+          <w:shd w:val="clear" w:color="auto" w:fill="EEEEEE"/>
+        </w:rPr>
+        <w:t>"&gt;</w:t>
+      </w:r>
+      <w:r>
+        <w:rPr>
+          <w:rFonts w:ascii="Courier" w:eastAsia="Times New Roman" w:hAnsi="Courier" w:cs="Times New Roman"/>
+          <w:color w:val="000000"/>
+          <w:sz w:val="18"/>
+          <w:szCs w:val="18"/>
+        </w:rPr>
+        <w:br/>
+      </w:r>
+      <w:r>
+        <w:rPr>
+          <w:rFonts w:ascii="Courier" w:eastAsia="Times New Roman" w:hAnsi="Courier" w:cs="Times New Roman"/>
+          <w:color w:val="000000"/>
+          <w:sz w:val="18"/>
+          <w:szCs w:val="18"/>
+          <w:shd w:val="clear" w:color="auto" w:fill="EEEEEE"/>
+        </w:rPr>
+        <w:t>...</w:t>
+      </w:r>
+      <w:r>
+        <w:rPr>
+          <w:rFonts w:ascii="Courier" w:eastAsia="Times New Roman" w:hAnsi="Courier" w:cs="Times New Roman"/>
+          <w:color w:val="000000"/>
+          <w:sz w:val="18"/>
+          <w:szCs w:val="18"/>
+        </w:rPr>
+        <w:br/>
+      </w:r>
+      <w:r>
+        <w:rPr>
+          <w:rFonts w:ascii="Courier" w:eastAsia="Times New Roman" w:hAnsi="Courier" w:cs="Times New Roman"/>
+          <w:color w:val="000000"/>
+          <w:sz w:val="18"/>
+          <w:szCs w:val="18"/>
+          <w:shd w:val="clear" w:color="auto" w:fill="EEEEEE"/>
+        </w:rPr>
+        <w:t>&lt;/Directory&gt;</w:t>
+      </w:r>
+    </w:p>
+    <w:p>
+      <w:pPr>
+        <w:rPr>
+          <w:rFonts w:ascii="Cambria" w:hAnsi="Cambria"/>
+        </w:rPr>
+      </w:pPr>
+      <w:r>
+        <w:rPr>
+          <w:rFonts w:ascii="Cambria" w:hAnsi="Cambria"/>
+        </w:rPr>
+        <w:t>Then reload Apache’s configuration using ‘</w:t>
+      </w:r>
+      <w:r>
+        <w:rPr>
+          <w:rFonts w:ascii="Courier" w:eastAsia="Times New Roman" w:hAnsi="Courier" w:cs="Times New Roman"/>
+          <w:color w:val="000000"/>
+          <w:sz w:val="18"/>
+          <w:szCs w:val="18"/>
+          <w:shd w:val="clear" w:color="auto" w:fill="EEEEEE"/>
+        </w:rPr>
+        <w:t>sudo service apache2 reload</w:t>
+      </w:r>
+      <w:r>
+        <w:rPr>
+          <w:rFonts w:ascii="Cambria" w:hAnsi="Cambria"/>
+        </w:rPr>
+        <w:t>’.</w:t>
+      </w:r>
+    </w:p>
+    <w:p>
+      <w:pPr>
+        <w:rPr>
+          <w:rFonts w:ascii="Cambria" w:hAnsi="Cambria"/>
+        </w:rPr>
+      </w:pPr>
+      <w:r>
+        <w:rPr>
+          <w:rFonts w:ascii="Cambria" w:hAnsi="Cambria"/>
+        </w:rPr>
+        <w:t xml:space="preserve">When running </w:t>
+      </w:r>
+      <w:r>
+        <w:rPr>
+          <w:rFonts w:ascii="Cambria" w:hAnsi="Cambria"/>
+        </w:rPr>
+        <w:t>Python scripts from Apache2 through CGI the user is ‘www-data’. So scripts and external program run must have the proper group permissions.</w:t>
+      </w:r>
+      <w:r>
+        <w:rPr>
+          <w:rFonts w:ascii="Cambria" w:hAnsi="Cambria"/>
+        </w:rPr>
+        <w:br/>
+        <w:t xml:space="preserve">When using the camera module </w:t>
+      </w:r>
+      <w:r>
+        <w:rPr>
+          <w:rFonts w:ascii="Cambria" w:hAnsi="Cambria"/>
+        </w:rPr>
+        <w:t>the VideoC</w:t>
+      </w:r>
+      <w:r>
+        <w:rPr>
+          <w:rFonts w:ascii="Cambria" w:hAnsi="Cambria"/>
+        </w:rPr>
+        <w:t xml:space="preserve">ore device </w:t>
+      </w:r>
+      <w:r>
+        <w:rPr>
+          <w:rFonts w:ascii="Cambria" w:hAnsi="Cambria"/>
+        </w:rPr>
+        <w:t>‘</w:t>
+      </w:r>
+      <w:r>
+        <w:rPr>
+          <w:rFonts w:ascii="Courier" w:hAnsi="Courier" w:cs="Menlo Regular"/>
+          <w:color w:val="000000"/>
+          <w:sz w:val="22"/>
+          <w:szCs w:val="22"/>
+        </w:rPr>
+        <w:t>/dev/vchiq’</w:t>
+      </w:r>
+      <w:r>
+        <w:rPr>
+          <w:rFonts w:ascii="Courier" w:hAnsi="Courier" w:cs="Menlo Regular"/>
+          <w:color w:val="000000"/>
+          <w:sz w:val="22"/>
+          <w:szCs w:val="22"/>
+        </w:rPr>
+        <w:t xml:space="preserve"> is used. The default permissions are 660. To be able to run from CGI Python: </w:t>
+      </w:r>
+      <w:r>
+        <w:rPr>
+          <w:rFonts w:ascii="Menlo Regular" w:hAnsi="Menlo Regular" w:cs="Menlo Regular"/>
+          <w:color w:val="000000"/>
+          <w:sz w:val="22"/>
+          <w:szCs w:val="22"/>
+        </w:rPr>
+        <w:t>‘</w:t>
+      </w:r>
+      <w:r>
+        <w:rPr>
+          <w:rFonts w:ascii="Courier" w:hAnsi="Courier" w:cs="Menlo Regular"/>
+          <w:color w:val="000000"/>
+          <w:sz w:val="22"/>
+          <w:szCs w:val="22"/>
+        </w:rPr>
+        <w:t>sudo chmod 666 /dev/vchiq’</w:t>
+      </w:r>
+      <w:r>
+        <w:rPr>
+          <w:rFonts w:ascii="Courier" w:hAnsi="Courier" w:cs="Menlo Regular"/>
+          <w:color w:val="000000"/>
+          <w:sz w:val="22"/>
+          <w:szCs w:val="22"/>
         </w:rPr>
         <w:t>.</w:t>
       </w:r>
-    </w:p>
-    <w:p>
-      <w:pPr>
-        <w:rPr>
-          <w:rFonts w:ascii="Cambria" w:hAnsi="Cambria"/>
-        </w:rPr>
-      </w:pPr>
-    </w:p>
-    <w:p>
-      <w:pPr>
-        <w:rPr>
-          <w:rStyle w:val="Heading2Char"/>
-        </w:rPr>
-      </w:pPr>
-      <w:r>
-        <w:rPr>
-          <w:rStyle w:val="Heading2Char"/>
-        </w:rPr>
-        <w:t>Enable .</w:t>
-      </w:r>
-      <w:proofErr w:type="spellStart"/>
-      <w:r>
-        <w:rPr>
-          <w:rStyle w:val="Heading2Char"/>
-        </w:rPr>
-        <w:t>py</w:t>
-      </w:r>
-      <w:proofErr w:type="spellEnd"/>
-      <w:r>
-        <w:rPr>
-          <w:rStyle w:val="Heading2Char"/>
-        </w:rPr>
-        <w:t xml:space="preserve"> scripts in Apache 2:</w:t>
-      </w:r>
-    </w:p>
-    <w:p>
-      <w:pPr>
-        <w:rPr>
-          <w:rFonts w:ascii="Cambria" w:hAnsi="Cambria"/>
-        </w:rPr>
-      </w:pPr>
-      <w:r>
-        <w:rPr>
-          <w:rFonts w:ascii="Cambria" w:hAnsi="Cambria"/>
-        </w:rPr>
-        <w:t>Open ‘</w:t>
-      </w:r>
-      <w:r>
-        <w:rPr>
-          <w:rFonts w:ascii="Courier" w:eastAsia="Times New Roman" w:hAnsi="Courier" w:cs="Times New Roman"/>
-          <w:color w:val="000000"/>
-          <w:sz w:val="18"/>
-          <w:szCs w:val="18"/>
-          <w:shd w:val="clear" w:color="auto" w:fill="EEEEEE"/>
-        </w:rPr>
-        <w:t>/</w:t>
-      </w:r>
-      <w:proofErr w:type="spellStart"/>
-      <w:r>
-        <w:rPr>
-          <w:rFonts w:ascii="Courier" w:eastAsia="Times New Roman" w:hAnsi="Courier" w:cs="Times New Roman"/>
-          <w:color w:val="000000"/>
-          <w:sz w:val="18"/>
-          <w:szCs w:val="18"/>
-          <w:shd w:val="clear" w:color="auto" w:fill="EEEEEE"/>
-        </w:rPr>
-        <w:t>etc</w:t>
-      </w:r>
-      <w:proofErr w:type="spellEnd"/>
-      <w:r>
-        <w:rPr>
-          <w:rFonts w:ascii="Courier" w:eastAsia="Times New Roman" w:hAnsi="Courier" w:cs="Times New Roman"/>
-          <w:color w:val="000000"/>
-          <w:sz w:val="18"/>
-          <w:szCs w:val="18"/>
-          <w:shd w:val="clear" w:color="auto" w:fill="EEEEEE"/>
-        </w:rPr>
-        <w:t>/apache2/sites-enabled/000-default</w:t>
-      </w:r>
-      <w:r>
-        <w:rPr>
-          <w:rFonts w:ascii="Courier" w:eastAsia="Times New Roman" w:hAnsi="Courier" w:cs="Times New Roman"/>
-          <w:color w:val="000000"/>
-          <w:sz w:val="18"/>
-          <w:szCs w:val="18"/>
-          <w:shd w:val="clear" w:color="auto" w:fill="EEEEEE"/>
-        </w:rPr>
-        <w:t xml:space="preserve">’ </w:t>
-      </w:r>
-      <w:r>
-        <w:rPr>
-          <w:rFonts w:ascii="Cambria" w:hAnsi="Cambria"/>
-        </w:rPr>
-        <w:t xml:space="preserve">and </w:t>
-      </w:r>
-      <w:r>
-        <w:rPr>
-          <w:rFonts w:ascii="Cambria" w:hAnsi="Cambria"/>
-        </w:rPr>
-        <w:t>add</w:t>
-      </w:r>
-      <w:r>
-        <w:rPr>
-          <w:rFonts w:ascii="Cambria" w:hAnsi="Cambria"/>
-        </w:rPr>
-        <w:br/>
-      </w:r>
-      <w:r>
-        <w:rPr>
-          <w:rFonts w:ascii="Courier" w:eastAsia="Times New Roman" w:hAnsi="Courier" w:cs="Times New Roman"/>
-          <w:color w:val="000000"/>
-          <w:sz w:val="18"/>
-          <w:szCs w:val="18"/>
-          <w:shd w:val="clear" w:color="auto" w:fill="EEEEEE"/>
-        </w:rPr>
-        <w:t>’</w:t>
-      </w:r>
-      <w:proofErr w:type="spellStart"/>
-      <w:r>
-        <w:rPr>
-          <w:rFonts w:ascii="Courier" w:eastAsia="Times New Roman" w:hAnsi="Courier" w:cs="Times New Roman"/>
-          <w:color w:val="000000"/>
-          <w:sz w:val="18"/>
-          <w:szCs w:val="18"/>
-          <w:shd w:val="clear" w:color="auto" w:fill="EEEEEE"/>
-        </w:rPr>
-        <w:t>Ad</w:t>
-      </w:r>
-      <w:r>
-        <w:rPr>
-          <w:rFonts w:ascii="Courier" w:eastAsia="Times New Roman" w:hAnsi="Courier" w:cs="Times New Roman"/>
-          <w:color w:val="000000"/>
-          <w:sz w:val="18"/>
-          <w:szCs w:val="18"/>
-          <w:shd w:val="clear" w:color="auto" w:fill="EEEEEE"/>
-        </w:rPr>
-        <w:t>dHandler</w:t>
-      </w:r>
-      <w:proofErr w:type="spellEnd"/>
-      <w:r>
-        <w:rPr>
-          <w:rFonts w:ascii="Courier" w:eastAsia="Times New Roman" w:hAnsi="Courier" w:cs="Times New Roman"/>
-          <w:color w:val="000000"/>
-          <w:sz w:val="18"/>
-          <w:szCs w:val="18"/>
-          <w:shd w:val="clear" w:color="auto" w:fill="EEEEEE"/>
-        </w:rPr>
-        <w:t xml:space="preserve"> </w:t>
-      </w:r>
-      <w:proofErr w:type="spellStart"/>
-      <w:r>
-        <w:rPr>
-          <w:rFonts w:ascii="Courier" w:eastAsia="Times New Roman" w:hAnsi="Courier" w:cs="Times New Roman"/>
-          <w:color w:val="000000"/>
-          <w:sz w:val="18"/>
-          <w:szCs w:val="18"/>
-          <w:shd w:val="clear" w:color="auto" w:fill="EEEEEE"/>
-        </w:rPr>
-        <w:t>cgi</w:t>
-      </w:r>
-      <w:proofErr w:type="spellEnd"/>
-      <w:r>
-        <w:rPr>
-          <w:rFonts w:ascii="Courier" w:eastAsia="Times New Roman" w:hAnsi="Courier" w:cs="Times New Roman"/>
-          <w:color w:val="000000"/>
-          <w:sz w:val="18"/>
-          <w:szCs w:val="18"/>
-          <w:shd w:val="clear" w:color="auto" w:fill="EEEEEE"/>
-        </w:rPr>
-        <w:t>-script .</w:t>
-      </w:r>
-      <w:proofErr w:type="spellStart"/>
-      <w:r>
-        <w:rPr>
-          <w:rFonts w:ascii="Courier" w:eastAsia="Times New Roman" w:hAnsi="Courier" w:cs="Times New Roman"/>
-          <w:color w:val="000000"/>
-          <w:sz w:val="18"/>
-          <w:szCs w:val="18"/>
-          <w:shd w:val="clear" w:color="auto" w:fill="EEEEEE"/>
-        </w:rPr>
-        <w:t>p</w:t>
-      </w:r>
-      <w:r>
-        <w:rPr>
-          <w:rFonts w:ascii="Courier" w:eastAsia="Times New Roman" w:hAnsi="Courier" w:cs="Times New Roman"/>
-          <w:color w:val="000000"/>
-          <w:sz w:val="18"/>
-          <w:szCs w:val="18"/>
-          <w:shd w:val="clear" w:color="auto" w:fill="EEEEEE"/>
-        </w:rPr>
-        <w:t>y</w:t>
-      </w:r>
-      <w:proofErr w:type="spellEnd"/>
-      <w:r>
-        <w:rPr>
-          <w:rFonts w:ascii="Courier" w:eastAsia="Times New Roman" w:hAnsi="Courier" w:cs="Times New Roman"/>
-          <w:color w:val="000000"/>
-          <w:sz w:val="18"/>
-          <w:szCs w:val="18"/>
-          <w:shd w:val="clear" w:color="auto" w:fill="EEEEEE"/>
-        </w:rPr>
-        <w:t xml:space="preserve">’ </w:t>
-      </w:r>
-      <w:r>
-        <w:rPr>
-          <w:rFonts w:ascii="Cambria" w:hAnsi="Cambria"/>
-        </w:rPr>
-        <w:t>to the section</w:t>
-      </w:r>
-    </w:p>
-    <w:p>
-      <w:pPr>
-        <w:rPr>
-          <w:rFonts w:ascii="Courier" w:eastAsia="Times New Roman" w:hAnsi="Courier" w:cs="Times New Roman"/>
-          <w:color w:val="000000"/>
-          <w:sz w:val="18"/>
-          <w:szCs w:val="18"/>
-          <w:shd w:val="clear" w:color="auto" w:fill="EEEEEE"/>
-        </w:rPr>
-      </w:pPr>
-      <w:r>
-        <w:rPr>
-          <w:rFonts w:ascii="Courier" w:eastAsia="Times New Roman" w:hAnsi="Courier" w:cs="Times New Roman"/>
-          <w:color w:val="000000"/>
-          <w:sz w:val="18"/>
-          <w:szCs w:val="18"/>
-          <w:shd w:val="clear" w:color="auto" w:fill="EEEEEE"/>
-        </w:rPr>
-        <w:t>&lt;Directory "/</w:t>
-      </w:r>
-      <w:r>
-        <w:rPr>
-          <w:rFonts w:ascii="Courier" w:eastAsia="Times New Roman" w:hAnsi="Courier" w:cs="Times New Roman"/>
-          <w:color w:val="000000"/>
-          <w:sz w:val="18"/>
-          <w:szCs w:val="18"/>
-          <w:shd w:val="clear" w:color="auto" w:fill="EEEEEE"/>
-        </w:rPr>
-        <w:t>usr/lib</w:t>
-      </w:r>
-      <w:r>
-        <w:rPr>
-          <w:rFonts w:ascii="Courier" w:eastAsia="Times New Roman" w:hAnsi="Courier" w:cs="Times New Roman"/>
-          <w:color w:val="000000"/>
-          <w:sz w:val="18"/>
-          <w:szCs w:val="18"/>
-          <w:shd w:val="clear" w:color="auto" w:fill="EEEEEE"/>
-        </w:rPr>
-        <w:t>/</w:t>
-      </w:r>
-      <w:r>
-        <w:rPr>
-          <w:rFonts w:ascii="Courier" w:eastAsia="Times New Roman" w:hAnsi="Courier" w:cs="Times New Roman"/>
-          <w:color w:val="000000"/>
-          <w:sz w:val="18"/>
-          <w:szCs w:val="18"/>
-          <w:shd w:val="clear" w:color="auto" w:fill="EEEEEE"/>
-        </w:rPr>
-        <w:t>cgi-bin</w:t>
-      </w:r>
-      <w:r>
-        <w:rPr>
-          <w:rFonts w:ascii="Courier" w:eastAsia="Times New Roman" w:hAnsi="Courier" w:cs="Times New Roman"/>
-          <w:color w:val="000000"/>
-          <w:sz w:val="18"/>
-          <w:szCs w:val="18"/>
-          <w:shd w:val="clear" w:color="auto" w:fill="EEEEEE"/>
-        </w:rPr>
-        <w:t>"&gt;</w:t>
-      </w:r>
-      <w:r>
-        <w:rPr>
-          <w:rFonts w:ascii="Courier" w:eastAsia="Times New Roman" w:hAnsi="Courier" w:cs="Times New Roman"/>
-          <w:color w:val="000000"/>
-          <w:sz w:val="18"/>
-          <w:szCs w:val="18"/>
-        </w:rPr>
-        <w:br/>
-      </w:r>
-      <w:r>
-        <w:rPr>
-          <w:rFonts w:ascii="Courier" w:eastAsia="Times New Roman" w:hAnsi="Courier" w:cs="Times New Roman"/>
-          <w:color w:val="000000"/>
-          <w:sz w:val="18"/>
-          <w:szCs w:val="18"/>
-          <w:shd w:val="clear" w:color="auto" w:fill="EEEEEE"/>
-        </w:rPr>
-        <w:t>...</w:t>
-      </w:r>
-      <w:r>
-        <w:rPr>
-          <w:rFonts w:ascii="Courier" w:eastAsia="Times New Roman" w:hAnsi="Courier" w:cs="Times New Roman"/>
-          <w:color w:val="000000"/>
-          <w:sz w:val="18"/>
-          <w:szCs w:val="18"/>
-        </w:rPr>
-        <w:br/>
-      </w:r>
-      <w:r>
-        <w:rPr>
-          <w:rFonts w:ascii="Courier" w:eastAsia="Times New Roman" w:hAnsi="Courier" w:cs="Times New Roman"/>
-          <w:color w:val="000000"/>
-          <w:sz w:val="18"/>
-          <w:szCs w:val="18"/>
-          <w:shd w:val="clear" w:color="auto" w:fill="EEEEEE"/>
-        </w:rPr>
-        <w:t>&lt;/Directory&gt;</w:t>
-      </w:r>
-    </w:p>
-    <w:p>
-      <w:pPr>
-        <w:rPr>
-          <w:rFonts w:ascii="Times" w:eastAsia="Times New Roman" w:hAnsi="Times" w:cs="Times New Roman"/>
-          <w:sz w:val="20"/>
-          <w:szCs w:val="20"/>
-        </w:rPr>
-      </w:pPr>
-      <w:r>
-        <w:rPr>
-          <w:rFonts w:ascii="Cambria" w:hAnsi="Cambria"/>
-        </w:rPr>
-        <w:t>Then reload Apache’s configuration using ‘</w:t>
-      </w:r>
-      <w:proofErr w:type="spellStart"/>
-      <w:r>
-        <w:rPr>
-          <w:rFonts w:ascii="Courier" w:eastAsia="Times New Roman" w:hAnsi="Courier" w:cs="Times New Roman"/>
-          <w:color w:val="000000"/>
-          <w:sz w:val="18"/>
-          <w:szCs w:val="18"/>
-          <w:shd w:val="clear" w:color="auto" w:fill="EEEEEE"/>
-        </w:rPr>
-        <w:t>sudo</w:t>
-      </w:r>
-      <w:proofErr w:type="spellEnd"/>
-      <w:r>
-        <w:rPr>
-          <w:rFonts w:ascii="Courier" w:eastAsia="Times New Roman" w:hAnsi="Courier" w:cs="Times New Roman"/>
-          <w:color w:val="000000"/>
-          <w:sz w:val="18"/>
-          <w:szCs w:val="18"/>
-          <w:shd w:val="clear" w:color="auto" w:fill="EEEEEE"/>
-        </w:rPr>
-        <w:t xml:space="preserve"> service apache2 reload</w:t>
-      </w:r>
-      <w:r>
-        <w:rPr>
-          <w:rFonts w:ascii="Cambria" w:hAnsi="Cambria"/>
-        </w:rPr>
-        <w:t>’.</w:t>
-      </w:r>
+      <w:bookmarkStart w:id="0" w:name="_GoBack"/>
+      <w:bookmarkEnd w:id="0"/>
     </w:p>
     <w:p>
       <w:pPr>

</xml_diff>

<commit_message>
Streaming MJPEG and fixed refresh
Switched from JavaScript supported MJPEG to browser supported MJPEG,
which is about 3 times faster.
Fixed CGI Python refresh issue of webpage.
</commit_message>
<xml_diff>
--- a/DFRobot.docx
+++ b/DFRobot.docx
@@ -6600,10 +6600,9 @@
           <w:sz w:val="20"/>
           <w:szCs w:val="20"/>
         </w:rPr>
-        <w:t>-f</w:t>
-      </w:r>
-      <w:bookmarkStart w:id="42" w:name="_GoBack"/>
-      <w:bookmarkEnd w:id="42"/>
+        <w:t>–</w:t>
+      </w:r>
+      <w:proofErr w:type="spellStart"/>
       <w:r>
         <w:rPr>
           <w:rFonts w:ascii="Monaco" w:hAnsi="Monaco" w:cs="Courier"/>
@@ -6611,7 +6610,37 @@
           <w:sz w:val="20"/>
           <w:szCs w:val="20"/>
         </w:rPr>
-        <w:t xml:space="preserve">ps 15 -q 50 </w:t>
+        <w:t>h</w:t>
+      </w:r>
+      <w:bookmarkStart w:id="42" w:name="_GoBack"/>
+      <w:bookmarkEnd w:id="42"/>
+      <w:r>
+        <w:rPr>
+          <w:rFonts w:ascii="Monaco" w:hAnsi="Monaco" w:cs="Courier"/>
+          <w:color w:val="4D4D4C"/>
+          <w:sz w:val="20"/>
+          <w:szCs w:val="20"/>
+        </w:rPr>
+        <w:t>f</w:t>
+      </w:r>
+      <w:proofErr w:type="spellEnd"/>
+      <w:r>
+        <w:rPr>
+          <w:rFonts w:ascii="Monaco" w:hAnsi="Monaco" w:cs="Courier"/>
+          <w:color w:val="4D4D4C"/>
+          <w:sz w:val="20"/>
+          <w:szCs w:val="20"/>
+        </w:rPr>
+        <w:t xml:space="preserve"> </w:t>
+      </w:r>
+      <w:r>
+        <w:rPr>
+          <w:rFonts w:ascii="Monaco" w:hAnsi="Monaco" w:cs="Courier"/>
+          <w:color w:val="4D4D4C"/>
+          <w:sz w:val="20"/>
+          <w:szCs w:val="20"/>
+        </w:rPr>
+        <w:t xml:space="preserve">-fps 15 -q 50 </w:t>
       </w:r>
       <w:r>
         <w:rPr>
@@ -8002,7 +8031,7 @@
         <w:rStyle w:val="PageNumber"/>
         <w:noProof/>
       </w:rPr>
-      <w:t>6</w:t>
+      <w:t>7</w:t>
     </w:r>
     <w:r>
       <w:rPr>
@@ -11055,7 +11084,7 @@
 </file>
 
 <file path=customXml/itemProps1.xml><?xml version="1.0" encoding="utf-8"?>
-<ds:datastoreItem xmlns:ds="http://schemas.openxmlformats.org/officeDocument/2006/customXml" ds:itemID="{97D5C395-E2BC-B44D-9876-8B1367D39FA6}">
+<ds:datastoreItem xmlns:ds="http://schemas.openxmlformats.org/officeDocument/2006/customXml" ds:itemID="{331FB949-F318-F349-80B8-90758A5FF2AA}">
   <ds:schemaRefs>
     <ds:schemaRef ds:uri="http://schemas.openxmlformats.org/officeDocument/2006/bibliography"/>
   </ds:schemaRefs>

</xml_diff>

<commit_message>
switch from Python CGI to bash CGI
Because Python CGI is very slow (1 to 3 seconds for each POST) I
switched from Python CGI to bash CGI.
</commit_message>
<xml_diff>
--- a/DFRobot.docx
+++ b/DFRobot.docx
@@ -125,7 +125,7 @@
         <w:rPr>
           <w:noProof/>
         </w:rPr>
-        <w:instrText xml:space="preserve"> PAGEREF _Toc284588387 \h </w:instrText>
+        <w:instrText xml:space="preserve"> PAGEREF _Toc284796795 \h </w:instrText>
       </w:r>
       <w:r>
         <w:rPr>
@@ -188,7 +188,7 @@
         <w:rPr>
           <w:noProof/>
         </w:rPr>
-        <w:instrText xml:space="preserve"> PAGEREF _Toc284588388 \h </w:instrText>
+        <w:instrText xml:space="preserve"> PAGEREF _Toc284796796 \h </w:instrText>
       </w:r>
       <w:r>
         <w:rPr>
@@ -232,7 +232,7 @@
         <w:rPr>
           <w:noProof/>
         </w:rPr>
-        <w:t>Backing up the SD card image of the Raspberry Pi:</w:t>
+        <w:t>Backing up the SD card image of the Raspberry Pi</w:t>
       </w:r>
       <w:r>
         <w:rPr>
@@ -250,7 +250,7 @@
         <w:rPr>
           <w:noProof/>
         </w:rPr>
-        <w:instrText xml:space="preserve"> PAGEREF _Toc284588389 \h </w:instrText>
+        <w:instrText xml:space="preserve"> PAGEREF _Toc284796797 \h </w:instrText>
       </w:r>
       <w:r>
         <w:rPr>
@@ -294,7 +294,7 @@
         <w:rPr>
           <w:noProof/>
         </w:rPr>
-        <w:t>Connecting the Raspberry Pi to the Macbook via the ethernet cable:</w:t>
+        <w:t>Connecting the Raspberry Pi to the Macbook via the ethernet cable</w:t>
       </w:r>
       <w:r>
         <w:rPr>
@@ -312,7 +312,7 @@
         <w:rPr>
           <w:noProof/>
         </w:rPr>
-        <w:instrText xml:space="preserve"> PAGEREF _Toc284588390 \h </w:instrText>
+        <w:instrText xml:space="preserve"> PAGEREF _Toc284796798 \h </w:instrText>
       </w:r>
       <w:r>
         <w:rPr>
@@ -356,7 +356,7 @@
         <w:rPr>
           <w:noProof/>
         </w:rPr>
-        <w:t>Network configuration in /etc/network/interfaces:</w:t>
+        <w:t>Network configuration in /etc/network/interfaces</w:t>
       </w:r>
       <w:r>
         <w:rPr>
@@ -374,7 +374,7 @@
         <w:rPr>
           <w:noProof/>
         </w:rPr>
-        <w:instrText xml:space="preserve"> PAGEREF _Toc284588391 \h </w:instrText>
+        <w:instrText xml:space="preserve"> PAGEREF _Toc284796799 \h </w:instrText>
       </w:r>
       <w:r>
         <w:rPr>
@@ -418,7 +418,7 @@
         <w:rPr>
           <w:noProof/>
         </w:rPr>
-        <w:t>Wifi configuration in /etc/wpa_supplicant/wpa_supplicant.conf:</w:t>
+        <w:t>Wifi configuration in /etc/wpa_supplicant/wpa_supplicant.conf</w:t>
       </w:r>
       <w:r>
         <w:rPr>
@@ -436,7 +436,7 @@
         <w:rPr>
           <w:noProof/>
         </w:rPr>
-        <w:instrText xml:space="preserve"> PAGEREF _Toc284588392 \h </w:instrText>
+        <w:instrText xml:space="preserve"> PAGEREF _Toc284796800 \h </w:instrText>
       </w:r>
       <w:r>
         <w:rPr>
@@ -480,7 +480,7 @@
         <w:rPr>
           <w:noProof/>
         </w:rPr>
-        <w:t>Connecting the Raspberry Pi to the wireless network (no Ethernet cable):</w:t>
+        <w:t>Connecting the Raspberry Pi to the wireless network (no Ethernet cable)</w:t>
       </w:r>
       <w:r>
         <w:rPr>
@@ -498,7 +498,7 @@
         <w:rPr>
           <w:noProof/>
         </w:rPr>
-        <w:instrText xml:space="preserve"> PAGEREF _Toc284588393 \h </w:instrText>
+        <w:instrText xml:space="preserve"> PAGEREF _Toc284796801 \h </w:instrText>
       </w:r>
       <w:r>
         <w:rPr>
@@ -542,7 +542,7 @@
         <w:rPr>
           <w:noProof/>
         </w:rPr>
-        <w:t>Logging into the Raspberry Pi:</w:t>
+        <w:t>Logging into the Raspberry Pi</w:t>
       </w:r>
       <w:r>
         <w:rPr>
@@ -560,7 +560,7 @@
         <w:rPr>
           <w:noProof/>
         </w:rPr>
-        <w:instrText xml:space="preserve"> PAGEREF _Toc284588394 \h </w:instrText>
+        <w:instrText xml:space="preserve"> PAGEREF _Toc284796802 \h </w:instrText>
       </w:r>
       <w:r>
         <w:rPr>
@@ -604,7 +604,7 @@
         <w:rPr>
           <w:noProof/>
         </w:rPr>
-        <w:t>Raspberry Pi file sharing:</w:t>
+        <w:t>Raspberry Pi file sharing</w:t>
       </w:r>
       <w:r>
         <w:rPr>
@@ -622,7 +622,7 @@
         <w:rPr>
           <w:noProof/>
         </w:rPr>
-        <w:instrText xml:space="preserve"> PAGEREF _Toc284588395 \h </w:instrText>
+        <w:instrText xml:space="preserve"> PAGEREF _Toc284796803 \h </w:instrText>
       </w:r>
       <w:r>
         <w:rPr>
@@ -666,7 +666,7 @@
         <w:rPr>
           <w:noProof/>
         </w:rPr>
-        <w:t>Apache webserver port configuration:</w:t>
+        <w:t>Apache webserver port configuration</w:t>
       </w:r>
       <w:r>
         <w:rPr>
@@ -684,7 +684,7 @@
         <w:rPr>
           <w:noProof/>
         </w:rPr>
-        <w:instrText xml:space="preserve"> PAGEREF _Toc284588396 \h </w:instrText>
+        <w:instrText xml:space="preserve"> PAGEREF _Toc284796804 \h </w:instrText>
       </w:r>
       <w:r>
         <w:rPr>
@@ -728,7 +728,7 @@
         <w:rPr>
           <w:noProof/>
         </w:rPr>
-        <w:t>Raspberry Pi camera module:</w:t>
+        <w:t>Raspberry Pi camera module</w:t>
       </w:r>
       <w:r>
         <w:rPr>
@@ -746,7 +746,7 @@
         <w:rPr>
           <w:noProof/>
         </w:rPr>
-        <w:instrText xml:space="preserve"> PAGEREF _Toc284588397 \h </w:instrText>
+        <w:instrText xml:space="preserve"> PAGEREF _Toc284796805 \h </w:instrText>
       </w:r>
       <w:r>
         <w:rPr>
@@ -790,7 +790,7 @@
         <w:rPr>
           <w:noProof/>
         </w:rPr>
-        <w:t>Enable .py scripts with CGI in Apache2:</w:t>
+        <w:t>Enable .py scripts with CGI in Apache2</w:t>
       </w:r>
       <w:r>
         <w:rPr>
@@ -808,7 +808,7 @@
         <w:rPr>
           <w:noProof/>
         </w:rPr>
-        <w:instrText xml:space="preserve"> PAGEREF _Toc284588398 \h </w:instrText>
+        <w:instrText xml:space="preserve"> PAGEREF _Toc284796806 \h </w:instrText>
       </w:r>
       <w:r>
         <w:rPr>
@@ -826,6 +826,68 @@
           <w:noProof/>
         </w:rPr>
         <w:t>6</w:t>
+      </w:r>
+      <w:r>
+        <w:rPr>
+          <w:noProof/>
+        </w:rPr>
+        <w:fldChar w:fldCharType="end"/>
+      </w:r>
+    </w:p>
+    <w:p>
+      <w:pPr>
+        <w:pStyle w:val="TOC2"/>
+        <w:tabs>
+          <w:tab w:val="right" w:leader="dot" w:pos="8290"/>
+        </w:tabs>
+        <w:rPr>
+          <w:smallCaps w:val="0"/>
+          <w:noProof/>
+          <w:sz w:val="24"/>
+          <w:szCs w:val="24"/>
+          <w:lang w:eastAsia="ja-JP"/>
+        </w:rPr>
+      </w:pPr>
+      <w:r>
+        <w:rPr>
+          <w:noProof/>
+        </w:rPr>
+        <w:t>Bash scripts versus Python scripts with CGI in Apache2</w:t>
+      </w:r>
+      <w:r>
+        <w:rPr>
+          <w:noProof/>
+        </w:rPr>
+        <w:tab/>
+      </w:r>
+      <w:r>
+        <w:rPr>
+          <w:noProof/>
+        </w:rPr>
+        <w:fldChar w:fldCharType="begin"/>
+      </w:r>
+      <w:r>
+        <w:rPr>
+          <w:noProof/>
+        </w:rPr>
+        <w:instrText xml:space="preserve"> PAGEREF _Toc284796807 \h </w:instrText>
+      </w:r>
+      <w:r>
+        <w:rPr>
+          <w:noProof/>
+        </w:rPr>
+      </w:r>
+      <w:r>
+        <w:rPr>
+          <w:noProof/>
+        </w:rPr>
+        <w:fldChar w:fldCharType="separate"/>
+      </w:r>
+      <w:r>
+        <w:rPr>
+          <w:noProof/>
+        </w:rPr>
+        <w:t>7</w:t>
       </w:r>
       <w:r>
         <w:rPr>
@@ -871,7 +933,7 @@
         <w:rPr>
           <w:noProof/>
         </w:rPr>
-        <w:instrText xml:space="preserve"> PAGEREF _Toc284588399 \h </w:instrText>
+        <w:instrText xml:space="preserve"> PAGEREF _Toc284796808 \h </w:instrText>
       </w:r>
       <w:r>
         <w:rPr>
@@ -920,12 +982,14 @@
       <w:r>
         <w:br w:type="page"/>
       </w:r>
+      <w:bookmarkStart w:id="6" w:name="_GoBack"/>
+      <w:bookmarkEnd w:id="6"/>
     </w:p>
     <w:p>
       <w:pPr>
         <w:pStyle w:val="Heading1"/>
       </w:pPr>
-      <w:bookmarkStart w:id="6" w:name="_Toc284588387"/>
+      <w:bookmarkStart w:id="7" w:name="_Toc284796795"/>
       <w:r>
         <w:t>Introduction</w:t>
       </w:r>
@@ -935,7 +999,7 @@
       <w:bookmarkEnd w:id="3"/>
       <w:bookmarkEnd w:id="4"/>
       <w:bookmarkEnd w:id="5"/>
-      <w:bookmarkEnd w:id="6"/>
+      <w:bookmarkEnd w:id="7"/>
     </w:p>
     <w:p>
       <w:r>
@@ -1471,35 +1535,35 @@
       <w:pPr>
         <w:pStyle w:val="Heading1"/>
       </w:pPr>
-      <w:bookmarkStart w:id="7" w:name="_Toc284586307"/>
-      <w:bookmarkStart w:id="8" w:name="_Toc284586393"/>
-      <w:bookmarkStart w:id="9" w:name="_Toc284586500"/>
-      <w:bookmarkStart w:id="10" w:name="_Toc284586947"/>
-      <w:bookmarkStart w:id="11" w:name="_Toc284587788"/>
-      <w:bookmarkStart w:id="12" w:name="_Toc284588132"/>
-      <w:bookmarkStart w:id="13" w:name="_Toc284588388"/>
+      <w:bookmarkStart w:id="8" w:name="_Toc284586307"/>
+      <w:bookmarkStart w:id="9" w:name="_Toc284586393"/>
+      <w:bookmarkStart w:id="10" w:name="_Toc284586500"/>
+      <w:bookmarkStart w:id="11" w:name="_Toc284586947"/>
+      <w:bookmarkStart w:id="12" w:name="_Toc284587788"/>
+      <w:bookmarkStart w:id="13" w:name="_Toc284588132"/>
+      <w:bookmarkStart w:id="14" w:name="_Toc284796796"/>
       <w:r>
         <w:t>Raspberry Pi B+ configuration</w:t>
       </w:r>
-      <w:bookmarkEnd w:id="7"/>
       <w:bookmarkEnd w:id="8"/>
       <w:bookmarkEnd w:id="9"/>
       <w:bookmarkEnd w:id="10"/>
       <w:bookmarkEnd w:id="11"/>
       <w:bookmarkEnd w:id="12"/>
       <w:bookmarkEnd w:id="13"/>
+      <w:bookmarkEnd w:id="14"/>
     </w:p>
     <w:p>
       <w:pPr>
         <w:pStyle w:val="Heading2"/>
       </w:pPr>
-      <w:bookmarkStart w:id="14" w:name="_Toc284588133"/>
-      <w:bookmarkStart w:id="15" w:name="_Toc284588389"/>
-      <w:r>
-        <w:t>Backing up the SD card image of the Raspberry Pi:</w:t>
-      </w:r>
-      <w:bookmarkEnd w:id="14"/>
+      <w:bookmarkStart w:id="15" w:name="_Toc284588133"/>
+      <w:bookmarkStart w:id="16" w:name="_Toc284796797"/>
+      <w:r>
+        <w:t>Backing up the SD card image of the Raspberry Pi</w:t>
+      </w:r>
       <w:bookmarkEnd w:id="15"/>
+      <w:bookmarkEnd w:id="16"/>
     </w:p>
     <w:p>
       <w:pPr>
@@ -2316,8 +2380,8 @@
       <w:pPr>
         <w:pStyle w:val="Heading2"/>
       </w:pPr>
-      <w:bookmarkStart w:id="16" w:name="_Toc284588134"/>
-      <w:bookmarkStart w:id="17" w:name="_Toc284588390"/>
+      <w:bookmarkStart w:id="17" w:name="_Toc284588134"/>
+      <w:bookmarkStart w:id="18" w:name="_Toc284796798"/>
       <w:r>
         <w:t xml:space="preserve">Connecting the Raspberry Pi to the </w:t>
       </w:r>
@@ -2337,11 +2401,8 @@
       <w:r>
         <w:t xml:space="preserve"> cable</w:t>
       </w:r>
-      <w:r>
-        <w:t>:</w:t>
-      </w:r>
-      <w:bookmarkEnd w:id="16"/>
       <w:bookmarkEnd w:id="17"/>
+      <w:bookmarkEnd w:id="18"/>
     </w:p>
     <w:p>
       <w:r>
@@ -2629,13 +2690,13 @@
           <w:szCs w:val="22"/>
         </w:rPr>
       </w:pPr>
-      <w:bookmarkStart w:id="18" w:name="_Toc284586308"/>
-      <w:bookmarkStart w:id="19" w:name="_Toc284586394"/>
-      <w:bookmarkStart w:id="20" w:name="_Toc284586501"/>
-      <w:bookmarkStart w:id="21" w:name="_Toc284586948"/>
-      <w:bookmarkStart w:id="22" w:name="_Toc284587789"/>
-      <w:bookmarkStart w:id="23" w:name="_Toc284588135"/>
-      <w:bookmarkStart w:id="24" w:name="_Toc284588391"/>
+      <w:bookmarkStart w:id="19" w:name="_Toc284586308"/>
+      <w:bookmarkStart w:id="20" w:name="_Toc284586394"/>
+      <w:bookmarkStart w:id="21" w:name="_Toc284586501"/>
+      <w:bookmarkStart w:id="22" w:name="_Toc284586948"/>
+      <w:bookmarkStart w:id="23" w:name="_Toc284587789"/>
+      <w:bookmarkStart w:id="24" w:name="_Toc284588135"/>
+      <w:bookmarkStart w:id="25" w:name="_Toc284796799"/>
       <w:r>
         <w:t xml:space="preserve">Network </w:t>
       </w:r>
@@ -2654,15 +2715,15 @@
       </w:r>
       <w:proofErr w:type="spellEnd"/>
       <w:r>
-        <w:t>/network/interfaces:</w:t>
-      </w:r>
-      <w:bookmarkEnd w:id="18"/>
+        <w:t>/network/interfaces</w:t>
+      </w:r>
       <w:bookmarkEnd w:id="19"/>
       <w:bookmarkEnd w:id="20"/>
       <w:bookmarkEnd w:id="21"/>
       <w:bookmarkEnd w:id="22"/>
       <w:bookmarkEnd w:id="23"/>
       <w:bookmarkEnd w:id="24"/>
+      <w:bookmarkEnd w:id="25"/>
     </w:p>
     <w:p>
       <w:pPr>
@@ -3915,13 +3976,13 @@
       <w:pPr>
         <w:pStyle w:val="Heading2"/>
       </w:pPr>
-      <w:bookmarkStart w:id="25" w:name="_Toc284586309"/>
-      <w:bookmarkStart w:id="26" w:name="_Toc284586395"/>
-      <w:bookmarkStart w:id="27" w:name="_Toc284586502"/>
-      <w:bookmarkStart w:id="28" w:name="_Toc284586949"/>
-      <w:bookmarkStart w:id="29" w:name="_Toc284587790"/>
-      <w:bookmarkStart w:id="30" w:name="_Toc284588136"/>
-      <w:bookmarkStart w:id="31" w:name="_Toc284588392"/>
+      <w:bookmarkStart w:id="26" w:name="_Toc284586309"/>
+      <w:bookmarkStart w:id="27" w:name="_Toc284586395"/>
+      <w:bookmarkStart w:id="28" w:name="_Toc284586502"/>
+      <w:bookmarkStart w:id="29" w:name="_Toc284586949"/>
+      <w:bookmarkStart w:id="30" w:name="_Toc284587790"/>
+      <w:bookmarkStart w:id="31" w:name="_Toc284588136"/>
+      <w:bookmarkStart w:id="32" w:name="_Toc284796800"/>
       <w:proofErr w:type="spellStart"/>
       <w:r>
         <w:t>Wifi</w:t>
@@ -3950,17 +4011,14 @@
       <w:r>
         <w:t>wpa_supplicant.conf</w:t>
       </w:r>
-      <w:proofErr w:type="spellEnd"/>
-      <w:r>
-        <w:t>:</w:t>
-      </w:r>
-      <w:bookmarkEnd w:id="25"/>
       <w:bookmarkEnd w:id="26"/>
       <w:bookmarkEnd w:id="27"/>
       <w:bookmarkEnd w:id="28"/>
       <w:bookmarkEnd w:id="29"/>
       <w:bookmarkEnd w:id="30"/>
       <w:bookmarkEnd w:id="31"/>
+      <w:bookmarkEnd w:id="32"/>
+      <w:proofErr w:type="spellEnd"/>
     </w:p>
     <w:p>
       <w:pPr>
@@ -4924,8 +4982,8 @@
       <w:pPr>
         <w:pStyle w:val="Heading2"/>
       </w:pPr>
-      <w:bookmarkStart w:id="32" w:name="_Toc284588137"/>
-      <w:bookmarkStart w:id="33" w:name="_Toc284588393"/>
+      <w:bookmarkStart w:id="33" w:name="_Toc284588137"/>
+      <w:bookmarkStart w:id="34" w:name="_Toc284796801"/>
       <w:r>
         <w:t>Connecting the Raspberry Pi to the wireless network</w:t>
       </w:r>
@@ -4938,11 +4996,8 @@
       <w:r>
         <w:t>Ethernet cable)</w:t>
       </w:r>
-      <w:r>
-        <w:t>:</w:t>
-      </w:r>
-      <w:bookmarkEnd w:id="32"/>
       <w:bookmarkEnd w:id="33"/>
+      <w:bookmarkEnd w:id="34"/>
     </w:p>
     <w:p>
       <w:pPr>
@@ -5037,13 +5092,13 @@
       <w:pPr>
         <w:pStyle w:val="Heading2"/>
       </w:pPr>
-      <w:bookmarkStart w:id="34" w:name="_Toc284588138"/>
-      <w:bookmarkStart w:id="35" w:name="_Toc284588394"/>
-      <w:r>
-        <w:t>Logging into the Raspberry Pi:</w:t>
-      </w:r>
-      <w:bookmarkEnd w:id="34"/>
+      <w:bookmarkStart w:id="35" w:name="_Toc284588138"/>
+      <w:bookmarkStart w:id="36" w:name="_Toc284796802"/>
+      <w:r>
+        <w:t>Logging into the Raspberry Pi</w:t>
+      </w:r>
       <w:bookmarkEnd w:id="35"/>
+      <w:bookmarkEnd w:id="36"/>
     </w:p>
     <w:p>
       <w:pPr>
@@ -5165,13 +5220,13 @@
       <w:pPr>
         <w:pStyle w:val="Heading2"/>
       </w:pPr>
-      <w:bookmarkStart w:id="36" w:name="_Toc284588139"/>
-      <w:bookmarkStart w:id="37" w:name="_Toc284588395"/>
-      <w:r>
-        <w:t>Raspberry Pi file sharing:</w:t>
-      </w:r>
-      <w:bookmarkEnd w:id="36"/>
+      <w:bookmarkStart w:id="37" w:name="_Toc284588139"/>
+      <w:bookmarkStart w:id="38" w:name="_Toc284796803"/>
+      <w:r>
+        <w:t>Raspberry Pi file sharing</w:t>
+      </w:r>
       <w:bookmarkEnd w:id="37"/>
+      <w:bookmarkEnd w:id="38"/>
     </w:p>
     <w:p>
       <w:pPr>
@@ -5959,16 +6014,16 @@
       <w:pPr>
         <w:pStyle w:val="Heading2"/>
       </w:pPr>
-      <w:bookmarkStart w:id="38" w:name="_Toc284588140"/>
-      <w:bookmarkStart w:id="39" w:name="_Toc284588396"/>
+      <w:bookmarkStart w:id="39" w:name="_Toc284588140"/>
+      <w:bookmarkStart w:id="40" w:name="_Toc284796804"/>
       <w:r>
         <w:t>Apache webserver</w:t>
       </w:r>
       <w:r>
-        <w:t xml:space="preserve"> port configuration:</w:t>
-      </w:r>
-      <w:bookmarkEnd w:id="38"/>
+        <w:t xml:space="preserve"> port configuration</w:t>
+      </w:r>
       <w:bookmarkEnd w:id="39"/>
+      <w:bookmarkEnd w:id="40"/>
     </w:p>
     <w:p>
       <w:pPr>
@@ -6321,16 +6376,13 @@
       <w:pPr>
         <w:pStyle w:val="Heading2"/>
       </w:pPr>
-      <w:bookmarkStart w:id="40" w:name="_Toc284588141"/>
-      <w:bookmarkStart w:id="41" w:name="_Toc284588397"/>
+      <w:bookmarkStart w:id="41" w:name="_Toc284588141"/>
+      <w:bookmarkStart w:id="42" w:name="_Toc284796805"/>
       <w:r>
         <w:t>Raspberry Pi camera module</w:t>
       </w:r>
-      <w:r>
-        <w:t>:</w:t>
-      </w:r>
-      <w:bookmarkEnd w:id="40"/>
       <w:bookmarkEnd w:id="41"/>
+      <w:bookmarkEnd w:id="42"/>
     </w:p>
     <w:p>
       <w:pPr>
@@ -6610,10 +6662,9 @@
           <w:sz w:val="20"/>
           <w:szCs w:val="20"/>
         </w:rPr>
-        <w:t>h</w:t>
-      </w:r>
-      <w:bookmarkStart w:id="42" w:name="_GoBack"/>
-      <w:bookmarkEnd w:id="42"/>
+        <w:t>hf</w:t>
+      </w:r>
+      <w:proofErr w:type="spellEnd"/>
       <w:r>
         <w:rPr>
           <w:rFonts w:ascii="Monaco" w:hAnsi="Monaco" w:cs="Courier"/>
@@ -6621,9 +6672,8 @@
           <w:sz w:val="20"/>
           <w:szCs w:val="20"/>
         </w:rPr>
-        <w:t>f</w:t>
-      </w:r>
-      <w:proofErr w:type="spellEnd"/>
+        <w:t xml:space="preserve"> </w:t>
+      </w:r>
       <w:r>
         <w:rPr>
           <w:rFonts w:ascii="Monaco" w:hAnsi="Monaco" w:cs="Courier"/>
@@ -6631,7 +6681,7 @@
           <w:sz w:val="20"/>
           <w:szCs w:val="20"/>
         </w:rPr>
-        <w:t xml:space="preserve"> </w:t>
+        <w:t xml:space="preserve">-fps 15 -q 50 </w:t>
       </w:r>
       <w:r>
         <w:rPr>
@@ -6640,7 +6690,7 @@
           <w:sz w:val="20"/>
           <w:szCs w:val="20"/>
         </w:rPr>
-        <w:t xml:space="preserve">-fps 15 -q 50 </w:t>
+        <w:t xml:space="preserve">–ex sports </w:t>
       </w:r>
       <w:r>
         <w:rPr>
@@ -6649,7 +6699,7 @@
           <w:sz w:val="20"/>
           <w:szCs w:val="20"/>
         </w:rPr>
-        <w:t xml:space="preserve">–ex sports </w:t>
+        <w:t>-x 800</w:t>
       </w:r>
       <w:r>
         <w:rPr>
@@ -6658,7 +6708,7 @@
           <w:sz w:val="20"/>
           <w:szCs w:val="20"/>
         </w:rPr>
-        <w:t>-x 800</w:t>
+        <w:t xml:space="preserve"> -y</w:t>
       </w:r>
       <w:r>
         <w:rPr>
@@ -6667,7 +6717,7 @@
           <w:sz w:val="20"/>
           <w:szCs w:val="20"/>
         </w:rPr>
-        <w:t xml:space="preserve"> -y</w:t>
+        <w:t xml:space="preserve"> 600</w:t>
       </w:r>
       <w:r>
         <w:rPr>
@@ -6676,7 +6726,7 @@
           <w:sz w:val="20"/>
           <w:szCs w:val="20"/>
         </w:rPr>
-        <w:t xml:space="preserve"> 600</w:t>
+        <w:t>" -o "output_http.so -p 44445</w:t>
       </w:r>
       <w:r>
         <w:rPr>
@@ -6685,8 +6735,9 @@
           <w:sz w:val="20"/>
           <w:szCs w:val="20"/>
         </w:rPr>
-        <w:t>" -o "output_http.so -p 44445</w:t>
-      </w:r>
+        <w:t xml:space="preserve"> -w /opt/</w:t>
+      </w:r>
+      <w:proofErr w:type="spellStart"/>
       <w:r>
         <w:rPr>
           <w:rFonts w:ascii="Monaco" w:hAnsi="Monaco" w:cs="Courier"/>
@@ -6694,9 +6745,9 @@
           <w:sz w:val="20"/>
           <w:szCs w:val="20"/>
         </w:rPr>
-        <w:t xml:space="preserve"> -w /opt/</w:t>
-      </w:r>
-      <w:proofErr w:type="spellStart"/>
+        <w:t>mjpg</w:t>
+      </w:r>
+      <w:proofErr w:type="spellEnd"/>
       <w:r>
         <w:rPr>
           <w:rFonts w:ascii="Monaco" w:hAnsi="Monaco" w:cs="Courier"/>
@@ -6704,9 +6755,8 @@
           <w:sz w:val="20"/>
           <w:szCs w:val="20"/>
         </w:rPr>
-        <w:t>mjpg</w:t>
-      </w:r>
-      <w:proofErr w:type="spellEnd"/>
+        <w:t xml:space="preserve">-streamer/www" </w:t>
+      </w:r>
       <w:r>
         <w:rPr>
           <w:rFonts w:ascii="Monaco" w:hAnsi="Monaco" w:cs="Courier"/>
@@ -6714,7 +6764,7 @@
           <w:sz w:val="20"/>
           <w:szCs w:val="20"/>
         </w:rPr>
-        <w:t xml:space="preserve">-streamer/www" </w:t>
+        <w:t>&gt;</w:t>
       </w:r>
       <w:r>
         <w:rPr>
@@ -6723,8 +6773,9 @@
           <w:sz w:val="20"/>
           <w:szCs w:val="20"/>
         </w:rPr>
-        <w:t>&gt;</w:t>
-      </w:r>
+        <w:t xml:space="preserve"> /</w:t>
+      </w:r>
+      <w:proofErr w:type="spellStart"/>
       <w:r>
         <w:rPr>
           <w:rFonts w:ascii="Monaco" w:hAnsi="Monaco" w:cs="Courier"/>
@@ -6732,9 +6783,9 @@
           <w:sz w:val="20"/>
           <w:szCs w:val="20"/>
         </w:rPr>
-        <w:t xml:space="preserve"> /</w:t>
-      </w:r>
-      <w:proofErr w:type="spellStart"/>
+        <w:t>dev</w:t>
+      </w:r>
+      <w:proofErr w:type="spellEnd"/>
       <w:r>
         <w:rPr>
           <w:rFonts w:ascii="Monaco" w:hAnsi="Monaco" w:cs="Courier"/>
@@ -6742,9 +6793,8 @@
           <w:sz w:val="20"/>
           <w:szCs w:val="20"/>
         </w:rPr>
-        <w:t>dev</w:t>
-      </w:r>
-      <w:proofErr w:type="spellEnd"/>
+        <w:t>/null 2&gt;&amp;1</w:t>
+      </w:r>
       <w:r>
         <w:rPr>
           <w:rFonts w:ascii="Monaco" w:hAnsi="Monaco" w:cs="Courier"/>
@@ -6752,7 +6802,7 @@
           <w:sz w:val="20"/>
           <w:szCs w:val="20"/>
         </w:rPr>
-        <w:t>/null 2&gt;&amp;1</w:t>
+        <w:t xml:space="preserve"> </w:t>
       </w:r>
       <w:r>
         <w:rPr>
@@ -6761,7 +6811,57 @@
           <w:sz w:val="20"/>
           <w:szCs w:val="20"/>
         </w:rPr>
-        <w:t xml:space="preserve"> </w:t>
+        <w:t>&amp;</w:t>
+      </w:r>
+    </w:p>
+    <w:p>
+      <w:pPr>
+        <w:rPr>
+          <w:rFonts w:ascii="Cambria" w:hAnsi="Cambria"/>
+        </w:rPr>
+      </w:pPr>
+      <w:r>
+        <w:rPr>
+          <w:rFonts w:ascii="Cambria" w:hAnsi="Cambria"/>
+        </w:rPr>
+        <w:t>Then the stream can be viewed at 192.168.1.</w:t>
+      </w:r>
+      <w:r>
+        <w:rPr>
+          <w:rFonts w:ascii="Cambria" w:hAnsi="Cambria"/>
+        </w:rPr>
+        <w:t>42</w:t>
+      </w:r>
+      <w:r>
+        <w:rPr>
+          <w:rFonts w:ascii="Cambria" w:hAnsi="Cambria"/>
+        </w:rPr>
+        <w:t>:</w:t>
+      </w:r>
+      <w:r>
+        <w:rPr>
+          <w:rFonts w:ascii="Cambria" w:hAnsi="Cambria"/>
+        </w:rPr>
+        <w:t>44445</w:t>
+      </w:r>
+      <w:r>
+        <w:rPr>
+          <w:rFonts w:ascii="Cambria" w:hAnsi="Cambria"/>
+        </w:rPr>
+        <w:t>.</w:t>
+      </w:r>
+    </w:p>
+    <w:p>
+      <w:pPr>
+        <w:rPr>
+          <w:rFonts w:ascii="Cambria" w:hAnsi="Cambria"/>
+        </w:rPr>
+      </w:pPr>
+      <w:r>
+        <w:rPr>
+          <w:rFonts w:ascii="Cambria" w:hAnsi="Cambria"/>
+        </w:rPr>
+        <w:t>The extra ‘</w:t>
       </w:r>
       <w:r>
         <w:rPr>
@@ -6770,57 +6870,7 @@
           <w:sz w:val="20"/>
           <w:szCs w:val="20"/>
         </w:rPr>
-        <w:t>&amp;</w:t>
-      </w:r>
-    </w:p>
-    <w:p>
-      <w:pPr>
-        <w:rPr>
-          <w:rFonts w:ascii="Cambria" w:hAnsi="Cambria"/>
-        </w:rPr>
-      </w:pPr>
-      <w:r>
-        <w:rPr>
-          <w:rFonts w:ascii="Cambria" w:hAnsi="Cambria"/>
-        </w:rPr>
-        <w:t>Then the stream can be viewed at 192.168.1.</w:t>
-      </w:r>
-      <w:r>
-        <w:rPr>
-          <w:rFonts w:ascii="Cambria" w:hAnsi="Cambria"/>
-        </w:rPr>
-        <w:t>42</w:t>
-      </w:r>
-      <w:r>
-        <w:rPr>
-          <w:rFonts w:ascii="Cambria" w:hAnsi="Cambria"/>
-        </w:rPr>
-        <w:t>:</w:t>
-      </w:r>
-      <w:r>
-        <w:rPr>
-          <w:rFonts w:ascii="Cambria" w:hAnsi="Cambria"/>
-        </w:rPr>
-        <w:t>44445</w:t>
-      </w:r>
-      <w:r>
-        <w:rPr>
-          <w:rFonts w:ascii="Cambria" w:hAnsi="Cambria"/>
-        </w:rPr>
-        <w:t>.</w:t>
-      </w:r>
-    </w:p>
-    <w:p>
-      <w:pPr>
-        <w:rPr>
-          <w:rFonts w:ascii="Cambria" w:hAnsi="Cambria"/>
-        </w:rPr>
-      </w:pPr>
-      <w:r>
-        <w:rPr>
-          <w:rFonts w:ascii="Cambria" w:hAnsi="Cambria"/>
-        </w:rPr>
-        <w:t>The extra ‘</w:t>
+        <w:t>&gt;</w:t>
       </w:r>
       <w:r>
         <w:rPr>
@@ -6829,8 +6879,9 @@
           <w:sz w:val="20"/>
           <w:szCs w:val="20"/>
         </w:rPr>
-        <w:t>&gt;</w:t>
-      </w:r>
+        <w:t xml:space="preserve"> /</w:t>
+      </w:r>
+      <w:proofErr w:type="spellStart"/>
       <w:r>
         <w:rPr>
           <w:rFonts w:ascii="Monaco" w:hAnsi="Monaco" w:cs="Courier"/>
@@ -6838,9 +6889,9 @@
           <w:sz w:val="20"/>
           <w:szCs w:val="20"/>
         </w:rPr>
-        <w:t xml:space="preserve"> /</w:t>
-      </w:r>
-      <w:proofErr w:type="spellStart"/>
+        <w:t>dev</w:t>
+      </w:r>
+      <w:proofErr w:type="spellEnd"/>
       <w:r>
         <w:rPr>
           <w:rFonts w:ascii="Monaco" w:hAnsi="Monaco" w:cs="Courier"/>
@@ -6848,9 +6899,8 @@
           <w:sz w:val="20"/>
           <w:szCs w:val="20"/>
         </w:rPr>
-        <w:t>dev</w:t>
-      </w:r>
-      <w:proofErr w:type="spellEnd"/>
+        <w:t>/null 2&gt;&amp;1</w:t>
+      </w:r>
       <w:r>
         <w:rPr>
           <w:rFonts w:ascii="Monaco" w:hAnsi="Monaco" w:cs="Courier"/>
@@ -6858,7 +6908,41 @@
           <w:sz w:val="20"/>
           <w:szCs w:val="20"/>
         </w:rPr>
-        <w:t>/null 2&gt;&amp;1</w:t>
+        <w:t xml:space="preserve">’ </w:t>
+      </w:r>
+      <w:r>
+        <w:rPr>
+          <w:rFonts w:ascii="Cambria" w:hAnsi="Cambria" w:cs="Courier"/>
+        </w:rPr>
+        <w:t xml:space="preserve">(redirect </w:t>
+      </w:r>
+      <w:proofErr w:type="spellStart"/>
+      <w:r>
+        <w:rPr>
+          <w:rFonts w:ascii="Cambria" w:hAnsi="Cambria" w:cs="Courier"/>
+        </w:rPr>
+        <w:t>stderr</w:t>
+      </w:r>
+      <w:proofErr w:type="spellEnd"/>
+      <w:r>
+        <w:rPr>
+          <w:rFonts w:ascii="Cambria" w:hAnsi="Cambria" w:cs="Courier"/>
+        </w:rPr>
+        <w:t xml:space="preserve"> to </w:t>
+      </w:r>
+      <w:proofErr w:type="spellStart"/>
+      <w:r>
+        <w:rPr>
+          <w:rFonts w:ascii="Cambria" w:hAnsi="Cambria" w:cs="Courier"/>
+        </w:rPr>
+        <w:t>stdout</w:t>
+      </w:r>
+      <w:proofErr w:type="spellEnd"/>
+      <w:r>
+        <w:rPr>
+          <w:rFonts w:ascii="Cambria" w:hAnsi="Cambria" w:cs="Courier"/>
+        </w:rPr>
+        <w:t>)</w:t>
       </w:r>
       <w:r>
         <w:rPr>
@@ -6867,49 +6951,6 @@
           <w:sz w:val="20"/>
           <w:szCs w:val="20"/>
         </w:rPr>
-        <w:t xml:space="preserve">’ </w:t>
-      </w:r>
-      <w:r>
-        <w:rPr>
-          <w:rFonts w:ascii="Cambria" w:hAnsi="Cambria" w:cs="Courier"/>
-        </w:rPr>
-        <w:t xml:space="preserve">(redirect </w:t>
-      </w:r>
-      <w:proofErr w:type="spellStart"/>
-      <w:r>
-        <w:rPr>
-          <w:rFonts w:ascii="Cambria" w:hAnsi="Cambria" w:cs="Courier"/>
-        </w:rPr>
-        <w:t>stderr</w:t>
-      </w:r>
-      <w:proofErr w:type="spellEnd"/>
-      <w:r>
-        <w:rPr>
-          <w:rFonts w:ascii="Cambria" w:hAnsi="Cambria" w:cs="Courier"/>
-        </w:rPr>
-        <w:t xml:space="preserve"> to </w:t>
-      </w:r>
-      <w:proofErr w:type="spellStart"/>
-      <w:r>
-        <w:rPr>
-          <w:rFonts w:ascii="Cambria" w:hAnsi="Cambria" w:cs="Courier"/>
-        </w:rPr>
-        <w:t>stdout</w:t>
-      </w:r>
-      <w:proofErr w:type="spellEnd"/>
-      <w:r>
-        <w:rPr>
-          <w:rFonts w:ascii="Cambria" w:hAnsi="Cambria" w:cs="Courier"/>
-        </w:rPr>
-        <w:t>)</w:t>
-      </w:r>
-      <w:r>
-        <w:rPr>
-          <w:rFonts w:ascii="Monaco" w:hAnsi="Monaco" w:cs="Courier"/>
-          <w:color w:val="4D4D4C"/>
-          <w:sz w:val="20"/>
-          <w:szCs w:val="20"/>
-        </w:rPr>
         <w:t xml:space="preserve"> </w:t>
       </w:r>
       <w:r>
@@ -6965,17 +7006,10 @@
     </w:p>
     <w:p>
       <w:pPr>
-        <w:rPr>
-          <w:rFonts w:ascii="Cambria" w:hAnsi="Cambria"/>
-        </w:rPr>
-      </w:pPr>
-    </w:p>
-    <w:p>
-      <w:pPr>
         <w:pStyle w:val="Heading2"/>
       </w:pPr>
       <w:bookmarkStart w:id="43" w:name="_Toc284588142"/>
-      <w:bookmarkStart w:id="44" w:name="_Toc284588398"/>
+      <w:bookmarkStart w:id="44" w:name="_Toc284796806"/>
       <w:r>
         <w:t>Enable .</w:t>
       </w:r>
@@ -6994,7 +7028,7 @@
         <w:t>in Apache</w:t>
       </w:r>
       <w:r>
-        <w:t>2:</w:t>
+        <w:t>2</w:t>
       </w:r>
       <w:bookmarkEnd w:id="43"/>
       <w:bookmarkEnd w:id="44"/>
@@ -7883,6 +7917,56 @@
           <w:color w:val="000000"/>
         </w:rPr>
         <w:t>.</w:t>
+      </w:r>
+    </w:p>
+    <w:p>
+      <w:pPr>
+        <w:pStyle w:val="Heading2"/>
+      </w:pPr>
+      <w:bookmarkStart w:id="45" w:name="_Toc284796807"/>
+      <w:r>
+        <w:t>Bash</w:t>
+      </w:r>
+      <w:r>
+        <w:t xml:space="preserve"> scripts </w:t>
+      </w:r>
+      <w:r>
+        <w:t xml:space="preserve">versus Python scripts </w:t>
+      </w:r>
+      <w:r>
+        <w:t>with CGI in Apache</w:t>
+      </w:r>
+      <w:r>
+        <w:t>2</w:t>
+      </w:r>
+      <w:bookmarkEnd w:id="45"/>
+    </w:p>
+    <w:p>
+      <w:r>
+        <w:t xml:space="preserve">When using Python </w:t>
+      </w:r>
+      <w:r>
+        <w:t xml:space="preserve">CGI the problem is encountered that for each </w:t>
+      </w:r>
+      <w:r>
+        <w:t>http POST method call the Python interpreter on the Pi must be loaded and the Python script executed. This can take 1 to 3 seconds, depending if video is streaming or not. As this is not an acceptabl</w:t>
+      </w:r>
+      <w:r>
+        <w:t>e delay I decided to switch from</w:t>
+      </w:r>
+      <w:r>
+        <w:t xml:space="preserve"> Python CGI to bash </w:t>
+      </w:r>
+      <w:proofErr w:type="gramStart"/>
+      <w:r>
+        <w:t>CGI</w:t>
+      </w:r>
+      <w:r>
+        <w:t xml:space="preserve"> which</w:t>
+      </w:r>
+      <w:proofErr w:type="gramEnd"/>
+      <w:r>
+        <w:t xml:space="preserve"> is much faster.</w:t>
       </w:r>
     </w:p>
     <w:p>
@@ -7896,6 +7980,18 @@
           <w:szCs w:val="32"/>
         </w:rPr>
       </w:pPr>
+    </w:p>
+    <w:p>
+      <w:pPr>
+        <w:rPr>
+          <w:rFonts w:asciiTheme="majorHAnsi" w:eastAsiaTheme="majorEastAsia" w:hAnsiTheme="majorHAnsi" w:cstheme="majorBidi"/>
+          <w:b/>
+          <w:bCs/>
+          <w:color w:val="345A8A" w:themeColor="accent1" w:themeShade="B5"/>
+          <w:sz w:val="32"/>
+          <w:szCs w:val="32"/>
+        </w:rPr>
+      </w:pPr>
       <w:r>
         <w:br w:type="page"/>
       </w:r>
@@ -7904,7 +8000,7 @@
       <w:pPr>
         <w:pStyle w:val="Heading1"/>
       </w:pPr>
-      <w:bookmarkStart w:id="45" w:name="_Toc284588399"/>
+      <w:bookmarkStart w:id="46" w:name="_Toc284796808"/>
       <w:proofErr w:type="spellStart"/>
       <w:r>
         <w:t>Arduino</w:t>
@@ -7913,7 +8009,7 @@
       <w:r>
         <w:t xml:space="preserve"> Uno configuration</w:t>
       </w:r>
-      <w:bookmarkEnd w:id="45"/>
+      <w:bookmarkEnd w:id="46"/>
     </w:p>
     <w:p>
       <w:pPr>
@@ -8031,7 +8127,7 @@
         <w:rStyle w:val="PageNumber"/>
         <w:noProof/>
       </w:rPr>
-      <w:t>7</w:t>
+      <w:t>6</w:t>
     </w:r>
     <w:r>
       <w:rPr>
@@ -11084,7 +11180,7 @@
 </file>
 
 <file path=customXml/itemProps1.xml><?xml version="1.0" encoding="utf-8"?>
-<ds:datastoreItem xmlns:ds="http://schemas.openxmlformats.org/officeDocument/2006/customXml" ds:itemID="{331FB949-F318-F349-80B8-90758A5FF2AA}">
+<ds:datastoreItem xmlns:ds="http://schemas.openxmlformats.org/officeDocument/2006/customXml" ds:itemID="{3F2F1219-F7CF-AC4C-A7CA-BE27A6A427B9}">
   <ds:schemaRefs>
     <ds:schemaRef ds:uri="http://schemas.openxmlformats.org/officeDocument/2006/bibliography"/>
   </ds:schemaRefs>

</xml_diff>

<commit_message>
Added battery status and light
</commit_message>
<xml_diff>
--- a/DFRobot.docx
+++ b/DFRobot.docx
@@ -5311,19 +5311,7 @@
           <w:rPr>
             <w:rStyle w:val="Hyperlink"/>
           </w:rPr>
-          <w:t>http://</w:t>
-        </w:r>
-        <w:r>
-          <w:rPr>
-            <w:rStyle w:val="Hyperlink"/>
-          </w:rPr>
-          <w:t>w</w:t>
-        </w:r>
-        <w:r>
-          <w:rPr>
-            <w:rStyle w:val="Hyperlink"/>
-          </w:rPr>
-          <w:t>ww.legomindstormsrobots.com/arduino/connecting-arduino-raspberry-pi-i2c/</w:t>
+          <w:t>http://www.legomindstormsrobots.com/arduino/connecting-arduino-raspberry-pi-i2c/</w:t>
         </w:r>
       </w:hyperlink>
     </w:p>
@@ -5336,7 +5324,15 @@
         </w:rPr>
       </w:pPr>
       <w:r>
-        <w:t>Enable th I2C hardware by adding at the end of /etc/modules:</w:t>
+        <w:t>Enable th</w:t>
+      </w:r>
+      <w:r>
+        <w:t>e</w:t>
+      </w:r>
+      <w:bookmarkStart w:id="45" w:name="_GoBack"/>
+      <w:bookmarkEnd w:id="45"/>
+      <w:r>
+        <w:t xml:space="preserve"> I2C hardware by adding at the end of /etc/modules:</w:t>
       </w:r>
       <w:r>
         <w:br/>
@@ -5853,8 +5849,6 @@
         </w:rPr>
         <w:br/>
       </w:r>
-      <w:bookmarkStart w:id="45" w:name="_GoBack"/>
-      <w:bookmarkEnd w:id="45"/>
       <w:r>
         <w:t>Then reboot using ‘</w:t>
       </w:r>
@@ -7220,7 +7214,7 @@
         <w:rStyle w:val="PageNumber"/>
         <w:noProof/>
       </w:rPr>
-      <w:t>8</w:t>
+      <w:t>7</w:t>
     </w:r>
     <w:r>
       <w:rPr>
@@ -11483,7 +11477,7 @@
 </file>
 
 <file path=customXml/itemProps1.xml><?xml version="1.0" encoding="utf-8"?>
-<ds:datastoreItem xmlns:ds="http://schemas.openxmlformats.org/officeDocument/2006/customXml" ds:itemID="{28050486-05AA-9540-8B64-5C248D3218E9}">
+<ds:datastoreItem xmlns:ds="http://schemas.openxmlformats.org/officeDocument/2006/customXml" ds:itemID="{52060D2C-EE4E-7146-8F19-08F52B9F68E3}">
   <ds:schemaRefs>
     <ds:schemaRef ds:uri="http://schemas.openxmlformats.org/officeDocument/2006/bibliography"/>
   </ds:schemaRefs>

</xml_diff>